<commit_message>
Fixes to the interview questions and updates to PDF/DOCX for the checkboxes
</commit_message>
<xml_diff>
--- a/docassemble/USCISApplications/data/templates/COV_motion.docx
+++ b/docassemble/USCISApplications/data/templates/COV_motion.docx
@@ -718,7 +718,19 @@
         <w:rPr>
           <w:bCs/>
         </w:rPr>
-        <w:t xml:space="preserve">.city }},{{ </w:t>
+        <w:t>.city }},</w:t>
+      </w:r>
+      <w:r>
+        <w:rPr>
+          <w:bCs/>
+        </w:rPr>
+        <w:t xml:space="preserve"> </w:t>
+      </w:r>
+      <w:r>
+        <w:rPr>
+          <w:bCs/>
+        </w:rPr>
+        <w:t xml:space="preserve">{{ </w:t>
       </w:r>
       <w:r>
         <w:rPr>
@@ -835,7 +847,19 @@
         <w:rPr>
           <w:bCs/>
         </w:rPr>
-        <w:t xml:space="preserve">address.on_one_line() </w:t>
+        <w:t>address.on_one_line(</w:t>
+      </w:r>
+      <w:r>
+        <w:rPr>
+          <w:bCs/>
+        </w:rPr>
+        <w:t>bare=True</w:t>
+      </w:r>
+      <w:r>
+        <w:rPr>
+          <w:bCs/>
+        </w:rPr>
+        <w:t xml:space="preserve">) </w:t>
       </w:r>
       <w:r>
         <w:rPr>
@@ -920,7 +944,19 @@
         <w:rPr>
           <w:bCs/>
         </w:rPr>
-        <w:t xml:space="preserve">city }},{{ </w:t>
+        <w:t>city }},</w:t>
+      </w:r>
+      <w:r>
+        <w:rPr>
+          <w:bCs/>
+        </w:rPr>
+        <w:t xml:space="preserve"> </w:t>
+      </w:r>
+      <w:r>
+        <w:rPr>
+          <w:bCs/>
+        </w:rPr>
+        <w:t xml:space="preserve">{{ </w:t>
       </w:r>
       <w:r>
         <w:rPr>
@@ -992,7 +1028,19 @@
         <w:rPr>
           <w:bCs/>
         </w:rPr>
-        <w:t>city }},{{ removal.</w:t>
+        <w:t>city }},</w:t>
+      </w:r>
+      <w:r>
+        <w:rPr>
+          <w:bCs/>
+        </w:rPr>
+        <w:t xml:space="preserve"> </w:t>
+      </w:r>
+      <w:r>
+        <w:rPr>
+          <w:bCs/>
+        </w:rPr>
+        <w:t>{{ removal.</w:t>
       </w:r>
       <w:r>
         <w:rPr>
@@ -1321,8 +1369,6 @@
       <w:r>
         <w:t xml:space="preserve"> </w:t>
       </w:r>
-      <w:bookmarkStart w:id="0" w:name="_GoBack"/>
-      <w:bookmarkEnd w:id="0"/>
       <w:r>
         <w:rPr>
           <w:bCs/>
@@ -1517,10 +1563,7 @@
         <w:t xml:space="preserve"> </w:t>
       </w:r>
       <w:r>
-        <w:rPr>
-          <w:rFonts w:ascii="Wingdings 2" w:eastAsia="Wingdings 2" w:hAnsi="Wingdings 2" w:cs="Wingdings 2"/>
-        </w:rPr>
-        <w:t></w:t>
+        <w:t>{{ output_checkbox(False) }}</w:t>
       </w:r>
       <w:r>
         <w:rPr>
@@ -1537,10 +1580,7 @@
         <w:t xml:space="preserve">GRANTED </w:t>
       </w:r>
       <w:r>
-        <w:rPr>
-          <w:rFonts w:ascii="Wingdings 2" w:eastAsia="Wingdings 2" w:hAnsi="Wingdings 2" w:cs="Wingdings 2"/>
-        </w:rPr>
-        <w:t></w:t>
+        <w:t>{{ output_checkbox(False) }}</w:t>
       </w:r>
       <w:r>
         <w:rPr>
@@ -1584,10 +1624,13 @@
         </w:rPr>
       </w:pPr>
       <w:r>
-        <w:rPr>
-          <w:rFonts w:ascii="Wingdings 2" w:eastAsia="Wingdings 2" w:hAnsi="Wingdings 2" w:cs="Wingdings 2"/>
-        </w:rPr>
-        <w:t></w:t>
+        <w:t>{{ output_checkbox(</w:t>
+      </w:r>
+      <w:r>
+        <w:t>False</w:t>
+      </w:r>
+      <w:r>
+        <w:t>) }}</w:t>
       </w:r>
       <w:r>
         <w:rPr>
@@ -1607,10 +1650,7 @@
         </w:rPr>
       </w:pPr>
       <w:r>
-        <w:rPr>
-          <w:rFonts w:ascii="Wingdings 2" w:eastAsia="Wingdings 2" w:hAnsi="Wingdings 2" w:cs="Wingdings 2"/>
-        </w:rPr>
-        <w:t></w:t>
+        <w:t>{{ output_checkbox(False) }}</w:t>
       </w:r>
       <w:r>
         <w:rPr>
@@ -1630,10 +1670,7 @@
         </w:rPr>
       </w:pPr>
       <w:r>
-        <w:rPr>
-          <w:rFonts w:ascii="Wingdings 2" w:eastAsia="Wingdings 2" w:hAnsi="Wingdings 2" w:cs="Wingdings 2"/>
-        </w:rPr>
-        <w:t></w:t>
+        <w:t>{{ output_checkbox(False) }}</w:t>
       </w:r>
       <w:r>
         <w:rPr>
@@ -1653,10 +1690,7 @@
         </w:rPr>
       </w:pPr>
       <w:r>
-        <w:rPr>
-          <w:rFonts w:ascii="Wingdings 2" w:eastAsia="Wingdings 2" w:hAnsi="Wingdings 2" w:cs="Wingdings 2"/>
-        </w:rPr>
-        <w:t></w:t>
+        <w:t>{{ output_checkbox(False) }}</w:t>
       </w:r>
       <w:r>
         <w:rPr>
@@ -1676,10 +1710,7 @@
         </w:rPr>
       </w:pPr>
       <w:r>
-        <w:rPr>
-          <w:rFonts w:ascii="Wingdings 2" w:eastAsia="Wingdings 2" w:hAnsi="Wingdings 2" w:cs="Wingdings 2"/>
-        </w:rPr>
-        <w:t></w:t>
+        <w:t>{{ output_checkbox(False) }}</w:t>
       </w:r>
       <w:r>
         <w:rPr>
@@ -1699,10 +1730,7 @@
         </w:rPr>
       </w:pPr>
       <w:r>
-        <w:rPr>
-          <w:rFonts w:ascii="Wingdings 2" w:eastAsia="Wingdings 2" w:hAnsi="Wingdings 2" w:cs="Wingdings 2"/>
-        </w:rPr>
-        <w:t></w:t>
+        <w:t>{{ output_checkbox(False) }}</w:t>
       </w:r>
       <w:r>
         <w:rPr>
@@ -1722,10 +1750,7 @@
         </w:rPr>
       </w:pPr>
       <w:r>
-        <w:rPr>
-          <w:rFonts w:ascii="Wingdings 2" w:eastAsia="Wingdings 2" w:hAnsi="Wingdings 2" w:cs="Wingdings 2"/>
-        </w:rPr>
-        <w:t></w:t>
+        <w:t>{{ output_checkbox(False) }}</w:t>
       </w:r>
       <w:r>
         <w:rPr>
@@ -1782,10 +1807,7 @@
         </w:rPr>
       </w:pPr>
       <w:r>
-        <w:rPr>
-          <w:rFonts w:ascii="Wingdings 2" w:eastAsia="Wingdings 2" w:hAnsi="Wingdings 2" w:cs="Wingdings 2"/>
-        </w:rPr>
-        <w:t></w:t>
+        <w:t>{{ output_checkbox(False) }}</w:t>
       </w:r>
       <w:r>
         <w:rPr>
@@ -1805,10 +1827,7 @@
         </w:rPr>
       </w:pPr>
       <w:r>
-        <w:rPr>
-          <w:rFonts w:ascii="Wingdings 2" w:eastAsia="Wingdings 2" w:hAnsi="Wingdings 2" w:cs="Wingdings 2"/>
-        </w:rPr>
-        <w:t></w:t>
+        <w:t>{{ output_checkbox(False) }}</w:t>
       </w:r>
       <w:r>
         <w:rPr>
@@ -2049,6 +2068,7 @@
         <w:rPr>
           <w:rFonts w:eastAsia="Calibri"/>
         </w:rPr>
+        <w:lastRenderedPageBreak/>
         <w:t xml:space="preserve">TO: RESPONDENT (     )    RESPONDENT’S C/O CUSTODIAL OFFICER (     )   RESPONDENT’S ATTY/REP (     )    DHS (     ) </w:t>
       </w:r>
     </w:p>
@@ -2423,7 +2443,15 @@
         <w:t>dhs.address</w:t>
       </w:r>
       <w:r>
-        <w:t>.on_one_line()</w:t>
+        <w:t>.on_one_line(</w:t>
+      </w:r>
+      <w:r>
+        <w:t>bare=True</w:t>
+      </w:r>
+      <w:bookmarkStart w:id="0" w:name="_GoBack"/>
+      <w:bookmarkEnd w:id="0"/>
+      <w:r>
+        <w:t>)</w:t>
       </w:r>
       <w:r>
         <w:t xml:space="preserve"> </w:t>
@@ -4056,13 +4084,6 @@
     <w:pitch w:val="variable"/>
     <w:sig w:usb0="E1002EFF" w:usb1="C000605B" w:usb2="00000029" w:usb3="00000000" w:csb0="000101FF" w:csb1="00000000"/>
   </w:font>
-  <w:font w:name="Wingdings 2">
-    <w:panose1 w:val="05020102010507070707"/>
-    <w:charset w:val="02"/>
-    <w:family w:val="roman"/>
-    <w:pitch w:val="variable"/>
-    <w:sig w:usb0="00000000" w:usb1="10000000" w:usb2="00000000" w:usb3="00000000" w:csb0="80000000" w:csb1="00000000"/>
-  </w:font>
   <w:font w:name="Arial">
     <w:panose1 w:val="020B0604020202020204"/>
     <w:charset w:val="00"/>
@@ -4110,6 +4131,7 @@
     <w:rsid w:val="00997BD2"/>
     <w:rsid w:val="009B7402"/>
     <w:rsid w:val="009C42DB"/>
+    <w:rsid w:val="00AC7A17"/>
     <w:rsid w:val="00C4053C"/>
     <w:rsid w:val="00D050AE"/>
     <w:rsid w:val="00D51A6D"/>
@@ -4908,15 +4930,6 @@
 </file>
 
 <file path=customXml/item1.xml><?xml version="1.0" encoding="utf-8"?>
-<?mso-contentType ?>
-<FormTemplates xmlns="http://schemas.microsoft.com/sharepoint/v3/contenttype/forms">
-  <Display>DocumentLibraryForm</Display>
-  <Edit>DocumentLibraryForm</Edit>
-  <New>DocumentLibraryForm</New>
-</FormTemplates>
-</file>
-
-<file path=customXml/item2.xml><?xml version="1.0" encoding="utf-8"?>
 <p:properties xmlns:p="http://schemas.microsoft.com/office/2006/metadata/properties" xmlns:xsi="http://www.w3.org/2001/XMLSchema-instance" xmlns:pc="http://schemas.microsoft.com/office/infopath/2007/PartnerControls">
   <documentManagement>
     <TaxCatchAll xmlns="fc2e0b91-73db-4711-986b-9e7114b1c780" xsi:nil="true"/>
@@ -4926,6 +4939,15 @@
     <Note xmlns="aa22b7f0-1c77-4983-9187-bff8e7aaefd5" xsi:nil="true"/>
   </documentManagement>
 </p:properties>
+</file>
+
+<file path=customXml/item2.xml><?xml version="1.0" encoding="utf-8"?>
+<?mso-contentType ?>
+<FormTemplates xmlns="http://schemas.microsoft.com/sharepoint/v3/contenttype/forms">
+  <Display>DocumentLibraryForm</Display>
+  <Edit>DocumentLibraryForm</Edit>
+  <New>DocumentLibraryForm</New>
+</FormTemplates>
 </file>
 
 <file path=customXml/item3.xml><?xml version="1.0" encoding="utf-8"?>
@@ -5186,20 +5208,20 @@
 </file>
 
 <file path=customXml/itemProps1.xml><?xml version="1.0" encoding="utf-8"?>
-<ds:datastoreItem xmlns:ds="http://schemas.openxmlformats.org/officeDocument/2006/customXml" ds:itemID="{61801A56-0FD2-4394-93D8-612F28940603}">
-  <ds:schemaRefs>
-    <ds:schemaRef ds:uri="http://schemas.microsoft.com/sharepoint/v3/contenttype/forms"/>
-  </ds:schemaRefs>
-</ds:datastoreItem>
-</file>
-
-<file path=customXml/itemProps2.xml><?xml version="1.0" encoding="utf-8"?>
 <ds:datastoreItem xmlns:ds="http://schemas.openxmlformats.org/officeDocument/2006/customXml" ds:itemID="{20C66F9F-F7B4-4B87-8910-A2DDB634D5E0}">
   <ds:schemaRefs>
     <ds:schemaRef ds:uri="http://schemas.microsoft.com/office/2006/metadata/properties"/>
     <ds:schemaRef ds:uri="http://schemas.microsoft.com/office/infopath/2007/PartnerControls"/>
     <ds:schemaRef ds:uri="fc2e0b91-73db-4711-986b-9e7114b1c780"/>
     <ds:schemaRef ds:uri="aa22b7f0-1c77-4983-9187-bff8e7aaefd5"/>
+  </ds:schemaRefs>
+</ds:datastoreItem>
+</file>
+
+<file path=customXml/itemProps2.xml><?xml version="1.0" encoding="utf-8"?>
+<ds:datastoreItem xmlns:ds="http://schemas.openxmlformats.org/officeDocument/2006/customXml" ds:itemID="{61801A56-0FD2-4394-93D8-612F28940603}">
+  <ds:schemaRefs>
+    <ds:schemaRef ds:uri="http://schemas.microsoft.com/sharepoint/v3/contenttype/forms"/>
   </ds:schemaRefs>
 </ds:datastoreItem>
 </file>

</xml_diff>

<commit_message>
Fixes to some formatting and interview question wording.
</commit_message>
<xml_diff>
--- a/docassemble/USCISApplications/data/templates/COV_motion.docx
+++ b/docassemble/USCISApplications/data/templates/COV_motion.docx
@@ -1574,6 +1574,12 @@
       <w:r>
         <w:rPr>
           <w:rFonts w:eastAsia="Calibri"/>
+        </w:rPr>
+        <w:t xml:space="preserve"> </w:t>
+      </w:r>
+      <w:r>
+        <w:rPr>
+          <w:rFonts w:eastAsia="Calibri"/>
           <w:b/>
           <w:bCs/>
         </w:rPr>
@@ -1581,6 +1587,12 @@
       </w:r>
       <w:r>
         <w:t>{{ output_checkbox(False) }}</w:t>
+      </w:r>
+      <w:r>
+        <w:rPr>
+          <w:rFonts w:eastAsia="Calibri"/>
+        </w:rPr>
+        <w:t xml:space="preserve"> </w:t>
       </w:r>
       <w:r>
         <w:rPr>
@@ -1624,13 +1636,10 @@
         </w:rPr>
       </w:pPr>
       <w:r>
-        <w:t>{{ output_checkbox(</w:t>
-      </w:r>
-      <w:r>
-        <w:t>False</w:t>
-      </w:r>
-      <w:r>
-        <w:t>) }}</w:t>
+        <w:t>{{ output_checkbox(False) }}</w:t>
+      </w:r>
+      <w:r>
+        <w:t xml:space="preserve">  </w:t>
       </w:r>
       <w:r>
         <w:rPr>
@@ -1653,6 +1662,9 @@
         <w:t>{{ output_checkbox(False) }}</w:t>
       </w:r>
       <w:r>
+        <w:t xml:space="preserve">  </w:t>
+      </w:r>
+      <w:r>
         <w:rPr>
           <w:rFonts w:eastAsia="Calibri"/>
         </w:rPr>
@@ -1673,6 +1685,9 @@
         <w:t>{{ output_checkbox(False) }}</w:t>
       </w:r>
       <w:r>
+        <w:t xml:space="preserve">  </w:t>
+      </w:r>
+      <w:r>
         <w:rPr>
           <w:rFonts w:eastAsia="Calibri"/>
         </w:rPr>
@@ -1693,6 +1708,9 @@
         <w:t>{{ output_checkbox(False) }}</w:t>
       </w:r>
       <w:r>
+        <w:t xml:space="preserve">  </w:t>
+      </w:r>
+      <w:r>
         <w:rPr>
           <w:rFonts w:eastAsia="Calibri"/>
         </w:rPr>
@@ -1713,6 +1731,9 @@
         <w:t>{{ output_checkbox(False) }}</w:t>
       </w:r>
       <w:r>
+        <w:t xml:space="preserve">  </w:t>
+      </w:r>
+      <w:r>
         <w:rPr>
           <w:rFonts w:eastAsia="Calibri"/>
         </w:rPr>
@@ -1733,6 +1754,9 @@
         <w:t>{{ output_checkbox(False) }}</w:t>
       </w:r>
       <w:r>
+        <w:t xml:space="preserve">  </w:t>
+      </w:r>
+      <w:r>
         <w:rPr>
           <w:rFonts w:eastAsia="Calibri"/>
         </w:rPr>
@@ -1753,6 +1777,9 @@
         <w:t>{{ output_checkbox(False) }}</w:t>
       </w:r>
       <w:r>
+        <w:t xml:space="preserve">  </w:t>
+      </w:r>
+      <w:r>
         <w:rPr>
           <w:rFonts w:eastAsia="Calibri"/>
         </w:rPr>
@@ -1810,6 +1837,9 @@
         <w:t>{{ output_checkbox(False) }}</w:t>
       </w:r>
       <w:r>
+        <w:t xml:space="preserve">  </w:t>
+      </w:r>
+      <w:r>
         <w:rPr>
           <w:rFonts w:eastAsia="Calibri"/>
         </w:rPr>
@@ -1829,6 +1859,11 @@
       <w:r>
         <w:t>{{ output_checkbox(False) }}</w:t>
       </w:r>
+      <w:r>
+        <w:t xml:space="preserve">  </w:t>
+      </w:r>
+      <w:bookmarkStart w:id="0" w:name="_GoBack"/>
+      <w:bookmarkEnd w:id="0"/>
       <w:r>
         <w:rPr>
           <w:rFonts w:eastAsia="Calibri"/>
@@ -2448,8 +2483,6 @@
       <w:r>
         <w:t>bare=True</w:t>
       </w:r>
-      <w:bookmarkStart w:id="0" w:name="_GoBack"/>
-      <w:bookmarkEnd w:id="0"/>
       <w:r>
         <w:t>)</w:t>
       </w:r>
@@ -2469,33 +2502,7 @@
         <w:t>by</w:t>
       </w:r>
       <w:r>
-        <w:t xml:space="preserve"> </w:t>
-      </w:r>
-      <w:sdt>
-        <w:sdtPr>
-          <w:alias w:val="Type of Service"/>
-          <w:tag w:val="Type of Service"/>
-          <w:id w:val="526372083"/>
-          <w:placeholder>
-            <w:docPart w:val="DefaultPlaceholder_-1854013438"/>
-          </w:placeholder>
-          <w:comboBox>
-            <w:listItem w:displayText="overnight courier" w:value="overnight courier"/>
-            <w:listItem w:displayText="first class mail" w:value="first class mail"/>
-          </w:comboBox>
-        </w:sdtPr>
-        <w:sdtEndPr/>
-        <w:sdtContent>
-          <w:r>
-            <w:t xml:space="preserve"> F</w:t>
-          </w:r>
-          <w:r>
-            <w:t>irst Class Mail</w:t>
-          </w:r>
-        </w:sdtContent>
-      </w:sdt>
-      <w:r>
-        <w:t>.</w:t>
+        <w:t xml:space="preserve"> First Class mail.</w:t>
       </w:r>
     </w:p>
     <w:p>
@@ -4000,640 +4007,6 @@
 </w:styles>
 </file>
 
-<file path=word/glossary/document.xml><?xml version="1.0" encoding="utf-8"?>
-<w:glossaryDocument xmlns:wpc="http://schemas.microsoft.com/office/word/2010/wordprocessingCanvas" xmlns:cx="http://schemas.microsoft.com/office/drawing/2014/chartex" xmlns:cx1="http://schemas.microsoft.com/office/drawing/2015/9/8/chartex" xmlns:mc="http://schemas.openxmlformats.org/markup-compatibility/2006" xmlns:o="urn:schemas-microsoft-com:office:office" xmlns:r="http://schemas.openxmlformats.org/officeDocument/2006/relationships" xmlns:m="http://schemas.openxmlformats.org/officeDocument/2006/math" xmlns:v="urn:schemas-microsoft-com:vml" xmlns:wp14="http://schemas.microsoft.com/office/word/2010/wordprocessingDrawing" xmlns:wp="http://schemas.openxmlformats.org/drawingml/2006/wordprocessingDrawing" xmlns:w10="urn:schemas-microsoft-com:office:word" xmlns:w="http://schemas.openxmlformats.org/wordprocessingml/2006/main" xmlns:w14="http://schemas.microsoft.com/office/word/2010/wordml" xmlns:w15="http://schemas.microsoft.com/office/word/2012/wordml" xmlns:w16se="http://schemas.microsoft.com/office/word/2015/wordml/symex" xmlns:wpg="http://schemas.microsoft.com/office/word/2010/wordprocessingGroup" xmlns:wpi="http://schemas.microsoft.com/office/word/2010/wordprocessingInk" xmlns:wne="http://schemas.microsoft.com/office/word/2006/wordml" xmlns:wps="http://schemas.microsoft.com/office/word/2010/wordprocessingShape" mc:Ignorable="w14 w15 w16se wp14">
-  <w:docParts>
-    <w:docPart>
-      <w:docPartPr>
-        <w:name w:val="DefaultPlaceholder_-1854013438"/>
-        <w:category>
-          <w:name w:val="General"/>
-          <w:gallery w:val="placeholder"/>
-        </w:category>
-        <w:types>
-          <w:type w:val="bbPlcHdr"/>
-        </w:types>
-        <w:behaviors>
-          <w:behavior w:val="content"/>
-        </w:behaviors>
-        <w:guid w:val="{11A903F9-D91B-47FD-9D4F-ED2AE2B4F77C}"/>
-      </w:docPartPr>
-      <w:docPartBody>
-        <w:p>
-          <w:r>
-            <w:rPr>
-              <w:rStyle w:val="PlaceholderText"/>
-            </w:rPr>
-            <w:t>Choose an item.</w:t>
-          </w:r>
-        </w:p>
-      </w:docPartBody>
-    </w:docPart>
-  </w:docParts>
-</w:glossaryDocument>
-</file>
-
-<file path=word/glossary/fontTable.xml><?xml version="1.0" encoding="utf-8"?>
-<w:fonts xmlns:mc="http://schemas.openxmlformats.org/markup-compatibility/2006" xmlns:r="http://schemas.openxmlformats.org/officeDocument/2006/relationships" xmlns:w="http://schemas.openxmlformats.org/wordprocessingml/2006/main" xmlns:w14="http://schemas.microsoft.com/office/word/2010/wordml" xmlns:w15="http://schemas.microsoft.com/office/word/2012/wordml" xmlns:w16se="http://schemas.microsoft.com/office/word/2015/wordml/symex" mc:Ignorable="w14 w15 w16se">
-  <w:font w:name="Symbol">
-    <w:panose1 w:val="05050102010706020507"/>
-    <w:charset w:val="02"/>
-    <w:family w:val="roman"/>
-    <w:pitch w:val="variable"/>
-    <w:sig w:usb0="00000000" w:usb1="10000000" w:usb2="00000000" w:usb3="00000000" w:csb0="80000000" w:csb1="00000000"/>
-  </w:font>
-  <w:font w:name="Calibri">
-    <w:panose1 w:val="020F0502020204030204"/>
-    <w:charset w:val="00"/>
-    <w:family w:val="swiss"/>
-    <w:pitch w:val="variable"/>
-    <w:sig w:usb0="E4002EFF" w:usb1="C000247B" w:usb2="00000009" w:usb3="00000000" w:csb0="000001FF" w:csb1="00000000"/>
-  </w:font>
-  <w:font w:name="Times New Roman">
-    <w:panose1 w:val="02020603050405020304"/>
-    <w:charset w:val="00"/>
-    <w:family w:val="roman"/>
-    <w:pitch w:val="variable"/>
-    <w:sig w:usb0="E0002EFF" w:usb1="C000785B" w:usb2="00000009" w:usb3="00000000" w:csb0="000001FF" w:csb1="00000000"/>
-  </w:font>
-  <w:font w:name="Courier New">
-    <w:panose1 w:val="02070309020205020404"/>
-    <w:charset w:val="00"/>
-    <w:family w:val="modern"/>
-    <w:pitch w:val="fixed"/>
-    <w:sig w:usb0="E0002EFF" w:usb1="C0007843" w:usb2="00000009" w:usb3="00000000" w:csb0="000001FF" w:csb1="00000000"/>
-  </w:font>
-  <w:font w:name="Wingdings">
-    <w:panose1 w:val="05000000000000000000"/>
-    <w:charset w:val="02"/>
-    <w:family w:val="auto"/>
-    <w:pitch w:val="variable"/>
-    <w:sig w:usb0="00000000" w:usb1="10000000" w:usb2="00000000" w:usb3="00000000" w:csb0="80000000" w:csb1="00000000"/>
-  </w:font>
-  <w:font w:name="Consolas">
-    <w:panose1 w:val="020B0609020204030204"/>
-    <w:charset w:val="00"/>
-    <w:family w:val="modern"/>
-    <w:pitch w:val="fixed"/>
-    <w:sig w:usb0="E00006FF" w:usb1="0000FCFF" w:usb2="00000001" w:usb3="00000000" w:csb0="0000019F" w:csb1="00000000"/>
-  </w:font>
-  <w:font w:name="Tahoma">
-    <w:panose1 w:val="020B0604030504040204"/>
-    <w:charset w:val="00"/>
-    <w:family w:val="swiss"/>
-    <w:pitch w:val="variable"/>
-    <w:sig w:usb0="E1002EFF" w:usb1="C000605B" w:usb2="00000029" w:usb3="00000000" w:csb0="000101FF" w:csb1="00000000"/>
-  </w:font>
-  <w:font w:name="Arial">
-    <w:panose1 w:val="020B0604020202020204"/>
-    <w:charset w:val="00"/>
-    <w:family w:val="swiss"/>
-    <w:pitch w:val="variable"/>
-    <w:sig w:usb0="E0002EFF" w:usb1="C000785B" w:usb2="00000009" w:usb3="00000000" w:csb0="000001FF" w:csb1="00000000"/>
-  </w:font>
-  <w:font w:name="Calibri Light">
-    <w:panose1 w:val="020F0302020204030204"/>
-    <w:charset w:val="00"/>
-    <w:family w:val="swiss"/>
-    <w:pitch w:val="variable"/>
-    <w:sig w:usb0="E4002EFF" w:usb1="C000247B" w:usb2="00000009" w:usb3="00000000" w:csb0="000001FF" w:csb1="00000000"/>
-  </w:font>
-</w:fonts>
-</file>
-
-<file path=word/glossary/settings.xml><?xml version="1.0" encoding="utf-8"?>
-<w:settings xmlns:mc="http://schemas.openxmlformats.org/markup-compatibility/2006" xmlns:o="urn:schemas-microsoft-com:office:office" xmlns:r="http://schemas.openxmlformats.org/officeDocument/2006/relationships" xmlns:m="http://schemas.openxmlformats.org/officeDocument/2006/math" xmlns:v="urn:schemas-microsoft-com:vml" xmlns:w10="urn:schemas-microsoft-com:office:word" xmlns:w="http://schemas.openxmlformats.org/wordprocessingml/2006/main" xmlns:w14="http://schemas.microsoft.com/office/word/2010/wordml" xmlns:w15="http://schemas.microsoft.com/office/word/2012/wordml" xmlns:w16se="http://schemas.microsoft.com/office/word/2015/wordml/symex" xmlns:sl="http://schemas.openxmlformats.org/schemaLibrary/2006/main" mc:Ignorable="w14 w15 w16se">
-  <w:view w:val="normal"/>
-  <w:defaultTabStop w:val="720"/>
-  <w:characterSpacingControl w:val="doNotCompress"/>
-  <w:compat>
-    <w:useFELayout/>
-    <w:compatSetting w:name="compatibilityMode" w:uri="http://schemas.microsoft.com/office/word" w:val="15"/>
-    <w:compatSetting w:name="overrideTableStyleFontSizeAndJustification" w:uri="http://schemas.microsoft.com/office/word" w:val="1"/>
-    <w:compatSetting w:name="enableOpenTypeFeatures" w:uri="http://schemas.microsoft.com/office/word" w:val="1"/>
-    <w:compatSetting w:name="doNotFlipMirrorIndents" w:uri="http://schemas.microsoft.com/office/word" w:val="1"/>
-    <w:compatSetting w:name="differentiateMultirowTableHeaders" w:uri="http://schemas.microsoft.com/office/word" w:val="1"/>
-  </w:compat>
-  <w:rsids>
-    <w:rsidRoot w:val="00800DEB"/>
-    <w:rsid w:val="0003112D"/>
-    <w:rsid w:val="000B23F2"/>
-    <w:rsid w:val="00224CA2"/>
-    <w:rsid w:val="002A7E62"/>
-    <w:rsid w:val="002F4D4D"/>
-    <w:rsid w:val="00327643"/>
-    <w:rsid w:val="003F0089"/>
-    <w:rsid w:val="005837B2"/>
-    <w:rsid w:val="005C0B73"/>
-    <w:rsid w:val="007358E8"/>
-    <w:rsid w:val="00800DEB"/>
-    <w:rsid w:val="00893749"/>
-    <w:rsid w:val="00997BD2"/>
-    <w:rsid w:val="009B7402"/>
-    <w:rsid w:val="009C42DB"/>
-    <w:rsid w:val="00AC7A17"/>
-    <w:rsid w:val="00C4053C"/>
-    <w:rsid w:val="00D050AE"/>
-    <w:rsid w:val="00D51A6D"/>
-    <w:rsid w:val="00DE7DF2"/>
-    <w:rsid w:val="00E33A5F"/>
-    <w:rsid w:val="00EE1A80"/>
-    <w:rsid w:val="00F47DE0"/>
-  </w:rsids>
-  <m:mathPr>
-    <m:mathFont m:val="Cambria Math"/>
-    <m:brkBin m:val="before"/>
-    <m:brkBinSub m:val="--"/>
-    <m:smallFrac m:val="0"/>
-    <m:dispDef/>
-    <m:lMargin m:val="0"/>
-    <m:rMargin m:val="0"/>
-    <m:defJc m:val="centerGroup"/>
-    <m:wrapIndent m:val="1440"/>
-    <m:intLim m:val="subSup"/>
-    <m:naryLim m:val="undOvr"/>
-  </m:mathPr>
-  <w:themeFontLang w:val="en-US"/>
-  <w:clrSchemeMapping w:bg1="light1" w:t1="dark1" w:bg2="light2" w:t2="dark2" w:accent1="accent1" w:accent2="accent2" w:accent3="accent3" w:accent4="accent4" w:accent5="accent5" w:accent6="accent6" w:hyperlink="hyperlink" w:followedHyperlink="followedHyperlink"/>
-  <w:decimalSymbol w:val="."/>
-  <w:listSeparator w:val=","/>
-  <w15:chartTrackingRefBased/>
-</w:settings>
-</file>
-
-<file path=word/glossary/styles.xml><?xml version="1.0" encoding="utf-8"?>
-<w:styles xmlns:mc="http://schemas.openxmlformats.org/markup-compatibility/2006" xmlns:r="http://schemas.openxmlformats.org/officeDocument/2006/relationships" xmlns:w="http://schemas.openxmlformats.org/wordprocessingml/2006/main" xmlns:w14="http://schemas.microsoft.com/office/word/2010/wordml" xmlns:w15="http://schemas.microsoft.com/office/word/2012/wordml" xmlns:w16se="http://schemas.microsoft.com/office/word/2015/wordml/symex" mc:Ignorable="w14 w15 w16se">
-  <w:docDefaults>
-    <w:rPrDefault>
-      <w:rPr>
-        <w:rFonts w:asciiTheme="minorHAnsi" w:eastAsiaTheme="minorEastAsia" w:hAnsiTheme="minorHAnsi" w:cstheme="minorBidi"/>
-        <w:sz w:val="22"/>
-        <w:szCs w:val="22"/>
-        <w:lang w:val="en-US" w:eastAsia="en-US" w:bidi="ar-SA"/>
-      </w:rPr>
-    </w:rPrDefault>
-    <w:pPrDefault>
-      <w:pPr>
-        <w:spacing w:after="160" w:line="259" w:lineRule="auto"/>
-      </w:pPr>
-    </w:pPrDefault>
-  </w:docDefaults>
-  <w:latentStyles w:defLockedState="0" w:defUIPriority="99" w:defSemiHidden="0" w:defUnhideWhenUsed="0" w:defQFormat="0" w:count="371">
-    <w:lsdException w:name="Normal" w:uiPriority="0" w:qFormat="1"/>
-    <w:lsdException w:name="heading 1" w:uiPriority="9" w:qFormat="1"/>
-    <w:lsdException w:name="heading 2" w:semiHidden="1" w:uiPriority="9" w:unhideWhenUsed="1" w:qFormat="1"/>
-    <w:lsdException w:name="heading 3" w:semiHidden="1" w:uiPriority="9" w:unhideWhenUsed="1" w:qFormat="1"/>
-    <w:lsdException w:name="heading 4" w:semiHidden="1" w:uiPriority="9" w:unhideWhenUsed="1" w:qFormat="1"/>
-    <w:lsdException w:name="heading 5" w:semiHidden="1" w:uiPriority="9" w:unhideWhenUsed="1" w:qFormat="1"/>
-    <w:lsdException w:name="heading 6" w:semiHidden="1" w:uiPriority="9" w:unhideWhenUsed="1" w:qFormat="1"/>
-    <w:lsdException w:name="heading 7" w:semiHidden="1" w:uiPriority="9" w:unhideWhenUsed="1" w:qFormat="1"/>
-    <w:lsdException w:name="heading 8" w:semiHidden="1" w:uiPriority="9" w:unhideWhenUsed="1" w:qFormat="1"/>
-    <w:lsdException w:name="heading 9" w:semiHidden="1" w:uiPriority="9" w:unhideWhenUsed="1" w:qFormat="1"/>
-    <w:lsdException w:name="index 1" w:semiHidden="1" w:unhideWhenUsed="1"/>
-    <w:lsdException w:name="index 2" w:semiHidden="1" w:unhideWhenUsed="1"/>
-    <w:lsdException w:name="index 3" w:semiHidden="1" w:unhideWhenUsed="1"/>
-    <w:lsdException w:name="index 4" w:semiHidden="1" w:unhideWhenUsed="1"/>
-    <w:lsdException w:name="index 5" w:semiHidden="1" w:unhideWhenUsed="1"/>
-    <w:lsdException w:name="index 6" w:semiHidden="1" w:unhideWhenUsed="1"/>
-    <w:lsdException w:name="index 7" w:semiHidden="1" w:unhideWhenUsed="1"/>
-    <w:lsdException w:name="index 8" w:semiHidden="1" w:unhideWhenUsed="1"/>
-    <w:lsdException w:name="index 9" w:semiHidden="1" w:unhideWhenUsed="1"/>
-    <w:lsdException w:name="toc 1" w:semiHidden="1" w:uiPriority="39" w:unhideWhenUsed="1"/>
-    <w:lsdException w:name="toc 2" w:semiHidden="1" w:uiPriority="39" w:unhideWhenUsed="1"/>
-    <w:lsdException w:name="toc 3" w:semiHidden="1" w:uiPriority="39" w:unhideWhenUsed="1"/>
-    <w:lsdException w:name="toc 4" w:semiHidden="1" w:uiPriority="39" w:unhideWhenUsed="1"/>
-    <w:lsdException w:name="toc 5" w:semiHidden="1" w:uiPriority="39" w:unhideWhenUsed="1"/>
-    <w:lsdException w:name="toc 6" w:semiHidden="1" w:uiPriority="39" w:unhideWhenUsed="1"/>
-    <w:lsdException w:name="toc 7" w:semiHidden="1" w:uiPriority="39" w:unhideWhenUsed="1"/>
-    <w:lsdException w:name="toc 8" w:semiHidden="1" w:uiPriority="39" w:unhideWhenUsed="1"/>
-    <w:lsdException w:name="toc 9" w:semiHidden="1" w:uiPriority="39" w:unhideWhenUsed="1"/>
-    <w:lsdException w:name="Normal Indent" w:semiHidden="1" w:unhideWhenUsed="1"/>
-    <w:lsdException w:name="footnote text" w:semiHidden="1" w:unhideWhenUsed="1"/>
-    <w:lsdException w:name="annotation text" w:semiHidden="1" w:unhideWhenUsed="1"/>
-    <w:lsdException w:name="header" w:semiHidden="1" w:unhideWhenUsed="1"/>
-    <w:lsdException w:name="footer" w:semiHidden="1" w:unhideWhenUsed="1"/>
-    <w:lsdException w:name="index heading" w:semiHidden="1" w:unhideWhenUsed="1"/>
-    <w:lsdException w:name="caption" w:semiHidden="1" w:uiPriority="35" w:unhideWhenUsed="1" w:qFormat="1"/>
-    <w:lsdException w:name="table of figures" w:semiHidden="1" w:unhideWhenUsed="1"/>
-    <w:lsdException w:name="envelope address" w:semiHidden="1" w:unhideWhenUsed="1"/>
-    <w:lsdException w:name="envelope return" w:semiHidden="1" w:unhideWhenUsed="1"/>
-    <w:lsdException w:name="footnote reference" w:semiHidden="1" w:unhideWhenUsed="1"/>
-    <w:lsdException w:name="annotation reference" w:semiHidden="1" w:unhideWhenUsed="1"/>
-    <w:lsdException w:name="line number" w:semiHidden="1" w:unhideWhenUsed="1"/>
-    <w:lsdException w:name="page number" w:semiHidden="1" w:unhideWhenUsed="1"/>
-    <w:lsdException w:name="endnote reference" w:semiHidden="1" w:unhideWhenUsed="1"/>
-    <w:lsdException w:name="endnote text" w:semiHidden="1" w:unhideWhenUsed="1"/>
-    <w:lsdException w:name="table of authorities" w:semiHidden="1" w:unhideWhenUsed="1"/>
-    <w:lsdException w:name="macro" w:semiHidden="1" w:unhideWhenUsed="1"/>
-    <w:lsdException w:name="toa heading" w:semiHidden="1" w:unhideWhenUsed="1"/>
-    <w:lsdException w:name="List" w:semiHidden="1" w:unhideWhenUsed="1"/>
-    <w:lsdException w:name="List Bullet" w:semiHidden="1" w:unhideWhenUsed="1"/>
-    <w:lsdException w:name="List Number" w:semiHidden="1" w:unhideWhenUsed="1"/>
-    <w:lsdException w:name="List 2" w:semiHidden="1" w:unhideWhenUsed="1"/>
-    <w:lsdException w:name="List 3" w:semiHidden="1" w:unhideWhenUsed="1"/>
-    <w:lsdException w:name="List 4" w:semiHidden="1" w:unhideWhenUsed="1"/>
-    <w:lsdException w:name="List 5" w:semiHidden="1" w:unhideWhenUsed="1"/>
-    <w:lsdException w:name="List Bullet 2" w:semiHidden="1" w:unhideWhenUsed="1"/>
-    <w:lsdException w:name="List Bullet 3" w:semiHidden="1" w:unhideWhenUsed="1"/>
-    <w:lsdException w:name="List Bullet 4" w:semiHidden="1" w:unhideWhenUsed="1"/>
-    <w:lsdException w:name="List Bullet 5" w:semiHidden="1" w:unhideWhenUsed="1"/>
-    <w:lsdException w:name="List Number 2" w:semiHidden="1" w:unhideWhenUsed="1"/>
-    <w:lsdException w:name="List Number 3" w:semiHidden="1" w:unhideWhenUsed="1"/>
-    <w:lsdException w:name="List Number 4" w:semiHidden="1" w:unhideWhenUsed="1"/>
-    <w:lsdException w:name="List Number 5" w:semiHidden="1" w:unhideWhenUsed="1"/>
-    <w:lsdException w:name="Title" w:uiPriority="10" w:qFormat="1"/>
-    <w:lsdException w:name="Closing" w:semiHidden="1" w:unhideWhenUsed="1"/>
-    <w:lsdException w:name="Signature" w:semiHidden="1" w:unhideWhenUsed="1"/>
-    <w:lsdException w:name="Default Paragraph Font" w:semiHidden="1" w:uiPriority="1" w:unhideWhenUsed="1"/>
-    <w:lsdException w:name="Body Text" w:semiHidden="1" w:unhideWhenUsed="1"/>
-    <w:lsdException w:name="Body Text Indent" w:semiHidden="1" w:unhideWhenUsed="1"/>
-    <w:lsdException w:name="List Continue" w:semiHidden="1" w:unhideWhenUsed="1"/>
-    <w:lsdException w:name="List Continue 2" w:semiHidden="1" w:unhideWhenUsed="1"/>
-    <w:lsdException w:name="List Continue 3" w:semiHidden="1" w:unhideWhenUsed="1"/>
-    <w:lsdException w:name="List Continue 4" w:semiHidden="1" w:unhideWhenUsed="1"/>
-    <w:lsdException w:name="List Continue 5" w:semiHidden="1" w:unhideWhenUsed="1"/>
-    <w:lsdException w:name="Message Header" w:semiHidden="1" w:unhideWhenUsed="1"/>
-    <w:lsdException w:name="Subtitle" w:uiPriority="11" w:qFormat="1"/>
-    <w:lsdException w:name="Salutation" w:semiHidden="1" w:unhideWhenUsed="1"/>
-    <w:lsdException w:name="Date" w:semiHidden="1" w:unhideWhenUsed="1"/>
-    <w:lsdException w:name="Body Text First Indent" w:semiHidden="1" w:unhideWhenUsed="1"/>
-    <w:lsdException w:name="Body Text First Indent 2" w:semiHidden="1" w:unhideWhenUsed="1"/>
-    <w:lsdException w:name="Note Heading" w:semiHidden="1" w:unhideWhenUsed="1"/>
-    <w:lsdException w:name="Body Text 2" w:semiHidden="1" w:unhideWhenUsed="1"/>
-    <w:lsdException w:name="Body Text 3" w:semiHidden="1" w:unhideWhenUsed="1"/>
-    <w:lsdException w:name="Body Text Indent 2" w:semiHidden="1" w:unhideWhenUsed="1"/>
-    <w:lsdException w:name="Body Text Indent 3" w:semiHidden="1" w:unhideWhenUsed="1"/>
-    <w:lsdException w:name="Block Text" w:semiHidden="1" w:unhideWhenUsed="1"/>
-    <w:lsdException w:name="Hyperlink" w:semiHidden="1" w:unhideWhenUsed="1"/>
-    <w:lsdException w:name="FollowedHyperlink" w:semiHidden="1" w:unhideWhenUsed="1"/>
-    <w:lsdException w:name="Strong" w:uiPriority="22" w:qFormat="1"/>
-    <w:lsdException w:name="Emphasis" w:uiPriority="20" w:qFormat="1"/>
-    <w:lsdException w:name="Document Map" w:semiHidden="1" w:unhideWhenUsed="1"/>
-    <w:lsdException w:name="Plain Text" w:semiHidden="1" w:unhideWhenUsed="1"/>
-    <w:lsdException w:name="E-mail Signature" w:semiHidden="1" w:unhideWhenUsed="1"/>
-    <w:lsdException w:name="HTML Top of Form" w:semiHidden="1" w:unhideWhenUsed="1"/>
-    <w:lsdException w:name="HTML Bottom of Form" w:semiHidden="1" w:unhideWhenUsed="1"/>
-    <w:lsdException w:name="Normal (Web)" w:semiHidden="1" w:unhideWhenUsed="1"/>
-    <w:lsdException w:name="HTML Acronym" w:semiHidden="1" w:unhideWhenUsed="1"/>
-    <w:lsdException w:name="HTML Address" w:semiHidden="1" w:unhideWhenUsed="1"/>
-    <w:lsdException w:name="HTML Cite" w:semiHidden="1" w:unhideWhenUsed="1"/>
-    <w:lsdException w:name="HTML Code" w:semiHidden="1" w:unhideWhenUsed="1"/>
-    <w:lsdException w:name="HTML Definition" w:semiHidden="1" w:unhideWhenUsed="1"/>
-    <w:lsdException w:name="HTML Keyboard" w:semiHidden="1" w:unhideWhenUsed="1"/>
-    <w:lsdException w:name="HTML Preformatted" w:semiHidden="1" w:unhideWhenUsed="1"/>
-    <w:lsdException w:name="HTML Sample" w:semiHidden="1" w:unhideWhenUsed="1"/>
-    <w:lsdException w:name="HTML Typewriter" w:semiHidden="1" w:unhideWhenUsed="1"/>
-    <w:lsdException w:name="HTML Variable" w:semiHidden="1" w:unhideWhenUsed="1"/>
-    <w:lsdException w:name="Normal Table" w:semiHidden="1" w:unhideWhenUsed="1"/>
-    <w:lsdException w:name="annotation subject" w:semiHidden="1" w:unhideWhenUsed="1"/>
-    <w:lsdException w:name="No List" w:semiHidden="1" w:unhideWhenUsed="1"/>
-    <w:lsdException w:name="Outline List 1" w:semiHidden="1" w:unhideWhenUsed="1"/>
-    <w:lsdException w:name="Outline List 2" w:semiHidden="1" w:unhideWhenUsed="1"/>
-    <w:lsdException w:name="Outline List 3" w:semiHidden="1" w:unhideWhenUsed="1"/>
-    <w:lsdException w:name="Table Simple 1" w:semiHidden="1" w:unhideWhenUsed="1"/>
-    <w:lsdException w:name="Table Simple 2" w:semiHidden="1" w:unhideWhenUsed="1"/>
-    <w:lsdException w:name="Table Simple 3" w:semiHidden="1" w:unhideWhenUsed="1"/>
-    <w:lsdException w:name="Table Classic 1" w:semiHidden="1" w:unhideWhenUsed="1"/>
-    <w:lsdException w:name="Table Classic 2" w:semiHidden="1" w:unhideWhenUsed="1"/>
-    <w:lsdException w:name="Table Classic 3" w:semiHidden="1" w:unhideWhenUsed="1"/>
-    <w:lsdException w:name="Table Classic 4" w:semiHidden="1" w:unhideWhenUsed="1"/>
-    <w:lsdException w:name="Table Colorful 1" w:semiHidden="1" w:unhideWhenUsed="1"/>
-    <w:lsdException w:name="Table Colorful 2" w:semiHidden="1" w:unhideWhenUsed="1"/>
-    <w:lsdException w:name="Table Colorful 3" w:semiHidden="1" w:unhideWhenUsed="1"/>
-    <w:lsdException w:name="Table Columns 1" w:semiHidden="1" w:unhideWhenUsed="1"/>
-    <w:lsdException w:name="Table Columns 2" w:semiHidden="1" w:unhideWhenUsed="1"/>
-    <w:lsdException w:name="Table Columns 3" w:semiHidden="1" w:unhideWhenUsed="1"/>
-    <w:lsdException w:name="Table Columns 4" w:semiHidden="1" w:unhideWhenUsed="1"/>
-    <w:lsdException w:name="Table Columns 5" w:semiHidden="1" w:unhideWhenUsed="1"/>
-    <w:lsdException w:name="Table Grid 1" w:semiHidden="1" w:unhideWhenUsed="1"/>
-    <w:lsdException w:name="Table Grid 2" w:semiHidden="1" w:unhideWhenUsed="1"/>
-    <w:lsdException w:name="Table Grid 3" w:semiHidden="1" w:unhideWhenUsed="1"/>
-    <w:lsdException w:name="Table Grid 4" w:semiHidden="1" w:unhideWhenUsed="1"/>
-    <w:lsdException w:name="Table Grid 5" w:semiHidden="1" w:unhideWhenUsed="1"/>
-    <w:lsdException w:name="Table Grid 6" w:semiHidden="1" w:unhideWhenUsed="1"/>
-    <w:lsdException w:name="Table Grid 7" w:semiHidden="1" w:unhideWhenUsed="1"/>
-    <w:lsdException w:name="Table Grid 8" w:semiHidden="1" w:unhideWhenUsed="1"/>
-    <w:lsdException w:name="Table List 1" w:semiHidden="1" w:unhideWhenUsed="1"/>
-    <w:lsdException w:name="Table List 2" w:semiHidden="1" w:unhideWhenUsed="1"/>
-    <w:lsdException w:name="Table List 3" w:semiHidden="1" w:unhideWhenUsed="1"/>
-    <w:lsdException w:name="Table List 4" w:semiHidden="1" w:unhideWhenUsed="1"/>
-    <w:lsdException w:name="Table List 5" w:semiHidden="1" w:unhideWhenUsed="1"/>
-    <w:lsdException w:name="Table List 6" w:semiHidden="1" w:unhideWhenUsed="1"/>
-    <w:lsdException w:name="Table List 7" w:semiHidden="1" w:unhideWhenUsed="1"/>
-    <w:lsdException w:name="Table List 8" w:semiHidden="1" w:unhideWhenUsed="1"/>
-    <w:lsdException w:name="Table 3D effects 1" w:semiHidden="1" w:unhideWhenUsed="1"/>
-    <w:lsdException w:name="Table 3D effects 2" w:semiHidden="1" w:unhideWhenUsed="1"/>
-    <w:lsdException w:name="Table 3D effects 3" w:semiHidden="1" w:unhideWhenUsed="1"/>
-    <w:lsdException w:name="Table Contemporary" w:semiHidden="1" w:unhideWhenUsed="1"/>
-    <w:lsdException w:name="Table Elegant" w:semiHidden="1" w:unhideWhenUsed="1"/>
-    <w:lsdException w:name="Table Professional" w:semiHidden="1" w:unhideWhenUsed="1"/>
-    <w:lsdException w:name="Table Subtle 1" w:semiHidden="1" w:unhideWhenUsed="1"/>
-    <w:lsdException w:name="Table Subtle 2" w:semiHidden="1" w:unhideWhenUsed="1"/>
-    <w:lsdException w:name="Table Web 1" w:semiHidden="1" w:unhideWhenUsed="1"/>
-    <w:lsdException w:name="Table Web 2" w:semiHidden="1" w:unhideWhenUsed="1"/>
-    <w:lsdException w:name="Table Web 3" w:semiHidden="1" w:unhideWhenUsed="1"/>
-    <w:lsdException w:name="Balloon Text" w:semiHidden="1" w:unhideWhenUsed="1"/>
-    <w:lsdException w:name="Table Grid" w:uiPriority="39"/>
-    <w:lsdException w:name="Table Theme" w:semiHidden="1" w:unhideWhenUsed="1"/>
-    <w:lsdException w:name="Placeholder Text" w:semiHidden="1"/>
-    <w:lsdException w:name="No Spacing" w:uiPriority="1" w:qFormat="1"/>
-    <w:lsdException w:name="Light Shading" w:uiPriority="60"/>
-    <w:lsdException w:name="Light List" w:uiPriority="61"/>
-    <w:lsdException w:name="Light Grid" w:uiPriority="62"/>
-    <w:lsdException w:name="Medium Shading 1" w:uiPriority="63"/>
-    <w:lsdException w:name="Medium Shading 2" w:uiPriority="64"/>
-    <w:lsdException w:name="Medium List 1" w:uiPriority="65"/>
-    <w:lsdException w:name="Medium List 2" w:uiPriority="66"/>
-    <w:lsdException w:name="Medium Grid 1" w:uiPriority="67"/>
-    <w:lsdException w:name="Medium Grid 2" w:uiPriority="68"/>
-    <w:lsdException w:name="Medium Grid 3" w:uiPriority="69"/>
-    <w:lsdException w:name="Dark List" w:uiPriority="70"/>
-    <w:lsdException w:name="Colorful Shading" w:uiPriority="71"/>
-    <w:lsdException w:name="Colorful List" w:uiPriority="72"/>
-    <w:lsdException w:name="Colorful Grid" w:uiPriority="73"/>
-    <w:lsdException w:name="Light Shading Accent 1" w:uiPriority="60"/>
-    <w:lsdException w:name="Light List Accent 1" w:uiPriority="61"/>
-    <w:lsdException w:name="Light Grid Accent 1" w:uiPriority="62"/>
-    <w:lsdException w:name="Medium Shading 1 Accent 1" w:uiPriority="63"/>
-    <w:lsdException w:name="Medium Shading 2 Accent 1" w:uiPriority="64"/>
-    <w:lsdException w:name="Medium List 1 Accent 1" w:uiPriority="65"/>
-    <w:lsdException w:name="Revision" w:semiHidden="1"/>
-    <w:lsdException w:name="List Paragraph" w:uiPriority="34" w:qFormat="1"/>
-    <w:lsdException w:name="Quote" w:uiPriority="29" w:qFormat="1"/>
-    <w:lsdException w:name="Intense Quote" w:uiPriority="30" w:qFormat="1"/>
-    <w:lsdException w:name="Medium List 2 Accent 1" w:uiPriority="66"/>
-    <w:lsdException w:name="Medium Grid 1 Accent 1" w:uiPriority="67"/>
-    <w:lsdException w:name="Medium Grid 2 Accent 1" w:uiPriority="68"/>
-    <w:lsdException w:name="Medium Grid 3 Accent 1" w:uiPriority="69"/>
-    <w:lsdException w:name="Dark List Accent 1" w:uiPriority="70"/>
-    <w:lsdException w:name="Colorful Shading Accent 1" w:uiPriority="71"/>
-    <w:lsdException w:name="Colorful List Accent 1" w:uiPriority="72"/>
-    <w:lsdException w:name="Colorful Grid Accent 1" w:uiPriority="73"/>
-    <w:lsdException w:name="Light Shading Accent 2" w:uiPriority="60"/>
-    <w:lsdException w:name="Light List Accent 2" w:uiPriority="61"/>
-    <w:lsdException w:name="Light Grid Accent 2" w:uiPriority="62"/>
-    <w:lsdException w:name="Medium Shading 1 Accent 2" w:uiPriority="63"/>
-    <w:lsdException w:name="Medium Shading 2 Accent 2" w:uiPriority="64"/>
-    <w:lsdException w:name="Medium List 1 Accent 2" w:uiPriority="65"/>
-    <w:lsdException w:name="Medium List 2 Accent 2" w:uiPriority="66"/>
-    <w:lsdException w:name="Medium Grid 1 Accent 2" w:uiPriority="67"/>
-    <w:lsdException w:name="Medium Grid 2 Accent 2" w:uiPriority="68"/>
-    <w:lsdException w:name="Medium Grid 3 Accent 2" w:uiPriority="69"/>
-    <w:lsdException w:name="Dark List Accent 2" w:uiPriority="70"/>
-    <w:lsdException w:name="Colorful Shading Accent 2" w:uiPriority="71"/>
-    <w:lsdException w:name="Colorful List Accent 2" w:uiPriority="72"/>
-    <w:lsdException w:name="Colorful Grid Accent 2" w:uiPriority="73"/>
-    <w:lsdException w:name="Light Shading Accent 3" w:uiPriority="60"/>
-    <w:lsdException w:name="Light List Accent 3" w:uiPriority="61"/>
-    <w:lsdException w:name="Light Grid Accent 3" w:uiPriority="62"/>
-    <w:lsdException w:name="Medium Shading 1 Accent 3" w:uiPriority="63"/>
-    <w:lsdException w:name="Medium Shading 2 Accent 3" w:uiPriority="64"/>
-    <w:lsdException w:name="Medium List 1 Accent 3" w:uiPriority="65"/>
-    <w:lsdException w:name="Medium List 2 Accent 3" w:uiPriority="66"/>
-    <w:lsdException w:name="Medium Grid 1 Accent 3" w:uiPriority="67"/>
-    <w:lsdException w:name="Medium Grid 2 Accent 3" w:uiPriority="68"/>
-    <w:lsdException w:name="Medium Grid 3 Accent 3" w:uiPriority="69"/>
-    <w:lsdException w:name="Dark List Accent 3" w:uiPriority="70"/>
-    <w:lsdException w:name="Colorful Shading Accent 3" w:uiPriority="71"/>
-    <w:lsdException w:name="Colorful List Accent 3" w:uiPriority="72"/>
-    <w:lsdException w:name="Colorful Grid Accent 3" w:uiPriority="73"/>
-    <w:lsdException w:name="Light Shading Accent 4" w:uiPriority="60"/>
-    <w:lsdException w:name="Light List Accent 4" w:uiPriority="61"/>
-    <w:lsdException w:name="Light Grid Accent 4" w:uiPriority="62"/>
-    <w:lsdException w:name="Medium Shading 1 Accent 4" w:uiPriority="63"/>
-    <w:lsdException w:name="Medium Shading 2 Accent 4" w:uiPriority="64"/>
-    <w:lsdException w:name="Medium List 1 Accent 4" w:uiPriority="65"/>
-    <w:lsdException w:name="Medium List 2 Accent 4" w:uiPriority="66"/>
-    <w:lsdException w:name="Medium Grid 1 Accent 4" w:uiPriority="67"/>
-    <w:lsdException w:name="Medium Grid 2 Accent 4" w:uiPriority="68"/>
-    <w:lsdException w:name="Medium Grid 3 Accent 4" w:uiPriority="69"/>
-    <w:lsdException w:name="Dark List Accent 4" w:uiPriority="70"/>
-    <w:lsdException w:name="Colorful Shading Accent 4" w:uiPriority="71"/>
-    <w:lsdException w:name="Colorful List Accent 4" w:uiPriority="72"/>
-    <w:lsdException w:name="Colorful Grid Accent 4" w:uiPriority="73"/>
-    <w:lsdException w:name="Light Shading Accent 5" w:uiPriority="60"/>
-    <w:lsdException w:name="Light List Accent 5" w:uiPriority="61"/>
-    <w:lsdException w:name="Light Grid Accent 5" w:uiPriority="62"/>
-    <w:lsdException w:name="Medium Shading 1 Accent 5" w:uiPriority="63"/>
-    <w:lsdException w:name="Medium Shading 2 Accent 5" w:uiPriority="64"/>
-    <w:lsdException w:name="Medium List 1 Accent 5" w:uiPriority="65"/>
-    <w:lsdException w:name="Medium List 2 Accent 5" w:uiPriority="66"/>
-    <w:lsdException w:name="Medium Grid 1 Accent 5" w:uiPriority="67"/>
-    <w:lsdException w:name="Medium Grid 2 Accent 5" w:uiPriority="68"/>
-    <w:lsdException w:name="Medium Grid 3 Accent 5" w:uiPriority="69"/>
-    <w:lsdException w:name="Dark List Accent 5" w:uiPriority="70"/>
-    <w:lsdException w:name="Colorful Shading Accent 5" w:uiPriority="71"/>
-    <w:lsdException w:name="Colorful List Accent 5" w:uiPriority="72"/>
-    <w:lsdException w:name="Colorful Grid Accent 5" w:uiPriority="73"/>
-    <w:lsdException w:name="Light Shading Accent 6" w:uiPriority="60"/>
-    <w:lsdException w:name="Light List Accent 6" w:uiPriority="61"/>
-    <w:lsdException w:name="Light Grid Accent 6" w:uiPriority="62"/>
-    <w:lsdException w:name="Medium Shading 1 Accent 6" w:uiPriority="63"/>
-    <w:lsdException w:name="Medium Shading 2 Accent 6" w:uiPriority="64"/>
-    <w:lsdException w:name="Medium List 1 Accent 6" w:uiPriority="65"/>
-    <w:lsdException w:name="Medium List 2 Accent 6" w:uiPriority="66"/>
-    <w:lsdException w:name="Medium Grid 1 Accent 6" w:uiPriority="67"/>
-    <w:lsdException w:name="Medium Grid 2 Accent 6" w:uiPriority="68"/>
-    <w:lsdException w:name="Medium Grid 3 Accent 6" w:uiPriority="69"/>
-    <w:lsdException w:name="Dark List Accent 6" w:uiPriority="70"/>
-    <w:lsdException w:name="Colorful Shading Accent 6" w:uiPriority="71"/>
-    <w:lsdException w:name="Colorful List Accent 6" w:uiPriority="72"/>
-    <w:lsdException w:name="Colorful Grid Accent 6" w:uiPriority="73"/>
-    <w:lsdException w:name="Subtle Emphasis" w:uiPriority="19" w:qFormat="1"/>
-    <w:lsdException w:name="Intense Emphasis" w:uiPriority="21" w:qFormat="1"/>
-    <w:lsdException w:name="Subtle Reference" w:uiPriority="31" w:qFormat="1"/>
-    <w:lsdException w:name="Intense Reference" w:uiPriority="32" w:qFormat="1"/>
-    <w:lsdException w:name="Book Title" w:uiPriority="33" w:qFormat="1"/>
-    <w:lsdException w:name="Bibliography" w:semiHidden="1" w:uiPriority="37" w:unhideWhenUsed="1"/>
-    <w:lsdException w:name="TOC Heading" w:semiHidden="1" w:uiPriority="39" w:unhideWhenUsed="1" w:qFormat="1"/>
-    <w:lsdException w:name="Plain Table 1" w:uiPriority="41"/>
-    <w:lsdException w:name="Plain Table 2" w:uiPriority="42"/>
-    <w:lsdException w:name="Plain Table 3" w:uiPriority="43"/>
-    <w:lsdException w:name="Plain Table 4" w:uiPriority="44"/>
-    <w:lsdException w:name="Plain Table 5" w:uiPriority="45"/>
-    <w:lsdException w:name="Grid Table Light" w:uiPriority="40"/>
-    <w:lsdException w:name="Grid Table 1 Light" w:uiPriority="46"/>
-    <w:lsdException w:name="Grid Table 2" w:uiPriority="47"/>
-    <w:lsdException w:name="Grid Table 3" w:uiPriority="48"/>
-    <w:lsdException w:name="Grid Table 4" w:uiPriority="49"/>
-    <w:lsdException w:name="Grid Table 5 Dark" w:uiPriority="50"/>
-    <w:lsdException w:name="Grid Table 6 Colorful" w:uiPriority="51"/>
-    <w:lsdException w:name="Grid Table 7 Colorful" w:uiPriority="52"/>
-    <w:lsdException w:name="Grid Table 1 Light Accent 1" w:uiPriority="46"/>
-    <w:lsdException w:name="Grid Table 2 Accent 1" w:uiPriority="47"/>
-    <w:lsdException w:name="Grid Table 3 Accent 1" w:uiPriority="48"/>
-    <w:lsdException w:name="Grid Table 4 Accent 1" w:uiPriority="49"/>
-    <w:lsdException w:name="Grid Table 5 Dark Accent 1" w:uiPriority="50"/>
-    <w:lsdException w:name="Grid Table 6 Colorful Accent 1" w:uiPriority="51"/>
-    <w:lsdException w:name="Grid Table 7 Colorful Accent 1" w:uiPriority="52"/>
-    <w:lsdException w:name="Grid Table 1 Light Accent 2" w:uiPriority="46"/>
-    <w:lsdException w:name="Grid Table 2 Accent 2" w:uiPriority="47"/>
-    <w:lsdException w:name="Grid Table 3 Accent 2" w:uiPriority="48"/>
-    <w:lsdException w:name="Grid Table 4 Accent 2" w:uiPriority="49"/>
-    <w:lsdException w:name="Grid Table 5 Dark Accent 2" w:uiPriority="50"/>
-    <w:lsdException w:name="Grid Table 6 Colorful Accent 2" w:uiPriority="51"/>
-    <w:lsdException w:name="Grid Table 7 Colorful Accent 2" w:uiPriority="52"/>
-    <w:lsdException w:name="Grid Table 1 Light Accent 3" w:uiPriority="46"/>
-    <w:lsdException w:name="Grid Table 2 Accent 3" w:uiPriority="47"/>
-    <w:lsdException w:name="Grid Table 3 Accent 3" w:uiPriority="48"/>
-    <w:lsdException w:name="Grid Table 4 Accent 3" w:uiPriority="49"/>
-    <w:lsdException w:name="Grid Table 5 Dark Accent 3" w:uiPriority="50"/>
-    <w:lsdException w:name="Grid Table 6 Colorful Accent 3" w:uiPriority="51"/>
-    <w:lsdException w:name="Grid Table 7 Colorful Accent 3" w:uiPriority="52"/>
-    <w:lsdException w:name="Grid Table 1 Light Accent 4" w:uiPriority="46"/>
-    <w:lsdException w:name="Grid Table 2 Accent 4" w:uiPriority="47"/>
-    <w:lsdException w:name="Grid Table 3 Accent 4" w:uiPriority="48"/>
-    <w:lsdException w:name="Grid Table 4 Accent 4" w:uiPriority="49"/>
-    <w:lsdException w:name="Grid Table 5 Dark Accent 4" w:uiPriority="50"/>
-    <w:lsdException w:name="Grid Table 6 Colorful Accent 4" w:uiPriority="51"/>
-    <w:lsdException w:name="Grid Table 7 Colorful Accent 4" w:uiPriority="52"/>
-    <w:lsdException w:name="Grid Table 1 Light Accent 5" w:uiPriority="46"/>
-    <w:lsdException w:name="Grid Table 2 Accent 5" w:uiPriority="47"/>
-    <w:lsdException w:name="Grid Table 3 Accent 5" w:uiPriority="48"/>
-    <w:lsdException w:name="Grid Table 4 Accent 5" w:uiPriority="49"/>
-    <w:lsdException w:name="Grid Table 5 Dark Accent 5" w:uiPriority="50"/>
-    <w:lsdException w:name="Grid Table 6 Colorful Accent 5" w:uiPriority="51"/>
-    <w:lsdException w:name="Grid Table 7 Colorful Accent 5" w:uiPriority="52"/>
-    <w:lsdException w:name="Grid Table 1 Light Accent 6" w:uiPriority="46"/>
-    <w:lsdException w:name="Grid Table 2 Accent 6" w:uiPriority="47"/>
-    <w:lsdException w:name="Grid Table 3 Accent 6" w:uiPriority="48"/>
-    <w:lsdException w:name="Grid Table 4 Accent 6" w:uiPriority="49"/>
-    <w:lsdException w:name="Grid Table 5 Dark Accent 6" w:uiPriority="50"/>
-    <w:lsdException w:name="Grid Table 6 Colorful Accent 6" w:uiPriority="51"/>
-    <w:lsdException w:name="Grid Table 7 Colorful Accent 6" w:uiPriority="52"/>
-    <w:lsdException w:name="List Table 1 Light" w:uiPriority="46"/>
-    <w:lsdException w:name="List Table 2" w:uiPriority="47"/>
-    <w:lsdException w:name="List Table 3" w:uiPriority="48"/>
-    <w:lsdException w:name="List Table 4" w:uiPriority="49"/>
-    <w:lsdException w:name="List Table 5 Dark" w:uiPriority="50"/>
-    <w:lsdException w:name="List Table 6 Colorful" w:uiPriority="51"/>
-    <w:lsdException w:name="List Table 7 Colorful" w:uiPriority="52"/>
-    <w:lsdException w:name="List Table 1 Light Accent 1" w:uiPriority="46"/>
-    <w:lsdException w:name="List Table 2 Accent 1" w:uiPriority="47"/>
-    <w:lsdException w:name="List Table 3 Accent 1" w:uiPriority="48"/>
-    <w:lsdException w:name="List Table 4 Accent 1" w:uiPriority="49"/>
-    <w:lsdException w:name="List Table 5 Dark Accent 1" w:uiPriority="50"/>
-    <w:lsdException w:name="List Table 6 Colorful Accent 1" w:uiPriority="51"/>
-    <w:lsdException w:name="List Table 7 Colorful Accent 1" w:uiPriority="52"/>
-    <w:lsdException w:name="List Table 1 Light Accent 2" w:uiPriority="46"/>
-    <w:lsdException w:name="List Table 2 Accent 2" w:uiPriority="47"/>
-    <w:lsdException w:name="List Table 3 Accent 2" w:uiPriority="48"/>
-    <w:lsdException w:name="List Table 4 Accent 2" w:uiPriority="49"/>
-    <w:lsdException w:name="List Table 5 Dark Accent 2" w:uiPriority="50"/>
-    <w:lsdException w:name="List Table 6 Colorful Accent 2" w:uiPriority="51"/>
-    <w:lsdException w:name="List Table 7 Colorful Accent 2" w:uiPriority="52"/>
-    <w:lsdException w:name="List Table 1 Light Accent 3" w:uiPriority="46"/>
-    <w:lsdException w:name="List Table 2 Accent 3" w:uiPriority="47"/>
-    <w:lsdException w:name="List Table 3 Accent 3" w:uiPriority="48"/>
-    <w:lsdException w:name="List Table 4 Accent 3" w:uiPriority="49"/>
-    <w:lsdException w:name="List Table 5 Dark Accent 3" w:uiPriority="50"/>
-    <w:lsdException w:name="List Table 6 Colorful Accent 3" w:uiPriority="51"/>
-    <w:lsdException w:name="List Table 7 Colorful Accent 3" w:uiPriority="52"/>
-    <w:lsdException w:name="List Table 1 Light Accent 4" w:uiPriority="46"/>
-    <w:lsdException w:name="List Table 2 Accent 4" w:uiPriority="47"/>
-    <w:lsdException w:name="List Table 3 Accent 4" w:uiPriority="48"/>
-    <w:lsdException w:name="List Table 4 Accent 4" w:uiPriority="49"/>
-    <w:lsdException w:name="List Table 5 Dark Accent 4" w:uiPriority="50"/>
-    <w:lsdException w:name="List Table 6 Colorful Accent 4" w:uiPriority="51"/>
-    <w:lsdException w:name="List Table 7 Colorful Accent 4" w:uiPriority="52"/>
-    <w:lsdException w:name="List Table 1 Light Accent 5" w:uiPriority="46"/>
-    <w:lsdException w:name="List Table 2 Accent 5" w:uiPriority="47"/>
-    <w:lsdException w:name="List Table 3 Accent 5" w:uiPriority="48"/>
-    <w:lsdException w:name="List Table 4 Accent 5" w:uiPriority="49"/>
-    <w:lsdException w:name="List Table 5 Dark Accent 5" w:uiPriority="50"/>
-    <w:lsdException w:name="List Table 6 Colorful Accent 5" w:uiPriority="51"/>
-    <w:lsdException w:name="List Table 7 Colorful Accent 5" w:uiPriority="52"/>
-    <w:lsdException w:name="List Table 1 Light Accent 6" w:uiPriority="46"/>
-    <w:lsdException w:name="List Table 2 Accent 6" w:uiPriority="47"/>
-    <w:lsdException w:name="List Table 3 Accent 6" w:uiPriority="48"/>
-    <w:lsdException w:name="List Table 4 Accent 6" w:uiPriority="49"/>
-    <w:lsdException w:name="List Table 5 Dark Accent 6" w:uiPriority="50"/>
-    <w:lsdException w:name="List Table 6 Colorful Accent 6" w:uiPriority="51"/>
-    <w:lsdException w:name="List Table 7 Colorful Accent 6" w:uiPriority="52"/>
-  </w:latentStyles>
-  <w:style w:type="paragraph" w:default="1" w:styleId="Normal">
-    <w:name w:val="Normal"/>
-    <w:qFormat/>
-  </w:style>
-  <w:style w:type="character" w:default="1" w:styleId="DefaultParagraphFont">
-    <w:name w:val="Default Paragraph Font"/>
-    <w:uiPriority w:val="1"/>
-    <w:semiHidden/>
-    <w:unhideWhenUsed/>
-  </w:style>
-  <w:style w:type="table" w:default="1" w:styleId="TableNormal">
-    <w:name w:val="Normal Table"/>
-    <w:uiPriority w:val="99"/>
-    <w:semiHidden/>
-    <w:unhideWhenUsed/>
-    <w:tblPr>
-      <w:tblInd w:w="0" w:type="dxa"/>
-      <w:tblCellMar>
-        <w:top w:w="0" w:type="dxa"/>
-        <w:left w:w="108" w:type="dxa"/>
-        <w:bottom w:w="0" w:type="dxa"/>
-        <w:right w:w="108" w:type="dxa"/>
-      </w:tblCellMar>
-    </w:tblPr>
-  </w:style>
-  <w:style w:type="numbering" w:default="1" w:styleId="NoList">
-    <w:name w:val="No List"/>
-    <w:uiPriority w:val="99"/>
-    <w:semiHidden/>
-    <w:unhideWhenUsed/>
-  </w:style>
-  <w:style w:type="character" w:styleId="PlaceholderText">
-    <w:name w:val="Placeholder Text"/>
-    <w:basedOn w:val="DefaultParagraphFont"/>
-    <w:uiPriority w:val="99"/>
-    <w:semiHidden/>
-    <w:rsid w:val="00EE1A80"/>
-    <w:rPr>
-      <w:color w:val="808080"/>
-    </w:rPr>
-  </w:style>
-  <w:style w:type="paragraph" w:customStyle="1" w:styleId="66FBB869604A49328260457AA91762B7">
-    <w:name w:val="66FBB869604A49328260457AA91762B7"/>
-    <w:rsid w:val="00800DEB"/>
-  </w:style>
-  <w:style w:type="paragraph" w:customStyle="1" w:styleId="C35B52F02F164C55A75AEE30838A7980">
-    <w:name w:val="C35B52F02F164C55A75AEE30838A7980"/>
-    <w:rsid w:val="00800DEB"/>
-  </w:style>
-  <w:style w:type="paragraph" w:customStyle="1" w:styleId="28B3E2D9588C4C39A5668FC40907CE22">
-    <w:name w:val="28B3E2D9588C4C39A5668FC40907CE22"/>
-    <w:rsid w:val="00800DEB"/>
-  </w:style>
-  <w:style w:type="paragraph" w:customStyle="1" w:styleId="4886B8275CC0445FAC0A2454681DA233">
-    <w:name w:val="4886B8275CC0445FAC0A2454681DA233"/>
-    <w:rsid w:val="00800DEB"/>
-  </w:style>
-  <w:style w:type="paragraph" w:customStyle="1" w:styleId="BC5DE533A0404E80A2ED88958DD335CB">
-    <w:name w:val="BC5DE533A0404E80A2ED88958DD335CB"/>
-    <w:rsid w:val="00800DEB"/>
-  </w:style>
-  <w:style w:type="paragraph" w:customStyle="1" w:styleId="C27471572897452B87F372E76AD29D9A">
-    <w:name w:val="C27471572897452B87F372E76AD29D9A"/>
-    <w:rsid w:val="00800DEB"/>
-  </w:style>
-  <w:style w:type="paragraph" w:customStyle="1" w:styleId="2BFD0E5208B140DEB8B953C5099EDC99">
-    <w:name w:val="2BFD0E5208B140DEB8B953C5099EDC99"/>
-    <w:rsid w:val="00EE1A80"/>
-    <w:rPr>
-      <w:kern w:val="2"/>
-      <w14:ligatures w14:val="standardContextual"/>
-    </w:rPr>
-  </w:style>
-</w:styles>
-</file>
-
-<file path=word/glossary/webSettings.xml><?xml version="1.0" encoding="utf-8"?>
-<w:webSettings xmlns:mc="http://schemas.openxmlformats.org/markup-compatibility/2006" xmlns:r="http://schemas.openxmlformats.org/officeDocument/2006/relationships" xmlns:w="http://schemas.openxmlformats.org/wordprocessingml/2006/main" xmlns:w14="http://schemas.microsoft.com/office/word/2010/wordml" xmlns:w15="http://schemas.microsoft.com/office/word/2012/wordml" xmlns:w16se="http://schemas.microsoft.com/office/word/2015/wordml/symex" mc:Ignorable="w14 w15 w16se">
-  <w:optimizeForBrowser/>
-  <w:allowPNG/>
-</w:webSettings>
-</file>
-
 <file path=word/theme/theme1.xml><?xml version="1.0" encoding="utf-8"?>
 <a:theme xmlns:a="http://schemas.openxmlformats.org/drawingml/2006/main" name="Office Theme">
   <a:themeElements>
@@ -4930,6 +4303,15 @@
 </file>
 
 <file path=customXml/item1.xml><?xml version="1.0" encoding="utf-8"?>
+<?mso-contentType ?>
+<FormTemplates xmlns="http://schemas.microsoft.com/sharepoint/v3/contenttype/forms">
+  <Display>DocumentLibraryForm</Display>
+  <Edit>DocumentLibraryForm</Edit>
+  <New>DocumentLibraryForm</New>
+</FormTemplates>
+</file>
+
+<file path=customXml/item2.xml><?xml version="1.0" encoding="utf-8"?>
 <p:properties xmlns:p="http://schemas.microsoft.com/office/2006/metadata/properties" xmlns:xsi="http://www.w3.org/2001/XMLSchema-instance" xmlns:pc="http://schemas.microsoft.com/office/infopath/2007/PartnerControls">
   <documentManagement>
     <TaxCatchAll xmlns="fc2e0b91-73db-4711-986b-9e7114b1c780" xsi:nil="true"/>
@@ -4939,15 +4321,6 @@
     <Note xmlns="aa22b7f0-1c77-4983-9187-bff8e7aaefd5" xsi:nil="true"/>
   </documentManagement>
 </p:properties>
-</file>
-
-<file path=customXml/item2.xml><?xml version="1.0" encoding="utf-8"?>
-<?mso-contentType ?>
-<FormTemplates xmlns="http://schemas.microsoft.com/sharepoint/v3/contenttype/forms">
-  <Display>DocumentLibraryForm</Display>
-  <Edit>DocumentLibraryForm</Edit>
-  <New>DocumentLibraryForm</New>
-</FormTemplates>
 </file>
 
 <file path=customXml/item3.xml><?xml version="1.0" encoding="utf-8"?>
@@ -5208,20 +4581,20 @@
 </file>
 
 <file path=customXml/itemProps1.xml><?xml version="1.0" encoding="utf-8"?>
+<ds:datastoreItem xmlns:ds="http://schemas.openxmlformats.org/officeDocument/2006/customXml" ds:itemID="{61801A56-0FD2-4394-93D8-612F28940603}">
+  <ds:schemaRefs>
+    <ds:schemaRef ds:uri="http://schemas.microsoft.com/sharepoint/v3/contenttype/forms"/>
+  </ds:schemaRefs>
+</ds:datastoreItem>
+</file>
+
+<file path=customXml/itemProps2.xml><?xml version="1.0" encoding="utf-8"?>
 <ds:datastoreItem xmlns:ds="http://schemas.openxmlformats.org/officeDocument/2006/customXml" ds:itemID="{20C66F9F-F7B4-4B87-8910-A2DDB634D5E0}">
   <ds:schemaRefs>
     <ds:schemaRef ds:uri="http://schemas.microsoft.com/office/2006/metadata/properties"/>
     <ds:schemaRef ds:uri="http://schemas.microsoft.com/office/infopath/2007/PartnerControls"/>
     <ds:schemaRef ds:uri="fc2e0b91-73db-4711-986b-9e7114b1c780"/>
     <ds:schemaRef ds:uri="aa22b7f0-1c77-4983-9187-bff8e7aaefd5"/>
-  </ds:schemaRefs>
-</ds:datastoreItem>
-</file>
-
-<file path=customXml/itemProps2.xml><?xml version="1.0" encoding="utf-8"?>
-<ds:datastoreItem xmlns:ds="http://schemas.openxmlformats.org/officeDocument/2006/customXml" ds:itemID="{61801A56-0FD2-4394-93D8-612F28940603}">
-  <ds:schemaRefs>
-    <ds:schemaRef ds:uri="http://schemas.microsoft.com/sharepoint/v3/contenttype/forms"/>
   </ds:schemaRefs>
 </ds:datastoreItem>
 </file>

</xml_diff>

<commit_message>
Updated city/state to the court location not former address.
</commit_message>
<xml_diff>
--- a/docassemble/USCISApplications/data/templates/COV_motion.docx
+++ b/docassemble/USCISApplications/data/templates/COV_motion.docx
@@ -706,19 +706,25 @@
         <w:rPr>
           <w:bCs/>
         </w:rPr>
-        <w:t>removal</w:t>
-      </w:r>
-      <w:r>
-        <w:rPr>
-          <w:bCs/>
-        </w:rPr>
-        <w:t>.address</w:t>
-      </w:r>
-      <w:r>
-        <w:rPr>
-          <w:bCs/>
-        </w:rPr>
-        <w:t>.city }},</w:t>
+        <w:t>dhs</w:t>
+      </w:r>
+      <w:r>
+        <w:rPr>
+          <w:bCs/>
+        </w:rPr>
+        <w:t>.</w:t>
+      </w:r>
+      <w:r>
+        <w:rPr>
+          <w:bCs/>
+        </w:rPr>
+        <w:t>address.</w:t>
+      </w:r>
+      <w:r>
+        <w:rPr>
+          <w:bCs/>
+        </w:rPr>
+        <w:t>city }},</w:t>
       </w:r>
       <w:r>
         <w:rPr>
@@ -736,20 +742,28 @@
         <w:rPr>
           <w:bCs/>
         </w:rPr>
-        <w:t>removal</w:t>
-      </w:r>
-      <w:r>
-        <w:rPr>
-          <w:bCs/>
-        </w:rPr>
-        <w:t>.address</w:t>
-      </w:r>
-      <w:r>
-        <w:rPr>
-          <w:bCs/>
-        </w:rPr>
-        <w:t>.state }}</w:t>
-      </w:r>
+        <w:t>dhs</w:t>
+      </w:r>
+      <w:r>
+        <w:rPr>
+          <w:bCs/>
+        </w:rPr>
+        <w:t>.</w:t>
+      </w:r>
+      <w:r>
+        <w:rPr>
+          <w:bCs/>
+        </w:rPr>
+        <w:t>address.</w:t>
+      </w:r>
+      <w:r>
+        <w:rPr>
+          <w:bCs/>
+        </w:rPr>
+        <w:t>state }}</w:t>
+      </w:r>
+      <w:bookmarkStart w:id="0" w:name="_GoBack"/>
+      <w:bookmarkEnd w:id="0"/>
       <w:r>
         <w:t xml:space="preserve"> </w:t>
       </w:r>
@@ -1862,8 +1876,6 @@
       <w:r>
         <w:t xml:space="preserve">  </w:t>
       </w:r>
-      <w:bookmarkStart w:id="0" w:name="_GoBack"/>
-      <w:bookmarkEnd w:id="0"/>
       <w:r>
         <w:rPr>
           <w:rFonts w:eastAsia="Calibri"/>
@@ -4303,27 +4315,6 @@
 </file>
 
 <file path=customXml/item1.xml><?xml version="1.0" encoding="utf-8"?>
-<?mso-contentType ?>
-<FormTemplates xmlns="http://schemas.microsoft.com/sharepoint/v3/contenttype/forms">
-  <Display>DocumentLibraryForm</Display>
-  <Edit>DocumentLibraryForm</Edit>
-  <New>DocumentLibraryForm</New>
-</FormTemplates>
-</file>
-
-<file path=customXml/item2.xml><?xml version="1.0" encoding="utf-8"?>
-<p:properties xmlns:p="http://schemas.microsoft.com/office/2006/metadata/properties" xmlns:xsi="http://www.w3.org/2001/XMLSchema-instance" xmlns:pc="http://schemas.microsoft.com/office/infopath/2007/PartnerControls">
-  <documentManagement>
-    <TaxCatchAll xmlns="fc2e0b91-73db-4711-986b-9e7114b1c780" xsi:nil="true"/>
-    <lcf76f155ced4ddcb4097134ff3c332f xmlns="aa22b7f0-1c77-4983-9187-bff8e7aaefd5">
-      <Terms xmlns="http://schemas.microsoft.com/office/infopath/2007/PartnerControls"/>
-    </lcf76f155ced4ddcb4097134ff3c332f>
-    <Note xmlns="aa22b7f0-1c77-4983-9187-bff8e7aaefd5" xsi:nil="true"/>
-  </documentManagement>
-</p:properties>
-</file>
-
-<file path=customXml/item3.xml><?xml version="1.0" encoding="utf-8"?>
 <ct:contentTypeSchema xmlns:ct="http://schemas.microsoft.com/office/2006/metadata/contentType" xmlns:ma="http://schemas.microsoft.com/office/2006/metadata/properties/metaAttributes" ct:_="" ma:_="" ma:contentTypeName="Document" ma:contentTypeID="0x01010041FCC52ECBA99C44897D8B99E45B6EB2" ma:contentTypeVersion="20" ma:contentTypeDescription="Create a new document." ma:contentTypeScope="" ma:versionID="98dd51a1eb8d717f429cfb72bbcdf291">
   <xsd:schema xmlns:xsd="http://www.w3.org/2001/XMLSchema" xmlns:xs="http://www.w3.org/2001/XMLSchema" xmlns:p="http://schemas.microsoft.com/office/2006/metadata/properties" xmlns:ns2="aa22b7f0-1c77-4983-9187-bff8e7aaefd5" xmlns:ns3="fc2e0b91-73db-4711-986b-9e7114b1c780" targetNamespace="http://schemas.microsoft.com/office/2006/metadata/properties" ma:root="true" ma:fieldsID="764fccced344541160bdf3d7a4f43fd4" ns2:_="" ns3:_="">
     <xsd:import namespace="aa22b7f0-1c77-4983-9187-bff8e7aaefd5"/>
@@ -4580,10 +4571,42 @@
 </ct:contentTypeSchema>
 </file>
 
+<file path=customXml/item2.xml><?xml version="1.0" encoding="utf-8"?>
+<p:properties xmlns:p="http://schemas.microsoft.com/office/2006/metadata/properties" xmlns:xsi="http://www.w3.org/2001/XMLSchema-instance" xmlns:pc="http://schemas.microsoft.com/office/infopath/2007/PartnerControls">
+  <documentManagement>
+    <TaxCatchAll xmlns="fc2e0b91-73db-4711-986b-9e7114b1c780" xsi:nil="true"/>
+    <lcf76f155ced4ddcb4097134ff3c332f xmlns="aa22b7f0-1c77-4983-9187-bff8e7aaefd5">
+      <Terms xmlns="http://schemas.microsoft.com/office/infopath/2007/PartnerControls"/>
+    </lcf76f155ced4ddcb4097134ff3c332f>
+    <Note xmlns="aa22b7f0-1c77-4983-9187-bff8e7aaefd5" xsi:nil="true"/>
+  </documentManagement>
+</p:properties>
+</file>
+
+<file path=customXml/item3.xml><?xml version="1.0" encoding="utf-8"?>
+<?mso-contentType ?>
+<FormTemplates xmlns="http://schemas.microsoft.com/sharepoint/v3/contenttype/forms">
+  <Display>DocumentLibraryForm</Display>
+  <Edit>DocumentLibraryForm</Edit>
+  <New>DocumentLibraryForm</New>
+</FormTemplates>
+</file>
+
 <file path=customXml/itemProps1.xml><?xml version="1.0" encoding="utf-8"?>
-<ds:datastoreItem xmlns:ds="http://schemas.openxmlformats.org/officeDocument/2006/customXml" ds:itemID="{61801A56-0FD2-4394-93D8-612F28940603}">
+<ds:datastoreItem xmlns:ds="http://schemas.openxmlformats.org/officeDocument/2006/customXml" ds:itemID="{82045B43-7134-4D42-9F91-65658FCA0A3C}">
   <ds:schemaRefs>
-    <ds:schemaRef ds:uri="http://schemas.microsoft.com/sharepoint/v3/contenttype/forms"/>
+    <ds:schemaRef ds:uri="http://schemas.microsoft.com/office/2006/metadata/contentType"/>
+    <ds:schemaRef ds:uri="http://schemas.microsoft.com/office/2006/metadata/properties/metaAttributes"/>
+    <ds:schemaRef ds:uri="http://www.w3.org/2001/XMLSchema"/>
+    <ds:schemaRef ds:uri="http://schemas.microsoft.com/office/2006/metadata/properties"/>
+    <ds:schemaRef ds:uri="aa22b7f0-1c77-4983-9187-bff8e7aaefd5"/>
+    <ds:schemaRef ds:uri="fc2e0b91-73db-4711-986b-9e7114b1c780"/>
+    <ds:schemaRef ds:uri="http://schemas.microsoft.com/office/2006/documentManagement/types"/>
+    <ds:schemaRef ds:uri="http://schemas.microsoft.com/office/infopath/2007/PartnerControls"/>
+    <ds:schemaRef ds:uri="http://schemas.openxmlformats.org/package/2006/metadata/core-properties"/>
+    <ds:schemaRef ds:uri="http://purl.org/dc/elements/1.1/"/>
+    <ds:schemaRef ds:uri="http://purl.org/dc/terms/"/>
+    <ds:schemaRef ds:uri="http://schemas.microsoft.com/internal/obd"/>
   </ds:schemaRefs>
 </ds:datastoreItem>
 </file>
@@ -4600,20 +4623,9 @@
 </file>
 
 <file path=customXml/itemProps3.xml><?xml version="1.0" encoding="utf-8"?>
-<ds:datastoreItem xmlns:ds="http://schemas.openxmlformats.org/officeDocument/2006/customXml" ds:itemID="{82045B43-7134-4D42-9F91-65658FCA0A3C}">
+<ds:datastoreItem xmlns:ds="http://schemas.openxmlformats.org/officeDocument/2006/customXml" ds:itemID="{61801A56-0FD2-4394-93D8-612F28940603}">
   <ds:schemaRefs>
-    <ds:schemaRef ds:uri="http://schemas.microsoft.com/office/2006/metadata/contentType"/>
-    <ds:schemaRef ds:uri="http://schemas.microsoft.com/office/2006/metadata/properties/metaAttributes"/>
-    <ds:schemaRef ds:uri="http://www.w3.org/2001/XMLSchema"/>
-    <ds:schemaRef ds:uri="http://schemas.microsoft.com/office/2006/metadata/properties"/>
-    <ds:schemaRef ds:uri="aa22b7f0-1c77-4983-9187-bff8e7aaefd5"/>
-    <ds:schemaRef ds:uri="fc2e0b91-73db-4711-986b-9e7114b1c780"/>
-    <ds:schemaRef ds:uri="http://schemas.microsoft.com/office/2006/documentManagement/types"/>
-    <ds:schemaRef ds:uri="http://schemas.microsoft.com/office/infopath/2007/PartnerControls"/>
-    <ds:schemaRef ds:uri="http://schemas.openxmlformats.org/package/2006/metadata/core-properties"/>
-    <ds:schemaRef ds:uri="http://purl.org/dc/elements/1.1/"/>
-    <ds:schemaRef ds:uri="http://purl.org/dc/terms/"/>
-    <ds:schemaRef ds:uri="http://schemas.microsoft.com/internal/obd"/>
+    <ds:schemaRef ds:uri="http://schemas.microsoft.com/sharepoint/v3/contenttype/forms"/>
   </ds:schemaRefs>
 </ds:datastoreItem>
 </file>
</xml_diff>

<commit_message>
Updated the motion to only have each individual not a list anymore.
</commit_message>
<xml_diff>
--- a/docassemble/USCISApplications/data/templates/COV_motion.docx
+++ b/docassemble/USCISApplications/data/templates/COV_motion.docx
@@ -234,19 +234,72 @@
         <w:rPr>
           <w:bCs/>
         </w:rPr>
-        <w:t>{%</w:t>
-      </w:r>
-      <w:r>
-        <w:rPr>
-          <w:bCs/>
-        </w:rPr>
-        <w:t>p</w:t>
-      </w:r>
-      <w:r>
-        <w:rPr>
-          <w:bCs/>
-        </w:rPr>
-        <w:t xml:space="preserve"> for x in users %}</w:t>
+        <w:t xml:space="preserve">{{ </w:t>
+      </w:r>
+      <w:r>
+        <w:rPr>
+          <w:bCs/>
+        </w:rPr>
+        <w:t>users</w:t>
+      </w:r>
+      <w:r>
+        <w:rPr>
+          <w:bCs/>
+        </w:rPr>
+        <w:t>.</w:t>
+      </w:r>
+      <w:r>
+        <w:rPr>
+          <w:bCs/>
+        </w:rPr>
+        <w:t>name.full(middle="full") }}</w:t>
+      </w:r>
+      <w:r>
+        <w:t xml:space="preserve"> </w:t>
+      </w:r>
+      <w:r>
+        <w:tab/>
+        <w:t xml:space="preserve"> </w:t>
+      </w:r>
+      <w:r>
+        <w:t>)</w:t>
+      </w:r>
+      <w:r>
+        <w:rPr>
+          <w:bCs/>
+        </w:rPr>
+        <w:t xml:space="preserve">    </w:t>
+      </w:r>
+      <w:r>
+        <w:rPr>
+          <w:bCs/>
+        </w:rPr>
+        <w:tab/>
+        <w:t xml:space="preserve">   </w:t>
+      </w:r>
+      <w:r>
+        <w:rPr>
+          <w:bCs/>
+        </w:rPr>
+        <w:t xml:space="preserve">A# {{ </w:t>
+      </w:r>
+      <w:r>
+        <w:rPr>
+          <w:bCs/>
+        </w:rPr>
+        <w:t>users</w:t>
+      </w:r>
+      <w:r>
+        <w:rPr>
+          <w:bCs/>
+        </w:rPr>
+        <w:t>.</w:t>
+      </w:r>
+      <w:r>
+        <w:rPr>
+          <w:bCs/>
+        </w:rPr>
+        <w:t>a_number }}</w:t>
       </w:r>
     </w:p>
     <w:p>
@@ -254,68 +307,15 @@
         <w:tabs>
           <w:tab w:val="left" w:pos="4320"/>
         </w:tabs>
-        <w:rPr>
-          <w:bCs/>
-        </w:rPr>
-      </w:pPr>
-      <w:r>
-        <w:rPr>
-          <w:bCs/>
-        </w:rPr>
-        <w:t xml:space="preserve">{{ </w:t>
-      </w:r>
-      <w:r>
-        <w:rPr>
-          <w:bCs/>
-        </w:rPr>
-        <w:t>x.</w:t>
-      </w:r>
-      <w:r>
-        <w:rPr>
-          <w:bCs/>
-        </w:rPr>
-        <w:t>name.full(middle="full") }}</w:t>
-      </w:r>
-      <w:r>
-        <w:t xml:space="preserve"> </w:t>
-      </w:r>
-      <w:r>
-        <w:tab/>
+      </w:pPr>
+      <w:r>
+        <w:tab/>
+      </w:r>
+      <w:r>
         <w:t xml:space="preserve"> </w:t>
       </w:r>
       <w:r>
         <w:t>)</w:t>
-      </w:r>
-      <w:r>
-        <w:rPr>
-          <w:bCs/>
-        </w:rPr>
-        <w:t xml:space="preserve">    </w:t>
-      </w:r>
-      <w:r>
-        <w:rPr>
-          <w:bCs/>
-        </w:rPr>
-        <w:tab/>
-        <w:t xml:space="preserve">   </w:t>
-      </w:r>
-      <w:r>
-        <w:rPr>
-          <w:bCs/>
-        </w:rPr>
-        <w:t xml:space="preserve">A# {{ </w:t>
-      </w:r>
-      <w:r>
-        <w:rPr>
-          <w:bCs/>
-        </w:rPr>
-        <w:t>x.</w:t>
-      </w:r>
-      <w:r>
-        <w:rPr>
-          <w:bCs/>
-        </w:rPr>
-        <w:t>a_number }}</w:t>
       </w:r>
     </w:p>
     <w:p>
@@ -323,27 +323,13 @@
         <w:tabs>
           <w:tab w:val="left" w:pos="4320"/>
         </w:tabs>
-        <w:rPr>
-          <w:bCs/>
-        </w:rPr>
-      </w:pPr>
-      <w:r>
-        <w:rPr>
-          <w:bCs/>
-        </w:rPr>
-        <w:t>{%</w:t>
-      </w:r>
-      <w:r>
-        <w:rPr>
-          <w:bCs/>
-        </w:rPr>
-        <w:t>p</w:t>
-      </w:r>
-      <w:r>
-        <w:rPr>
-          <w:bCs/>
-        </w:rPr>
-        <w:t xml:space="preserve"> endfor %}</w:t>
+      </w:pPr>
+      <w:r>
+        <w:tab/>
+        <w:t xml:space="preserve"> </w:t>
+      </w:r>
+      <w:r>
+        <w:t>)</w:t>
       </w:r>
     </w:p>
     <w:p>
@@ -354,8 +340,20 @@
       </w:pPr>
       <w:r>
         <w:tab/>
-      </w:r>
-      <w:r>
+        <w:t xml:space="preserve"> </w:t>
+      </w:r>
+      <w:r>
+        <w:t>)</w:t>
+      </w:r>
+    </w:p>
+    <w:p>
+      <w:pPr>
+        <w:tabs>
+          <w:tab w:val="left" w:pos="4320"/>
+        </w:tabs>
+      </w:pPr>
+      <w:r>
+        <w:tab/>
         <w:t xml:space="preserve"> </w:t>
       </w:r>
       <w:r>
@@ -762,8 +760,6 @@
         </w:rPr>
         <w:t>state }}</w:t>
       </w:r>
-      <w:bookmarkStart w:id="0" w:name="_GoBack"/>
-      <w:bookmarkEnd w:id="0"/>
       <w:r>
         <w:t xml:space="preserve"> </w:t>
       </w:r>
@@ -1291,11 +1287,6 @@
     </w:p>
     <w:p>
       <w:pPr>
-        <w:jc w:val="center"/>
-      </w:pPr>
-    </w:p>
-    <w:p>
-      <w:pPr>
         <w:spacing w:line="360" w:lineRule="auto"/>
       </w:pPr>
       <w:r>
@@ -1343,29 +1334,13 @@
         <w:rPr>
           <w:bCs/>
         </w:rPr>
-        <w:t>{%p for x in users %}</w:t>
-      </w:r>
-    </w:p>
-    <w:p>
-      <w:pPr>
-        <w:tabs>
-          <w:tab w:val="left" w:pos="4320"/>
-        </w:tabs>
-        <w:rPr>
-          <w:bCs/>
-        </w:rPr>
-      </w:pPr>
-      <w:r>
-        <w:rPr>
-          <w:bCs/>
-        </w:rPr>
         <w:t xml:space="preserve">{{ </w:t>
       </w:r>
       <w:r>
         <w:rPr>
           <w:bCs/>
         </w:rPr>
-        <w:t>x.</w:t>
+        <w:t>users.</w:t>
       </w:r>
       <w:r>
         <w:rPr>
@@ -1381,9 +1356,6 @@
         <w:t xml:space="preserve"> </w:t>
       </w:r>
       <w:r>
-        <w:t xml:space="preserve"> </w:t>
-      </w:r>
-      <w:r>
         <w:rPr>
           <w:bCs/>
         </w:rPr>
@@ -1406,7 +1378,7 @@
         <w:rPr>
           <w:bCs/>
         </w:rPr>
-        <w:t>x.</w:t>
+        <w:t>users.</w:t>
       </w:r>
       <w:r>
         <w:rPr>
@@ -1415,22 +1387,10 @@
         <w:t>a_number }}</w:t>
       </w:r>
     </w:p>
-    <w:p>
-      <w:pPr>
-        <w:tabs>
-          <w:tab w:val="left" w:pos="4320"/>
-        </w:tabs>
-        <w:rPr>
-          <w:bCs/>
-        </w:rPr>
-      </w:pPr>
-      <w:r>
-        <w:rPr>
-          <w:bCs/>
-        </w:rPr>
-        <w:t>{%p endfor %}</w:t>
-      </w:r>
-    </w:p>
+    <w:p/>
+    <w:p/>
+    <w:p/>
+    <w:p/>
     <w:p/>
     <w:p>
       <w:pPr>
@@ -2202,29 +2162,13 @@
         <w:rPr>
           <w:bCs/>
         </w:rPr>
-        <w:t>{%p for x in users %}</w:t>
-      </w:r>
-    </w:p>
-    <w:p>
-      <w:pPr>
-        <w:tabs>
-          <w:tab w:val="left" w:pos="4320"/>
-        </w:tabs>
-        <w:rPr>
-          <w:bCs/>
-        </w:rPr>
-      </w:pPr>
-      <w:r>
-        <w:rPr>
-          <w:bCs/>
-        </w:rPr>
         <w:t xml:space="preserve">{{ </w:t>
       </w:r>
       <w:r>
         <w:rPr>
           <w:bCs/>
         </w:rPr>
-        <w:t>x</w:t>
+        <w:t>users</w:t>
       </w:r>
       <w:r>
         <w:rPr>
@@ -2261,29 +2205,13 @@
         <w:rPr>
           <w:bCs/>
         </w:rPr>
-        <w:t>x</w:t>
+        <w:t>users</w:t>
       </w:r>
       <w:r>
         <w:rPr>
           <w:bCs/>
         </w:rPr>
         <w:t>.a_number }}</w:t>
-      </w:r>
-    </w:p>
-    <w:p>
-      <w:pPr>
-        <w:tabs>
-          <w:tab w:val="left" w:pos="4320"/>
-        </w:tabs>
-        <w:rPr>
-          <w:bCs/>
-        </w:rPr>
-      </w:pPr>
-      <w:r>
-        <w:rPr>
-          <w:bCs/>
-        </w:rPr>
-        <w:t>{%p endfor %}</w:t>
       </w:r>
     </w:p>
     <w:p>
@@ -2295,6 +2223,38 @@
           <w:bCs/>
         </w:rPr>
       </w:pPr>
+    </w:p>
+    <w:p>
+      <w:pPr>
+        <w:autoSpaceDE w:val="0"/>
+        <w:autoSpaceDN w:val="0"/>
+        <w:adjustRightInd w:val="0"/>
+        <w:rPr>
+          <w:bCs/>
+        </w:rPr>
+      </w:pPr>
+    </w:p>
+    <w:p>
+      <w:pPr>
+        <w:autoSpaceDE w:val="0"/>
+        <w:autoSpaceDN w:val="0"/>
+        <w:adjustRightInd w:val="0"/>
+        <w:rPr>
+          <w:bCs/>
+        </w:rPr>
+      </w:pPr>
+    </w:p>
+    <w:p>
+      <w:pPr>
+        <w:autoSpaceDE w:val="0"/>
+        <w:autoSpaceDN w:val="0"/>
+        <w:adjustRightInd w:val="0"/>
+        <w:rPr>
+          <w:bCs/>
+        </w:rPr>
+      </w:pPr>
+      <w:bookmarkStart w:id="0" w:name="_GoBack"/>
+      <w:bookmarkEnd w:id="0"/>
     </w:p>
     <w:p>
       <w:pPr>
@@ -4315,6 +4275,27 @@
 </file>
 
 <file path=customXml/item1.xml><?xml version="1.0" encoding="utf-8"?>
+<?mso-contentType ?>
+<FormTemplates xmlns="http://schemas.microsoft.com/sharepoint/v3/contenttype/forms">
+  <Display>DocumentLibraryForm</Display>
+  <Edit>DocumentLibraryForm</Edit>
+  <New>DocumentLibraryForm</New>
+</FormTemplates>
+</file>
+
+<file path=customXml/item2.xml><?xml version="1.0" encoding="utf-8"?>
+<p:properties xmlns:p="http://schemas.microsoft.com/office/2006/metadata/properties" xmlns:xsi="http://www.w3.org/2001/XMLSchema-instance" xmlns:pc="http://schemas.microsoft.com/office/infopath/2007/PartnerControls">
+  <documentManagement>
+    <TaxCatchAll xmlns="fc2e0b91-73db-4711-986b-9e7114b1c780" xsi:nil="true"/>
+    <lcf76f155ced4ddcb4097134ff3c332f xmlns="aa22b7f0-1c77-4983-9187-bff8e7aaefd5">
+      <Terms xmlns="http://schemas.microsoft.com/office/infopath/2007/PartnerControls"/>
+    </lcf76f155ced4ddcb4097134ff3c332f>
+    <Note xmlns="aa22b7f0-1c77-4983-9187-bff8e7aaefd5" xsi:nil="true"/>
+  </documentManagement>
+</p:properties>
+</file>
+
+<file path=customXml/item3.xml><?xml version="1.0" encoding="utf-8"?>
 <ct:contentTypeSchema xmlns:ct="http://schemas.microsoft.com/office/2006/metadata/contentType" xmlns:ma="http://schemas.microsoft.com/office/2006/metadata/properties/metaAttributes" ct:_="" ma:_="" ma:contentTypeName="Document" ma:contentTypeID="0x01010041FCC52ECBA99C44897D8B99E45B6EB2" ma:contentTypeVersion="20" ma:contentTypeDescription="Create a new document." ma:contentTypeScope="" ma:versionID="98dd51a1eb8d717f429cfb72bbcdf291">
   <xsd:schema xmlns:xsd="http://www.w3.org/2001/XMLSchema" xmlns:xs="http://www.w3.org/2001/XMLSchema" xmlns:p="http://schemas.microsoft.com/office/2006/metadata/properties" xmlns:ns2="aa22b7f0-1c77-4983-9187-bff8e7aaefd5" xmlns:ns3="fc2e0b91-73db-4711-986b-9e7114b1c780" targetNamespace="http://schemas.microsoft.com/office/2006/metadata/properties" ma:root="true" ma:fieldsID="764fccced344541160bdf3d7a4f43fd4" ns2:_="" ns3:_="">
     <xsd:import namespace="aa22b7f0-1c77-4983-9187-bff8e7aaefd5"/>
@@ -4571,28 +4552,26 @@
 </ct:contentTypeSchema>
 </file>
 
-<file path=customXml/item2.xml><?xml version="1.0" encoding="utf-8"?>
-<p:properties xmlns:p="http://schemas.microsoft.com/office/2006/metadata/properties" xmlns:xsi="http://www.w3.org/2001/XMLSchema-instance" xmlns:pc="http://schemas.microsoft.com/office/infopath/2007/PartnerControls">
-  <documentManagement>
-    <TaxCatchAll xmlns="fc2e0b91-73db-4711-986b-9e7114b1c780" xsi:nil="true"/>
-    <lcf76f155ced4ddcb4097134ff3c332f xmlns="aa22b7f0-1c77-4983-9187-bff8e7aaefd5">
-      <Terms xmlns="http://schemas.microsoft.com/office/infopath/2007/PartnerControls"/>
-    </lcf76f155ced4ddcb4097134ff3c332f>
-    <Note xmlns="aa22b7f0-1c77-4983-9187-bff8e7aaefd5" xsi:nil="true"/>
-  </documentManagement>
-</p:properties>
+<file path=customXml/itemProps1.xml><?xml version="1.0" encoding="utf-8"?>
+<ds:datastoreItem xmlns:ds="http://schemas.openxmlformats.org/officeDocument/2006/customXml" ds:itemID="{61801A56-0FD2-4394-93D8-612F28940603}">
+  <ds:schemaRefs>
+    <ds:schemaRef ds:uri="http://schemas.microsoft.com/sharepoint/v3/contenttype/forms"/>
+  </ds:schemaRefs>
+</ds:datastoreItem>
 </file>
 
-<file path=customXml/item3.xml><?xml version="1.0" encoding="utf-8"?>
-<?mso-contentType ?>
-<FormTemplates xmlns="http://schemas.microsoft.com/sharepoint/v3/contenttype/forms">
-  <Display>DocumentLibraryForm</Display>
-  <Edit>DocumentLibraryForm</Edit>
-  <New>DocumentLibraryForm</New>
-</FormTemplates>
+<file path=customXml/itemProps2.xml><?xml version="1.0" encoding="utf-8"?>
+<ds:datastoreItem xmlns:ds="http://schemas.openxmlformats.org/officeDocument/2006/customXml" ds:itemID="{20C66F9F-F7B4-4B87-8910-A2DDB634D5E0}">
+  <ds:schemaRefs>
+    <ds:schemaRef ds:uri="http://schemas.microsoft.com/office/2006/metadata/properties"/>
+    <ds:schemaRef ds:uri="http://schemas.microsoft.com/office/infopath/2007/PartnerControls"/>
+    <ds:schemaRef ds:uri="fc2e0b91-73db-4711-986b-9e7114b1c780"/>
+    <ds:schemaRef ds:uri="aa22b7f0-1c77-4983-9187-bff8e7aaefd5"/>
+  </ds:schemaRefs>
+</ds:datastoreItem>
 </file>
 
-<file path=customXml/itemProps1.xml><?xml version="1.0" encoding="utf-8"?>
+<file path=customXml/itemProps3.xml><?xml version="1.0" encoding="utf-8"?>
 <ds:datastoreItem xmlns:ds="http://schemas.openxmlformats.org/officeDocument/2006/customXml" ds:itemID="{82045B43-7134-4D42-9F91-65658FCA0A3C}">
   <ds:schemaRefs>
     <ds:schemaRef ds:uri="http://schemas.microsoft.com/office/2006/metadata/contentType"/>
@@ -4609,23 +4588,4 @@
     <ds:schemaRef ds:uri="http://schemas.microsoft.com/internal/obd"/>
   </ds:schemaRefs>
 </ds:datastoreItem>
-</file>
-
-<file path=customXml/itemProps2.xml><?xml version="1.0" encoding="utf-8"?>
-<ds:datastoreItem xmlns:ds="http://schemas.openxmlformats.org/officeDocument/2006/customXml" ds:itemID="{20C66F9F-F7B4-4B87-8910-A2DDB634D5E0}">
-  <ds:schemaRefs>
-    <ds:schemaRef ds:uri="http://schemas.microsoft.com/office/2006/metadata/properties"/>
-    <ds:schemaRef ds:uri="http://schemas.microsoft.com/office/infopath/2007/PartnerControls"/>
-    <ds:schemaRef ds:uri="fc2e0b91-73db-4711-986b-9e7114b1c780"/>
-    <ds:schemaRef ds:uri="aa22b7f0-1c77-4983-9187-bff8e7aaefd5"/>
-  </ds:schemaRefs>
-</ds:datastoreItem>
-</file>
-
-<file path=customXml/itemProps3.xml><?xml version="1.0" encoding="utf-8"?>
-<ds:datastoreItem xmlns:ds="http://schemas.openxmlformats.org/officeDocument/2006/customXml" ds:itemID="{61801A56-0FD2-4394-93D8-612F28940603}">
-  <ds:schemaRefs>
-    <ds:schemaRef ds:uri="http://schemas.microsoft.com/sharepoint/v3/contenttype/forms"/>
-  </ds:schemaRefs>
-</ds:datastoreItem>
 </file>
</xml_diff>

<commit_message>
Added preparer address option and fixed issue with motion DOCX
</commit_message>
<xml_diff>
--- a/docassemble/USCISApplications/data/templates/COV_motion.docx
+++ b/docassemble/USCISApplications/data/templates/COV_motion.docx
@@ -246,6 +246,12 @@
         <w:rPr>
           <w:bCs/>
         </w:rPr>
+        <w:t>[i]</w:t>
+      </w:r>
+      <w:r>
+        <w:rPr>
+          <w:bCs/>
+        </w:rPr>
         <w:t>.</w:t>
       </w:r>
       <w:r>
@@ -288,6 +294,12 @@
           <w:bCs/>
         </w:rPr>
         <w:t>users</w:t>
+      </w:r>
+      <w:r>
+        <w:rPr>
+          <w:bCs/>
+        </w:rPr>
+        <w:t>[i]</w:t>
       </w:r>
       <w:r>
         <w:rPr>
@@ -1340,7 +1352,19 @@
         <w:rPr>
           <w:bCs/>
         </w:rPr>
-        <w:t>users.</w:t>
+        <w:t>users</w:t>
+      </w:r>
+      <w:r>
+        <w:rPr>
+          <w:bCs/>
+        </w:rPr>
+        <w:t>[i]</w:t>
+      </w:r>
+      <w:r>
+        <w:rPr>
+          <w:bCs/>
+        </w:rPr>
+        <w:t>.</w:t>
       </w:r>
       <w:r>
         <w:rPr>
@@ -1378,7 +1402,19 @@
         <w:rPr>
           <w:bCs/>
         </w:rPr>
-        <w:t>users.</w:t>
+        <w:t>users</w:t>
+      </w:r>
+      <w:r>
+        <w:rPr>
+          <w:bCs/>
+        </w:rPr>
+        <w:t>[i]</w:t>
+      </w:r>
+      <w:r>
+        <w:rPr>
+          <w:bCs/>
+        </w:rPr>
+        <w:t>.</w:t>
       </w:r>
       <w:r>
         <w:rPr>
@@ -2174,6 +2210,12 @@
         <w:rPr>
           <w:bCs/>
         </w:rPr>
+        <w:t>[i]</w:t>
+      </w:r>
+      <w:r>
+        <w:rPr>
+          <w:bCs/>
+        </w:rPr>
         <w:t>.name.full(middle="full") }}</w:t>
       </w:r>
       <w:r>
@@ -2206,6 +2248,20 @@
           <w:bCs/>
         </w:rPr>
         <w:t>users</w:t>
+      </w:r>
+      <w:r>
+        <w:rPr>
+          <w:bCs/>
+        </w:rPr>
+        <w:t>[i</w:t>
+      </w:r>
+      <w:bookmarkStart w:id="0" w:name="_GoBack"/>
+      <w:bookmarkEnd w:id="0"/>
+      <w:r>
+        <w:rPr>
+          <w:bCs/>
+        </w:rPr>
+        <w:t>]</w:t>
       </w:r>
       <w:r>
         <w:rPr>
@@ -2253,8 +2309,6 @@
           <w:bCs/>
         </w:rPr>
       </w:pPr>
-      <w:bookmarkStart w:id="0" w:name="_GoBack"/>
-      <w:bookmarkEnd w:id="0"/>
     </w:p>
     <w:p>
       <w:pPr>
@@ -4275,27 +4329,6 @@
 </file>
 
 <file path=customXml/item1.xml><?xml version="1.0" encoding="utf-8"?>
-<?mso-contentType ?>
-<FormTemplates xmlns="http://schemas.microsoft.com/sharepoint/v3/contenttype/forms">
-  <Display>DocumentLibraryForm</Display>
-  <Edit>DocumentLibraryForm</Edit>
-  <New>DocumentLibraryForm</New>
-</FormTemplates>
-</file>
-
-<file path=customXml/item2.xml><?xml version="1.0" encoding="utf-8"?>
-<p:properties xmlns:p="http://schemas.microsoft.com/office/2006/metadata/properties" xmlns:xsi="http://www.w3.org/2001/XMLSchema-instance" xmlns:pc="http://schemas.microsoft.com/office/infopath/2007/PartnerControls">
-  <documentManagement>
-    <TaxCatchAll xmlns="fc2e0b91-73db-4711-986b-9e7114b1c780" xsi:nil="true"/>
-    <lcf76f155ced4ddcb4097134ff3c332f xmlns="aa22b7f0-1c77-4983-9187-bff8e7aaefd5">
-      <Terms xmlns="http://schemas.microsoft.com/office/infopath/2007/PartnerControls"/>
-    </lcf76f155ced4ddcb4097134ff3c332f>
-    <Note xmlns="aa22b7f0-1c77-4983-9187-bff8e7aaefd5" xsi:nil="true"/>
-  </documentManagement>
-</p:properties>
-</file>
-
-<file path=customXml/item3.xml><?xml version="1.0" encoding="utf-8"?>
 <ct:contentTypeSchema xmlns:ct="http://schemas.microsoft.com/office/2006/metadata/contentType" xmlns:ma="http://schemas.microsoft.com/office/2006/metadata/properties/metaAttributes" ct:_="" ma:_="" ma:contentTypeName="Document" ma:contentTypeID="0x01010041FCC52ECBA99C44897D8B99E45B6EB2" ma:contentTypeVersion="20" ma:contentTypeDescription="Create a new document." ma:contentTypeScope="" ma:versionID="98dd51a1eb8d717f429cfb72bbcdf291">
   <xsd:schema xmlns:xsd="http://www.w3.org/2001/XMLSchema" xmlns:xs="http://www.w3.org/2001/XMLSchema" xmlns:p="http://schemas.microsoft.com/office/2006/metadata/properties" xmlns:ns2="aa22b7f0-1c77-4983-9187-bff8e7aaefd5" xmlns:ns3="fc2e0b91-73db-4711-986b-9e7114b1c780" targetNamespace="http://schemas.microsoft.com/office/2006/metadata/properties" ma:root="true" ma:fieldsID="764fccced344541160bdf3d7a4f43fd4" ns2:_="" ns3:_="">
     <xsd:import namespace="aa22b7f0-1c77-4983-9187-bff8e7aaefd5"/>
@@ -4552,10 +4585,42 @@
 </ct:contentTypeSchema>
 </file>
 
+<file path=customXml/item2.xml><?xml version="1.0" encoding="utf-8"?>
+<p:properties xmlns:p="http://schemas.microsoft.com/office/2006/metadata/properties" xmlns:xsi="http://www.w3.org/2001/XMLSchema-instance" xmlns:pc="http://schemas.microsoft.com/office/infopath/2007/PartnerControls">
+  <documentManagement>
+    <TaxCatchAll xmlns="fc2e0b91-73db-4711-986b-9e7114b1c780" xsi:nil="true"/>
+    <lcf76f155ced4ddcb4097134ff3c332f xmlns="aa22b7f0-1c77-4983-9187-bff8e7aaefd5">
+      <Terms xmlns="http://schemas.microsoft.com/office/infopath/2007/PartnerControls"/>
+    </lcf76f155ced4ddcb4097134ff3c332f>
+    <Note xmlns="aa22b7f0-1c77-4983-9187-bff8e7aaefd5" xsi:nil="true"/>
+  </documentManagement>
+</p:properties>
+</file>
+
+<file path=customXml/item3.xml><?xml version="1.0" encoding="utf-8"?>
+<?mso-contentType ?>
+<FormTemplates xmlns="http://schemas.microsoft.com/sharepoint/v3/contenttype/forms">
+  <Display>DocumentLibraryForm</Display>
+  <Edit>DocumentLibraryForm</Edit>
+  <New>DocumentLibraryForm</New>
+</FormTemplates>
+</file>
+
 <file path=customXml/itemProps1.xml><?xml version="1.0" encoding="utf-8"?>
-<ds:datastoreItem xmlns:ds="http://schemas.openxmlformats.org/officeDocument/2006/customXml" ds:itemID="{61801A56-0FD2-4394-93D8-612F28940603}">
+<ds:datastoreItem xmlns:ds="http://schemas.openxmlformats.org/officeDocument/2006/customXml" ds:itemID="{82045B43-7134-4D42-9F91-65658FCA0A3C}">
   <ds:schemaRefs>
-    <ds:schemaRef ds:uri="http://schemas.microsoft.com/sharepoint/v3/contenttype/forms"/>
+    <ds:schemaRef ds:uri="http://schemas.microsoft.com/office/2006/metadata/contentType"/>
+    <ds:schemaRef ds:uri="http://schemas.microsoft.com/office/2006/metadata/properties/metaAttributes"/>
+    <ds:schemaRef ds:uri="http://www.w3.org/2001/XMLSchema"/>
+    <ds:schemaRef ds:uri="http://schemas.microsoft.com/office/2006/metadata/properties"/>
+    <ds:schemaRef ds:uri="aa22b7f0-1c77-4983-9187-bff8e7aaefd5"/>
+    <ds:schemaRef ds:uri="fc2e0b91-73db-4711-986b-9e7114b1c780"/>
+    <ds:schemaRef ds:uri="http://schemas.microsoft.com/office/2006/documentManagement/types"/>
+    <ds:schemaRef ds:uri="http://schemas.microsoft.com/office/infopath/2007/PartnerControls"/>
+    <ds:schemaRef ds:uri="http://schemas.openxmlformats.org/package/2006/metadata/core-properties"/>
+    <ds:schemaRef ds:uri="http://purl.org/dc/elements/1.1/"/>
+    <ds:schemaRef ds:uri="http://purl.org/dc/terms/"/>
+    <ds:schemaRef ds:uri="http://schemas.microsoft.com/internal/obd"/>
   </ds:schemaRefs>
 </ds:datastoreItem>
 </file>
@@ -4572,20 +4637,9 @@
 </file>
 
 <file path=customXml/itemProps3.xml><?xml version="1.0" encoding="utf-8"?>
-<ds:datastoreItem xmlns:ds="http://schemas.openxmlformats.org/officeDocument/2006/customXml" ds:itemID="{82045B43-7134-4D42-9F91-65658FCA0A3C}">
+<ds:datastoreItem xmlns:ds="http://schemas.openxmlformats.org/officeDocument/2006/customXml" ds:itemID="{61801A56-0FD2-4394-93D8-612F28940603}">
   <ds:schemaRefs>
-    <ds:schemaRef ds:uri="http://schemas.microsoft.com/office/2006/metadata/contentType"/>
-    <ds:schemaRef ds:uri="http://schemas.microsoft.com/office/2006/metadata/properties/metaAttributes"/>
-    <ds:schemaRef ds:uri="http://www.w3.org/2001/XMLSchema"/>
-    <ds:schemaRef ds:uri="http://schemas.microsoft.com/office/2006/metadata/properties"/>
-    <ds:schemaRef ds:uri="aa22b7f0-1c77-4983-9187-bff8e7aaefd5"/>
-    <ds:schemaRef ds:uri="fc2e0b91-73db-4711-986b-9e7114b1c780"/>
-    <ds:schemaRef ds:uri="http://schemas.microsoft.com/office/2006/documentManagement/types"/>
-    <ds:schemaRef ds:uri="http://schemas.microsoft.com/office/infopath/2007/PartnerControls"/>
-    <ds:schemaRef ds:uri="http://schemas.openxmlformats.org/package/2006/metadata/core-properties"/>
-    <ds:schemaRef ds:uri="http://purl.org/dc/elements/1.1/"/>
-    <ds:schemaRef ds:uri="http://purl.org/dc/terms/"/>
-    <ds:schemaRef ds:uri="http://schemas.microsoft.com/internal/obd"/>
+    <ds:schemaRef ds:uri="http://schemas.microsoft.com/sharepoint/v3/contenttype/forms"/>
   </ds:schemaRefs>
 </ds:datastoreItem>
 </file>
</xml_diff>

<commit_message>
Minor tweak to the motion court city/state in the DOCX
</commit_message>
<xml_diff>
--- a/docassemble/USCISApplications/data/templates/COV_motion.docx
+++ b/docassemble/USCISApplications/data/templates/COV_motion.docx
@@ -954,7 +954,13 @@
         <w:rPr>
           <w:bCs/>
         </w:rPr>
-        <w:t>removal.</w:t>
+        <w:t>dhs</w:t>
+      </w:r>
+      <w:r>
+        <w:rPr>
+          <w:bCs/>
+        </w:rPr>
+        <w:t>.</w:t>
       </w:r>
       <w:r>
         <w:rPr>
@@ -984,7 +990,13 @@
         <w:rPr>
           <w:bCs/>
         </w:rPr>
-        <w:t>removal.</w:t>
+        <w:t>dhs</w:t>
+      </w:r>
+      <w:r>
+        <w:rPr>
+          <w:bCs/>
+        </w:rPr>
+        <w:t>.</w:t>
       </w:r>
       <w:r>
         <w:rPr>
@@ -999,6 +1011,9 @@
         <w:t>state }}</w:t>
       </w:r>
       <w:r>
+        <w:rPr>
+          <w:bCs/>
+        </w:rPr>
         <w:t xml:space="preserve"> </w:t>
       </w:r>
       <w:r>
@@ -1038,7 +1053,13 @@
         <w:rPr>
           <w:bCs/>
         </w:rPr>
-        <w:t>removal.</w:t>
+        <w:t>dhs</w:t>
+      </w:r>
+      <w:r>
+        <w:rPr>
+          <w:bCs/>
+        </w:rPr>
+        <w:t>.</w:t>
       </w:r>
       <w:r>
         <w:rPr>
@@ -1062,7 +1083,19 @@
         <w:rPr>
           <w:bCs/>
         </w:rPr>
-        <w:t>{{ removal.</w:t>
+        <w:t xml:space="preserve">{{ </w:t>
+      </w:r>
+      <w:r>
+        <w:rPr>
+          <w:bCs/>
+        </w:rPr>
+        <w:t>dhs</w:t>
+      </w:r>
+      <w:r>
+        <w:rPr>
+          <w:bCs/>
+        </w:rPr>
+        <w:t>.</w:t>
       </w:r>
       <w:r>
         <w:rPr>
@@ -1077,8 +1110,13 @@
         <w:t>state }}</w:t>
       </w:r>
       <w:r>
-        <w:t xml:space="preserve"> </w:t>
-      </w:r>
+        <w:rPr>
+          <w:bCs/>
+        </w:rPr>
+        <w:t xml:space="preserve"> </w:t>
+      </w:r>
+      <w:bookmarkStart w:id="0" w:name="_GoBack"/>
+      <w:bookmarkEnd w:id="0"/>
       <w:r>
         <w:t>for my court hearings</w:t>
       </w:r>
@@ -2253,15 +2291,7 @@
         <w:rPr>
           <w:bCs/>
         </w:rPr>
-        <w:t>[i</w:t>
-      </w:r>
-      <w:bookmarkStart w:id="0" w:name="_GoBack"/>
-      <w:bookmarkEnd w:id="0"/>
-      <w:r>
-        <w:rPr>
-          <w:bCs/>
-        </w:rPr>
-        <w:t>]</w:t>
+        <w:t>[i]</w:t>
       </w:r>
       <w:r>
         <w:rPr>
@@ -4329,6 +4359,27 @@
 </file>
 
 <file path=customXml/item1.xml><?xml version="1.0" encoding="utf-8"?>
+<?mso-contentType ?>
+<FormTemplates xmlns="http://schemas.microsoft.com/sharepoint/v3/contenttype/forms">
+  <Display>DocumentLibraryForm</Display>
+  <Edit>DocumentLibraryForm</Edit>
+  <New>DocumentLibraryForm</New>
+</FormTemplates>
+</file>
+
+<file path=customXml/item2.xml><?xml version="1.0" encoding="utf-8"?>
+<p:properties xmlns:p="http://schemas.microsoft.com/office/2006/metadata/properties" xmlns:xsi="http://www.w3.org/2001/XMLSchema-instance" xmlns:pc="http://schemas.microsoft.com/office/infopath/2007/PartnerControls">
+  <documentManagement>
+    <TaxCatchAll xmlns="fc2e0b91-73db-4711-986b-9e7114b1c780" xsi:nil="true"/>
+    <lcf76f155ced4ddcb4097134ff3c332f xmlns="aa22b7f0-1c77-4983-9187-bff8e7aaefd5">
+      <Terms xmlns="http://schemas.microsoft.com/office/infopath/2007/PartnerControls"/>
+    </lcf76f155ced4ddcb4097134ff3c332f>
+    <Note xmlns="aa22b7f0-1c77-4983-9187-bff8e7aaefd5" xsi:nil="true"/>
+  </documentManagement>
+</p:properties>
+</file>
+
+<file path=customXml/item3.xml><?xml version="1.0" encoding="utf-8"?>
 <ct:contentTypeSchema xmlns:ct="http://schemas.microsoft.com/office/2006/metadata/contentType" xmlns:ma="http://schemas.microsoft.com/office/2006/metadata/properties/metaAttributes" ct:_="" ma:_="" ma:contentTypeName="Document" ma:contentTypeID="0x01010041FCC52ECBA99C44897D8B99E45B6EB2" ma:contentTypeVersion="20" ma:contentTypeDescription="Create a new document." ma:contentTypeScope="" ma:versionID="98dd51a1eb8d717f429cfb72bbcdf291">
   <xsd:schema xmlns:xsd="http://www.w3.org/2001/XMLSchema" xmlns:xs="http://www.w3.org/2001/XMLSchema" xmlns:p="http://schemas.microsoft.com/office/2006/metadata/properties" xmlns:ns2="aa22b7f0-1c77-4983-9187-bff8e7aaefd5" xmlns:ns3="fc2e0b91-73db-4711-986b-9e7114b1c780" targetNamespace="http://schemas.microsoft.com/office/2006/metadata/properties" ma:root="true" ma:fieldsID="764fccced344541160bdf3d7a4f43fd4" ns2:_="" ns3:_="">
     <xsd:import namespace="aa22b7f0-1c77-4983-9187-bff8e7aaefd5"/>
@@ -4585,28 +4636,26 @@
 </ct:contentTypeSchema>
 </file>
 
-<file path=customXml/item2.xml><?xml version="1.0" encoding="utf-8"?>
-<p:properties xmlns:p="http://schemas.microsoft.com/office/2006/metadata/properties" xmlns:xsi="http://www.w3.org/2001/XMLSchema-instance" xmlns:pc="http://schemas.microsoft.com/office/infopath/2007/PartnerControls">
-  <documentManagement>
-    <TaxCatchAll xmlns="fc2e0b91-73db-4711-986b-9e7114b1c780" xsi:nil="true"/>
-    <lcf76f155ced4ddcb4097134ff3c332f xmlns="aa22b7f0-1c77-4983-9187-bff8e7aaefd5">
-      <Terms xmlns="http://schemas.microsoft.com/office/infopath/2007/PartnerControls"/>
-    </lcf76f155ced4ddcb4097134ff3c332f>
-    <Note xmlns="aa22b7f0-1c77-4983-9187-bff8e7aaefd5" xsi:nil="true"/>
-  </documentManagement>
-</p:properties>
+<file path=customXml/itemProps1.xml><?xml version="1.0" encoding="utf-8"?>
+<ds:datastoreItem xmlns:ds="http://schemas.openxmlformats.org/officeDocument/2006/customXml" ds:itemID="{61801A56-0FD2-4394-93D8-612F28940603}">
+  <ds:schemaRefs>
+    <ds:schemaRef ds:uri="http://schemas.microsoft.com/sharepoint/v3/contenttype/forms"/>
+  </ds:schemaRefs>
+</ds:datastoreItem>
 </file>
 
-<file path=customXml/item3.xml><?xml version="1.0" encoding="utf-8"?>
-<?mso-contentType ?>
-<FormTemplates xmlns="http://schemas.microsoft.com/sharepoint/v3/contenttype/forms">
-  <Display>DocumentLibraryForm</Display>
-  <Edit>DocumentLibraryForm</Edit>
-  <New>DocumentLibraryForm</New>
-</FormTemplates>
+<file path=customXml/itemProps2.xml><?xml version="1.0" encoding="utf-8"?>
+<ds:datastoreItem xmlns:ds="http://schemas.openxmlformats.org/officeDocument/2006/customXml" ds:itemID="{20C66F9F-F7B4-4B87-8910-A2DDB634D5E0}">
+  <ds:schemaRefs>
+    <ds:schemaRef ds:uri="http://schemas.microsoft.com/office/2006/metadata/properties"/>
+    <ds:schemaRef ds:uri="http://schemas.microsoft.com/office/infopath/2007/PartnerControls"/>
+    <ds:schemaRef ds:uri="fc2e0b91-73db-4711-986b-9e7114b1c780"/>
+    <ds:schemaRef ds:uri="aa22b7f0-1c77-4983-9187-bff8e7aaefd5"/>
+  </ds:schemaRefs>
+</ds:datastoreItem>
 </file>
 
-<file path=customXml/itemProps1.xml><?xml version="1.0" encoding="utf-8"?>
+<file path=customXml/itemProps3.xml><?xml version="1.0" encoding="utf-8"?>
 <ds:datastoreItem xmlns:ds="http://schemas.openxmlformats.org/officeDocument/2006/customXml" ds:itemID="{82045B43-7134-4D42-9F91-65658FCA0A3C}">
   <ds:schemaRefs>
     <ds:schemaRef ds:uri="http://schemas.microsoft.com/office/2006/metadata/contentType"/>
@@ -4623,23 +4672,4 @@
     <ds:schemaRef ds:uri="http://schemas.microsoft.com/internal/obd"/>
   </ds:schemaRefs>
 </ds:datastoreItem>
-</file>
-
-<file path=customXml/itemProps2.xml><?xml version="1.0" encoding="utf-8"?>
-<ds:datastoreItem xmlns:ds="http://schemas.openxmlformats.org/officeDocument/2006/customXml" ds:itemID="{20C66F9F-F7B4-4B87-8910-A2DDB634D5E0}">
-  <ds:schemaRefs>
-    <ds:schemaRef ds:uri="http://schemas.microsoft.com/office/2006/metadata/properties"/>
-    <ds:schemaRef ds:uri="http://schemas.microsoft.com/office/infopath/2007/PartnerControls"/>
-    <ds:schemaRef ds:uri="fc2e0b91-73db-4711-986b-9e7114b1c780"/>
-    <ds:schemaRef ds:uri="aa22b7f0-1c77-4983-9187-bff8e7aaefd5"/>
-  </ds:schemaRefs>
-</ds:datastoreItem>
-</file>
-
-<file path=customXml/itemProps3.xml><?xml version="1.0" encoding="utf-8"?>
-<ds:datastoreItem xmlns:ds="http://schemas.openxmlformats.org/officeDocument/2006/customXml" ds:itemID="{61801A56-0FD2-4394-93D8-612F28940603}">
-  <ds:schemaRefs>
-    <ds:schemaRef ds:uri="http://schemas.microsoft.com/sharepoint/v3/contenttype/forms"/>
-  </ds:schemaRefs>
-</ds:datastoreItem>
 </file>
</xml_diff>

<commit_message>
EAD updates, added some formatted PDFs, updated DOCX
</commit_message>
<xml_diff>
--- a/docassemble/USCISApplications/data/templates/COV_motion.docx
+++ b/docassemble/USCISApplications/data/templates/COV_motion.docx
@@ -433,6 +433,9 @@
         <w:t xml:space="preserve">{ </w:t>
       </w:r>
       <w:r>
+        <w:t>users[i].</w:t>
+      </w:r>
+      <w:r>
         <w:t>immigration_judge.name.full(</w:t>
       </w:r>
       <w:r>
@@ -461,6 +464,9 @@
       </w:r>
       <w:r>
         <w:t xml:space="preserve">{ </w:t>
+      </w:r>
+      <w:r>
+        <w:t>users[i].</w:t>
       </w:r>
       <w:r>
         <w:t>hearing_datetime</w:t>
@@ -710,6 +716,66 @@
         <w:rPr>
           <w:bCs/>
         </w:rPr>
+        <w:t xml:space="preserve">{% if </w:t>
+      </w:r>
+      <w:r>
+        <w:rPr>
+          <w:bCs/>
+        </w:rPr>
+        <w:t>dhs.</w:t>
+      </w:r>
+      <w:r>
+        <w:rPr>
+          <w:bCs/>
+        </w:rPr>
+        <w:t>different_court_location</w:t>
+      </w:r>
+      <w:r>
+        <w:rPr>
+          <w:bCs/>
+        </w:rPr>
+        <w:t xml:space="preserve"> %}{{</w:t>
+      </w:r>
+      <w:r>
+        <w:rPr>
+          <w:bCs/>
+        </w:rPr>
+        <w:t xml:space="preserve"> </w:t>
+      </w:r>
+      <w:r>
+        <w:rPr>
+          <w:bCs/>
+        </w:rPr>
+        <w:t>dhs</w:t>
+      </w:r>
+      <w:r>
+        <w:rPr>
+          <w:bCs/>
+        </w:rPr>
+        <w:t>.</w:t>
+      </w:r>
+      <w:r>
+        <w:rPr>
+          <w:bCs/>
+        </w:rPr>
+        <w:t>court_city</w:t>
+      </w:r>
+      <w:r>
+        <w:rPr>
+          <w:bCs/>
+        </w:rPr>
+        <w:t xml:space="preserve"> }},</w:t>
+      </w:r>
+      <w:r>
+        <w:rPr>
+          <w:bCs/>
+        </w:rPr>
+        <w:t xml:space="preserve"> </w:t>
+      </w:r>
+      <w:r>
+        <w:rPr>
+          <w:bCs/>
+        </w:rPr>
         <w:t xml:space="preserve">{{ </w:t>
       </w:r>
       <w:r>
@@ -728,6 +794,42 @@
         <w:rPr>
           <w:bCs/>
         </w:rPr>
+        <w:t>court_state</w:t>
+      </w:r>
+      <w:r>
+        <w:rPr>
+          <w:bCs/>
+        </w:rPr>
+        <w:t xml:space="preserve"> }}</w:t>
+      </w:r>
+      <w:r>
+        <w:rPr>
+          <w:bCs/>
+        </w:rPr>
+        <w:t>{% else %}{{</w:t>
+      </w:r>
+      <w:r>
+        <w:rPr>
+          <w:bCs/>
+        </w:rPr>
+        <w:t xml:space="preserve"> </w:t>
+      </w:r>
+      <w:r>
+        <w:rPr>
+          <w:bCs/>
+        </w:rPr>
+        <w:t>dhs</w:t>
+      </w:r>
+      <w:r>
+        <w:rPr>
+          <w:bCs/>
+        </w:rPr>
+        <w:t>.</w:t>
+      </w:r>
+      <w:r>
+        <w:rPr>
+          <w:bCs/>
+        </w:rPr>
         <w:t>address.</w:t>
       </w:r>
       <w:r>
@@ -771,6 +873,9 @@
           <w:bCs/>
         </w:rPr>
         <w:t>state }}</w:t>
+      </w:r>
+      <w:r>
+        <w:t>{% endif %}</w:t>
       </w:r>
       <w:r>
         <w:t xml:space="preserve"> </w:t>
@@ -830,7 +935,22 @@
         <w:t>” %}</w:t>
       </w:r>
       <w:r>
-        <w:t>temporary protective status and Employment Authorization {</w:t>
+        <w:t>T</w:t>
+      </w:r>
+      <w:r>
+        <w:t xml:space="preserve">emporary </w:t>
+      </w:r>
+      <w:r>
+        <w:t>P</w:t>
+      </w:r>
+      <w:r>
+        <w:t xml:space="preserve">rotective </w:t>
+      </w:r>
+      <w:r>
+        <w:t>S</w:t>
+      </w:r>
+      <w:r>
+        <w:t>tatus and Employment Authorization{</w:t>
       </w:r>
       <w:r>
         <w:t>% else %}</w:t>
@@ -948,6 +1068,66 @@
         <w:rPr>
           <w:bCs/>
         </w:rPr>
+        <w:t xml:space="preserve">{% if </w:t>
+      </w:r>
+      <w:r>
+        <w:rPr>
+          <w:bCs/>
+        </w:rPr>
+        <w:t>dhs.</w:t>
+      </w:r>
+      <w:r>
+        <w:rPr>
+          <w:bCs/>
+        </w:rPr>
+        <w:t>different_court_location</w:t>
+      </w:r>
+      <w:r>
+        <w:rPr>
+          <w:bCs/>
+        </w:rPr>
+        <w:t xml:space="preserve"> %}{{</w:t>
+      </w:r>
+      <w:r>
+        <w:rPr>
+          <w:bCs/>
+        </w:rPr>
+        <w:t xml:space="preserve"> </w:t>
+      </w:r>
+      <w:r>
+        <w:rPr>
+          <w:bCs/>
+        </w:rPr>
+        <w:t>dhs</w:t>
+      </w:r>
+      <w:r>
+        <w:rPr>
+          <w:bCs/>
+        </w:rPr>
+        <w:t>.</w:t>
+      </w:r>
+      <w:r>
+        <w:rPr>
+          <w:bCs/>
+        </w:rPr>
+        <w:t>court_city</w:t>
+      </w:r>
+      <w:r>
+        <w:rPr>
+          <w:bCs/>
+        </w:rPr>
+        <w:t xml:space="preserve"> }},</w:t>
+      </w:r>
+      <w:r>
+        <w:rPr>
+          <w:bCs/>
+        </w:rPr>
+        <w:t xml:space="preserve"> </w:t>
+      </w:r>
+      <w:r>
+        <w:rPr>
+          <w:bCs/>
+        </w:rPr>
         <w:t xml:space="preserve">{{ </w:t>
       </w:r>
       <w:r>
@@ -966,6 +1146,42 @@
         <w:rPr>
           <w:bCs/>
         </w:rPr>
+        <w:t>court_state</w:t>
+      </w:r>
+      <w:r>
+        <w:rPr>
+          <w:bCs/>
+        </w:rPr>
+        <w:t xml:space="preserve"> }}</w:t>
+      </w:r>
+      <w:r>
+        <w:rPr>
+          <w:bCs/>
+        </w:rPr>
+        <w:t>{% else %}{{</w:t>
+      </w:r>
+      <w:r>
+        <w:rPr>
+          <w:bCs/>
+        </w:rPr>
+        <w:t xml:space="preserve"> </w:t>
+      </w:r>
+      <w:r>
+        <w:rPr>
+          <w:bCs/>
+        </w:rPr>
+        <w:t>dhs</w:t>
+      </w:r>
+      <w:r>
+        <w:rPr>
+          <w:bCs/>
+        </w:rPr>
+        <w:t>.</w:t>
+      </w:r>
+      <w:r>
+        <w:rPr>
+          <w:bCs/>
+        </w:rPr>
         <w:t>address.</w:t>
       </w:r>
       <w:r>
@@ -1009,6 +1225,9 @@
           <w:bCs/>
         </w:rPr>
         <w:t>state }}</w:t>
+      </w:r>
+      <w:r>
+        <w:t>{% endif %}</w:t>
       </w:r>
       <w:r>
         <w:rPr>
@@ -1047,76 +1266,175 @@
         <w:rPr>
           <w:bCs/>
         </w:rPr>
-        <w:t xml:space="preserve">{{ </w:t>
-      </w:r>
-      <w:r>
-        <w:rPr>
-          <w:bCs/>
-        </w:rPr>
-        <w:t>dhs</w:t>
-      </w:r>
-      <w:r>
-        <w:rPr>
-          <w:bCs/>
-        </w:rPr>
-        <w:t>.</w:t>
-      </w:r>
-      <w:r>
-        <w:rPr>
-          <w:bCs/>
-        </w:rPr>
-        <w:t>address.</w:t>
-      </w:r>
-      <w:r>
-        <w:rPr>
-          <w:bCs/>
-        </w:rPr>
-        <w:t>city }},</w:t>
-      </w:r>
-      <w:r>
-        <w:rPr>
-          <w:bCs/>
-        </w:rPr>
-        <w:t xml:space="preserve"> </w:t>
-      </w:r>
-      <w:r>
-        <w:rPr>
-          <w:bCs/>
-        </w:rPr>
-        <w:t xml:space="preserve">{{ </w:t>
-      </w:r>
-      <w:r>
-        <w:rPr>
-          <w:bCs/>
-        </w:rPr>
-        <w:t>dhs</w:t>
-      </w:r>
-      <w:r>
-        <w:rPr>
-          <w:bCs/>
-        </w:rPr>
-        <w:t>.</w:t>
-      </w:r>
-      <w:r>
-        <w:rPr>
-          <w:bCs/>
-        </w:rPr>
-        <w:t>address.</w:t>
-      </w:r>
-      <w:r>
-        <w:rPr>
-          <w:bCs/>
-        </w:rPr>
-        <w:t>state }}</w:t>
-      </w:r>
-      <w:r>
-        <w:rPr>
-          <w:bCs/>
-        </w:rPr>
-        <w:t xml:space="preserve"> </w:t>
+        <w:t xml:space="preserve">{% if </w:t>
+      </w:r>
+      <w:r>
+        <w:rPr>
+          <w:bCs/>
+        </w:rPr>
+        <w:t>dhs.</w:t>
       </w:r>
       <w:bookmarkStart w:id="0" w:name="_GoBack"/>
       <w:bookmarkEnd w:id="0"/>
+      <w:r>
+        <w:rPr>
+          <w:bCs/>
+        </w:rPr>
+        <w:t>different_court_location</w:t>
+      </w:r>
+      <w:r>
+        <w:rPr>
+          <w:bCs/>
+        </w:rPr>
+        <w:t xml:space="preserve"> %}{{</w:t>
+      </w:r>
+      <w:r>
+        <w:rPr>
+          <w:bCs/>
+        </w:rPr>
+        <w:t xml:space="preserve"> </w:t>
+      </w:r>
+      <w:r>
+        <w:rPr>
+          <w:bCs/>
+        </w:rPr>
+        <w:t>dhs</w:t>
+      </w:r>
+      <w:r>
+        <w:rPr>
+          <w:bCs/>
+        </w:rPr>
+        <w:t>.</w:t>
+      </w:r>
+      <w:r>
+        <w:rPr>
+          <w:bCs/>
+        </w:rPr>
+        <w:t>court_city</w:t>
+      </w:r>
+      <w:r>
+        <w:rPr>
+          <w:bCs/>
+        </w:rPr>
+        <w:t xml:space="preserve"> }},</w:t>
+      </w:r>
+      <w:r>
+        <w:rPr>
+          <w:bCs/>
+        </w:rPr>
+        <w:t xml:space="preserve"> </w:t>
+      </w:r>
+      <w:r>
+        <w:rPr>
+          <w:bCs/>
+        </w:rPr>
+        <w:t xml:space="preserve">{{ </w:t>
+      </w:r>
+      <w:r>
+        <w:rPr>
+          <w:bCs/>
+        </w:rPr>
+        <w:t>dhs</w:t>
+      </w:r>
+      <w:r>
+        <w:rPr>
+          <w:bCs/>
+        </w:rPr>
+        <w:t>.</w:t>
+      </w:r>
+      <w:r>
+        <w:rPr>
+          <w:bCs/>
+        </w:rPr>
+        <w:t>court_state</w:t>
+      </w:r>
+      <w:r>
+        <w:rPr>
+          <w:bCs/>
+        </w:rPr>
+        <w:t xml:space="preserve"> }}</w:t>
+      </w:r>
+      <w:r>
+        <w:rPr>
+          <w:bCs/>
+        </w:rPr>
+        <w:t>{% else %}{{</w:t>
+      </w:r>
+      <w:r>
+        <w:rPr>
+          <w:bCs/>
+        </w:rPr>
+        <w:t xml:space="preserve"> </w:t>
+      </w:r>
+      <w:r>
+        <w:rPr>
+          <w:bCs/>
+        </w:rPr>
+        <w:t>dhs</w:t>
+      </w:r>
+      <w:r>
+        <w:rPr>
+          <w:bCs/>
+        </w:rPr>
+        <w:t>.</w:t>
+      </w:r>
+      <w:r>
+        <w:rPr>
+          <w:bCs/>
+        </w:rPr>
+        <w:t>address.</w:t>
+      </w:r>
+      <w:r>
+        <w:rPr>
+          <w:bCs/>
+        </w:rPr>
+        <w:t>city }},</w:t>
+      </w:r>
+      <w:r>
+        <w:rPr>
+          <w:bCs/>
+        </w:rPr>
+        <w:t xml:space="preserve"> </w:t>
+      </w:r>
+      <w:r>
+        <w:rPr>
+          <w:bCs/>
+        </w:rPr>
+        <w:t xml:space="preserve">{{ </w:t>
+      </w:r>
+      <w:r>
+        <w:rPr>
+          <w:bCs/>
+        </w:rPr>
+        <w:t>dhs</w:t>
+      </w:r>
+      <w:r>
+        <w:rPr>
+          <w:bCs/>
+        </w:rPr>
+        <w:t>.</w:t>
+      </w:r>
+      <w:r>
+        <w:rPr>
+          <w:bCs/>
+        </w:rPr>
+        <w:t>address.</w:t>
+      </w:r>
+      <w:r>
+        <w:rPr>
+          <w:bCs/>
+        </w:rPr>
+        <w:t>state }}</w:t>
+      </w:r>
+      <w:r>
+        <w:t>{% endif %}</w:t>
+      </w:r>
+      <w:r>
+        <w:rPr>
+          <w:bCs/>
+        </w:rPr>
+        <w:t xml:space="preserve"> </w:t>
+      </w:r>
       <w:r>
         <w:t>for my court hearings</w:t>
       </w:r>
@@ -1224,6 +1542,7 @@
           <w:b/>
           <w:bCs/>
         </w:rPr>
+        <w:lastRenderedPageBreak/>
         <w:t>________________________________</w:t>
       </w:r>
       <w:r>
@@ -4359,27 +4678,6 @@
 </file>
 
 <file path=customXml/item1.xml><?xml version="1.0" encoding="utf-8"?>
-<?mso-contentType ?>
-<FormTemplates xmlns="http://schemas.microsoft.com/sharepoint/v3/contenttype/forms">
-  <Display>DocumentLibraryForm</Display>
-  <Edit>DocumentLibraryForm</Edit>
-  <New>DocumentLibraryForm</New>
-</FormTemplates>
-</file>
-
-<file path=customXml/item2.xml><?xml version="1.0" encoding="utf-8"?>
-<p:properties xmlns:p="http://schemas.microsoft.com/office/2006/metadata/properties" xmlns:xsi="http://www.w3.org/2001/XMLSchema-instance" xmlns:pc="http://schemas.microsoft.com/office/infopath/2007/PartnerControls">
-  <documentManagement>
-    <TaxCatchAll xmlns="fc2e0b91-73db-4711-986b-9e7114b1c780" xsi:nil="true"/>
-    <lcf76f155ced4ddcb4097134ff3c332f xmlns="aa22b7f0-1c77-4983-9187-bff8e7aaefd5">
-      <Terms xmlns="http://schemas.microsoft.com/office/infopath/2007/PartnerControls"/>
-    </lcf76f155ced4ddcb4097134ff3c332f>
-    <Note xmlns="aa22b7f0-1c77-4983-9187-bff8e7aaefd5" xsi:nil="true"/>
-  </documentManagement>
-</p:properties>
-</file>
-
-<file path=customXml/item3.xml><?xml version="1.0" encoding="utf-8"?>
 <ct:contentTypeSchema xmlns:ct="http://schemas.microsoft.com/office/2006/metadata/contentType" xmlns:ma="http://schemas.microsoft.com/office/2006/metadata/properties/metaAttributes" ct:_="" ma:_="" ma:contentTypeName="Document" ma:contentTypeID="0x01010041FCC52ECBA99C44897D8B99E45B6EB2" ma:contentTypeVersion="20" ma:contentTypeDescription="Create a new document." ma:contentTypeScope="" ma:versionID="98dd51a1eb8d717f429cfb72bbcdf291">
   <xsd:schema xmlns:xsd="http://www.w3.org/2001/XMLSchema" xmlns:xs="http://www.w3.org/2001/XMLSchema" xmlns:p="http://schemas.microsoft.com/office/2006/metadata/properties" xmlns:ns2="aa22b7f0-1c77-4983-9187-bff8e7aaefd5" xmlns:ns3="fc2e0b91-73db-4711-986b-9e7114b1c780" targetNamespace="http://schemas.microsoft.com/office/2006/metadata/properties" ma:root="true" ma:fieldsID="764fccced344541160bdf3d7a4f43fd4" ns2:_="" ns3:_="">
     <xsd:import namespace="aa22b7f0-1c77-4983-9187-bff8e7aaefd5"/>
@@ -4636,10 +4934,42 @@
 </ct:contentTypeSchema>
 </file>
 
+<file path=customXml/item2.xml><?xml version="1.0" encoding="utf-8"?>
+<p:properties xmlns:p="http://schemas.microsoft.com/office/2006/metadata/properties" xmlns:xsi="http://www.w3.org/2001/XMLSchema-instance" xmlns:pc="http://schemas.microsoft.com/office/infopath/2007/PartnerControls">
+  <documentManagement>
+    <TaxCatchAll xmlns="fc2e0b91-73db-4711-986b-9e7114b1c780" xsi:nil="true"/>
+    <lcf76f155ced4ddcb4097134ff3c332f xmlns="aa22b7f0-1c77-4983-9187-bff8e7aaefd5">
+      <Terms xmlns="http://schemas.microsoft.com/office/infopath/2007/PartnerControls"/>
+    </lcf76f155ced4ddcb4097134ff3c332f>
+    <Note xmlns="aa22b7f0-1c77-4983-9187-bff8e7aaefd5" xsi:nil="true"/>
+  </documentManagement>
+</p:properties>
+</file>
+
+<file path=customXml/item3.xml><?xml version="1.0" encoding="utf-8"?>
+<?mso-contentType ?>
+<FormTemplates xmlns="http://schemas.microsoft.com/sharepoint/v3/contenttype/forms">
+  <Display>DocumentLibraryForm</Display>
+  <Edit>DocumentLibraryForm</Edit>
+  <New>DocumentLibraryForm</New>
+</FormTemplates>
+</file>
+
 <file path=customXml/itemProps1.xml><?xml version="1.0" encoding="utf-8"?>
-<ds:datastoreItem xmlns:ds="http://schemas.openxmlformats.org/officeDocument/2006/customXml" ds:itemID="{61801A56-0FD2-4394-93D8-612F28940603}">
+<ds:datastoreItem xmlns:ds="http://schemas.openxmlformats.org/officeDocument/2006/customXml" ds:itemID="{82045B43-7134-4D42-9F91-65658FCA0A3C}">
   <ds:schemaRefs>
-    <ds:schemaRef ds:uri="http://schemas.microsoft.com/sharepoint/v3/contenttype/forms"/>
+    <ds:schemaRef ds:uri="http://schemas.microsoft.com/office/2006/metadata/contentType"/>
+    <ds:schemaRef ds:uri="http://schemas.microsoft.com/office/2006/metadata/properties/metaAttributes"/>
+    <ds:schemaRef ds:uri="http://www.w3.org/2001/XMLSchema"/>
+    <ds:schemaRef ds:uri="http://schemas.microsoft.com/office/2006/metadata/properties"/>
+    <ds:schemaRef ds:uri="aa22b7f0-1c77-4983-9187-bff8e7aaefd5"/>
+    <ds:schemaRef ds:uri="fc2e0b91-73db-4711-986b-9e7114b1c780"/>
+    <ds:schemaRef ds:uri="http://schemas.microsoft.com/office/2006/documentManagement/types"/>
+    <ds:schemaRef ds:uri="http://schemas.microsoft.com/office/infopath/2007/PartnerControls"/>
+    <ds:schemaRef ds:uri="http://schemas.openxmlformats.org/package/2006/metadata/core-properties"/>
+    <ds:schemaRef ds:uri="http://purl.org/dc/elements/1.1/"/>
+    <ds:schemaRef ds:uri="http://purl.org/dc/terms/"/>
+    <ds:schemaRef ds:uri="http://schemas.microsoft.com/internal/obd"/>
   </ds:schemaRefs>
 </ds:datastoreItem>
 </file>
@@ -4656,20 +4986,9 @@
 </file>
 
 <file path=customXml/itemProps3.xml><?xml version="1.0" encoding="utf-8"?>
-<ds:datastoreItem xmlns:ds="http://schemas.openxmlformats.org/officeDocument/2006/customXml" ds:itemID="{82045B43-7134-4D42-9F91-65658FCA0A3C}">
+<ds:datastoreItem xmlns:ds="http://schemas.openxmlformats.org/officeDocument/2006/customXml" ds:itemID="{61801A56-0FD2-4394-93D8-612F28940603}">
   <ds:schemaRefs>
-    <ds:schemaRef ds:uri="http://schemas.microsoft.com/office/2006/metadata/contentType"/>
-    <ds:schemaRef ds:uri="http://schemas.microsoft.com/office/2006/metadata/properties/metaAttributes"/>
-    <ds:schemaRef ds:uri="http://www.w3.org/2001/XMLSchema"/>
-    <ds:schemaRef ds:uri="http://schemas.microsoft.com/office/2006/metadata/properties"/>
-    <ds:schemaRef ds:uri="aa22b7f0-1c77-4983-9187-bff8e7aaefd5"/>
-    <ds:schemaRef ds:uri="fc2e0b91-73db-4711-986b-9e7114b1c780"/>
-    <ds:schemaRef ds:uri="http://schemas.microsoft.com/office/2006/documentManagement/types"/>
-    <ds:schemaRef ds:uri="http://schemas.microsoft.com/office/infopath/2007/PartnerControls"/>
-    <ds:schemaRef ds:uri="http://schemas.openxmlformats.org/package/2006/metadata/core-properties"/>
-    <ds:schemaRef ds:uri="http://purl.org/dc/elements/1.1/"/>
-    <ds:schemaRef ds:uri="http://purl.org/dc/terms/"/>
-    <ds:schemaRef ds:uri="http://schemas.microsoft.com/internal/obd"/>
+    <ds:schemaRef ds:uri="http://schemas.microsoft.com/sharepoint/v3/contenttype/forms"/>
   </ds:schemaRefs>
 </ds:datastoreItem>
 </file>
</xml_diff>

<commit_message>
Updates to the fee waiver interview and i-912 PDF and motion DOCX
</commit_message>
<xml_diff>
--- a/docassemble/USCISApplications/data/templates/COV_motion.docx
+++ b/docassemble/USCISApplications/data/templates/COV_motion.docx
@@ -487,7 +487,10 @@
     <w:p/>
     <w:p/>
     <w:p/>
-    <w:p/>
+    <w:p>
+      <w:bookmarkStart w:id="0" w:name="_GoBack"/>
+      <w:bookmarkEnd w:id="0"/>
+    </w:p>
     <w:p/>
     <w:p/>
     <w:p/>
@@ -722,6 +725,12 @@
         <w:rPr>
           <w:bCs/>
         </w:rPr>
+        <w:t>users[i].</w:t>
+      </w:r>
+      <w:r>
+        <w:rPr>
+          <w:bCs/>
+        </w:rPr>
         <w:t>dhs.</w:t>
       </w:r>
       <w:r>
@@ -746,7 +755,7 @@
         <w:rPr>
           <w:bCs/>
         </w:rPr>
-        <w:t>dhs</w:t>
+        <w:t>users[i].dhs</w:t>
       </w:r>
       <w:r>
         <w:rPr>
@@ -782,7 +791,7 @@
         <w:rPr>
           <w:bCs/>
         </w:rPr>
-        <w:t>dhs</w:t>
+        <w:t>users[i].dhs</w:t>
       </w:r>
       <w:r>
         <w:rPr>
@@ -818,7 +827,7 @@
         <w:rPr>
           <w:bCs/>
         </w:rPr>
-        <w:t>dhs</w:t>
+        <w:t>users[i].dhs</w:t>
       </w:r>
       <w:r>
         <w:rPr>
@@ -854,7 +863,7 @@
         <w:rPr>
           <w:bCs/>
         </w:rPr>
-        <w:t>dhs</w:t>
+        <w:t>users[i].dhs</w:t>
       </w:r>
       <w:r>
         <w:rPr>
@@ -962,7 +971,19 @@
         <w:rPr>
           <w:bCs/>
         </w:rPr>
-        <w:t>{% endif%}.</w:t>
+        <w:t>{% endif</w:t>
+      </w:r>
+      <w:r>
+        <w:rPr>
+          <w:bCs/>
+        </w:rPr>
+        <w:t xml:space="preserve"> </w:t>
+      </w:r>
+      <w:r>
+        <w:rPr>
+          <w:bCs/>
+        </w:rPr>
+        <w:t>%}.</w:t>
       </w:r>
     </w:p>
     <w:p>
@@ -1043,7 +1064,10 @@
         <w:t xml:space="preserve">{{ </w:t>
       </w:r>
       <w:r>
-        <w:t>removal.date</w:t>
+        <w:t>users[i].previous</w:t>
+      </w:r>
+      <w:r>
+        <w:t>.date</w:t>
       </w:r>
       <w:r>
         <w:t>.format('MM/dd/yyyy') }}</w:t>
@@ -1074,7 +1098,13 @@
         <w:rPr>
           <w:bCs/>
         </w:rPr>
-        <w:t>dhs.</w:t>
+        <w:t>users[i].dhs</w:t>
+      </w:r>
+      <w:r>
+        <w:rPr>
+          <w:bCs/>
+        </w:rPr>
+        <w:t>.</w:t>
       </w:r>
       <w:r>
         <w:rPr>
@@ -1098,7 +1128,7 @@
         <w:rPr>
           <w:bCs/>
         </w:rPr>
-        <w:t>dhs</w:t>
+        <w:t>users[i].dhs</w:t>
       </w:r>
       <w:r>
         <w:rPr>
@@ -1134,7 +1164,7 @@
         <w:rPr>
           <w:bCs/>
         </w:rPr>
-        <w:t>dhs</w:t>
+        <w:t>users[i].dhs</w:t>
       </w:r>
       <w:r>
         <w:rPr>
@@ -1170,7 +1200,7 @@
         <w:rPr>
           <w:bCs/>
         </w:rPr>
-        <w:t>dhs</w:t>
+        <w:t>users[i].dhs</w:t>
       </w:r>
       <w:r>
         <w:rPr>
@@ -1206,7 +1236,7 @@
         <w:rPr>
           <w:bCs/>
         </w:rPr>
-        <w:t>dhs</w:t>
+        <w:t>users[i].dhs</w:t>
       </w:r>
       <w:r>
         <w:rPr>
@@ -1272,10 +1302,14 @@
         <w:rPr>
           <w:bCs/>
         </w:rPr>
-        <w:t>dhs.</w:t>
-      </w:r>
-      <w:bookmarkStart w:id="0" w:name="_GoBack"/>
-      <w:bookmarkEnd w:id="0"/>
+        <w:t>users[i].dhs</w:t>
+      </w:r>
+      <w:r>
+        <w:rPr>
+          <w:bCs/>
+        </w:rPr>
+        <w:t>.</w:t>
+      </w:r>
       <w:r>
         <w:rPr>
           <w:bCs/>
@@ -1298,7 +1332,7 @@
         <w:rPr>
           <w:bCs/>
         </w:rPr>
-        <w:t>dhs</w:t>
+        <w:t>users[i].dhs</w:t>
       </w:r>
       <w:r>
         <w:rPr>
@@ -1334,7 +1368,7 @@
         <w:rPr>
           <w:bCs/>
         </w:rPr>
-        <w:t>dhs</w:t>
+        <w:t>users[i].dhs</w:t>
       </w:r>
       <w:r>
         <w:rPr>
@@ -1370,7 +1404,7 @@
         <w:rPr>
           <w:bCs/>
         </w:rPr>
-        <w:t>dhs</w:t>
+        <w:t>users[i].dhs</w:t>
       </w:r>
       <w:r>
         <w:rPr>
@@ -1406,7 +1440,7 @@
         <w:rPr>
           <w:bCs/>
         </w:rPr>
-        <w:t>dhs</w:t>
+        <w:t>users[i].dhs</w:t>
       </w:r>
       <w:r>
         <w:rPr>
@@ -1522,6 +1556,7 @@
     </w:p>
     <w:p>
       <w:r>
+        <w:lastRenderedPageBreak/>
         <w:t>Respectfully submitted,</w:t>
       </w:r>
       <w:r>
@@ -1542,7 +1577,6 @@
           <w:b/>
           <w:bCs/>
         </w:rPr>
-        <w:lastRenderedPageBreak/>
         <w:t>________________________________</w:t>
       </w:r>
       <w:r>
@@ -1603,7 +1637,6 @@
     </w:p>
     <w:p>
       <w:pPr>
-        <w:ind w:firstLine="720"/>
         <w:jc w:val="center"/>
         <w:rPr>
           <w:b/>
@@ -2764,7 +2797,7 @@
         <w:rPr>
           <w:bCs/>
         </w:rPr>
-        <w:t>dhs</w:t>
+        <w:t>users[i].dhs</w:t>
       </w:r>
       <w:r>
         <w:rPr>
@@ -2800,7 +2833,7 @@
         <w:rPr>
           <w:bCs/>
         </w:rPr>
-        <w:t>dhs</w:t>
+        <w:t>users[i].dhs</w:t>
       </w:r>
       <w:r>
         <w:rPr>
@@ -2850,7 +2883,13 @@
         <w:rPr>
           <w:bCs/>
         </w:rPr>
-        <w:t>dhs.address</w:t>
+        <w:t>users[i].dhs</w:t>
+      </w:r>
+      <w:r>
+        <w:rPr>
+          <w:bCs/>
+        </w:rPr>
+        <w:t>.address</w:t>
       </w:r>
       <w:r>
         <w:t>.on_one_line(</w:t>
@@ -4678,6 +4717,27 @@
 </file>
 
 <file path=customXml/item1.xml><?xml version="1.0" encoding="utf-8"?>
+<?mso-contentType ?>
+<FormTemplates xmlns="http://schemas.microsoft.com/sharepoint/v3/contenttype/forms">
+  <Display>DocumentLibraryForm</Display>
+  <Edit>DocumentLibraryForm</Edit>
+  <New>DocumentLibraryForm</New>
+</FormTemplates>
+</file>
+
+<file path=customXml/item2.xml><?xml version="1.0" encoding="utf-8"?>
+<p:properties xmlns:p="http://schemas.microsoft.com/office/2006/metadata/properties" xmlns:xsi="http://www.w3.org/2001/XMLSchema-instance" xmlns:pc="http://schemas.microsoft.com/office/infopath/2007/PartnerControls">
+  <documentManagement>
+    <TaxCatchAll xmlns="fc2e0b91-73db-4711-986b-9e7114b1c780" xsi:nil="true"/>
+    <lcf76f155ced4ddcb4097134ff3c332f xmlns="aa22b7f0-1c77-4983-9187-bff8e7aaefd5">
+      <Terms xmlns="http://schemas.microsoft.com/office/infopath/2007/PartnerControls"/>
+    </lcf76f155ced4ddcb4097134ff3c332f>
+    <Note xmlns="aa22b7f0-1c77-4983-9187-bff8e7aaefd5" xsi:nil="true"/>
+  </documentManagement>
+</p:properties>
+</file>
+
+<file path=customXml/item3.xml><?xml version="1.0" encoding="utf-8"?>
 <ct:contentTypeSchema xmlns:ct="http://schemas.microsoft.com/office/2006/metadata/contentType" xmlns:ma="http://schemas.microsoft.com/office/2006/metadata/properties/metaAttributes" ct:_="" ma:_="" ma:contentTypeName="Document" ma:contentTypeID="0x01010041FCC52ECBA99C44897D8B99E45B6EB2" ma:contentTypeVersion="20" ma:contentTypeDescription="Create a new document." ma:contentTypeScope="" ma:versionID="98dd51a1eb8d717f429cfb72bbcdf291">
   <xsd:schema xmlns:xsd="http://www.w3.org/2001/XMLSchema" xmlns:xs="http://www.w3.org/2001/XMLSchema" xmlns:p="http://schemas.microsoft.com/office/2006/metadata/properties" xmlns:ns2="aa22b7f0-1c77-4983-9187-bff8e7aaefd5" xmlns:ns3="fc2e0b91-73db-4711-986b-9e7114b1c780" targetNamespace="http://schemas.microsoft.com/office/2006/metadata/properties" ma:root="true" ma:fieldsID="764fccced344541160bdf3d7a4f43fd4" ns2:_="" ns3:_="">
     <xsd:import namespace="aa22b7f0-1c77-4983-9187-bff8e7aaefd5"/>
@@ -4934,28 +4994,26 @@
 </ct:contentTypeSchema>
 </file>
 
-<file path=customXml/item2.xml><?xml version="1.0" encoding="utf-8"?>
-<p:properties xmlns:p="http://schemas.microsoft.com/office/2006/metadata/properties" xmlns:xsi="http://www.w3.org/2001/XMLSchema-instance" xmlns:pc="http://schemas.microsoft.com/office/infopath/2007/PartnerControls">
-  <documentManagement>
-    <TaxCatchAll xmlns="fc2e0b91-73db-4711-986b-9e7114b1c780" xsi:nil="true"/>
-    <lcf76f155ced4ddcb4097134ff3c332f xmlns="aa22b7f0-1c77-4983-9187-bff8e7aaefd5">
-      <Terms xmlns="http://schemas.microsoft.com/office/infopath/2007/PartnerControls"/>
-    </lcf76f155ced4ddcb4097134ff3c332f>
-    <Note xmlns="aa22b7f0-1c77-4983-9187-bff8e7aaefd5" xsi:nil="true"/>
-  </documentManagement>
-</p:properties>
+<file path=customXml/itemProps1.xml><?xml version="1.0" encoding="utf-8"?>
+<ds:datastoreItem xmlns:ds="http://schemas.openxmlformats.org/officeDocument/2006/customXml" ds:itemID="{61801A56-0FD2-4394-93D8-612F28940603}">
+  <ds:schemaRefs>
+    <ds:schemaRef ds:uri="http://schemas.microsoft.com/sharepoint/v3/contenttype/forms"/>
+  </ds:schemaRefs>
+</ds:datastoreItem>
 </file>
 
-<file path=customXml/item3.xml><?xml version="1.0" encoding="utf-8"?>
-<?mso-contentType ?>
-<FormTemplates xmlns="http://schemas.microsoft.com/sharepoint/v3/contenttype/forms">
-  <Display>DocumentLibraryForm</Display>
-  <Edit>DocumentLibraryForm</Edit>
-  <New>DocumentLibraryForm</New>
-</FormTemplates>
+<file path=customXml/itemProps2.xml><?xml version="1.0" encoding="utf-8"?>
+<ds:datastoreItem xmlns:ds="http://schemas.openxmlformats.org/officeDocument/2006/customXml" ds:itemID="{20C66F9F-F7B4-4B87-8910-A2DDB634D5E0}">
+  <ds:schemaRefs>
+    <ds:schemaRef ds:uri="http://schemas.microsoft.com/office/2006/metadata/properties"/>
+    <ds:schemaRef ds:uri="http://schemas.microsoft.com/office/infopath/2007/PartnerControls"/>
+    <ds:schemaRef ds:uri="fc2e0b91-73db-4711-986b-9e7114b1c780"/>
+    <ds:schemaRef ds:uri="aa22b7f0-1c77-4983-9187-bff8e7aaefd5"/>
+  </ds:schemaRefs>
+</ds:datastoreItem>
 </file>
 
-<file path=customXml/itemProps1.xml><?xml version="1.0" encoding="utf-8"?>
+<file path=customXml/itemProps3.xml><?xml version="1.0" encoding="utf-8"?>
 <ds:datastoreItem xmlns:ds="http://schemas.openxmlformats.org/officeDocument/2006/customXml" ds:itemID="{82045B43-7134-4D42-9F91-65658FCA0A3C}">
   <ds:schemaRefs>
     <ds:schemaRef ds:uri="http://schemas.microsoft.com/office/2006/metadata/contentType"/>
@@ -4972,23 +5030,4 @@
     <ds:schemaRef ds:uri="http://schemas.microsoft.com/internal/obd"/>
   </ds:schemaRefs>
 </ds:datastoreItem>
-</file>
-
-<file path=customXml/itemProps2.xml><?xml version="1.0" encoding="utf-8"?>
-<ds:datastoreItem xmlns:ds="http://schemas.openxmlformats.org/officeDocument/2006/customXml" ds:itemID="{20C66F9F-F7B4-4B87-8910-A2DDB634D5E0}">
-  <ds:schemaRefs>
-    <ds:schemaRef ds:uri="http://schemas.microsoft.com/office/2006/metadata/properties"/>
-    <ds:schemaRef ds:uri="http://schemas.microsoft.com/office/infopath/2007/PartnerControls"/>
-    <ds:schemaRef ds:uri="fc2e0b91-73db-4711-986b-9e7114b1c780"/>
-    <ds:schemaRef ds:uri="aa22b7f0-1c77-4983-9187-bff8e7aaefd5"/>
-  </ds:schemaRefs>
-</ds:datastoreItem>
-</file>
-
-<file path=customXml/itemProps3.xml><?xml version="1.0" encoding="utf-8"?>
-<ds:datastoreItem xmlns:ds="http://schemas.openxmlformats.org/officeDocument/2006/customXml" ds:itemID="{61801A56-0FD2-4394-93D8-612F28940603}">
-  <ds:schemaRefs>
-    <ds:schemaRef ds:uri="http://schemas.microsoft.com/sharepoint/v3/contenttype/forms"/>
-  </ds:schemaRefs>
-</ds:datastoreItem>
 </file>
</xml_diff>

<commit_message>
Updated the COV Motion to appear interview/DOCX.
</commit_message>
<xml_diff>
--- a/docassemble/USCISApplications/data/templates/COV_motion.docx
+++ b/docassemble/USCISApplications/data/templates/COV_motion.docx
@@ -487,10 +487,7 @@
     <w:p/>
     <w:p/>
     <w:p/>
-    <w:p>
-      <w:bookmarkStart w:id="0" w:name="_GoBack"/>
-      <w:bookmarkEnd w:id="0"/>
-    </w:p>
+    <w:p/>
     <w:p/>
     <w:p/>
     <w:p/>
@@ -587,12 +584,35 @@
     </w:p>
     <w:p>
       <w:pPr>
+        <w:rPr>
+          <w:b/>
+          <w:bCs/>
+        </w:rPr>
+      </w:pPr>
+      <w:r>
+        <w:rPr>
+          <w:b/>
+          <w:bCs/>
+        </w:rPr>
+        <w:br w:type="page"/>
+      </w:r>
+    </w:p>
+    <w:p>
+      <w:pPr>
         <w:jc w:val="center"/>
         <w:rPr>
           <w:b/>
           <w:bCs/>
         </w:rPr>
       </w:pPr>
+      <w:r>
+        <w:rPr>
+          <w:b/>
+          <w:bCs/>
+        </w:rPr>
+        <w:lastRenderedPageBreak/>
+        <w:t>UNITED STATES DEPARTMENT OF JUSTICE</w:t>
+      </w:r>
     </w:p>
     <w:p>
       <w:pPr>
@@ -607,7 +627,7 @@
           <w:b/>
           <w:bCs/>
         </w:rPr>
-        <w:t>UNITED STATES DEPARTMENT OF JUSTICE</w:t>
+        <w:t>EXECUTIVE OFFICE FOR IMMIGRATION REVIEW</w:t>
       </w:r>
     </w:p>
     <w:p>
@@ -623,133 +643,170 @@
           <w:b/>
           <w:bCs/>
         </w:rPr>
-        <w:t>EXECUTIVE OFFICE FOR IMMIGRATION REVIEW</w:t>
-      </w:r>
-    </w:p>
-    <w:p>
-      <w:pPr>
-        <w:jc w:val="center"/>
-        <w:rPr>
-          <w:b/>
-          <w:bCs/>
-        </w:rPr>
-      </w:pPr>
-      <w:r>
-        <w:rPr>
-          <w:b/>
-          <w:bCs/>
-        </w:rPr>
         <w:t>OFFICE OF THE IMMIGRATION JUDGE</w:t>
       </w:r>
     </w:p>
-    <w:p>
-      <w:r>
-        <w:br w:type="page"/>
-      </w:r>
-    </w:p>
-    <w:p>
-      <w:pPr>
-        <w:jc w:val="center"/>
-      </w:pPr>
-    </w:p>
+    <w:p/>
     <w:p>
       <w:pPr>
         <w:ind w:firstLine="720"/>
         <w:jc w:val="both"/>
       </w:pPr>
       <w:r>
-        <w:t>Respondent</w:t>
-      </w:r>
-      <w:r>
-        <w:t>,</w:t>
-      </w:r>
-      <w:r>
+        <w:t xml:space="preserve">Respondent, </w:t>
+      </w:r>
+      <w:r>
+        <w:rPr>
+          <w:bCs/>
+        </w:rPr>
+        <w:t>{{ users[i].name.full(middle="full") }}</w:t>
+      </w:r>
+      <w:r>
+        <w:t xml:space="preserve">, </w:t>
+      </w:r>
+      <w:r>
+        <w:t xml:space="preserve">hereby appearing </w:t>
+      </w:r>
+      <w:r>
+        <w:rPr>
+          <w:i/>
+        </w:rPr>
+        <w:t xml:space="preserve">pro se, </w:t>
+      </w:r>
+      <w:r>
+        <w:t xml:space="preserve">moves this Honorable Court to change the venue of their removal proceedings from </w:t>
+      </w:r>
+      <w:r>
+        <w:rPr>
+          <w:bCs/>
+        </w:rPr>
+        <w:t>{% if users[i].dhs.</w:t>
+      </w:r>
+      <w:r>
+        <w:rPr>
+          <w:bCs/>
+        </w:rPr>
+        <w:t>different_court_location</w:t>
+      </w:r>
+      <w:r>
+        <w:rPr>
+          <w:bCs/>
+        </w:rPr>
+        <w:t xml:space="preserve"> %}{{</w:t>
+      </w:r>
+      <w:r>
+        <w:rPr>
+          <w:bCs/>
+        </w:rPr>
         <w:t xml:space="preserve"> </w:t>
       </w:r>
       <w:r>
         <w:rPr>
           <w:bCs/>
         </w:rPr>
-        <w:t>{{ users[i].name.full(middle="full") }}</w:t>
-      </w:r>
-      <w:r>
-        <w:t>,</w:t>
-      </w:r>
-      <w:r>
+        <w:t>users[i].dhs</w:t>
+      </w:r>
+      <w:r>
+        <w:rPr>
+          <w:bCs/>
+        </w:rPr>
+        <w:t>.</w:t>
+      </w:r>
+      <w:r>
+        <w:rPr>
+          <w:bCs/>
+        </w:rPr>
+        <w:t>court_city</w:t>
+      </w:r>
+      <w:r>
+        <w:rPr>
+          <w:bCs/>
+        </w:rPr>
+        <w:t xml:space="preserve"> }},</w:t>
+      </w:r>
+      <w:r>
+        <w:rPr>
+          <w:bCs/>
+        </w:rPr>
         <w:t xml:space="preserve"> </w:t>
       </w:r>
       <w:r>
-        <w:t>hereby</w:t>
-      </w:r>
-      <w:r>
-        <w:t xml:space="preserve"> appearing </w:t>
-      </w:r>
-      <w:r>
-        <w:rPr>
-          <w:i/>
-          <w:iCs/>
-        </w:rPr>
-        <w:t xml:space="preserve">pro se, </w:t>
-      </w:r>
-      <w:r>
-        <w:t>moves</w:t>
-      </w:r>
-      <w:r>
-        <w:t xml:space="preserve"> this Honorable Court to change the venue</w:t>
-      </w:r>
-      <w:r>
-        <w:t xml:space="preserve"> of</w:t>
-      </w:r>
-      <w:r>
+        <w:rPr>
+          <w:bCs/>
+        </w:rPr>
+        <w:t xml:space="preserve">{{ </w:t>
+      </w:r>
+      <w:r>
+        <w:rPr>
+          <w:bCs/>
+        </w:rPr>
+        <w:t>users[i].dhs</w:t>
+      </w:r>
+      <w:r>
+        <w:rPr>
+          <w:bCs/>
+        </w:rPr>
+        <w:t>.</w:t>
+      </w:r>
+      <w:r>
+        <w:rPr>
+          <w:bCs/>
+        </w:rPr>
+        <w:t>court_state</w:t>
+      </w:r>
+      <w:r>
+        <w:rPr>
+          <w:bCs/>
+        </w:rPr>
+        <w:t xml:space="preserve"> }}</w:t>
+      </w:r>
+      <w:r>
+        <w:rPr>
+          <w:bCs/>
+        </w:rPr>
+        <w:t>{% else %}{{</w:t>
+      </w:r>
+      <w:r>
+        <w:rPr>
+          <w:bCs/>
+        </w:rPr>
         <w:t xml:space="preserve"> </w:t>
       </w:r>
       <w:r>
-        <w:t>their removal</w:t>
-      </w:r>
-      <w:r>
-        <w:t xml:space="preserve"> proceedings </w:t>
-      </w:r>
-      <w:r>
-        <w:t>from</w:t>
-      </w:r>
-      <w:r>
+        <w:rPr>
+          <w:bCs/>
+        </w:rPr>
+        <w:t>users[i].dhs</w:t>
+      </w:r>
+      <w:r>
+        <w:rPr>
+          <w:bCs/>
+        </w:rPr>
+        <w:t>.</w:t>
+      </w:r>
+      <w:r>
+        <w:rPr>
+          <w:bCs/>
+        </w:rPr>
+        <w:t>address.</w:t>
+      </w:r>
+      <w:r>
+        <w:rPr>
+          <w:bCs/>
+        </w:rPr>
+        <w:t>city }},</w:t>
+      </w:r>
+      <w:r>
+        <w:rPr>
+          <w:bCs/>
+        </w:rPr>
         <w:t xml:space="preserve"> </w:t>
       </w:r>
       <w:r>
         <w:rPr>
           <w:bCs/>
         </w:rPr>
-        <w:t xml:space="preserve">{% if </w:t>
-      </w:r>
-      <w:r>
-        <w:rPr>
-          <w:bCs/>
-        </w:rPr>
-        <w:t>users[i].</w:t>
-      </w:r>
-      <w:r>
-        <w:rPr>
-          <w:bCs/>
-        </w:rPr>
-        <w:t>dhs.</w:t>
-      </w:r>
-      <w:r>
-        <w:rPr>
-          <w:bCs/>
-        </w:rPr>
-        <w:t>different_court_location</w:t>
-      </w:r>
-      <w:r>
-        <w:rPr>
-          <w:bCs/>
-        </w:rPr>
-        <w:t xml:space="preserve"> %}{{</w:t>
-      </w:r>
-      <w:r>
-        <w:rPr>
-          <w:bCs/>
-        </w:rPr>
-        <w:t xml:space="preserve"> </w:t>
+        <w:t xml:space="preserve">{{ </w:t>
       </w:r>
       <w:r>
         <w:rPr>
@@ -767,130 +824,16 @@
         <w:rPr>
           <w:bCs/>
         </w:rPr>
-        <w:t>court_city</w:t>
-      </w:r>
-      <w:r>
-        <w:rPr>
-          <w:bCs/>
-        </w:rPr>
-        <w:t xml:space="preserve"> }},</w:t>
-      </w:r>
-      <w:r>
-        <w:rPr>
-          <w:bCs/>
-        </w:rPr>
-        <w:t xml:space="preserve"> </w:t>
-      </w:r>
-      <w:r>
-        <w:rPr>
-          <w:bCs/>
-        </w:rPr>
-        <w:t xml:space="preserve">{{ </w:t>
-      </w:r>
-      <w:r>
-        <w:rPr>
-          <w:bCs/>
-        </w:rPr>
-        <w:t>users[i].dhs</w:t>
-      </w:r>
-      <w:r>
-        <w:rPr>
-          <w:bCs/>
-        </w:rPr>
-        <w:t>.</w:t>
-      </w:r>
-      <w:r>
-        <w:rPr>
-          <w:bCs/>
-        </w:rPr>
-        <w:t>court_state</w:t>
-      </w:r>
-      <w:r>
-        <w:rPr>
-          <w:bCs/>
-        </w:rPr>
-        <w:t xml:space="preserve"> }}</w:t>
-      </w:r>
-      <w:r>
-        <w:rPr>
-          <w:bCs/>
-        </w:rPr>
-        <w:t>{% else %}{{</w:t>
-      </w:r>
-      <w:r>
-        <w:rPr>
-          <w:bCs/>
-        </w:rPr>
-        <w:t xml:space="preserve"> </w:t>
-      </w:r>
-      <w:r>
-        <w:rPr>
-          <w:bCs/>
-        </w:rPr>
-        <w:t>users[i].dhs</w:t>
-      </w:r>
-      <w:r>
-        <w:rPr>
-          <w:bCs/>
-        </w:rPr>
-        <w:t>.</w:t>
-      </w:r>
-      <w:r>
-        <w:rPr>
-          <w:bCs/>
-        </w:rPr>
         <w:t>address.</w:t>
       </w:r>
       <w:r>
         <w:rPr>
           <w:bCs/>
         </w:rPr>
-        <w:t>city }},</w:t>
-      </w:r>
-      <w:r>
-        <w:rPr>
-          <w:bCs/>
-        </w:rPr>
-        <w:t xml:space="preserve"> </w:t>
-      </w:r>
-      <w:r>
-        <w:rPr>
-          <w:bCs/>
-        </w:rPr>
-        <w:t xml:space="preserve">{{ </w:t>
-      </w:r>
-      <w:r>
-        <w:rPr>
-          <w:bCs/>
-        </w:rPr>
-        <w:t>users[i].dhs</w:t>
-      </w:r>
-      <w:r>
-        <w:rPr>
-          <w:bCs/>
-        </w:rPr>
-        <w:t>.</w:t>
-      </w:r>
-      <w:r>
-        <w:rPr>
-          <w:bCs/>
-        </w:rPr>
-        <w:t>address.</w:t>
-      </w:r>
-      <w:r>
-        <w:rPr>
-          <w:bCs/>
-        </w:rPr>
         <w:t>state }}</w:t>
       </w:r>
       <w:r>
-        <w:t>{% endif %}</w:t>
-      </w:r>
-      <w:r>
-        <w:t xml:space="preserve"> </w:t>
-      </w:r>
-      <w:r>
-        <w:t>to the immigration court in Chicago, IL. I seek this change of venue pursuant to 8 CFR § 1003.20.</w:t>
+        <w:t>{% endif %} to the immigration court in Chicago, IL. I seek this change of venue pursuant to 8 CFR § 1003.20.</w:t>
       </w:r>
     </w:p>
     <w:p>
@@ -912,175 +855,61 @@
       <w:pPr>
         <w:numPr>
           <w:ilvl w:val="0"/>
-          <w:numId w:val="5"/>
+          <w:numId w:val="9"/>
         </w:numPr>
         <w:spacing w:line="360" w:lineRule="auto"/>
       </w:pPr>
       <w:r>
-        <w:t xml:space="preserve">I </w:t>
-      </w:r>
-      <w:r>
-        <w:t>am</w:t>
-      </w:r>
-      <w:r>
-        <w:t xml:space="preserve"> apply</w:t>
-      </w:r>
-      <w:r>
-        <w:t>ing</w:t>
-      </w:r>
-      <w:r>
-        <w:t xml:space="preserve"> for</w:t>
+        <w:t xml:space="preserve">I currently reside at </w:t>
+      </w:r>
+      <w:r>
+        <w:rPr>
+          <w:bCs/>
+        </w:rPr>
+        <w:t>{{ users[i].</w:t>
+      </w:r>
+      <w:r>
+        <w:rPr>
+          <w:bCs/>
+        </w:rPr>
+        <w:t xml:space="preserve">address.on_one_line(bare=True) </w:t>
+      </w:r>
+      <w:r>
+        <w:rPr>
+          <w:bCs/>
+        </w:rPr>
+        <w:t>}}</w:t>
+      </w:r>
+      <w:r>
+        <w:t xml:space="preserve">. I have been in the United States since </w:t>
+      </w:r>
+      <w:r>
+        <w:t>{{ users[i].date_started_us_residence.format("MM/dd/yyyy") }}</w:t>
       </w:r>
       <w:r>
         <w:t xml:space="preserve"> </w:t>
       </w:r>
       <w:r>
-        <w:t>{% if application_kind == “</w:t>
-      </w:r>
-      <w:r>
-        <w:t>ead_and_tps</w:t>
-      </w:r>
-      <w:r>
-        <w:t>” %}</w:t>
-      </w:r>
-      <w:r>
-        <w:t>T</w:t>
-      </w:r>
-      <w:r>
-        <w:t xml:space="preserve">emporary </w:t>
-      </w:r>
-      <w:r>
-        <w:t>P</w:t>
-      </w:r>
-      <w:r>
-        <w:t xml:space="preserve">rotective </w:t>
-      </w:r>
-      <w:r>
-        <w:t>S</w:t>
-      </w:r>
-      <w:r>
-        <w:t>tatus and Employment Authorization{</w:t>
-      </w:r>
-      <w:r>
-        <w:t>% else %}</w:t>
-      </w:r>
-      <w:r>
-        <w:t>Employment Authorization</w:t>
-      </w:r>
-      <w:r>
-        <w:rPr>
-          <w:bCs/>
-        </w:rPr>
-        <w:t>{% endif</w:t>
-      </w:r>
-      <w:r>
-        <w:rPr>
-          <w:bCs/>
-        </w:rPr>
-        <w:t xml:space="preserve"> </w:t>
-      </w:r>
-      <w:r>
-        <w:rPr>
-          <w:bCs/>
-        </w:rPr>
-        <w:t>%}.</w:t>
+        <w:t xml:space="preserve">and have been living in Illinois since </w:t>
+      </w:r>
+      <w:r>
+        <w:t xml:space="preserve">{{ </w:t>
+      </w:r>
+      <w:r>
+        <w:t>users[i].previous.date</w:t>
+      </w:r>
+      <w:r>
+        <w:t>.format('MM/dd/yyyy') }}</w:t>
+      </w:r>
+      <w:r>
+        <w:t>.</w:t>
       </w:r>
     </w:p>
     <w:p>
       <w:pPr>
         <w:numPr>
           <w:ilvl w:val="0"/>
-          <w:numId w:val="5"/>
-        </w:numPr>
-        <w:spacing w:line="360" w:lineRule="auto"/>
-      </w:pPr>
-      <w:r>
-        <w:t xml:space="preserve">I currently reside </w:t>
-      </w:r>
-      <w:r>
-        <w:t xml:space="preserve">at </w:t>
-      </w:r>
-      <w:r>
-        <w:rPr>
-          <w:bCs/>
-        </w:rPr>
-        <w:t>{{ users[i].</w:t>
-      </w:r>
-      <w:r>
-        <w:rPr>
-          <w:bCs/>
-        </w:rPr>
-        <w:t>address.on_one_line(</w:t>
-      </w:r>
-      <w:r>
-        <w:rPr>
-          <w:bCs/>
-        </w:rPr>
-        <w:t>bare=True</w:t>
-      </w:r>
-      <w:r>
-        <w:rPr>
-          <w:bCs/>
-        </w:rPr>
-        <w:t xml:space="preserve">) </w:t>
-      </w:r>
-      <w:r>
-        <w:rPr>
-          <w:bCs/>
-        </w:rPr>
-        <w:t>}}</w:t>
-      </w:r>
-      <w:r>
-        <w:t>.</w:t>
-      </w:r>
-      <w:r>
-        <w:t xml:space="preserve"> </w:t>
-      </w:r>
-      <w:r>
-        <w:t>I</w:t>
-      </w:r>
-      <w:r>
-        <w:t xml:space="preserve"> </w:t>
-      </w:r>
-      <w:r>
-        <w:t xml:space="preserve">have been in the United States </w:t>
-      </w:r>
-      <w:r>
-        <w:t xml:space="preserve">since </w:t>
-      </w:r>
-      <w:r>
-        <w:t>{{ users[i].date_started_us_residence.format("MM/dd/yyyy") }}</w:t>
-      </w:r>
-      <w:r>
-        <w:t xml:space="preserve"> </w:t>
-      </w:r>
-      <w:r>
-        <w:t>and</w:t>
-      </w:r>
-      <w:r>
-        <w:t xml:space="preserve"> have been living in Illinois since </w:t>
-      </w:r>
-      <w:r>
-        <w:t xml:space="preserve">{{ </w:t>
-      </w:r>
-      <w:r>
-        <w:t>users[i].previous</w:t>
-      </w:r>
-      <w:r>
-        <w:t>.date</w:t>
-      </w:r>
-      <w:r>
-        <w:t>.format('MM/dd/yyyy') }}</w:t>
-      </w:r>
-      <w:r>
-        <w:t>.</w:t>
-      </w:r>
-    </w:p>
-    <w:p>
-      <w:pPr>
-        <w:numPr>
-          <w:ilvl w:val="0"/>
-          <w:numId w:val="5"/>
+          <w:numId w:val="9"/>
         </w:numPr>
         <w:spacing w:line="360" w:lineRule="auto"/>
         <w:jc w:val="both"/>
@@ -1092,7 +921,25 @@
         <w:rPr>
           <w:bCs/>
         </w:rPr>
-        <w:t xml:space="preserve">{% if </w:t>
+        <w:t>{% if users[i].dhs.</w:t>
+      </w:r>
+      <w:r>
+        <w:rPr>
+          <w:bCs/>
+        </w:rPr>
+        <w:t>different_court_location</w:t>
+      </w:r>
+      <w:r>
+        <w:rPr>
+          <w:bCs/>
+        </w:rPr>
+        <w:t xml:space="preserve"> %}{{</w:t>
+      </w:r>
+      <w:r>
+        <w:rPr>
+          <w:bCs/>
+        </w:rPr>
+        <w:t xml:space="preserve"> </w:t>
       </w:r>
       <w:r>
         <w:rPr>
@@ -1110,13 +957,13 @@
         <w:rPr>
           <w:bCs/>
         </w:rPr>
-        <w:t>different_court_location</w:t>
-      </w:r>
-      <w:r>
-        <w:rPr>
-          <w:bCs/>
-        </w:rPr>
-        <w:t xml:space="preserve"> %}{{</w:t>
+        <w:t>court_city</w:t>
+      </w:r>
+      <w:r>
+        <w:rPr>
+          <w:bCs/>
+        </w:rPr>
+        <w:t xml:space="preserve"> }},</w:t>
       </w:r>
       <w:r>
         <w:rPr>
@@ -1128,6 +975,12 @@
         <w:rPr>
           <w:bCs/>
         </w:rPr>
+        <w:t xml:space="preserve">{{ </w:t>
+      </w:r>
+      <w:r>
+        <w:rPr>
+          <w:bCs/>
+        </w:rPr>
         <w:t>users[i].dhs</w:t>
       </w:r>
       <w:r>
@@ -1140,13 +993,19 @@
         <w:rPr>
           <w:bCs/>
         </w:rPr>
-        <w:t>court_city</w:t>
-      </w:r>
-      <w:r>
-        <w:rPr>
-          <w:bCs/>
-        </w:rPr>
-        <w:t xml:space="preserve"> }},</w:t>
+        <w:t>court_state</w:t>
+      </w:r>
+      <w:r>
+        <w:rPr>
+          <w:bCs/>
+        </w:rPr>
+        <w:t xml:space="preserve"> }}</w:t>
+      </w:r>
+      <w:r>
+        <w:rPr>
+          <w:bCs/>
+        </w:rPr>
+        <w:t>{% else %}{{</w:t>
       </w:r>
       <w:r>
         <w:rPr>
@@ -1158,6 +1017,36 @@
         <w:rPr>
           <w:bCs/>
         </w:rPr>
+        <w:t>users[i].dhs</w:t>
+      </w:r>
+      <w:r>
+        <w:rPr>
+          <w:bCs/>
+        </w:rPr>
+        <w:t>.</w:t>
+      </w:r>
+      <w:r>
+        <w:rPr>
+          <w:bCs/>
+        </w:rPr>
+        <w:t>address.</w:t>
+      </w:r>
+      <w:r>
+        <w:rPr>
+          <w:bCs/>
+        </w:rPr>
+        <w:t>city }},</w:t>
+      </w:r>
+      <w:r>
+        <w:rPr>
+          <w:bCs/>
+        </w:rPr>
+        <w:t xml:space="preserve"> </w:t>
+      </w:r>
+      <w:r>
+        <w:rPr>
+          <w:bCs/>
+        </w:rPr>
         <w:t xml:space="preserve">{{ </w:t>
       </w:r>
       <w:r>
@@ -1176,19 +1065,16 @@
         <w:rPr>
           <w:bCs/>
         </w:rPr>
-        <w:t>court_state</w:t>
-      </w:r>
-      <w:r>
-        <w:rPr>
-          <w:bCs/>
-        </w:rPr>
-        <w:t xml:space="preserve"> }}</w:t>
-      </w:r>
-      <w:r>
-        <w:rPr>
-          <w:bCs/>
-        </w:rPr>
-        <w:t>{% else %}{{</w:t>
+        <w:t>address.</w:t>
+      </w:r>
+      <w:r>
+        <w:rPr>
+          <w:bCs/>
+        </w:rPr>
+        <w:t>state }}</w:t>
+      </w:r>
+      <w:r>
+        <w:t>{% endif %}</w:t>
       </w:r>
       <w:r>
         <w:rPr>
@@ -1197,111 +1083,48 @@
         <w:t xml:space="preserve"> </w:t>
       </w:r>
       <w:r>
-        <w:rPr>
-          <w:bCs/>
-        </w:rPr>
-        <w:t>users[i].dhs</w:t>
-      </w:r>
-      <w:r>
-        <w:rPr>
-          <w:bCs/>
-        </w:rPr>
-        <w:t>.</w:t>
-      </w:r>
-      <w:r>
-        <w:rPr>
-          <w:bCs/>
-        </w:rPr>
-        <w:t>address.</w:t>
-      </w:r>
-      <w:r>
-        <w:rPr>
-          <w:bCs/>
-        </w:rPr>
-        <w:t>city }},</w:t>
-      </w:r>
-      <w:r>
-        <w:rPr>
-          <w:bCs/>
-        </w:rPr>
-        <w:t xml:space="preserve"> </w:t>
-      </w:r>
-      <w:r>
-        <w:rPr>
-          <w:bCs/>
-        </w:rPr>
-        <w:t xml:space="preserve">{{ </w:t>
-      </w:r>
-      <w:r>
-        <w:rPr>
-          <w:bCs/>
-        </w:rPr>
-        <w:t>users[i].dhs</w:t>
-      </w:r>
-      <w:r>
-        <w:rPr>
-          <w:bCs/>
-        </w:rPr>
-        <w:t>.</w:t>
-      </w:r>
-      <w:r>
-        <w:rPr>
-          <w:bCs/>
-        </w:rPr>
-        <w:t>address.</w:t>
-      </w:r>
-      <w:r>
-        <w:rPr>
-          <w:bCs/>
-        </w:rPr>
-        <w:t>state }}</w:t>
-      </w:r>
-      <w:r>
-        <w:t>{% endif %}</w:t>
-      </w:r>
-      <w:r>
-        <w:rPr>
-          <w:bCs/>
-        </w:rPr>
-        <w:t xml:space="preserve"> </w:t>
-      </w:r>
-      <w:r>
-        <w:t xml:space="preserve">and I cannot afford hotel </w:t>
-      </w:r>
-      <w:r>
-        <w:t xml:space="preserve">or travel </w:t>
-      </w:r>
-      <w:r>
-        <w:t xml:space="preserve">accommodations there. </w:t>
+        <w:t xml:space="preserve">and I cannot afford hotel or travel accommodations there. </w:t>
       </w:r>
     </w:p>
     <w:p>
       <w:pPr>
         <w:numPr>
           <w:ilvl w:val="0"/>
-          <w:numId w:val="5"/>
+          <w:numId w:val="9"/>
         </w:numPr>
         <w:spacing w:line="360" w:lineRule="auto"/>
       </w:pPr>
       <w:r>
-        <w:t xml:space="preserve">I </w:t>
-      </w:r>
-      <w:r>
-        <w:t>cannot afford to travel to</w:t>
-      </w:r>
-      <w:r>
+        <w:t xml:space="preserve">I cannot afford to travel to </w:t>
+      </w:r>
+      <w:r>
+        <w:rPr>
+          <w:bCs/>
+        </w:rPr>
+        <w:t>{% if users[i].dhs.</w:t>
+      </w:r>
+      <w:r>
+        <w:rPr>
+          <w:bCs/>
+        </w:rPr>
+        <w:t>different_court_location</w:t>
+      </w:r>
+      <w:r>
+        <w:rPr>
+          <w:bCs/>
+        </w:rPr>
+        <w:t xml:space="preserve"> %}{{</w:t>
+      </w:r>
+      <w:r>
+        <w:rPr>
+          <w:bCs/>
+        </w:rPr>
         <w:t xml:space="preserve"> </w:t>
       </w:r>
       <w:r>
         <w:rPr>
           <w:bCs/>
         </w:rPr>
-        <w:t xml:space="preserve">{% if </w:t>
-      </w:r>
-      <w:r>
-        <w:rPr>
-          <w:bCs/>
-        </w:rPr>
         <w:t>users[i].dhs</w:t>
       </w:r>
       <w:r>
@@ -1314,13 +1137,13 @@
         <w:rPr>
           <w:bCs/>
         </w:rPr>
-        <w:t>different_court_location</w:t>
-      </w:r>
-      <w:r>
-        <w:rPr>
-          <w:bCs/>
-        </w:rPr>
-        <w:t xml:space="preserve"> %}{{</w:t>
+        <w:t>court_city</w:t>
+      </w:r>
+      <w:r>
+        <w:rPr>
+          <w:bCs/>
+        </w:rPr>
+        <w:t xml:space="preserve"> }},</w:t>
       </w:r>
       <w:r>
         <w:rPr>
@@ -1332,6 +1155,12 @@
         <w:rPr>
           <w:bCs/>
         </w:rPr>
+        <w:t xml:space="preserve">{{ </w:t>
+      </w:r>
+      <w:r>
+        <w:rPr>
+          <w:bCs/>
+        </w:rPr>
         <w:t>users[i].dhs</w:t>
       </w:r>
       <w:r>
@@ -1344,13 +1173,19 @@
         <w:rPr>
           <w:bCs/>
         </w:rPr>
-        <w:t>court_city</w:t>
-      </w:r>
-      <w:r>
-        <w:rPr>
-          <w:bCs/>
-        </w:rPr>
-        <w:t xml:space="preserve"> }},</w:t>
+        <w:t>court_state</w:t>
+      </w:r>
+      <w:r>
+        <w:rPr>
+          <w:bCs/>
+        </w:rPr>
+        <w:t xml:space="preserve"> }}</w:t>
+      </w:r>
+      <w:r>
+        <w:rPr>
+          <w:bCs/>
+        </w:rPr>
+        <w:t>{% else %}{{</w:t>
       </w:r>
       <w:r>
         <w:rPr>
@@ -1362,6 +1197,36 @@
         <w:rPr>
           <w:bCs/>
         </w:rPr>
+        <w:t>users[i].dhs</w:t>
+      </w:r>
+      <w:r>
+        <w:rPr>
+          <w:bCs/>
+        </w:rPr>
+        <w:t>.</w:t>
+      </w:r>
+      <w:r>
+        <w:rPr>
+          <w:bCs/>
+        </w:rPr>
+        <w:t>address.</w:t>
+      </w:r>
+      <w:r>
+        <w:rPr>
+          <w:bCs/>
+        </w:rPr>
+        <w:t>city }},</w:t>
+      </w:r>
+      <w:r>
+        <w:rPr>
+          <w:bCs/>
+        </w:rPr>
+        <w:t xml:space="preserve"> </w:t>
+      </w:r>
+      <w:r>
+        <w:rPr>
+          <w:bCs/>
+        </w:rPr>
         <w:t xml:space="preserve">{{ </w:t>
       </w:r>
       <w:r>
@@ -1380,107 +1245,23 @@
         <w:rPr>
           <w:bCs/>
         </w:rPr>
-        <w:t>court_state</w:t>
-      </w:r>
-      <w:r>
-        <w:rPr>
-          <w:bCs/>
-        </w:rPr>
-        <w:t xml:space="preserve"> }}</w:t>
-      </w:r>
-      <w:r>
-        <w:rPr>
-          <w:bCs/>
-        </w:rPr>
-        <w:t>{% else %}{{</w:t>
-      </w:r>
-      <w:r>
-        <w:rPr>
-          <w:bCs/>
-        </w:rPr>
-        <w:t xml:space="preserve"> </w:t>
-      </w:r>
-      <w:r>
-        <w:rPr>
-          <w:bCs/>
-        </w:rPr>
-        <w:t>users[i].dhs</w:t>
-      </w:r>
-      <w:r>
-        <w:rPr>
-          <w:bCs/>
-        </w:rPr>
-        <w:t>.</w:t>
-      </w:r>
-      <w:r>
-        <w:rPr>
-          <w:bCs/>
-        </w:rPr>
         <w:t>address.</w:t>
       </w:r>
       <w:r>
         <w:rPr>
           <w:bCs/>
         </w:rPr>
-        <w:t>city }},</w:t>
-      </w:r>
-      <w:r>
-        <w:rPr>
-          <w:bCs/>
-        </w:rPr>
-        <w:t xml:space="preserve"> </w:t>
-      </w:r>
-      <w:r>
-        <w:rPr>
-          <w:bCs/>
-        </w:rPr>
-        <w:t xml:space="preserve">{{ </w:t>
-      </w:r>
-      <w:r>
-        <w:rPr>
-          <w:bCs/>
-        </w:rPr>
-        <w:t>users[i].dhs</w:t>
-      </w:r>
-      <w:r>
-        <w:rPr>
-          <w:bCs/>
-        </w:rPr>
-        <w:t>.</w:t>
-      </w:r>
-      <w:r>
-        <w:rPr>
-          <w:bCs/>
-        </w:rPr>
-        <w:t>address.</w:t>
-      </w:r>
-      <w:r>
-        <w:rPr>
-          <w:bCs/>
-        </w:rPr>
         <w:t>state }}</w:t>
       </w:r>
       <w:r>
-        <w:t>{% endif %}</w:t>
-      </w:r>
-      <w:r>
-        <w:rPr>
-          <w:bCs/>
-        </w:rPr>
-        <w:t xml:space="preserve"> </w:t>
-      </w:r>
-      <w:r>
-        <w:t>for my court hearings</w:t>
-      </w:r>
-      <w:r>
-        <w:t xml:space="preserve">. </w:t>
+        <w:t xml:space="preserve">{% endif %} for my court hearings. </w:t>
       </w:r>
     </w:p>
     <w:p>
       <w:pPr>
         <w:numPr>
           <w:ilvl w:val="0"/>
-          <w:numId w:val="5"/>
+          <w:numId w:val="9"/>
         </w:numPr>
         <w:spacing w:line="360" w:lineRule="auto"/>
       </w:pPr>
@@ -1492,7 +1273,7 @@
       <w:pPr>
         <w:numPr>
           <w:ilvl w:val="0"/>
-          <w:numId w:val="5"/>
+          <w:numId w:val="9"/>
         </w:numPr>
         <w:spacing w:line="360" w:lineRule="auto"/>
       </w:pPr>
@@ -1500,53 +1281,188 @@
         <w:t xml:space="preserve">As of today, </w:t>
       </w:r>
       <w:r>
-        <w:t>{{ today().format("MM/dd/yyyy") }}</w:t>
-      </w:r>
-      <w:r>
-        <w:t>,</w:t>
-      </w:r>
-      <w:r>
-        <w:t xml:space="preserve"> I have not appeared before an immigration judge and I have not submitted pleadings for my Notice to Appear. </w:t>
+        <w:t>{{</w:t>
+      </w:r>
+      <w:r>
+        <w:t xml:space="preserve"> today()</w:t>
+      </w:r>
+      <w:r>
+        <w:t>.format('MM/dd/yyyy') }}</w:t>
+      </w:r>
+      <w:r>
+        <w:t xml:space="preserve">, I have not appeared before an immigration judge and I have not submitted pleadings for my Notice to Appear. </w:t>
       </w:r>
     </w:p>
     <w:p>
       <w:pPr>
         <w:numPr>
           <w:ilvl w:val="0"/>
-          <w:numId w:val="5"/>
+          <w:numId w:val="9"/>
         </w:numPr>
         <w:spacing w:line="360" w:lineRule="auto"/>
-      </w:pPr>
-      <w:r>
-        <w:t xml:space="preserve">Given that the Immigration Court Practice Manual no longer requires pleadings for motions to change venue, I am omitting pleadings from this motion because I would like to discuss the </w:t>
-      </w:r>
-      <w:r>
-        <w:t>case</w:t>
-      </w:r>
-      <w:r>
-        <w:t xml:space="preserve"> with an attorney before filing pleadings. </w:t>
-      </w:r>
-      <w:r>
-        <w:rPr>
-          <w:i/>
-          <w:iCs/>
-        </w:rPr>
-        <w:t xml:space="preserve">See </w:t>
-      </w:r>
-      <w:r>
-        <w:t>ICPM. Chap. 5.10(c).</w:t>
+        <w:rPr>
+          <w:sz w:val="23"/>
+          <w:szCs w:val="23"/>
+        </w:rPr>
+      </w:pPr>
+      <w:r>
+        <w:rPr>
+          <w:sz w:val="23"/>
+          <w:szCs w:val="23"/>
+        </w:rPr>
+        <w:t>I enter Pleadings as follows in response to Notice to Appear dated</w:t>
+      </w:r>
+      <w:r>
+        <w:rPr>
+          <w:sz w:val="23"/>
+          <w:szCs w:val="23"/>
+        </w:rPr>
+        <w:t xml:space="preserve"> </w:t>
+      </w:r>
+      <w:r>
+        <w:t>{</w:t>
+      </w:r>
+      <w:r>
+        <w:t xml:space="preserve">{ </w:t>
+      </w:r>
+      <w:r>
+        <w:t>users[i].</w:t>
+      </w:r>
+      <w:r>
+        <w:t>notice_appear_date</w:t>
+      </w:r>
+      <w:r>
+        <w:t>.format(“MM/dd/yyyy”)</w:t>
+      </w:r>
+      <w:r>
+        <w:t xml:space="preserve"> </w:t>
+      </w:r>
+      <w:r>
+        <w:t>}}</w:t>
+      </w:r>
+    </w:p>
+    <w:p>
+      <w:pPr>
+        <w:shd w:val="clear" w:color="auto" w:fill="FFFFFF"/>
+        <w:spacing w:before="20" w:line="360" w:lineRule="auto"/>
+        <w:ind w:left="720" w:firstLine="720"/>
+        <w:jc w:val="both"/>
+        <w:rPr>
+          <w:sz w:val="23"/>
+          <w:szCs w:val="23"/>
+        </w:rPr>
+      </w:pPr>
+      <w:r>
+        <w:rPr>
+          <w:sz w:val="23"/>
+          <w:szCs w:val="23"/>
+        </w:rPr>
+        <w:t xml:space="preserve">I admit the allegations in the Notice to Appear.  </w:t>
+      </w:r>
+    </w:p>
+    <w:p>
+      <w:pPr>
+        <w:shd w:val="clear" w:color="auto" w:fill="FFFFFF"/>
+        <w:spacing w:before="20" w:line="360" w:lineRule="auto"/>
+        <w:ind w:left="720" w:firstLine="720"/>
+        <w:jc w:val="both"/>
+        <w:rPr>
+          <w:sz w:val="23"/>
+          <w:szCs w:val="23"/>
+        </w:rPr>
+      </w:pPr>
+      <w:r>
+        <w:rPr>
+          <w:sz w:val="23"/>
+          <w:szCs w:val="23"/>
+        </w:rPr>
+        <w:t xml:space="preserve">I concede removability. </w:t>
+      </w:r>
+    </w:p>
+    <w:p>
+      <w:pPr>
+        <w:shd w:val="clear" w:color="auto" w:fill="FFFFFF"/>
+        <w:spacing w:line="360" w:lineRule="auto"/>
+        <w:ind w:left="720" w:firstLine="720"/>
+        <w:jc w:val="both"/>
+      </w:pPr>
+      <w:r>
+        <w:rPr>
+          <w:sz w:val="23"/>
+          <w:szCs w:val="23"/>
+        </w:rPr>
+        <w:t>I decline to designate a country of removal.</w:t>
+      </w:r>
+      <w:r>
+        <w:t xml:space="preserve">  </w:t>
+      </w:r>
+    </w:p>
+    <w:p>
+      <w:pPr>
+        <w:shd w:val="clear" w:color="auto" w:fill="FFFFFF"/>
+        <w:spacing w:line="360" w:lineRule="auto"/>
+        <w:ind w:left="720" w:firstLine="720"/>
+        <w:jc w:val="both"/>
+      </w:pPr>
+      <w:r>
+        <w:t>I will be seeking</w:t>
+      </w:r>
+      <w:r>
+        <w:t xml:space="preserve"> </w:t>
+      </w:r>
+      <w:r>
+        <w:t>{% if application_kind == “ead_and_tps” %}</w:t>
+      </w:r>
+      <w:r>
+        <w:t xml:space="preserve">temporary protective status and </w:t>
+      </w:r>
+      <w:r>
+        <w:t>E</w:t>
+      </w:r>
+      <w:r>
+        <w:t xml:space="preserve">mployment </w:t>
+      </w:r>
+      <w:r>
+        <w:t>A</w:t>
+      </w:r>
+      <w:r>
+        <w:t>uthorization{% else %}</w:t>
+      </w:r>
+      <w:r>
+        <w:t>E</w:t>
+      </w:r>
+      <w:r>
+        <w:t xml:space="preserve">mployment </w:t>
+      </w:r>
+      <w:r>
+        <w:t>A</w:t>
+      </w:r>
+      <w:bookmarkStart w:id="0" w:name="_GoBack"/>
+      <w:bookmarkEnd w:id="0"/>
+      <w:r>
+        <w:t>uthorization</w:t>
+      </w:r>
+      <w:r>
+        <w:rPr>
+          <w:bCs/>
+        </w:rPr>
+        <w:t>{% endif%}</w:t>
+      </w:r>
+      <w:r>
+        <w:t>.</w:t>
       </w:r>
     </w:p>
     <w:p>
       <w:pPr>
         <w:numPr>
           <w:ilvl w:val="0"/>
-          <w:numId w:val="5"/>
+          <w:numId w:val="9"/>
         </w:numPr>
         <w:spacing w:line="360" w:lineRule="auto"/>
       </w:pPr>
       <w:r>
-        <w:t xml:space="preserve">I ask that the court please grant my request to change venue to Chicago, Illinois so that I can continue to reside here with my family and attend all my court hearing in Chicago. </w:t>
+        <w:lastRenderedPageBreak/>
+        <w:t xml:space="preserve">I ask that the court please grant my request to change venue to Chicago, Illinois so that I can continue to reside in Illinois and attend all my court hearing in Chicago. </w:t>
       </w:r>
     </w:p>
     <w:p>
@@ -1556,7 +1472,6 @@
     </w:p>
     <w:p>
       <w:r>
-        <w:lastRenderedPageBreak/>
         <w:t>Respectfully submitted,</w:t>
       </w:r>
       <w:r>
@@ -1569,34 +1484,29 @@
       <w:pPr>
         <w:rPr>
           <w:b/>
-          <w:bCs/>
-        </w:rPr>
-      </w:pPr>
-      <w:r>
-        <w:rPr>
-          <w:b/>
-          <w:bCs/>
+        </w:rPr>
+      </w:pPr>
+      <w:r>
+        <w:rPr>
+          <w:b/>
         </w:rPr>
         <w:t>________________________________</w:t>
       </w:r>
       <w:r>
         <w:rPr>
           <w:b/>
-          <w:bCs/>
-        </w:rPr>
-        <w:tab/>
-      </w:r>
-      <w:r>
-        <w:rPr>
-          <w:b/>
-          <w:bCs/>
-        </w:rPr>
-        <w:tab/>
-      </w:r>
-      <w:r>
-        <w:rPr>
-          <w:b/>
-          <w:bCs/>
+        </w:rPr>
+        <w:tab/>
+      </w:r>
+      <w:r>
+        <w:rPr>
+          <w:b/>
+        </w:rPr>
+        <w:tab/>
+      </w:r>
+      <w:r>
+        <w:rPr>
+          <w:b/>
         </w:rPr>
         <w:tab/>
         <w:t>____________________</w:t>
@@ -1644,6 +1554,10 @@
         </w:rPr>
       </w:pPr>
       <w:r>
+        <w:br w:type="page"/>
+      </w:r>
+      <w:r>
+        <w:lastRenderedPageBreak/>
         <w:br w:type="page"/>
       </w:r>
       <w:r>
@@ -3815,6 +3729,92 @@
       </w:pPr>
     </w:lvl>
     <w:lvl w:ilvl="8" w:tplc="0409001B" w:tentative="1">
+      <w:start w:val="1"/>
+      <w:numFmt w:val="lowerRoman"/>
+      <w:lvlText w:val="%9."/>
+      <w:lvlJc w:val="right"/>
+      <w:pPr>
+        <w:ind w:left="6480" w:hanging="180"/>
+      </w:pPr>
+    </w:lvl>
+  </w:abstractNum>
+  <w:abstractNum w:abstractNumId="7" w15:restartNumberingAfterBreak="0">
+    <w:nsid w:val="78275148"/>
+    <w:multiLevelType w:val="multilevel"/>
+    <w:tmpl w:val="04967120"/>
+    <w:lvl w:ilvl="0">
+      <w:start w:val="1"/>
+      <w:numFmt w:val="decimal"/>
+      <w:lvlText w:val="%1."/>
+      <w:lvlJc w:val="left"/>
+      <w:pPr>
+        <w:ind w:left="720" w:hanging="360"/>
+      </w:pPr>
+    </w:lvl>
+    <w:lvl w:ilvl="1">
+      <w:start w:val="1"/>
+      <w:numFmt w:val="lowerLetter"/>
+      <w:lvlText w:val="%2."/>
+      <w:lvlJc w:val="left"/>
+      <w:pPr>
+        <w:ind w:left="1440" w:hanging="360"/>
+      </w:pPr>
+    </w:lvl>
+    <w:lvl w:ilvl="2">
+      <w:start w:val="1"/>
+      <w:numFmt w:val="lowerRoman"/>
+      <w:lvlText w:val="%3."/>
+      <w:lvlJc w:val="right"/>
+      <w:pPr>
+        <w:ind w:left="2160" w:hanging="180"/>
+      </w:pPr>
+    </w:lvl>
+    <w:lvl w:ilvl="3">
+      <w:start w:val="1"/>
+      <w:numFmt w:val="decimal"/>
+      <w:lvlText w:val="%4."/>
+      <w:lvlJc w:val="left"/>
+      <w:pPr>
+        <w:ind w:left="2880" w:hanging="360"/>
+      </w:pPr>
+    </w:lvl>
+    <w:lvl w:ilvl="4">
+      <w:start w:val="1"/>
+      <w:numFmt w:val="lowerLetter"/>
+      <w:lvlText w:val="%5."/>
+      <w:lvlJc w:val="left"/>
+      <w:pPr>
+        <w:ind w:left="3600" w:hanging="360"/>
+      </w:pPr>
+    </w:lvl>
+    <w:lvl w:ilvl="5">
+      <w:start w:val="1"/>
+      <w:numFmt w:val="lowerRoman"/>
+      <w:lvlText w:val="%6."/>
+      <w:lvlJc w:val="right"/>
+      <w:pPr>
+        <w:ind w:left="4320" w:hanging="180"/>
+      </w:pPr>
+    </w:lvl>
+    <w:lvl w:ilvl="6">
+      <w:start w:val="1"/>
+      <w:numFmt w:val="decimal"/>
+      <w:lvlText w:val="%7."/>
+      <w:lvlJc w:val="left"/>
+      <w:pPr>
+        <w:ind w:left="5040" w:hanging="360"/>
+      </w:pPr>
+    </w:lvl>
+    <w:lvl w:ilvl="7">
+      <w:start w:val="1"/>
+      <w:numFmt w:val="lowerLetter"/>
+      <w:lvlText w:val="%8."/>
+      <w:lvlJc w:val="left"/>
+      <w:pPr>
+        <w:ind w:left="5760" w:hanging="360"/>
+      </w:pPr>
+    </w:lvl>
+    <w:lvl w:ilvl="8">
       <w:start w:val="1"/>
       <w:numFmt w:val="lowerRoman"/>
       <w:lvlText w:val="%9."/>
@@ -3847,6 +3847,9 @@
   </w:num>
   <w:num w:numId="8">
     <w:abstractNumId w:val="3"/>
+  </w:num>
+  <w:num w:numId="9">
+    <w:abstractNumId w:val="7"/>
   </w:num>
 </w:numbering>
 </file>

</xml_diff>

<commit_message>
Changes to Motion interview/DOCX, added question for fee waiver and text for PDF output.
</commit_message>
<xml_diff>
--- a/docassemble/USCISApplications/data/templates/COV_motion.docx
+++ b/docassemble/USCISApplications/data/templates/COV_motion.docx
@@ -833,22 +833,25 @@
         <w:t>state }}</w:t>
       </w:r>
       <w:r>
-        <w:t>{% endif %} to the immigration court in Chicago, IL. I seek this change of venue pursuant to 8 CFR § 1003.20.</w:t>
-      </w:r>
-    </w:p>
-    <w:p>
-      <w:pPr>
+        <w:t xml:space="preserve">{% endif %} to the immigration court in Chicago, IL. </w:t>
+      </w:r>
+      <w:r>
+        <w:t>Respondent seeks this change of venue pursuant to 8 CFR § 1003.20.</w:t>
+      </w:r>
+    </w:p>
+    <w:p>
+      <w:pPr>
+        <w:pStyle w:val="ListParagraph"/>
         <w:spacing w:line="360" w:lineRule="auto"/>
-        <w:ind w:firstLine="720"/>
-      </w:pPr>
-    </w:p>
-    <w:p>
-      <w:pPr>
+      </w:pPr>
+    </w:p>
+    <w:p>
+      <w:pPr>
+        <w:pStyle w:val="ListParagraph"/>
         <w:spacing w:line="360" w:lineRule="auto"/>
-        <w:ind w:firstLine="720"/>
-      </w:pPr>
-      <w:r>
-        <w:t>In support of this motion, I state as follow:</w:t>
+      </w:pPr>
+      <w:r>
+        <w:t>In support of this motion, Respondent state as follow:</w:t>
       </w:r>
     </w:p>
     <w:p>
@@ -1095,166 +1098,7 @@
         <w:spacing w:line="360" w:lineRule="auto"/>
       </w:pPr>
       <w:r>
-        <w:t xml:space="preserve">I cannot afford to travel to </w:t>
-      </w:r>
-      <w:r>
-        <w:rPr>
-          <w:bCs/>
-        </w:rPr>
-        <w:t>{% if users[i].dhs.</w:t>
-      </w:r>
-      <w:r>
-        <w:rPr>
-          <w:bCs/>
-        </w:rPr>
-        <w:t>different_court_location</w:t>
-      </w:r>
-      <w:r>
-        <w:rPr>
-          <w:bCs/>
-        </w:rPr>
-        <w:t xml:space="preserve"> %}{{</w:t>
-      </w:r>
-      <w:r>
-        <w:rPr>
-          <w:bCs/>
-        </w:rPr>
-        <w:t xml:space="preserve"> </w:t>
-      </w:r>
-      <w:r>
-        <w:rPr>
-          <w:bCs/>
-        </w:rPr>
-        <w:t>users[i].dhs</w:t>
-      </w:r>
-      <w:r>
-        <w:rPr>
-          <w:bCs/>
-        </w:rPr>
-        <w:t>.</w:t>
-      </w:r>
-      <w:r>
-        <w:rPr>
-          <w:bCs/>
-        </w:rPr>
-        <w:t>court_city</w:t>
-      </w:r>
-      <w:r>
-        <w:rPr>
-          <w:bCs/>
-        </w:rPr>
-        <w:t xml:space="preserve"> }},</w:t>
-      </w:r>
-      <w:r>
-        <w:rPr>
-          <w:bCs/>
-        </w:rPr>
-        <w:t xml:space="preserve"> </w:t>
-      </w:r>
-      <w:r>
-        <w:rPr>
-          <w:bCs/>
-        </w:rPr>
-        <w:t xml:space="preserve">{{ </w:t>
-      </w:r>
-      <w:r>
-        <w:rPr>
-          <w:bCs/>
-        </w:rPr>
-        <w:t>users[i].dhs</w:t>
-      </w:r>
-      <w:r>
-        <w:rPr>
-          <w:bCs/>
-        </w:rPr>
-        <w:t>.</w:t>
-      </w:r>
-      <w:r>
-        <w:rPr>
-          <w:bCs/>
-        </w:rPr>
-        <w:t>court_state</w:t>
-      </w:r>
-      <w:r>
-        <w:rPr>
-          <w:bCs/>
-        </w:rPr>
-        <w:t xml:space="preserve"> }}</w:t>
-      </w:r>
-      <w:r>
-        <w:rPr>
-          <w:bCs/>
-        </w:rPr>
-        <w:t>{% else %}{{</w:t>
-      </w:r>
-      <w:r>
-        <w:rPr>
-          <w:bCs/>
-        </w:rPr>
-        <w:t xml:space="preserve"> </w:t>
-      </w:r>
-      <w:r>
-        <w:rPr>
-          <w:bCs/>
-        </w:rPr>
-        <w:t>users[i].dhs</w:t>
-      </w:r>
-      <w:r>
-        <w:rPr>
-          <w:bCs/>
-        </w:rPr>
-        <w:t>.</w:t>
-      </w:r>
-      <w:r>
-        <w:rPr>
-          <w:bCs/>
-        </w:rPr>
-        <w:t>address.</w:t>
-      </w:r>
-      <w:r>
-        <w:rPr>
-          <w:bCs/>
-        </w:rPr>
-        <w:t>city }},</w:t>
-      </w:r>
-      <w:r>
-        <w:rPr>
-          <w:bCs/>
-        </w:rPr>
-        <w:t xml:space="preserve"> </w:t>
-      </w:r>
-      <w:r>
-        <w:rPr>
-          <w:bCs/>
-        </w:rPr>
-        <w:t xml:space="preserve">{{ </w:t>
-      </w:r>
-      <w:r>
-        <w:rPr>
-          <w:bCs/>
-        </w:rPr>
-        <w:t>users[i].dhs</w:t>
-      </w:r>
-      <w:r>
-        <w:rPr>
-          <w:bCs/>
-        </w:rPr>
-        <w:t>.</w:t>
-      </w:r>
-      <w:r>
-        <w:rPr>
-          <w:bCs/>
-        </w:rPr>
-        <w:t>address.</w:t>
-      </w:r>
-      <w:r>
-        <w:rPr>
-          <w:bCs/>
-        </w:rPr>
-        <w:t>state }}</w:t>
-      </w:r>
-      <w:r>
-        <w:t xml:space="preserve">{% endif %} for my court hearings. </w:t>
+        <w:t xml:space="preserve">I intend to reside in Illinois, and I am currently looking for legal representation in Illinois to help me with my case. </w:t>
       </w:r>
     </w:p>
     <w:p>
@@ -1266,7 +1110,19 @@
         <w:spacing w:line="360" w:lineRule="auto"/>
       </w:pPr>
       <w:r>
-        <w:t xml:space="preserve">I intend to reside in Illinois, and I am currently looking for legal representation in Illinois to help me with my case. </w:t>
+        <w:t xml:space="preserve">As of today, </w:t>
+      </w:r>
+      <w:r>
+        <w:t>{{</w:t>
+      </w:r>
+      <w:r>
+        <w:t xml:space="preserve"> today()</w:t>
+      </w:r>
+      <w:r>
+        <w:t>.format('MM/dd/yyyy') }}</w:t>
+      </w:r>
+      <w:r>
+        <w:t xml:space="preserve">, I have not appeared before an immigration judge and I have not submitted pleadings for my Notice to Appear. </w:t>
       </w:r>
     </w:p>
     <w:p>
@@ -1276,21 +1132,138 @@
           <w:numId w:val="9"/>
         </w:numPr>
         <w:spacing w:line="360" w:lineRule="auto"/>
-      </w:pPr>
-      <w:r>
-        <w:t xml:space="preserve">As of today, </w:t>
-      </w:r>
-      <w:r>
-        <w:t>{{</w:t>
-      </w:r>
-      <w:r>
-        <w:t xml:space="preserve"> today()</w:t>
-      </w:r>
-      <w:r>
-        <w:t>.format('MM/dd/yyyy') }}</w:t>
-      </w:r>
-      <w:r>
-        <w:t xml:space="preserve">, I have not appeared before an immigration judge and I have not submitted pleadings for my Notice to Appear. </w:t>
+        <w:rPr>
+          <w:sz w:val="23"/>
+          <w:szCs w:val="23"/>
+        </w:rPr>
+      </w:pPr>
+      <w:r>
+        <w:rPr>
+          <w:sz w:val="23"/>
+          <w:szCs w:val="23"/>
+        </w:rPr>
+        <w:t>I enter Pleadings as follows in response to Notice to Appear dated</w:t>
+      </w:r>
+      <w:r>
+        <w:rPr>
+          <w:sz w:val="23"/>
+          <w:szCs w:val="23"/>
+        </w:rPr>
+        <w:t xml:space="preserve"> </w:t>
+      </w:r>
+      <w:r>
+        <w:t>{</w:t>
+      </w:r>
+      <w:r>
+        <w:t xml:space="preserve">{ </w:t>
+      </w:r>
+      <w:r>
+        <w:t>users[i].</w:t>
+      </w:r>
+      <w:r>
+        <w:t>notice_appear_date</w:t>
+      </w:r>
+      <w:r>
+        <w:t>.format(“MM/dd/yyyy”)</w:t>
+      </w:r>
+      <w:r>
+        <w:t xml:space="preserve"> </w:t>
+      </w:r>
+      <w:r>
+        <w:t>}}</w:t>
+      </w:r>
+    </w:p>
+    <w:p>
+      <w:pPr>
+        <w:shd w:val="clear" w:color="auto" w:fill="FFFFFF"/>
+        <w:spacing w:before="20" w:line="360" w:lineRule="auto"/>
+        <w:ind w:left="720" w:firstLine="720"/>
+        <w:jc w:val="both"/>
+        <w:rPr>
+          <w:sz w:val="23"/>
+          <w:szCs w:val="23"/>
+        </w:rPr>
+      </w:pPr>
+      <w:r>
+        <w:rPr>
+          <w:sz w:val="23"/>
+          <w:szCs w:val="23"/>
+        </w:rPr>
+        <w:t xml:space="preserve">I admit the allegations in the Notice to Appear.  </w:t>
+      </w:r>
+    </w:p>
+    <w:p>
+      <w:pPr>
+        <w:shd w:val="clear" w:color="auto" w:fill="FFFFFF"/>
+        <w:spacing w:before="20" w:line="360" w:lineRule="auto"/>
+        <w:ind w:left="720" w:firstLine="720"/>
+        <w:jc w:val="both"/>
+        <w:rPr>
+          <w:sz w:val="23"/>
+          <w:szCs w:val="23"/>
+        </w:rPr>
+      </w:pPr>
+      <w:r>
+        <w:rPr>
+          <w:sz w:val="23"/>
+          <w:szCs w:val="23"/>
+        </w:rPr>
+        <w:t xml:space="preserve">I concede removability. </w:t>
+      </w:r>
+    </w:p>
+    <w:p>
+      <w:pPr>
+        <w:shd w:val="clear" w:color="auto" w:fill="FFFFFF"/>
+        <w:spacing w:line="360" w:lineRule="auto"/>
+        <w:ind w:left="720" w:firstLine="720"/>
+        <w:jc w:val="both"/>
+      </w:pPr>
+      <w:r>
+        <w:rPr>
+          <w:sz w:val="23"/>
+          <w:szCs w:val="23"/>
+        </w:rPr>
+        <w:t>I decline to designate a country of removal.</w:t>
+      </w:r>
+      <w:r>
+        <w:t xml:space="preserve">  </w:t>
+      </w:r>
+    </w:p>
+    <w:p>
+      <w:pPr>
+        <w:shd w:val="clear" w:color="auto" w:fill="FFFFFF"/>
+        <w:spacing w:line="360" w:lineRule="auto"/>
+        <w:ind w:left="720" w:firstLine="720"/>
+        <w:jc w:val="both"/>
+      </w:pPr>
+      <w:r>
+        <w:t>I will be seeking</w:t>
+      </w:r>
+      <w:r>
+        <w:t xml:space="preserve"> </w:t>
+      </w:r>
+      <w:r>
+        <w:rPr>
+          <w:bCs/>
+        </w:rPr>
+        <w:t xml:space="preserve">{{ </w:t>
+      </w:r>
+      <w:r>
+        <w:rPr>
+          <w:bCs/>
+        </w:rPr>
+        <w:t>users[i].type_of_relief</w:t>
+      </w:r>
+      <w:r>
+        <w:rPr>
+          <w:bCs/>
+        </w:rPr>
+        <w:t xml:space="preserve"> }}</w:t>
+      </w:r>
+      <w:bookmarkStart w:id="0" w:name="_GoBack"/>
+      <w:bookmarkEnd w:id="0"/>
+      <w:r>
+        <w:t>.</w:t>
       </w:r>
     </w:p>
     <w:p>
@@ -1300,168 +1273,8 @@
           <w:numId w:val="9"/>
         </w:numPr>
         <w:spacing w:line="360" w:lineRule="auto"/>
-        <w:rPr>
-          <w:sz w:val="23"/>
-          <w:szCs w:val="23"/>
-        </w:rPr>
-      </w:pPr>
-      <w:r>
-        <w:rPr>
-          <w:sz w:val="23"/>
-          <w:szCs w:val="23"/>
-        </w:rPr>
-        <w:t>I enter Pleadings as follows in response to Notice to Appear dated</w:t>
-      </w:r>
-      <w:r>
-        <w:rPr>
-          <w:sz w:val="23"/>
-          <w:szCs w:val="23"/>
-        </w:rPr>
-        <w:t xml:space="preserve"> </w:t>
-      </w:r>
-      <w:r>
-        <w:t>{</w:t>
-      </w:r>
-      <w:r>
-        <w:t xml:space="preserve">{ </w:t>
-      </w:r>
-      <w:r>
-        <w:t>users[i].</w:t>
-      </w:r>
-      <w:r>
-        <w:t>notice_appear_date</w:t>
-      </w:r>
-      <w:r>
-        <w:t>.format(“MM/dd/yyyy”)</w:t>
-      </w:r>
-      <w:r>
-        <w:t xml:space="preserve"> </w:t>
-      </w:r>
-      <w:r>
-        <w:t>}}</w:t>
-      </w:r>
-    </w:p>
-    <w:p>
-      <w:pPr>
-        <w:shd w:val="clear" w:color="auto" w:fill="FFFFFF"/>
-        <w:spacing w:before="20" w:line="360" w:lineRule="auto"/>
-        <w:ind w:left="720" w:firstLine="720"/>
-        <w:jc w:val="both"/>
-        <w:rPr>
-          <w:sz w:val="23"/>
-          <w:szCs w:val="23"/>
-        </w:rPr>
-      </w:pPr>
-      <w:r>
-        <w:rPr>
-          <w:sz w:val="23"/>
-          <w:szCs w:val="23"/>
-        </w:rPr>
-        <w:t xml:space="preserve">I admit the allegations in the Notice to Appear.  </w:t>
-      </w:r>
-    </w:p>
-    <w:p>
-      <w:pPr>
-        <w:shd w:val="clear" w:color="auto" w:fill="FFFFFF"/>
-        <w:spacing w:before="20" w:line="360" w:lineRule="auto"/>
-        <w:ind w:left="720" w:firstLine="720"/>
-        <w:jc w:val="both"/>
-        <w:rPr>
-          <w:sz w:val="23"/>
-          <w:szCs w:val="23"/>
-        </w:rPr>
-      </w:pPr>
-      <w:r>
-        <w:rPr>
-          <w:sz w:val="23"/>
-          <w:szCs w:val="23"/>
-        </w:rPr>
-        <w:t xml:space="preserve">I concede removability. </w:t>
-      </w:r>
-    </w:p>
-    <w:p>
-      <w:pPr>
-        <w:shd w:val="clear" w:color="auto" w:fill="FFFFFF"/>
-        <w:spacing w:line="360" w:lineRule="auto"/>
-        <w:ind w:left="720" w:firstLine="720"/>
-        <w:jc w:val="both"/>
-      </w:pPr>
-      <w:r>
-        <w:rPr>
-          <w:sz w:val="23"/>
-          <w:szCs w:val="23"/>
-        </w:rPr>
-        <w:t>I decline to designate a country of removal.</w:t>
-      </w:r>
-      <w:r>
-        <w:t xml:space="preserve">  </w:t>
-      </w:r>
-    </w:p>
-    <w:p>
-      <w:pPr>
-        <w:shd w:val="clear" w:color="auto" w:fill="FFFFFF"/>
-        <w:spacing w:line="360" w:lineRule="auto"/>
-        <w:ind w:left="720" w:firstLine="720"/>
-        <w:jc w:val="both"/>
-      </w:pPr>
-      <w:r>
-        <w:t>I will be seeking</w:t>
-      </w:r>
-      <w:r>
-        <w:t xml:space="preserve"> </w:t>
-      </w:r>
-      <w:r>
-        <w:t>{% if application_kind == “ead_and_tps” %}</w:t>
-      </w:r>
-      <w:r>
-        <w:t xml:space="preserve">temporary protective status and </w:t>
-      </w:r>
-      <w:r>
-        <w:t>E</w:t>
-      </w:r>
-      <w:r>
-        <w:t xml:space="preserve">mployment </w:t>
-      </w:r>
-      <w:r>
-        <w:t>A</w:t>
-      </w:r>
-      <w:r>
-        <w:t>uthorization{% else %}</w:t>
-      </w:r>
-      <w:r>
-        <w:t>E</w:t>
-      </w:r>
-      <w:r>
-        <w:t xml:space="preserve">mployment </w:t>
-      </w:r>
-      <w:r>
-        <w:t>A</w:t>
-      </w:r>
-      <w:bookmarkStart w:id="0" w:name="_GoBack"/>
-      <w:bookmarkEnd w:id="0"/>
-      <w:r>
-        <w:t>uthorization</w:t>
-      </w:r>
-      <w:r>
-        <w:rPr>
-          <w:bCs/>
-        </w:rPr>
-        <w:t>{% endif%}</w:t>
-      </w:r>
-      <w:r>
-        <w:t>.</w:t>
-      </w:r>
-    </w:p>
-    <w:p>
-      <w:pPr>
-        <w:numPr>
-          <w:ilvl w:val="0"/>
-          <w:numId w:val="9"/>
-        </w:numPr>
-        <w:spacing w:line="360" w:lineRule="auto"/>
-      </w:pPr>
-      <w:r>
-        <w:lastRenderedPageBreak/>
+      </w:pPr>
+      <w:r>
         <w:t xml:space="preserve">I ask that the court please grant my request to change venue to Chicago, Illinois so that I can continue to reside in Illinois and attend all my court hearing in Chicago. </w:t>
       </w:r>
     </w:p>
@@ -1490,6 +1303,7 @@
         <w:rPr>
           <w:b/>
         </w:rPr>
+        <w:lastRenderedPageBreak/>
         <w:t>________________________________</w:t>
       </w:r>
       <w:r>

</xml_diff>

<commit_message>
Updated references for the .name.full() to use .name_full() in all YML/DOCX going forward.
</commit_message>
<xml_diff>
--- a/docassemble/USCISApplications/data/templates/COV_motion.docx
+++ b/docassemble/USCISApplications/data/templates/COV_motion.docx
@@ -1,6 +1,6 @@
 
 <file path=word/document.xml><?xml version="1.0" encoding="utf-8"?>
-<w:document xmlns:wpc="http://schemas.microsoft.com/office/word/2010/wordprocessingCanvas" xmlns:cx="http://schemas.microsoft.com/office/drawing/2014/chartex" xmlns:cx1="http://schemas.microsoft.com/office/drawing/2015/9/8/chartex" xmlns:mc="http://schemas.openxmlformats.org/markup-compatibility/2006" xmlns:o="urn:schemas-microsoft-com:office:office" xmlns:r="http://schemas.openxmlformats.org/officeDocument/2006/relationships" xmlns:m="http://schemas.openxmlformats.org/officeDocument/2006/math" xmlns:v="urn:schemas-microsoft-com:vml" xmlns:wp14="http://schemas.microsoft.com/office/word/2010/wordprocessingDrawing" xmlns:wp="http://schemas.openxmlformats.org/drawingml/2006/wordprocessingDrawing" xmlns:w10="urn:schemas-microsoft-com:office:word" xmlns:w="http://schemas.openxmlformats.org/wordprocessingml/2006/main" xmlns:w14="http://schemas.microsoft.com/office/word/2010/wordml" xmlns:w15="http://schemas.microsoft.com/office/word/2012/wordml" xmlns:w16se="http://schemas.microsoft.com/office/word/2015/wordml/symex" xmlns:wpg="http://schemas.microsoft.com/office/word/2010/wordprocessingGroup" xmlns:wpi="http://schemas.microsoft.com/office/word/2010/wordprocessingInk" xmlns:wne="http://schemas.microsoft.com/office/word/2006/wordml" xmlns:wps="http://schemas.microsoft.com/office/word/2010/wordprocessingShape" mc:Ignorable="w14 w15 w16se wp14">
+<w:document xmlns:wpc="http://schemas.microsoft.com/office/word/2010/wordprocessingCanvas" xmlns:cx="http://schemas.microsoft.com/office/drawing/2014/chartex" xmlns:cx1="http://schemas.microsoft.com/office/drawing/2015/9/8/chartex" xmlns:cx2="http://schemas.microsoft.com/office/drawing/2015/10/21/chartex" xmlns:cx3="http://schemas.microsoft.com/office/drawing/2016/5/9/chartex" xmlns:cx4="http://schemas.microsoft.com/office/drawing/2016/5/10/chartex" xmlns:cx5="http://schemas.microsoft.com/office/drawing/2016/5/11/chartex" xmlns:cx6="http://schemas.microsoft.com/office/drawing/2016/5/12/chartex" xmlns:cx7="http://schemas.microsoft.com/office/drawing/2016/5/13/chartex" xmlns:cx8="http://schemas.microsoft.com/office/drawing/2016/5/14/chartex" xmlns:mc="http://schemas.openxmlformats.org/markup-compatibility/2006" xmlns:aink="http://schemas.microsoft.com/office/drawing/2016/ink" xmlns:am3d="http://schemas.microsoft.com/office/drawing/2017/model3d" xmlns:o="urn:schemas-microsoft-com:office:office" xmlns:oel="http://schemas.microsoft.com/office/2019/extlst" xmlns:r="http://schemas.openxmlformats.org/officeDocument/2006/relationships" xmlns:m="http://schemas.openxmlformats.org/officeDocument/2006/math" xmlns:v="urn:schemas-microsoft-com:vml" xmlns:wp14="http://schemas.microsoft.com/office/word/2010/wordprocessingDrawing" xmlns:wp="http://schemas.openxmlformats.org/drawingml/2006/wordprocessingDrawing" xmlns:w10="urn:schemas-microsoft-com:office:word" xmlns:w="http://schemas.openxmlformats.org/wordprocessingml/2006/main" xmlns:w14="http://schemas.microsoft.com/office/word/2010/wordml" xmlns:w15="http://schemas.microsoft.com/office/word/2012/wordml" xmlns:w16cex="http://schemas.microsoft.com/office/word/2018/wordml/cex" xmlns:w16cid="http://schemas.microsoft.com/office/word/2016/wordml/cid" xmlns:w16="http://schemas.microsoft.com/office/word/2018/wordml" xmlns:w16sdtdh="http://schemas.microsoft.com/office/word/2020/wordml/sdtdatahash" xmlns:w16se="http://schemas.microsoft.com/office/word/2015/wordml/symex" xmlns:wpg="http://schemas.microsoft.com/office/word/2010/wordprocessingGroup" xmlns:wpi="http://schemas.microsoft.com/office/word/2010/wordprocessingInk" xmlns:wne="http://schemas.microsoft.com/office/word/2006/wordml" xmlns:wps="http://schemas.microsoft.com/office/word/2010/wordprocessingShape" mc:Ignorable="w14 w15 w16se w16cid w16 w16cex w16sdtdh wp14">
   <w:body>
     <w:p>
       <w:pPr>
@@ -49,6 +49,7 @@
         </w:rPr>
         <w:tab/>
       </w:r>
+      <w:proofErr w:type="spellStart"/>
       <w:r>
         <w:rPr>
           <w:b/>
@@ -56,6 +57,7 @@
         </w:rPr>
         <w:t>NonDetained</w:t>
       </w:r>
+      <w:proofErr w:type="spellEnd"/>
     </w:p>
     <w:p/>
     <w:p/>
@@ -170,6 +172,7 @@
         </w:rPr>
         <w:t xml:space="preserve"> of:</w:t>
       </w:r>
+      <w:proofErr w:type="gramStart"/>
       <w:r>
         <w:tab/>
       </w:r>
@@ -179,6 +182,7 @@
       <w:r>
         <w:t>)</w:t>
       </w:r>
+      <w:proofErr w:type="gramEnd"/>
       <w:r>
         <w:rPr>
           <w:bCs/>
@@ -230,6 +234,7 @@
           <w:bCs/>
         </w:rPr>
       </w:pPr>
+      <w:proofErr w:type="gramStart"/>
       <w:r>
         <w:rPr>
           <w:bCs/>
@@ -242,11 +247,26 @@
         </w:rPr>
         <w:t>users</w:t>
       </w:r>
-      <w:r>
-        <w:rPr>
-          <w:bCs/>
-        </w:rPr>
-        <w:t>[i]</w:t>
+      <w:proofErr w:type="gramEnd"/>
+      <w:r>
+        <w:rPr>
+          <w:bCs/>
+        </w:rPr>
+        <w:t>[</w:t>
+      </w:r>
+      <w:proofErr w:type="spellStart"/>
+      <w:r>
+        <w:rPr>
+          <w:bCs/>
+        </w:rPr>
+        <w:t>i</w:t>
+      </w:r>
+      <w:proofErr w:type="spellEnd"/>
+      <w:r>
+        <w:rPr>
+          <w:bCs/>
+        </w:rPr>
+        <w:t>]</w:t>
       </w:r>
       <w:r>
         <w:rPr>
@@ -254,11 +274,37 @@
         </w:rPr>
         <w:t>.</w:t>
       </w:r>
-      <w:r>
-        <w:rPr>
-          <w:bCs/>
-        </w:rPr>
-        <w:t>name.full(middle="full") }}</w:t>
+      <w:proofErr w:type="spellStart"/>
+      <w:r>
+        <w:rPr>
+          <w:bCs/>
+        </w:rPr>
+        <w:t>name</w:t>
+      </w:r>
+      <w:r>
+        <w:rPr>
+          <w:bCs/>
+        </w:rPr>
+        <w:t>_</w:t>
+      </w:r>
+      <w:r>
+        <w:rPr>
+          <w:bCs/>
+        </w:rPr>
+        <w:t>full</w:t>
+      </w:r>
+      <w:proofErr w:type="spellEnd"/>
+      <w:r>
+        <w:rPr>
+          <w:bCs/>
+        </w:rPr>
+        <w:t>(</w:t>
+      </w:r>
+      <w:r>
+        <w:rPr>
+          <w:bCs/>
+        </w:rPr>
+        <w:t>) }}</w:t>
       </w:r>
       <w:r>
         <w:t xml:space="preserve"> </w:t>
@@ -299,7 +345,21 @@
         <w:rPr>
           <w:bCs/>
         </w:rPr>
-        <w:t>[i]</w:t>
+        <w:t>[</w:t>
+      </w:r>
+      <w:proofErr w:type="spellStart"/>
+      <w:r>
+        <w:rPr>
+          <w:bCs/>
+        </w:rPr>
+        <w:t>i</w:t>
+      </w:r>
+      <w:proofErr w:type="spellEnd"/>
+      <w:r>
+        <w:rPr>
+          <w:bCs/>
+        </w:rPr>
+        <w:t>]</w:t>
       </w:r>
       <w:r>
         <w:rPr>
@@ -307,11 +367,19 @@
         </w:rPr>
         <w:t>.</w:t>
       </w:r>
-      <w:r>
-        <w:rPr>
-          <w:bCs/>
-        </w:rPr>
-        <w:t>a_number }}</w:t>
+      <w:proofErr w:type="spellStart"/>
+      <w:r>
+        <w:rPr>
+          <w:bCs/>
+        </w:rPr>
+        <w:t>a_number</w:t>
+      </w:r>
+      <w:proofErr w:type="spellEnd"/>
+      <w:r>
+        <w:rPr>
+          <w:bCs/>
+        </w:rPr>
+        <w:t xml:space="preserve"> }}</w:t>
       </w:r>
     </w:p>
     <w:p>
@@ -426,6 +494,7 @@
           <w:tab w:val="left" w:pos="5220"/>
         </w:tabs>
       </w:pPr>
+      <w:proofErr w:type="gramStart"/>
       <w:r>
         <w:t>{</w:t>
       </w:r>
@@ -433,20 +502,71 @@
         <w:t xml:space="preserve">{ </w:t>
       </w:r>
       <w:r>
-        <w:t>users[i].</w:t>
-      </w:r>
-      <w:r>
-        <w:t>immigration_judge.name.full(</w:t>
-      </w:r>
-      <w:r>
-        <w:rPr>
-          <w:bCs/>
-        </w:rPr>
-        <w:t>middle="full")</w:t>
-      </w:r>
-      <w:r>
+        <w:t>users</w:t>
+      </w:r>
+      <w:proofErr w:type="gramEnd"/>
+      <w:r>
+        <w:t>[</w:t>
+      </w:r>
+      <w:proofErr w:type="spellStart"/>
+      <w:r>
+        <w:t>i</w:t>
+      </w:r>
+      <w:proofErr w:type="spellEnd"/>
+      <w:r>
+        <w:t>].</w:t>
+      </w:r>
+      <w:proofErr w:type="spellStart"/>
+      <w:r>
+        <w:t>immigration_judge</w:t>
+      </w:r>
+      <w:proofErr w:type="spellEnd"/>
+      <w:r>
+        <w:t>.</w:t>
+      </w:r>
+      <w:r>
+        <w:rPr>
+          <w:bCs/>
+        </w:rPr>
         <w:t xml:space="preserve"> </w:t>
       </w:r>
+      <w:proofErr w:type="spellStart"/>
+      <w:r>
+        <w:rPr>
+          <w:bCs/>
+        </w:rPr>
+        <w:t>name</w:t>
+      </w:r>
+      <w:r>
+        <w:rPr>
+          <w:bCs/>
+        </w:rPr>
+        <w:t>_</w:t>
+      </w:r>
+      <w:proofErr w:type="gramStart"/>
+      <w:r>
+        <w:rPr>
+          <w:bCs/>
+        </w:rPr>
+        <w:t>full</w:t>
+      </w:r>
+      <w:proofErr w:type="spellEnd"/>
+      <w:r>
+        <w:rPr>
+          <w:bCs/>
+        </w:rPr>
+        <w:t>(</w:t>
+      </w:r>
+      <w:proofErr w:type="gramEnd"/>
+      <w:r>
+        <w:rPr>
+          <w:bCs/>
+        </w:rPr>
+        <w:t>)</w:t>
+      </w:r>
+      <w:r>
+        <w:t xml:space="preserve"> </w:t>
+      </w:r>
       <w:r>
         <w:t>}</w:t>
       </w:r>
@@ -466,13 +586,34 @@
         <w:t xml:space="preserve">{ </w:t>
       </w:r>
       <w:r>
-        <w:t>users[i].</w:t>
-      </w:r>
+        <w:t>users[</w:t>
+      </w:r>
+      <w:proofErr w:type="spellStart"/>
+      <w:r>
+        <w:t>i</w:t>
+      </w:r>
+      <w:proofErr w:type="spellEnd"/>
+      <w:r>
+        <w:t>].</w:t>
+      </w:r>
+      <w:proofErr w:type="spellStart"/>
       <w:r>
         <w:t>hearing_datetime</w:t>
       </w:r>
       <w:r>
-        <w:t>.format(“MM/dd/yyyy”)</w:t>
+        <w:t>.format</w:t>
+      </w:r>
+      <w:proofErr w:type="spellEnd"/>
+      <w:r>
+        <w:t>(“MM/dd/</w:t>
+      </w:r>
+      <w:proofErr w:type="spellStart"/>
+      <w:r>
+        <w:t>yyyy</w:t>
+      </w:r>
+      <w:proofErr w:type="spellEnd"/>
+      <w:r>
+        <w:t>”)</w:t>
       </w:r>
       <w:r>
         <w:t xml:space="preserve"> </w:t>
@@ -659,7 +800,59 @@
         <w:rPr>
           <w:bCs/>
         </w:rPr>
-        <w:t>{{ users[i].name.full(middle="full") }}</w:t>
+        <w:t>{{ users[</w:t>
+      </w:r>
+      <w:proofErr w:type="spellStart"/>
+      <w:r>
+        <w:rPr>
+          <w:bCs/>
+        </w:rPr>
+        <w:t>i</w:t>
+      </w:r>
+      <w:proofErr w:type="spellEnd"/>
+      <w:r>
+        <w:rPr>
+          <w:bCs/>
+        </w:rPr>
+        <w:t>].</w:t>
+      </w:r>
+      <w:proofErr w:type="spellStart"/>
+      <w:r>
+        <w:rPr>
+          <w:bCs/>
+        </w:rPr>
+        <w:t>name</w:t>
+      </w:r>
+      <w:r>
+        <w:rPr>
+          <w:bCs/>
+        </w:rPr>
+        <w:t>_</w:t>
+      </w:r>
+      <w:r>
+        <w:rPr>
+          <w:bCs/>
+        </w:rPr>
+        <w:t>full</w:t>
+      </w:r>
+      <w:proofErr w:type="spellEnd"/>
+      <w:r>
+        <w:rPr>
+          <w:bCs/>
+        </w:rPr>
+        <w:t>(</w:t>
+      </w:r>
+      <w:r>
+        <w:rPr>
+          <w:bCs/>
+        </w:rPr>
+        <w:t>)</w:t>
+      </w:r>
+      <w:r>
+        <w:rPr>
+          <w:bCs/>
+        </w:rPr>
+        <w:t xml:space="preserve"> }}</w:t>
       </w:r>
       <w:r>
         <w:t xml:space="preserve">, </w:t>
@@ -680,7 +873,28 @@
         <w:rPr>
           <w:bCs/>
         </w:rPr>
-        <w:t>{% if users[i].dhs.</w:t>
+        <w:t>{% if users[</w:t>
+      </w:r>
+      <w:proofErr w:type="spellStart"/>
+      <w:r>
+        <w:rPr>
+          <w:bCs/>
+        </w:rPr>
+        <w:t>i</w:t>
+      </w:r>
+      <w:proofErr w:type="spellEnd"/>
+      <w:r>
+        <w:rPr>
+          <w:bCs/>
+        </w:rPr>
+        <w:t>].</w:t>
+      </w:r>
+      <w:proofErr w:type="spellStart"/>
+      <w:r>
+        <w:rPr>
+          <w:bCs/>
+        </w:rPr>
+        <w:t>dhs.</w:t>
       </w:r>
       <w:r>
         <w:rPr>
@@ -688,6 +902,7 @@
         </w:rPr>
         <w:t>different_court_location</w:t>
       </w:r>
+      <w:proofErr w:type="spellEnd"/>
       <w:r>
         <w:rPr>
           <w:bCs/>
@@ -704,7 +919,28 @@
         <w:rPr>
           <w:bCs/>
         </w:rPr>
-        <w:t>users[i].dhs</w:t>
+        <w:t>users[</w:t>
+      </w:r>
+      <w:proofErr w:type="spellStart"/>
+      <w:r>
+        <w:rPr>
+          <w:bCs/>
+        </w:rPr>
+        <w:t>i</w:t>
+      </w:r>
+      <w:proofErr w:type="spellEnd"/>
+      <w:r>
+        <w:rPr>
+          <w:bCs/>
+        </w:rPr>
+        <w:t>].</w:t>
+      </w:r>
+      <w:proofErr w:type="spellStart"/>
+      <w:r>
+        <w:rPr>
+          <w:bCs/>
+        </w:rPr>
+        <w:t>dhs</w:t>
       </w:r>
       <w:r>
         <w:rPr>
@@ -718,6 +954,7 @@
         </w:rPr>
         <w:t>court_city</w:t>
       </w:r>
+      <w:proofErr w:type="spellEnd"/>
       <w:r>
         <w:rPr>
           <w:bCs/>
@@ -740,7 +977,28 @@
         <w:rPr>
           <w:bCs/>
         </w:rPr>
-        <w:t>users[i].dhs</w:t>
+        <w:t>users[</w:t>
+      </w:r>
+      <w:proofErr w:type="spellStart"/>
+      <w:r>
+        <w:rPr>
+          <w:bCs/>
+        </w:rPr>
+        <w:t>i</w:t>
+      </w:r>
+      <w:proofErr w:type="spellEnd"/>
+      <w:r>
+        <w:rPr>
+          <w:bCs/>
+        </w:rPr>
+        <w:t>].</w:t>
+      </w:r>
+      <w:proofErr w:type="spellStart"/>
+      <w:r>
+        <w:rPr>
+          <w:bCs/>
+        </w:rPr>
+        <w:t>dhs</w:t>
       </w:r>
       <w:r>
         <w:rPr>
@@ -754,6 +1012,7 @@
         </w:rPr>
         <w:t>court_state</w:t>
       </w:r>
+      <w:proofErr w:type="spellEnd"/>
       <w:r>
         <w:rPr>
           <w:bCs/>
@@ -776,7 +1035,28 @@
         <w:rPr>
           <w:bCs/>
         </w:rPr>
-        <w:t>users[i].dhs</w:t>
+        <w:t>users[</w:t>
+      </w:r>
+      <w:proofErr w:type="spellStart"/>
+      <w:r>
+        <w:rPr>
+          <w:bCs/>
+        </w:rPr>
+        <w:t>i</w:t>
+      </w:r>
+      <w:proofErr w:type="spellEnd"/>
+      <w:r>
+        <w:rPr>
+          <w:bCs/>
+        </w:rPr>
+        <w:t>].</w:t>
+      </w:r>
+      <w:proofErr w:type="spellStart"/>
+      <w:r>
+        <w:rPr>
+          <w:bCs/>
+        </w:rPr>
+        <w:t>dhs</w:t>
       </w:r>
       <w:r>
         <w:rPr>
@@ -794,7 +1074,14 @@
         <w:rPr>
           <w:bCs/>
         </w:rPr>
-        <w:t>city }},</w:t>
+        <w:t>city</w:t>
+      </w:r>
+      <w:proofErr w:type="spellEnd"/>
+      <w:r>
+        <w:rPr>
+          <w:bCs/>
+        </w:rPr>
+        <w:t xml:space="preserve"> }},</w:t>
       </w:r>
       <w:r>
         <w:rPr>
@@ -812,7 +1099,28 @@
         <w:rPr>
           <w:bCs/>
         </w:rPr>
-        <w:t>users[i].dhs</w:t>
+        <w:t>users[</w:t>
+      </w:r>
+      <w:proofErr w:type="spellStart"/>
+      <w:r>
+        <w:rPr>
+          <w:bCs/>
+        </w:rPr>
+        <w:t>i</w:t>
+      </w:r>
+      <w:proofErr w:type="spellEnd"/>
+      <w:r>
+        <w:rPr>
+          <w:bCs/>
+        </w:rPr>
+        <w:t>].</w:t>
+      </w:r>
+      <w:proofErr w:type="spellStart"/>
+      <w:r>
+        <w:rPr>
+          <w:bCs/>
+        </w:rPr>
+        <w:t>dhs</w:t>
       </w:r>
       <w:r>
         <w:rPr>
@@ -830,7 +1138,14 @@
         <w:rPr>
           <w:bCs/>
         </w:rPr>
-        <w:t>state }}</w:t>
+        <w:t>state</w:t>
+      </w:r>
+      <w:proofErr w:type="spellEnd"/>
+      <w:r>
+        <w:rPr>
+          <w:bCs/>
+        </w:rPr>
+        <w:t xml:space="preserve"> }}</w:t>
       </w:r>
       <w:r>
         <w:t xml:space="preserve">{% endif %} to the immigration court in Chicago, IL. </w:t>
@@ -865,17 +1180,47 @@
       <w:r>
         <w:t xml:space="preserve">I currently reside at </w:t>
       </w:r>
-      <w:r>
-        <w:rPr>
-          <w:bCs/>
-        </w:rPr>
-        <w:t>{{ users[i].</w:t>
-      </w:r>
-      <w:r>
-        <w:rPr>
-          <w:bCs/>
-        </w:rPr>
-        <w:t xml:space="preserve">address.on_one_line(bare=True) </w:t>
+      <w:proofErr w:type="gramStart"/>
+      <w:r>
+        <w:rPr>
+          <w:bCs/>
+        </w:rPr>
+        <w:t>{{ users</w:t>
+      </w:r>
+      <w:proofErr w:type="gramEnd"/>
+      <w:r>
+        <w:rPr>
+          <w:bCs/>
+        </w:rPr>
+        <w:t>[</w:t>
+      </w:r>
+      <w:proofErr w:type="spellStart"/>
+      <w:r>
+        <w:rPr>
+          <w:bCs/>
+        </w:rPr>
+        <w:t>i</w:t>
+      </w:r>
+      <w:proofErr w:type="spellEnd"/>
+      <w:r>
+        <w:rPr>
+          <w:bCs/>
+        </w:rPr>
+        <w:t>].</w:t>
+      </w:r>
+      <w:proofErr w:type="spellStart"/>
+      <w:r>
+        <w:rPr>
+          <w:bCs/>
+        </w:rPr>
+        <w:t>address.on_one_line</w:t>
+      </w:r>
+      <w:proofErr w:type="spellEnd"/>
+      <w:r>
+        <w:rPr>
+          <w:bCs/>
+        </w:rPr>
+        <w:t xml:space="preserve">(bare=True) </w:t>
       </w:r>
       <w:r>
         <w:rPr>
@@ -886,8 +1231,37 @@
       <w:r>
         <w:t xml:space="preserve">. I have been in the United States since </w:t>
       </w:r>
-      <w:r>
-        <w:t>{{ users[i].date_started_us_residence.format("MM/dd/yyyy") }}</w:t>
+      <w:proofErr w:type="gramStart"/>
+      <w:r>
+        <w:t>{{ users</w:t>
+      </w:r>
+      <w:proofErr w:type="gramEnd"/>
+      <w:r>
+        <w:t>[</w:t>
+      </w:r>
+      <w:proofErr w:type="spellStart"/>
+      <w:r>
+        <w:t>i</w:t>
+      </w:r>
+      <w:proofErr w:type="spellEnd"/>
+      <w:r>
+        <w:t>].</w:t>
+      </w:r>
+      <w:proofErr w:type="spellStart"/>
+      <w:r>
+        <w:t>date_started_us_residence.format</w:t>
+      </w:r>
+      <w:proofErr w:type="spellEnd"/>
+      <w:r>
+        <w:t>("MM/dd/</w:t>
+      </w:r>
+      <w:proofErr w:type="spellStart"/>
+      <w:r>
+        <w:t>yyyy</w:t>
+      </w:r>
+      <w:proofErr w:type="spellEnd"/>
+      <w:r>
+        <w:t>") }}</w:t>
       </w:r>
       <w:r>
         <w:t xml:space="preserve"> </w:t>
@@ -899,10 +1273,34 @@
         <w:t xml:space="preserve">{{ </w:t>
       </w:r>
       <w:r>
-        <w:t>users[i].previous.date</w:t>
-      </w:r>
-      <w:r>
-        <w:t>.format('MM/dd/yyyy') }}</w:t>
+        <w:t>users[</w:t>
+      </w:r>
+      <w:proofErr w:type="spellStart"/>
+      <w:r>
+        <w:t>i</w:t>
+      </w:r>
+      <w:proofErr w:type="spellEnd"/>
+      <w:r>
+        <w:t>].</w:t>
+      </w:r>
+      <w:proofErr w:type="spellStart"/>
+      <w:r>
+        <w:t>previous.date</w:t>
+      </w:r>
+      <w:r>
+        <w:t>.format</w:t>
+      </w:r>
+      <w:proofErr w:type="spellEnd"/>
+      <w:r>
+        <w:t>('MM/dd/</w:t>
+      </w:r>
+      <w:proofErr w:type="spellStart"/>
+      <w:r>
+        <w:t>yyyy</w:t>
+      </w:r>
+      <w:proofErr w:type="spellEnd"/>
+      <w:r>
+        <w:t>') }}</w:t>
       </w:r>
       <w:r>
         <w:t>.</w:t>
@@ -924,7 +1322,28 @@
         <w:rPr>
           <w:bCs/>
         </w:rPr>
-        <w:t>{% if users[i].dhs.</w:t>
+        <w:t>{% if users[</w:t>
+      </w:r>
+      <w:proofErr w:type="spellStart"/>
+      <w:r>
+        <w:rPr>
+          <w:bCs/>
+        </w:rPr>
+        <w:t>i</w:t>
+      </w:r>
+      <w:proofErr w:type="spellEnd"/>
+      <w:r>
+        <w:rPr>
+          <w:bCs/>
+        </w:rPr>
+        <w:t>].</w:t>
+      </w:r>
+      <w:proofErr w:type="spellStart"/>
+      <w:r>
+        <w:rPr>
+          <w:bCs/>
+        </w:rPr>
+        <w:t>dhs.</w:t>
       </w:r>
       <w:r>
         <w:rPr>
@@ -932,6 +1351,7 @@
         </w:rPr>
         <w:t>different_court_location</w:t>
       </w:r>
+      <w:proofErr w:type="spellEnd"/>
       <w:r>
         <w:rPr>
           <w:bCs/>
@@ -948,7 +1368,28 @@
         <w:rPr>
           <w:bCs/>
         </w:rPr>
-        <w:t>users[i].dhs</w:t>
+        <w:t>users[</w:t>
+      </w:r>
+      <w:proofErr w:type="spellStart"/>
+      <w:r>
+        <w:rPr>
+          <w:bCs/>
+        </w:rPr>
+        <w:t>i</w:t>
+      </w:r>
+      <w:proofErr w:type="spellEnd"/>
+      <w:r>
+        <w:rPr>
+          <w:bCs/>
+        </w:rPr>
+        <w:t>].</w:t>
+      </w:r>
+      <w:proofErr w:type="spellStart"/>
+      <w:r>
+        <w:rPr>
+          <w:bCs/>
+        </w:rPr>
+        <w:t>dhs</w:t>
       </w:r>
       <w:r>
         <w:rPr>
@@ -962,6 +1403,7 @@
         </w:rPr>
         <w:t>court_city</w:t>
       </w:r>
+      <w:proofErr w:type="spellEnd"/>
       <w:r>
         <w:rPr>
           <w:bCs/>
@@ -984,7 +1426,28 @@
         <w:rPr>
           <w:bCs/>
         </w:rPr>
-        <w:t>users[i].dhs</w:t>
+        <w:t>users[</w:t>
+      </w:r>
+      <w:proofErr w:type="spellStart"/>
+      <w:r>
+        <w:rPr>
+          <w:bCs/>
+        </w:rPr>
+        <w:t>i</w:t>
+      </w:r>
+      <w:proofErr w:type="spellEnd"/>
+      <w:r>
+        <w:rPr>
+          <w:bCs/>
+        </w:rPr>
+        <w:t>].</w:t>
+      </w:r>
+      <w:proofErr w:type="spellStart"/>
+      <w:r>
+        <w:rPr>
+          <w:bCs/>
+        </w:rPr>
+        <w:t>dhs</w:t>
       </w:r>
       <w:r>
         <w:rPr>
@@ -998,6 +1461,7 @@
         </w:rPr>
         <w:t>court_state</w:t>
       </w:r>
+      <w:proofErr w:type="spellEnd"/>
       <w:r>
         <w:rPr>
           <w:bCs/>
@@ -1020,7 +1484,28 @@
         <w:rPr>
           <w:bCs/>
         </w:rPr>
-        <w:t>users[i].dhs</w:t>
+        <w:t>users[</w:t>
+      </w:r>
+      <w:proofErr w:type="spellStart"/>
+      <w:r>
+        <w:rPr>
+          <w:bCs/>
+        </w:rPr>
+        <w:t>i</w:t>
+      </w:r>
+      <w:proofErr w:type="spellEnd"/>
+      <w:r>
+        <w:rPr>
+          <w:bCs/>
+        </w:rPr>
+        <w:t>].</w:t>
+      </w:r>
+      <w:proofErr w:type="spellStart"/>
+      <w:r>
+        <w:rPr>
+          <w:bCs/>
+        </w:rPr>
+        <w:t>dhs</w:t>
       </w:r>
       <w:r>
         <w:rPr>
@@ -1038,7 +1523,14 @@
         <w:rPr>
           <w:bCs/>
         </w:rPr>
-        <w:t>city }},</w:t>
+        <w:t>city</w:t>
+      </w:r>
+      <w:proofErr w:type="spellEnd"/>
+      <w:r>
+        <w:rPr>
+          <w:bCs/>
+        </w:rPr>
+        <w:t xml:space="preserve"> }},</w:t>
       </w:r>
       <w:r>
         <w:rPr>
@@ -1056,7 +1548,28 @@
         <w:rPr>
           <w:bCs/>
         </w:rPr>
-        <w:t>users[i].dhs</w:t>
+        <w:t>users[</w:t>
+      </w:r>
+      <w:proofErr w:type="spellStart"/>
+      <w:r>
+        <w:rPr>
+          <w:bCs/>
+        </w:rPr>
+        <w:t>i</w:t>
+      </w:r>
+      <w:proofErr w:type="spellEnd"/>
+      <w:r>
+        <w:rPr>
+          <w:bCs/>
+        </w:rPr>
+        <w:t>].</w:t>
+      </w:r>
+      <w:proofErr w:type="spellStart"/>
+      <w:r>
+        <w:rPr>
+          <w:bCs/>
+        </w:rPr>
+        <w:t>dhs</w:t>
       </w:r>
       <w:r>
         <w:rPr>
@@ -1074,7 +1587,14 @@
         <w:rPr>
           <w:bCs/>
         </w:rPr>
-        <w:t>state }}</w:t>
+        <w:t>state</w:t>
+      </w:r>
+      <w:proofErr w:type="spellEnd"/>
+      <w:r>
+        <w:rPr>
+          <w:bCs/>
+        </w:rPr>
+        <w:t xml:space="preserve"> }}</w:t>
       </w:r>
       <w:r>
         <w:t>{% endif %}</w:t>
@@ -1112,14 +1632,27 @@
       <w:r>
         <w:t xml:space="preserve">As of today, </w:t>
       </w:r>
+      <w:proofErr w:type="gramStart"/>
       <w:r>
         <w:t>{{</w:t>
       </w:r>
       <w:r>
-        <w:t xml:space="preserve"> today()</w:t>
-      </w:r>
-      <w:r>
-        <w:t>.format('MM/dd/yyyy') }}</w:t>
+        <w:t xml:space="preserve"> today</w:t>
+      </w:r>
+      <w:proofErr w:type="gramEnd"/>
+      <w:r>
+        <w:t>()</w:t>
+      </w:r>
+      <w:r>
+        <w:t>.format('MM/dd/</w:t>
+      </w:r>
+      <w:proofErr w:type="spellStart"/>
+      <w:r>
+        <w:t>yyyy</w:t>
+      </w:r>
+      <w:proofErr w:type="spellEnd"/>
+      <w:r>
+        <w:t>') }}</w:t>
       </w:r>
       <w:r>
         <w:t xml:space="preserve">, I have not appeared before an immigration judge and I have not submitted pleadings for my Notice to Appear. </w:t>
@@ -1151,6 +1684,7 @@
         </w:rPr>
         <w:t xml:space="preserve"> </w:t>
       </w:r>
+      <w:proofErr w:type="gramStart"/>
       <w:r>
         <w:t>{</w:t>
       </w:r>
@@ -1158,13 +1692,38 @@
         <w:t xml:space="preserve">{ </w:t>
       </w:r>
       <w:r>
-        <w:t>users[i].</w:t>
-      </w:r>
+        <w:t>users</w:t>
+      </w:r>
+      <w:proofErr w:type="gramEnd"/>
+      <w:r>
+        <w:t>[</w:t>
+      </w:r>
+      <w:proofErr w:type="spellStart"/>
+      <w:r>
+        <w:t>i</w:t>
+      </w:r>
+      <w:proofErr w:type="spellEnd"/>
+      <w:r>
+        <w:t>].</w:t>
+      </w:r>
+      <w:proofErr w:type="spellStart"/>
       <w:r>
         <w:t>notice_appear_date</w:t>
       </w:r>
       <w:r>
-        <w:t>.format(“MM/dd/yyyy”)</w:t>
+        <w:t>.format</w:t>
+      </w:r>
+      <w:proofErr w:type="spellEnd"/>
+      <w:r>
+        <w:t>(“MM/dd/</w:t>
+      </w:r>
+      <w:proofErr w:type="spellStart"/>
+      <w:r>
+        <w:t>yyyy</w:t>
+      </w:r>
+      <w:proofErr w:type="spellEnd"/>
+      <w:r>
+        <w:t>”)</w:t>
       </w:r>
       <w:r>
         <w:t xml:space="preserve"> </w:t>
@@ -1242,6 +1801,7 @@
       <w:r>
         <w:t xml:space="preserve"> </w:t>
       </w:r>
+      <w:proofErr w:type="gramStart"/>
       <w:r>
         <w:rPr>
           <w:bCs/>
@@ -1252,16 +1812,43 @@
         <w:rPr>
           <w:bCs/>
         </w:rPr>
-        <w:t>users[i].type_of_relief</w:t>
-      </w:r>
+        <w:t>users</w:t>
+      </w:r>
+      <w:proofErr w:type="gramEnd"/>
+      <w:r>
+        <w:rPr>
+          <w:bCs/>
+        </w:rPr>
+        <w:t>[</w:t>
+      </w:r>
+      <w:proofErr w:type="spellStart"/>
+      <w:r>
+        <w:rPr>
+          <w:bCs/>
+        </w:rPr>
+        <w:t>i</w:t>
+      </w:r>
+      <w:proofErr w:type="spellEnd"/>
+      <w:r>
+        <w:rPr>
+          <w:bCs/>
+        </w:rPr>
+        <w:t>].</w:t>
+      </w:r>
+      <w:proofErr w:type="spellStart"/>
+      <w:r>
+        <w:rPr>
+          <w:bCs/>
+        </w:rPr>
+        <w:t>type_of_relief</w:t>
+      </w:r>
+      <w:proofErr w:type="spellEnd"/>
       <w:r>
         <w:rPr>
           <w:bCs/>
         </w:rPr>
         <w:t xml:space="preserve"> }}</w:t>
       </w:r>
-      <w:bookmarkStart w:id="0" w:name="_GoBack"/>
-      <w:bookmarkEnd w:id="0"/>
       <w:r>
         <w:t>.</w:t>
       </w:r>
@@ -1460,6 +2047,7 @@
           <w:bCs/>
         </w:rPr>
       </w:pPr>
+      <w:proofErr w:type="gramStart"/>
       <w:r>
         <w:rPr>
           <w:bCs/>
@@ -1472,11 +2060,26 @@
         </w:rPr>
         <w:t>users</w:t>
       </w:r>
-      <w:r>
-        <w:rPr>
-          <w:bCs/>
-        </w:rPr>
-        <w:t>[i]</w:t>
+      <w:proofErr w:type="gramEnd"/>
+      <w:r>
+        <w:rPr>
+          <w:bCs/>
+        </w:rPr>
+        <w:t>[</w:t>
+      </w:r>
+      <w:proofErr w:type="spellStart"/>
+      <w:r>
+        <w:rPr>
+          <w:bCs/>
+        </w:rPr>
+        <w:t>i</w:t>
+      </w:r>
+      <w:proofErr w:type="spellEnd"/>
+      <w:r>
+        <w:rPr>
+          <w:bCs/>
+        </w:rPr>
+        <w:t>]</w:t>
       </w:r>
       <w:r>
         <w:rPr>
@@ -1484,11 +2087,43 @@
         </w:rPr>
         <w:t>.</w:t>
       </w:r>
-      <w:r>
-        <w:rPr>
-          <w:bCs/>
-        </w:rPr>
-        <w:t>name.full(middle="full") }}</w:t>
+      <w:proofErr w:type="spellStart"/>
+      <w:r>
+        <w:rPr>
+          <w:bCs/>
+        </w:rPr>
+        <w:t>name</w:t>
+      </w:r>
+      <w:r>
+        <w:rPr>
+          <w:bCs/>
+        </w:rPr>
+        <w:t>_</w:t>
+      </w:r>
+      <w:r>
+        <w:rPr>
+          <w:bCs/>
+        </w:rPr>
+        <w:t>full</w:t>
+      </w:r>
+      <w:proofErr w:type="spellEnd"/>
+      <w:r>
+        <w:rPr>
+          <w:bCs/>
+        </w:rPr>
+        <w:t>(</w:t>
+      </w:r>
+      <w:r>
+        <w:rPr>
+          <w:bCs/>
+        </w:rPr>
+        <w:t>)</w:t>
+      </w:r>
+      <w:r>
+        <w:rPr>
+          <w:bCs/>
+        </w:rPr>
+        <w:t xml:space="preserve"> }}</w:t>
       </w:r>
       <w:r>
         <w:t xml:space="preserve"> </w:t>
@@ -1526,7 +2161,21 @@
         <w:rPr>
           <w:bCs/>
         </w:rPr>
-        <w:t>[i]</w:t>
+        <w:t>[</w:t>
+      </w:r>
+      <w:proofErr w:type="spellStart"/>
+      <w:r>
+        <w:rPr>
+          <w:bCs/>
+        </w:rPr>
+        <w:t>i</w:t>
+      </w:r>
+      <w:proofErr w:type="spellEnd"/>
+      <w:r>
+        <w:rPr>
+          <w:bCs/>
+        </w:rPr>
+        <w:t>]</w:t>
       </w:r>
       <w:r>
         <w:rPr>
@@ -1534,11 +2183,19 @@
         </w:rPr>
         <w:t>.</w:t>
       </w:r>
-      <w:r>
-        <w:rPr>
-          <w:bCs/>
-        </w:rPr>
-        <w:t>a_number }}</w:t>
+      <w:proofErr w:type="spellStart"/>
+      <w:r>
+        <w:rPr>
+          <w:bCs/>
+        </w:rPr>
+        <w:t>a_number</w:t>
+      </w:r>
+      <w:proofErr w:type="spellEnd"/>
+      <w:r>
+        <w:rPr>
+          <w:bCs/>
+        </w:rPr>
+        <w:t xml:space="preserve"> }}</w:t>
       </w:r>
     </w:p>
     <w:p/>
@@ -1690,8 +2347,21 @@
         </w:rPr>
         <w:t xml:space="preserve"> </w:t>
       </w:r>
-      <w:r>
-        <w:t>{{ output_checkbox(False) }}</w:t>
+      <w:proofErr w:type="gramStart"/>
+      <w:r>
+        <w:t xml:space="preserve">{{ </w:t>
+      </w:r>
+      <w:proofErr w:type="spellStart"/>
+      <w:r>
+        <w:t>output</w:t>
+      </w:r>
+      <w:proofErr w:type="gramEnd"/>
+      <w:r>
+        <w:t>_checkbox</w:t>
+      </w:r>
+      <w:proofErr w:type="spellEnd"/>
+      <w:r>
+        <w:t>(False) }}</w:t>
       </w:r>
       <w:r>
         <w:rPr>
@@ -1714,7 +2384,15 @@
         <w:t xml:space="preserve">GRANTED </w:t>
       </w:r>
       <w:r>
-        <w:t>{{ output_checkbox(False) }}</w:t>
+        <w:t xml:space="preserve">{{ </w:t>
+      </w:r>
+      <w:proofErr w:type="spellStart"/>
+      <w:r>
+        <w:t>output_checkbox</w:t>
+      </w:r>
+      <w:proofErr w:type="spellEnd"/>
+      <w:r>
+        <w:t>(False) }}</w:t>
       </w:r>
       <w:r>
         <w:rPr>
@@ -1763,8 +2441,21 @@
           <w:rFonts w:eastAsia="Calibri"/>
         </w:rPr>
       </w:pPr>
-      <w:r>
-        <w:t>{{ output_checkbox(False) }}</w:t>
+      <w:proofErr w:type="gramStart"/>
+      <w:r>
+        <w:t xml:space="preserve">{{ </w:t>
+      </w:r>
+      <w:proofErr w:type="spellStart"/>
+      <w:r>
+        <w:t>output</w:t>
+      </w:r>
+      <w:proofErr w:type="gramEnd"/>
+      <w:r>
+        <w:t>_checkbox</w:t>
+      </w:r>
+      <w:proofErr w:type="spellEnd"/>
+      <w:r>
+        <w:t>(False) }}</w:t>
       </w:r>
       <w:r>
         <w:t xml:space="preserve">  </w:t>
@@ -1786,8 +2477,21 @@
           <w:rFonts w:eastAsia="Calibri"/>
         </w:rPr>
       </w:pPr>
-      <w:r>
-        <w:t>{{ output_checkbox(False) }}</w:t>
+      <w:proofErr w:type="gramStart"/>
+      <w:r>
+        <w:t xml:space="preserve">{{ </w:t>
+      </w:r>
+      <w:proofErr w:type="spellStart"/>
+      <w:r>
+        <w:t>output</w:t>
+      </w:r>
+      <w:proofErr w:type="gramEnd"/>
+      <w:r>
+        <w:t>_checkbox</w:t>
+      </w:r>
+      <w:proofErr w:type="spellEnd"/>
+      <w:r>
+        <w:t>(False) }}</w:t>
       </w:r>
       <w:r>
         <w:t xml:space="preserve">  </w:t>
@@ -1809,8 +2513,21 @@
           <w:rFonts w:eastAsia="Calibri"/>
         </w:rPr>
       </w:pPr>
-      <w:r>
-        <w:t>{{ output_checkbox(False) }}</w:t>
+      <w:proofErr w:type="gramStart"/>
+      <w:r>
+        <w:t xml:space="preserve">{{ </w:t>
+      </w:r>
+      <w:proofErr w:type="spellStart"/>
+      <w:r>
+        <w:t>output</w:t>
+      </w:r>
+      <w:proofErr w:type="gramEnd"/>
+      <w:r>
+        <w:t>_checkbox</w:t>
+      </w:r>
+      <w:proofErr w:type="spellEnd"/>
+      <w:r>
+        <w:t>(False) }}</w:t>
       </w:r>
       <w:r>
         <w:t xml:space="preserve">  </w:t>
@@ -1832,8 +2549,21 @@
           <w:rFonts w:eastAsia="Calibri"/>
         </w:rPr>
       </w:pPr>
-      <w:r>
-        <w:t>{{ output_checkbox(False) }}</w:t>
+      <w:proofErr w:type="gramStart"/>
+      <w:r>
+        <w:t xml:space="preserve">{{ </w:t>
+      </w:r>
+      <w:proofErr w:type="spellStart"/>
+      <w:r>
+        <w:t>output</w:t>
+      </w:r>
+      <w:proofErr w:type="gramEnd"/>
+      <w:r>
+        <w:t>_checkbox</w:t>
+      </w:r>
+      <w:proofErr w:type="spellEnd"/>
+      <w:r>
+        <w:t>(False) }}</w:t>
       </w:r>
       <w:r>
         <w:t xml:space="preserve">  </w:t>
@@ -1855,8 +2585,21 @@
           <w:rFonts w:eastAsia="Calibri"/>
         </w:rPr>
       </w:pPr>
-      <w:r>
-        <w:t>{{ output_checkbox(False) }}</w:t>
+      <w:proofErr w:type="gramStart"/>
+      <w:r>
+        <w:t xml:space="preserve">{{ </w:t>
+      </w:r>
+      <w:proofErr w:type="spellStart"/>
+      <w:r>
+        <w:t>output</w:t>
+      </w:r>
+      <w:proofErr w:type="gramEnd"/>
+      <w:r>
+        <w:t>_checkbox</w:t>
+      </w:r>
+      <w:proofErr w:type="spellEnd"/>
+      <w:r>
+        <w:t>(False) }}</w:t>
       </w:r>
       <w:r>
         <w:t xml:space="preserve">  </w:t>
@@ -1878,8 +2621,21 @@
           <w:rFonts w:eastAsia="Calibri"/>
         </w:rPr>
       </w:pPr>
-      <w:r>
-        <w:t>{{ output_checkbox(False) }}</w:t>
+      <w:proofErr w:type="gramStart"/>
+      <w:r>
+        <w:t xml:space="preserve">{{ </w:t>
+      </w:r>
+      <w:proofErr w:type="spellStart"/>
+      <w:r>
+        <w:t>output</w:t>
+      </w:r>
+      <w:proofErr w:type="gramEnd"/>
+      <w:r>
+        <w:t>_checkbox</w:t>
+      </w:r>
+      <w:proofErr w:type="spellEnd"/>
+      <w:r>
+        <w:t>(False) }}</w:t>
       </w:r>
       <w:r>
         <w:t xml:space="preserve">  </w:t>
@@ -1901,8 +2657,21 @@
           <w:rFonts w:eastAsia="Calibri"/>
         </w:rPr>
       </w:pPr>
-      <w:r>
-        <w:t>{{ output_checkbox(False) }}</w:t>
+      <w:proofErr w:type="gramStart"/>
+      <w:r>
+        <w:t xml:space="preserve">{{ </w:t>
+      </w:r>
+      <w:proofErr w:type="spellStart"/>
+      <w:r>
+        <w:t>output</w:t>
+      </w:r>
+      <w:proofErr w:type="gramEnd"/>
+      <w:r>
+        <w:t>_checkbox</w:t>
+      </w:r>
+      <w:proofErr w:type="spellEnd"/>
+      <w:r>
+        <w:t>(False) }}</w:t>
       </w:r>
       <w:r>
         <w:t xml:space="preserve">  </w:t>
@@ -1961,8 +2730,21 @@
           <w:rFonts w:eastAsia="Calibri"/>
         </w:rPr>
       </w:pPr>
-      <w:r>
-        <w:t>{{ output_checkbox(False) }}</w:t>
+      <w:proofErr w:type="gramStart"/>
+      <w:r>
+        <w:t xml:space="preserve">{{ </w:t>
+      </w:r>
+      <w:proofErr w:type="spellStart"/>
+      <w:r>
+        <w:t>output</w:t>
+      </w:r>
+      <w:proofErr w:type="gramEnd"/>
+      <w:r>
+        <w:t>_checkbox</w:t>
+      </w:r>
+      <w:proofErr w:type="spellEnd"/>
+      <w:r>
+        <w:t>(False) }}</w:t>
       </w:r>
       <w:r>
         <w:t xml:space="preserve">  </w:t>
@@ -1984,8 +2766,21 @@
           <w:rFonts w:eastAsia="Calibri"/>
         </w:rPr>
       </w:pPr>
-      <w:r>
-        <w:t>{{ output_checkbox(False) }}</w:t>
+      <w:proofErr w:type="gramStart"/>
+      <w:r>
+        <w:t xml:space="preserve">{{ </w:t>
+      </w:r>
+      <w:proofErr w:type="spellStart"/>
+      <w:r>
+        <w:t>output</w:t>
+      </w:r>
+      <w:proofErr w:type="gramEnd"/>
+      <w:r>
+        <w:t>_checkbox</w:t>
+      </w:r>
+      <w:proofErr w:type="spellEnd"/>
+      <w:r>
+        <w:t>(False) }}</w:t>
       </w:r>
       <w:r>
         <w:t xml:space="preserve">  </w:t>
@@ -2212,7 +3007,21 @@
         <w:rPr>
           <w:rFonts w:eastAsia="Calibri"/>
         </w:rPr>
-        <w:t xml:space="preserve">MAIL (     )   PERSONAL SERVICE (     )   ELECTRONIC SERVICE (     ) </w:t>
+        <w:t xml:space="preserve">MAIL </w:t>
+      </w:r>
+      <w:proofErr w:type="gramStart"/>
+      <w:r>
+        <w:rPr>
+          <w:rFonts w:eastAsia="Calibri"/>
+        </w:rPr>
+        <w:t xml:space="preserve">(  </w:t>
+      </w:r>
+      <w:proofErr w:type="gramEnd"/>
+      <w:r>
+        <w:rPr>
+          <w:rFonts w:eastAsia="Calibri"/>
+        </w:rPr>
+        <w:t xml:space="preserve">   )   PERSONAL SERVICE (     )   ELECTRONIC SERVICE (     ) </w:t>
       </w:r>
     </w:p>
     <w:p>
@@ -2230,7 +3039,21 @@
           <w:rFonts w:eastAsia="Calibri"/>
         </w:rPr>
         <w:lastRenderedPageBreak/>
-        <w:t xml:space="preserve">TO: RESPONDENT (     )    RESPONDENT’S C/O CUSTODIAL OFFICER (     )   RESPONDENT’S ATTY/REP (     )    DHS (     ) </w:t>
+        <w:t xml:space="preserve">TO: RESPONDENT </w:t>
+      </w:r>
+      <w:proofErr w:type="gramStart"/>
+      <w:r>
+        <w:rPr>
+          <w:rFonts w:eastAsia="Calibri"/>
+        </w:rPr>
+        <w:t xml:space="preserve">(  </w:t>
+      </w:r>
+      <w:proofErr w:type="gramEnd"/>
+      <w:r>
+        <w:rPr>
+          <w:rFonts w:eastAsia="Calibri"/>
+        </w:rPr>
+        <w:t xml:space="preserve">   )    RESPONDENT’S C/O CUSTODIAL OFFICER (     )   RESPONDENT’S ATTY/REP (     )    DHS (     ) </w:t>
       </w:r>
     </w:p>
     <w:p>
@@ -2243,11 +3066,19 @@
           <w:rFonts w:eastAsia="Calibri"/>
         </w:rPr>
       </w:pPr>
-      <w:r>
-        <w:rPr>
-          <w:rFonts w:eastAsia="Calibri"/>
-        </w:rPr>
-        <w:t>DATE:____________________   BY: COURT STAFF_________________________________</w:t>
+      <w:proofErr w:type="gramStart"/>
+      <w:r>
+        <w:rPr>
+          <w:rFonts w:eastAsia="Calibri"/>
+        </w:rPr>
+        <w:t>DATE:_</w:t>
+      </w:r>
+      <w:proofErr w:type="gramEnd"/>
+      <w:r>
+        <w:rPr>
+          <w:rFonts w:eastAsia="Calibri"/>
+        </w:rPr>
+        <w:t>___________________   BY: COURT STAFF_________________________________</w:t>
       </w:r>
     </w:p>
     <w:p>
@@ -2264,7 +3095,21 @@
         <w:rPr>
           <w:rFonts w:eastAsia="Calibri"/>
         </w:rPr>
-        <w:t>ATTACHMENTS: EOIR-33 (     )   EOIR-28 (    )   LEGAL SERVICES LIST (   )    OTHER</w:t>
+        <w:t xml:space="preserve">ATTACHMENTS: EOIR-33 </w:t>
+      </w:r>
+      <w:proofErr w:type="gramStart"/>
+      <w:r>
+        <w:rPr>
+          <w:rFonts w:eastAsia="Calibri"/>
+        </w:rPr>
+        <w:t xml:space="preserve">(  </w:t>
+      </w:r>
+      <w:proofErr w:type="gramEnd"/>
+      <w:r>
+        <w:rPr>
+          <w:rFonts w:eastAsia="Calibri"/>
+        </w:rPr>
+        <w:t xml:space="preserve">   )   EOIR-28 (    )   LEGAL SERVICES LIST (   )    OTHER</w:t>
       </w:r>
     </w:p>
     <w:p>
@@ -2312,6 +3157,7 @@
           <w:bCs/>
         </w:rPr>
       </w:pPr>
+      <w:proofErr w:type="gramStart"/>
       <w:r>
         <w:rPr>
           <w:bCs/>
@@ -2324,17 +3170,70 @@
         </w:rPr>
         <w:t>users</w:t>
       </w:r>
-      <w:r>
-        <w:rPr>
-          <w:bCs/>
-        </w:rPr>
-        <w:t>[i]</w:t>
-      </w:r>
-      <w:r>
-        <w:rPr>
-          <w:bCs/>
-        </w:rPr>
-        <w:t>.name.full(middle="full") }}</w:t>
+      <w:proofErr w:type="gramEnd"/>
+      <w:r>
+        <w:rPr>
+          <w:bCs/>
+        </w:rPr>
+        <w:t>[</w:t>
+      </w:r>
+      <w:proofErr w:type="spellStart"/>
+      <w:r>
+        <w:rPr>
+          <w:bCs/>
+        </w:rPr>
+        <w:t>i</w:t>
+      </w:r>
+      <w:proofErr w:type="spellEnd"/>
+      <w:r>
+        <w:rPr>
+          <w:bCs/>
+        </w:rPr>
+        <w:t>]</w:t>
+      </w:r>
+      <w:r>
+        <w:rPr>
+          <w:bCs/>
+        </w:rPr>
+        <w:t>.</w:t>
+      </w:r>
+      <w:proofErr w:type="spellStart"/>
+      <w:r>
+        <w:rPr>
+          <w:bCs/>
+        </w:rPr>
+        <w:t>name</w:t>
+      </w:r>
+      <w:r>
+        <w:rPr>
+          <w:bCs/>
+        </w:rPr>
+        <w:t>_</w:t>
+      </w:r>
+      <w:r>
+        <w:rPr>
+          <w:bCs/>
+        </w:rPr>
+        <w:t>full</w:t>
+      </w:r>
+      <w:proofErr w:type="spellEnd"/>
+      <w:r>
+        <w:rPr>
+          <w:bCs/>
+        </w:rPr>
+        <w:t>(</w:t>
+      </w:r>
+      <w:r>
+        <w:rPr>
+          <w:bCs/>
+        </w:rPr>
+        <w:t>)</w:t>
+      </w:r>
+      <w:r>
+        <w:rPr>
+          <w:bCs/>
+        </w:rPr>
+        <w:t xml:space="preserve"> }}</w:t>
       </w:r>
       <w:r>
         <w:t xml:space="preserve"> </w:t>
@@ -2371,13 +3270,41 @@
         <w:rPr>
           <w:bCs/>
         </w:rPr>
-        <w:t>[i]</w:t>
-      </w:r>
-      <w:r>
-        <w:rPr>
-          <w:bCs/>
-        </w:rPr>
-        <w:t>.a_number }}</w:t>
+        <w:t>[</w:t>
+      </w:r>
+      <w:proofErr w:type="spellStart"/>
+      <w:r>
+        <w:rPr>
+          <w:bCs/>
+        </w:rPr>
+        <w:t>i</w:t>
+      </w:r>
+      <w:proofErr w:type="spellEnd"/>
+      <w:r>
+        <w:rPr>
+          <w:bCs/>
+        </w:rPr>
+        <w:t>]</w:t>
+      </w:r>
+      <w:r>
+        <w:rPr>
+          <w:bCs/>
+        </w:rPr>
+        <w:t>.</w:t>
+      </w:r>
+      <w:proofErr w:type="spellStart"/>
+      <w:r>
+        <w:rPr>
+          <w:bCs/>
+        </w:rPr>
+        <w:t>a_number</w:t>
+      </w:r>
+      <w:proofErr w:type="spellEnd"/>
+      <w:r>
+        <w:rPr>
+          <w:bCs/>
+        </w:rPr>
+        <w:t xml:space="preserve"> }}</w:t>
       </w:r>
     </w:p>
     <w:p>
@@ -2476,7 +3403,15 @@
         <w:t xml:space="preserve"> </w:t>
       </w:r>
       <w:r>
-        <w:t>{{ today().format("MM/dd/yyyy") }}</w:t>
+        <w:t>{{ today().format("MM/dd/</w:t>
+      </w:r>
+      <w:proofErr w:type="spellStart"/>
+      <w:r>
+        <w:t>yyyy</w:t>
+      </w:r>
+      <w:proofErr w:type="spellEnd"/>
+      <w:r>
+        <w:t>") }}</w:t>
       </w:r>
       <w:r>
         <w:t xml:space="preserve">, </w:t>
@@ -2488,7 +3423,59 @@
         <w:rPr>
           <w:bCs/>
         </w:rPr>
-        <w:t>{{ users[i].name.full(middle="full") }}</w:t>
+        <w:t>{{ users[</w:t>
+      </w:r>
+      <w:proofErr w:type="spellStart"/>
+      <w:r>
+        <w:rPr>
+          <w:bCs/>
+        </w:rPr>
+        <w:t>i</w:t>
+      </w:r>
+      <w:proofErr w:type="spellEnd"/>
+      <w:r>
+        <w:rPr>
+          <w:bCs/>
+        </w:rPr>
+        <w:t>].</w:t>
+      </w:r>
+      <w:proofErr w:type="spellStart"/>
+      <w:r>
+        <w:rPr>
+          <w:bCs/>
+        </w:rPr>
+        <w:t>name</w:t>
+      </w:r>
+      <w:r>
+        <w:rPr>
+          <w:bCs/>
+        </w:rPr>
+        <w:t>_</w:t>
+      </w:r>
+      <w:r>
+        <w:rPr>
+          <w:bCs/>
+        </w:rPr>
+        <w:t>full</w:t>
+      </w:r>
+      <w:proofErr w:type="spellEnd"/>
+      <w:r>
+        <w:rPr>
+          <w:bCs/>
+        </w:rPr>
+        <w:t>(</w:t>
+      </w:r>
+      <w:r>
+        <w:rPr>
+          <w:bCs/>
+        </w:rPr>
+        <w:t>)</w:t>
+      </w:r>
+      <w:r>
+        <w:rPr>
+          <w:bCs/>
+        </w:rPr>
+        <w:t xml:space="preserve"> }}</w:t>
       </w:r>
       <w:r>
         <w:t xml:space="preserve">, served a copy of this </w:t>
@@ -2525,7 +3512,28 @@
         <w:rPr>
           <w:bCs/>
         </w:rPr>
-        <w:t>users[i].dhs</w:t>
+        <w:t>users[</w:t>
+      </w:r>
+      <w:proofErr w:type="spellStart"/>
+      <w:r>
+        <w:rPr>
+          <w:bCs/>
+        </w:rPr>
+        <w:t>i</w:t>
+      </w:r>
+      <w:proofErr w:type="spellEnd"/>
+      <w:r>
+        <w:rPr>
+          <w:bCs/>
+        </w:rPr>
+        <w:t>].</w:t>
+      </w:r>
+      <w:proofErr w:type="spellStart"/>
+      <w:r>
+        <w:rPr>
+          <w:bCs/>
+        </w:rPr>
+        <w:t>dhs</w:t>
       </w:r>
       <w:r>
         <w:rPr>
@@ -2543,7 +3551,14 @@
         <w:rPr>
           <w:bCs/>
         </w:rPr>
-        <w:t>city }},</w:t>
+        <w:t>city</w:t>
+      </w:r>
+      <w:proofErr w:type="spellEnd"/>
+      <w:r>
+        <w:rPr>
+          <w:bCs/>
+        </w:rPr>
+        <w:t xml:space="preserve"> }},</w:t>
       </w:r>
       <w:r>
         <w:rPr>
@@ -2561,7 +3576,28 @@
         <w:rPr>
           <w:bCs/>
         </w:rPr>
-        <w:t>users[i].dhs</w:t>
+        <w:t>users[</w:t>
+      </w:r>
+      <w:proofErr w:type="spellStart"/>
+      <w:r>
+        <w:rPr>
+          <w:bCs/>
+        </w:rPr>
+        <w:t>i</w:t>
+      </w:r>
+      <w:proofErr w:type="spellEnd"/>
+      <w:r>
+        <w:rPr>
+          <w:bCs/>
+        </w:rPr>
+        <w:t>].</w:t>
+      </w:r>
+      <w:proofErr w:type="spellStart"/>
+      <w:r>
+        <w:rPr>
+          <w:bCs/>
+        </w:rPr>
+        <w:t>dhs</w:t>
       </w:r>
       <w:r>
         <w:rPr>
@@ -2579,7 +3615,14 @@
         <w:rPr>
           <w:bCs/>
         </w:rPr>
-        <w:t>state }}</w:t>
+        <w:t>state</w:t>
+      </w:r>
+      <w:proofErr w:type="spellEnd"/>
+      <w:r>
+        <w:rPr>
+          <w:bCs/>
+        </w:rPr>
+        <w:t xml:space="preserve"> }}</w:t>
       </w:r>
       <w:r>
         <w:rPr>
@@ -2611,7 +3654,28 @@
         <w:rPr>
           <w:bCs/>
         </w:rPr>
-        <w:t>users[i].dhs</w:t>
+        <w:t>users[</w:t>
+      </w:r>
+      <w:proofErr w:type="spellStart"/>
+      <w:r>
+        <w:rPr>
+          <w:bCs/>
+        </w:rPr>
+        <w:t>i</w:t>
+      </w:r>
+      <w:proofErr w:type="spellEnd"/>
+      <w:r>
+        <w:rPr>
+          <w:bCs/>
+        </w:rPr>
+        <w:t>].</w:t>
+      </w:r>
+      <w:proofErr w:type="spellStart"/>
+      <w:r>
+        <w:rPr>
+          <w:bCs/>
+        </w:rPr>
+        <w:t>dhs</w:t>
       </w:r>
       <w:r>
         <w:rPr>
@@ -2620,7 +3684,11 @@
         <w:t>.address</w:t>
       </w:r>
       <w:r>
-        <w:t>.on_one_line(</w:t>
+        <w:t>.on_one_line</w:t>
+      </w:r>
+      <w:proofErr w:type="spellEnd"/>
+      <w:r>
+        <w:t>(</w:t>
       </w:r>
       <w:r>
         <w:t>bare=True</w:t>
@@ -2773,7 +3841,7 @@
 </file>
 
 <file path=word/endnotes.xml><?xml version="1.0" encoding="utf-8"?>
-<w:endnotes xmlns:wpc="http://schemas.microsoft.com/office/word/2010/wordprocessingCanvas" xmlns:cx="http://schemas.microsoft.com/office/drawing/2014/chartex" xmlns:cx1="http://schemas.microsoft.com/office/drawing/2015/9/8/chartex" xmlns:mc="http://schemas.openxmlformats.org/markup-compatibility/2006" xmlns:o="urn:schemas-microsoft-com:office:office" xmlns:r="http://schemas.openxmlformats.org/officeDocument/2006/relationships" xmlns:m="http://schemas.openxmlformats.org/officeDocument/2006/math" xmlns:v="urn:schemas-microsoft-com:vml" xmlns:wp14="http://schemas.microsoft.com/office/word/2010/wordprocessingDrawing" xmlns:wp="http://schemas.openxmlformats.org/drawingml/2006/wordprocessingDrawing" xmlns:w10="urn:schemas-microsoft-com:office:word" xmlns:w="http://schemas.openxmlformats.org/wordprocessingml/2006/main" xmlns:w14="http://schemas.microsoft.com/office/word/2010/wordml" xmlns:w15="http://schemas.microsoft.com/office/word/2012/wordml" xmlns:w16se="http://schemas.microsoft.com/office/word/2015/wordml/symex" xmlns:wpg="http://schemas.microsoft.com/office/word/2010/wordprocessingGroup" xmlns:wpi="http://schemas.microsoft.com/office/word/2010/wordprocessingInk" xmlns:wne="http://schemas.microsoft.com/office/word/2006/wordml" xmlns:wps="http://schemas.microsoft.com/office/word/2010/wordprocessingShape" mc:Ignorable="w14 w15 w16se wp14">
+<w:endnotes xmlns:wpc="http://schemas.microsoft.com/office/word/2010/wordprocessingCanvas" xmlns:cx="http://schemas.microsoft.com/office/drawing/2014/chartex" xmlns:cx1="http://schemas.microsoft.com/office/drawing/2015/9/8/chartex" xmlns:cx2="http://schemas.microsoft.com/office/drawing/2015/10/21/chartex" xmlns:cx3="http://schemas.microsoft.com/office/drawing/2016/5/9/chartex" xmlns:cx4="http://schemas.microsoft.com/office/drawing/2016/5/10/chartex" xmlns:cx5="http://schemas.microsoft.com/office/drawing/2016/5/11/chartex" xmlns:cx6="http://schemas.microsoft.com/office/drawing/2016/5/12/chartex" xmlns:cx7="http://schemas.microsoft.com/office/drawing/2016/5/13/chartex" xmlns:cx8="http://schemas.microsoft.com/office/drawing/2016/5/14/chartex" xmlns:mc="http://schemas.openxmlformats.org/markup-compatibility/2006" xmlns:aink="http://schemas.microsoft.com/office/drawing/2016/ink" xmlns:am3d="http://schemas.microsoft.com/office/drawing/2017/model3d" xmlns:o="urn:schemas-microsoft-com:office:office" xmlns:oel="http://schemas.microsoft.com/office/2019/extlst" xmlns:r="http://schemas.openxmlformats.org/officeDocument/2006/relationships" xmlns:m="http://schemas.openxmlformats.org/officeDocument/2006/math" xmlns:v="urn:schemas-microsoft-com:vml" xmlns:wp14="http://schemas.microsoft.com/office/word/2010/wordprocessingDrawing" xmlns:wp="http://schemas.openxmlformats.org/drawingml/2006/wordprocessingDrawing" xmlns:w10="urn:schemas-microsoft-com:office:word" xmlns:w="http://schemas.openxmlformats.org/wordprocessingml/2006/main" xmlns:w14="http://schemas.microsoft.com/office/word/2010/wordml" xmlns:w15="http://schemas.microsoft.com/office/word/2012/wordml" xmlns:w16cex="http://schemas.microsoft.com/office/word/2018/wordml/cex" xmlns:w16cid="http://schemas.microsoft.com/office/word/2016/wordml/cid" xmlns:w16="http://schemas.microsoft.com/office/word/2018/wordml" xmlns:w16sdtdh="http://schemas.microsoft.com/office/word/2020/wordml/sdtdatahash" xmlns:w16se="http://schemas.microsoft.com/office/word/2015/wordml/symex" xmlns:wpg="http://schemas.microsoft.com/office/word/2010/wordprocessingGroup" xmlns:wpi="http://schemas.microsoft.com/office/word/2010/wordprocessingInk" xmlns:wne="http://schemas.microsoft.com/office/word/2006/wordml" xmlns:wps="http://schemas.microsoft.com/office/word/2010/wordprocessingShape" mc:Ignorable="w14 w15 w16se w16cid w16 w16cex w16sdtdh wp14">
   <w:endnote w:type="separator" w:id="-1">
     <w:p>
       <w:r>
@@ -2792,7 +3860,7 @@
 </file>
 
 <file path=word/footnotes.xml><?xml version="1.0" encoding="utf-8"?>
-<w:footnotes xmlns:wpc="http://schemas.microsoft.com/office/word/2010/wordprocessingCanvas" xmlns:cx="http://schemas.microsoft.com/office/drawing/2014/chartex" xmlns:cx1="http://schemas.microsoft.com/office/drawing/2015/9/8/chartex" xmlns:mc="http://schemas.openxmlformats.org/markup-compatibility/2006" xmlns:o="urn:schemas-microsoft-com:office:office" xmlns:r="http://schemas.openxmlformats.org/officeDocument/2006/relationships" xmlns:m="http://schemas.openxmlformats.org/officeDocument/2006/math" xmlns:v="urn:schemas-microsoft-com:vml" xmlns:wp14="http://schemas.microsoft.com/office/word/2010/wordprocessingDrawing" xmlns:wp="http://schemas.openxmlformats.org/drawingml/2006/wordprocessingDrawing" xmlns:w10="urn:schemas-microsoft-com:office:word" xmlns:w="http://schemas.openxmlformats.org/wordprocessingml/2006/main" xmlns:w14="http://schemas.microsoft.com/office/word/2010/wordml" xmlns:w15="http://schemas.microsoft.com/office/word/2012/wordml" xmlns:w16se="http://schemas.microsoft.com/office/word/2015/wordml/symex" xmlns:wpg="http://schemas.microsoft.com/office/word/2010/wordprocessingGroup" xmlns:wpi="http://schemas.microsoft.com/office/word/2010/wordprocessingInk" xmlns:wne="http://schemas.microsoft.com/office/word/2006/wordml" xmlns:wps="http://schemas.microsoft.com/office/word/2010/wordprocessingShape" mc:Ignorable="w14 w15 w16se wp14">
+<w:footnotes xmlns:wpc="http://schemas.microsoft.com/office/word/2010/wordprocessingCanvas" xmlns:cx="http://schemas.microsoft.com/office/drawing/2014/chartex" xmlns:cx1="http://schemas.microsoft.com/office/drawing/2015/9/8/chartex" xmlns:cx2="http://schemas.microsoft.com/office/drawing/2015/10/21/chartex" xmlns:cx3="http://schemas.microsoft.com/office/drawing/2016/5/9/chartex" xmlns:cx4="http://schemas.microsoft.com/office/drawing/2016/5/10/chartex" xmlns:cx5="http://schemas.microsoft.com/office/drawing/2016/5/11/chartex" xmlns:cx6="http://schemas.microsoft.com/office/drawing/2016/5/12/chartex" xmlns:cx7="http://schemas.microsoft.com/office/drawing/2016/5/13/chartex" xmlns:cx8="http://schemas.microsoft.com/office/drawing/2016/5/14/chartex" xmlns:mc="http://schemas.openxmlformats.org/markup-compatibility/2006" xmlns:aink="http://schemas.microsoft.com/office/drawing/2016/ink" xmlns:am3d="http://schemas.microsoft.com/office/drawing/2017/model3d" xmlns:o="urn:schemas-microsoft-com:office:office" xmlns:oel="http://schemas.microsoft.com/office/2019/extlst" xmlns:r="http://schemas.openxmlformats.org/officeDocument/2006/relationships" xmlns:m="http://schemas.openxmlformats.org/officeDocument/2006/math" xmlns:v="urn:schemas-microsoft-com:vml" xmlns:wp14="http://schemas.microsoft.com/office/word/2010/wordprocessingDrawing" xmlns:wp="http://schemas.openxmlformats.org/drawingml/2006/wordprocessingDrawing" xmlns:w10="urn:schemas-microsoft-com:office:word" xmlns:w="http://schemas.openxmlformats.org/wordprocessingml/2006/main" xmlns:w14="http://schemas.microsoft.com/office/word/2010/wordml" xmlns:w15="http://schemas.microsoft.com/office/word/2012/wordml" xmlns:w16cex="http://schemas.microsoft.com/office/word/2018/wordml/cex" xmlns:w16cid="http://schemas.microsoft.com/office/word/2016/wordml/cid" xmlns:w16="http://schemas.microsoft.com/office/word/2018/wordml" xmlns:w16sdtdh="http://schemas.microsoft.com/office/word/2020/wordml/sdtdatahash" xmlns:w16se="http://schemas.microsoft.com/office/word/2015/wordml/symex" xmlns:wpg="http://schemas.microsoft.com/office/word/2010/wordprocessingGroup" xmlns:wpi="http://schemas.microsoft.com/office/word/2010/wordprocessingInk" xmlns:wne="http://schemas.microsoft.com/office/word/2006/wordml" xmlns:wps="http://schemas.microsoft.com/office/word/2010/wordprocessingShape" mc:Ignorable="w14 w15 w16se w16cid w16 w16cex w16sdtdh wp14">
   <w:footnote w:type="separator" w:id="-1">
     <w:p>
       <w:r>
@@ -2811,7 +3879,7 @@
 </file>
 
 <file path=word/numbering.xml><?xml version="1.0" encoding="utf-8"?>
-<w:numbering xmlns:wpc="http://schemas.microsoft.com/office/word/2010/wordprocessingCanvas" xmlns:cx="http://schemas.microsoft.com/office/drawing/2014/chartex" xmlns:cx1="http://schemas.microsoft.com/office/drawing/2015/9/8/chartex" xmlns:mc="http://schemas.openxmlformats.org/markup-compatibility/2006" xmlns:o="urn:schemas-microsoft-com:office:office" xmlns:r="http://schemas.openxmlformats.org/officeDocument/2006/relationships" xmlns:m="http://schemas.openxmlformats.org/officeDocument/2006/math" xmlns:v="urn:schemas-microsoft-com:vml" xmlns:wp14="http://schemas.microsoft.com/office/word/2010/wordprocessingDrawing" xmlns:wp="http://schemas.openxmlformats.org/drawingml/2006/wordprocessingDrawing" xmlns:w10="urn:schemas-microsoft-com:office:word" xmlns:w="http://schemas.openxmlformats.org/wordprocessingml/2006/main" xmlns:w14="http://schemas.microsoft.com/office/word/2010/wordml" xmlns:w15="http://schemas.microsoft.com/office/word/2012/wordml" xmlns:w16se="http://schemas.microsoft.com/office/word/2015/wordml/symex" xmlns:wpg="http://schemas.microsoft.com/office/word/2010/wordprocessingGroup" xmlns:wpi="http://schemas.microsoft.com/office/word/2010/wordprocessingInk" xmlns:wne="http://schemas.microsoft.com/office/word/2006/wordml" xmlns:wps="http://schemas.microsoft.com/office/word/2010/wordprocessingShape" mc:Ignorable="w14 w15 w16se wp14">
+<w:numbering xmlns:wpc="http://schemas.microsoft.com/office/word/2010/wordprocessingCanvas" xmlns:cx="http://schemas.microsoft.com/office/drawing/2014/chartex" xmlns:cx1="http://schemas.microsoft.com/office/drawing/2015/9/8/chartex" xmlns:cx2="http://schemas.microsoft.com/office/drawing/2015/10/21/chartex" xmlns:cx3="http://schemas.microsoft.com/office/drawing/2016/5/9/chartex" xmlns:cx4="http://schemas.microsoft.com/office/drawing/2016/5/10/chartex" xmlns:cx5="http://schemas.microsoft.com/office/drawing/2016/5/11/chartex" xmlns:cx6="http://schemas.microsoft.com/office/drawing/2016/5/12/chartex" xmlns:cx7="http://schemas.microsoft.com/office/drawing/2016/5/13/chartex" xmlns:cx8="http://schemas.microsoft.com/office/drawing/2016/5/14/chartex" xmlns:mc="http://schemas.openxmlformats.org/markup-compatibility/2006" xmlns:aink="http://schemas.microsoft.com/office/drawing/2016/ink" xmlns:am3d="http://schemas.microsoft.com/office/drawing/2017/model3d" xmlns:o="urn:schemas-microsoft-com:office:office" xmlns:oel="http://schemas.microsoft.com/office/2019/extlst" xmlns:r="http://schemas.openxmlformats.org/officeDocument/2006/relationships" xmlns:m="http://schemas.openxmlformats.org/officeDocument/2006/math" xmlns:v="urn:schemas-microsoft-com:vml" xmlns:wp14="http://schemas.microsoft.com/office/word/2010/wordprocessingDrawing" xmlns:wp="http://schemas.openxmlformats.org/drawingml/2006/wordprocessingDrawing" xmlns:w10="urn:schemas-microsoft-com:office:word" xmlns:w="http://schemas.openxmlformats.org/wordprocessingml/2006/main" xmlns:w14="http://schemas.microsoft.com/office/word/2010/wordml" xmlns:w15="http://schemas.microsoft.com/office/word/2012/wordml" xmlns:w16cex="http://schemas.microsoft.com/office/word/2018/wordml/cex" xmlns:w16cid="http://schemas.microsoft.com/office/word/2016/wordml/cid" xmlns:w16="http://schemas.microsoft.com/office/word/2018/wordml" xmlns:w16sdtdh="http://schemas.microsoft.com/office/word/2020/wordml/sdtdatahash" xmlns:w16se="http://schemas.microsoft.com/office/word/2015/wordml/symex" xmlns:wpg="http://schemas.microsoft.com/office/word/2010/wordprocessingGroup" xmlns:wpi="http://schemas.microsoft.com/office/word/2010/wordprocessingInk" xmlns:wne="http://schemas.microsoft.com/office/word/2006/wordml" xmlns:wps="http://schemas.microsoft.com/office/word/2010/wordprocessingShape" mc:Ignorable="w14 w15 w16se w16cid w16 w16cex w16sdtdh wp14">
   <w:abstractNum w:abstractNumId="0" w15:restartNumberingAfterBreak="0">
     <w:nsid w:val="209F3D4A"/>
     <w:multiLevelType w:val="hybridMultilevel"/>
@@ -3638,38 +4706,38 @@
       </w:pPr>
     </w:lvl>
   </w:abstractNum>
-  <w:num w:numId="1">
+  <w:num w:numId="1" w16cid:durableId="1218854718">
     <w:abstractNumId w:val="2"/>
   </w:num>
-  <w:num w:numId="2">
+  <w:num w:numId="2" w16cid:durableId="510411580">
     <w:abstractNumId w:val="6"/>
   </w:num>
-  <w:num w:numId="3">
+  <w:num w:numId="3" w16cid:durableId="1910184917">
     <w:abstractNumId w:val="1"/>
   </w:num>
-  <w:num w:numId="4">
+  <w:num w:numId="4" w16cid:durableId="1151946205">
     <w:abstractNumId w:val="2"/>
   </w:num>
-  <w:num w:numId="5">
+  <w:num w:numId="5" w16cid:durableId="745348825">
     <w:abstractNumId w:val="5"/>
   </w:num>
-  <w:num w:numId="6">
+  <w:num w:numId="6" w16cid:durableId="640423890">
     <w:abstractNumId w:val="4"/>
   </w:num>
-  <w:num w:numId="7">
+  <w:num w:numId="7" w16cid:durableId="98650137">
     <w:abstractNumId w:val="0"/>
   </w:num>
-  <w:num w:numId="8">
+  <w:num w:numId="8" w16cid:durableId="1698508061">
     <w:abstractNumId w:val="3"/>
   </w:num>
-  <w:num w:numId="9">
+  <w:num w:numId="9" w16cid:durableId="1432317788">
     <w:abstractNumId w:val="7"/>
   </w:num>
 </w:numbering>
 </file>
 
 <file path=word/styles.xml><?xml version="1.0" encoding="utf-8"?>
-<w:styles xmlns:mc="http://schemas.openxmlformats.org/markup-compatibility/2006" xmlns:r="http://schemas.openxmlformats.org/officeDocument/2006/relationships" xmlns:w="http://schemas.openxmlformats.org/wordprocessingml/2006/main" xmlns:w14="http://schemas.microsoft.com/office/word/2010/wordml" xmlns:w15="http://schemas.microsoft.com/office/word/2012/wordml" xmlns:w16se="http://schemas.microsoft.com/office/word/2015/wordml/symex" mc:Ignorable="w14 w15 w16se">
+<w:styles xmlns:mc="http://schemas.openxmlformats.org/markup-compatibility/2006" xmlns:r="http://schemas.openxmlformats.org/officeDocument/2006/relationships" xmlns:w="http://schemas.openxmlformats.org/wordprocessingml/2006/main" xmlns:w14="http://schemas.microsoft.com/office/word/2010/wordml" xmlns:w15="http://schemas.microsoft.com/office/word/2012/wordml" xmlns:w16cex="http://schemas.microsoft.com/office/word/2018/wordml/cex" xmlns:w16cid="http://schemas.microsoft.com/office/word/2016/wordml/cid" xmlns:w16="http://schemas.microsoft.com/office/word/2018/wordml" xmlns:w16sdtdh="http://schemas.microsoft.com/office/word/2020/wordml/sdtdatahash" xmlns:w16se="http://schemas.microsoft.com/office/word/2015/wordml/symex" mc:Ignorable="w14 w15 w16se w16cid w16 w16cex w16sdtdh">
   <w:docDefaults>
     <w:rPrDefault>
       <w:rPr>
@@ -3679,7 +4747,7 @@
     </w:rPrDefault>
     <w:pPrDefault/>
   </w:docDefaults>
-  <w:latentStyles w:defLockedState="0" w:defUIPriority="99" w:defSemiHidden="0" w:defUnhideWhenUsed="0" w:defQFormat="0" w:count="371">
+  <w:latentStyles w:defLockedState="0" w:defUIPriority="99" w:defSemiHidden="0" w:defUnhideWhenUsed="0" w:defQFormat="0" w:count="376">
     <w:lsdException w:name="Normal" w:uiPriority="0" w:qFormat="1"/>
     <w:lsdException w:name="heading 1" w:uiPriority="9" w:qFormat="1"/>
     <w:lsdException w:name="heading 2" w:semiHidden="1" w:uiPriority="9" w:unhideWhenUsed="1" w:qFormat="1"/>
@@ -4051,6 +5119,11 @@
     <w:lsdException w:name="List Table 5 Dark Accent 6" w:uiPriority="50"/>
     <w:lsdException w:name="List Table 6 Colorful Accent 6" w:uiPriority="51"/>
     <w:lsdException w:name="List Table 7 Colorful Accent 6" w:uiPriority="52"/>
+    <w:lsdException w:name="Mention" w:semiHidden="1" w:unhideWhenUsed="1"/>
+    <w:lsdException w:name="Smart Hyperlink" w:semiHidden="1" w:unhideWhenUsed="1"/>
+    <w:lsdException w:name="Hashtag" w:semiHidden="1" w:unhideWhenUsed="1"/>
+    <w:lsdException w:name="Unresolved Mention" w:semiHidden="1" w:unhideWhenUsed="1"/>
+    <w:lsdException w:name="Smart Link" w:semiHidden="1" w:unhideWhenUsed="1"/>
   </w:latentStyles>
   <w:style w:type="paragraph" w:default="1" w:styleId="Normal">
     <w:name w:val="Normal"/>
@@ -4534,27 +5607,6 @@
 </file>
 
 <file path=customXml/item1.xml><?xml version="1.0" encoding="utf-8"?>
-<?mso-contentType ?>
-<FormTemplates xmlns="http://schemas.microsoft.com/sharepoint/v3/contenttype/forms">
-  <Display>DocumentLibraryForm</Display>
-  <Edit>DocumentLibraryForm</Edit>
-  <New>DocumentLibraryForm</New>
-</FormTemplates>
-</file>
-
-<file path=customXml/item2.xml><?xml version="1.0" encoding="utf-8"?>
-<p:properties xmlns:p="http://schemas.microsoft.com/office/2006/metadata/properties" xmlns:xsi="http://www.w3.org/2001/XMLSchema-instance" xmlns:pc="http://schemas.microsoft.com/office/infopath/2007/PartnerControls">
-  <documentManagement>
-    <TaxCatchAll xmlns="fc2e0b91-73db-4711-986b-9e7114b1c780" xsi:nil="true"/>
-    <lcf76f155ced4ddcb4097134ff3c332f xmlns="aa22b7f0-1c77-4983-9187-bff8e7aaefd5">
-      <Terms xmlns="http://schemas.microsoft.com/office/infopath/2007/PartnerControls"/>
-    </lcf76f155ced4ddcb4097134ff3c332f>
-    <Note xmlns="aa22b7f0-1c77-4983-9187-bff8e7aaefd5" xsi:nil="true"/>
-  </documentManagement>
-</p:properties>
-</file>
-
-<file path=customXml/item3.xml><?xml version="1.0" encoding="utf-8"?>
 <ct:contentTypeSchema xmlns:ct="http://schemas.microsoft.com/office/2006/metadata/contentType" xmlns:ma="http://schemas.microsoft.com/office/2006/metadata/properties/metaAttributes" ct:_="" ma:_="" ma:contentTypeName="Document" ma:contentTypeID="0x01010041FCC52ECBA99C44897D8B99E45B6EB2" ma:contentTypeVersion="20" ma:contentTypeDescription="Create a new document." ma:contentTypeScope="" ma:versionID="98dd51a1eb8d717f429cfb72bbcdf291">
   <xsd:schema xmlns:xsd="http://www.w3.org/2001/XMLSchema" xmlns:xs="http://www.w3.org/2001/XMLSchema" xmlns:p="http://schemas.microsoft.com/office/2006/metadata/properties" xmlns:ns2="aa22b7f0-1c77-4983-9187-bff8e7aaefd5" xmlns:ns3="fc2e0b91-73db-4711-986b-9e7114b1c780" targetNamespace="http://schemas.microsoft.com/office/2006/metadata/properties" ma:root="true" ma:fieldsID="764fccced344541160bdf3d7a4f43fd4" ns2:_="" ns3:_="">
     <xsd:import namespace="aa22b7f0-1c77-4983-9187-bff8e7aaefd5"/>
@@ -4811,10 +5863,42 @@
 </ct:contentTypeSchema>
 </file>
 
+<file path=customXml/item2.xml><?xml version="1.0" encoding="utf-8"?>
+<p:properties xmlns:p="http://schemas.microsoft.com/office/2006/metadata/properties" xmlns:xsi="http://www.w3.org/2001/XMLSchema-instance" xmlns:pc="http://schemas.microsoft.com/office/infopath/2007/PartnerControls">
+  <documentManagement>
+    <TaxCatchAll xmlns="fc2e0b91-73db-4711-986b-9e7114b1c780" xsi:nil="true"/>
+    <lcf76f155ced4ddcb4097134ff3c332f xmlns="aa22b7f0-1c77-4983-9187-bff8e7aaefd5">
+      <Terms xmlns="http://schemas.microsoft.com/office/infopath/2007/PartnerControls"/>
+    </lcf76f155ced4ddcb4097134ff3c332f>
+    <Note xmlns="aa22b7f0-1c77-4983-9187-bff8e7aaefd5" xsi:nil="true"/>
+  </documentManagement>
+</p:properties>
+</file>
+
+<file path=customXml/item3.xml><?xml version="1.0" encoding="utf-8"?>
+<?mso-contentType ?>
+<FormTemplates xmlns="http://schemas.microsoft.com/sharepoint/v3/contenttype/forms">
+  <Display>DocumentLibraryForm</Display>
+  <Edit>DocumentLibraryForm</Edit>
+  <New>DocumentLibraryForm</New>
+</FormTemplates>
+</file>
+
 <file path=customXml/itemProps1.xml><?xml version="1.0" encoding="utf-8"?>
-<ds:datastoreItem xmlns:ds="http://schemas.openxmlformats.org/officeDocument/2006/customXml" ds:itemID="{61801A56-0FD2-4394-93D8-612F28940603}">
+<ds:datastoreItem xmlns:ds="http://schemas.openxmlformats.org/officeDocument/2006/customXml" ds:itemID="{82045B43-7134-4D42-9F91-65658FCA0A3C}">
   <ds:schemaRefs>
-    <ds:schemaRef ds:uri="http://schemas.microsoft.com/sharepoint/v3/contenttype/forms"/>
+    <ds:schemaRef ds:uri="http://schemas.microsoft.com/office/2006/metadata/contentType"/>
+    <ds:schemaRef ds:uri="http://schemas.microsoft.com/office/2006/metadata/properties/metaAttributes"/>
+    <ds:schemaRef ds:uri="http://www.w3.org/2001/XMLSchema"/>
+    <ds:schemaRef ds:uri="http://schemas.microsoft.com/office/2006/metadata/properties"/>
+    <ds:schemaRef ds:uri="aa22b7f0-1c77-4983-9187-bff8e7aaefd5"/>
+    <ds:schemaRef ds:uri="fc2e0b91-73db-4711-986b-9e7114b1c780"/>
+    <ds:schemaRef ds:uri="http://schemas.microsoft.com/office/2006/documentManagement/types"/>
+    <ds:schemaRef ds:uri="http://schemas.microsoft.com/office/infopath/2007/PartnerControls"/>
+    <ds:schemaRef ds:uri="http://schemas.openxmlformats.org/package/2006/metadata/core-properties"/>
+    <ds:schemaRef ds:uri="http://purl.org/dc/elements/1.1/"/>
+    <ds:schemaRef ds:uri="http://purl.org/dc/terms/"/>
+    <ds:schemaRef ds:uri="http://schemas.microsoft.com/internal/obd"/>
   </ds:schemaRefs>
 </ds:datastoreItem>
 </file>
@@ -4831,20 +5915,9 @@
 </file>
 
 <file path=customXml/itemProps3.xml><?xml version="1.0" encoding="utf-8"?>
-<ds:datastoreItem xmlns:ds="http://schemas.openxmlformats.org/officeDocument/2006/customXml" ds:itemID="{82045B43-7134-4D42-9F91-65658FCA0A3C}">
+<ds:datastoreItem xmlns:ds="http://schemas.openxmlformats.org/officeDocument/2006/customXml" ds:itemID="{61801A56-0FD2-4394-93D8-612F28940603}">
   <ds:schemaRefs>
-    <ds:schemaRef ds:uri="http://schemas.microsoft.com/office/2006/metadata/contentType"/>
-    <ds:schemaRef ds:uri="http://schemas.microsoft.com/office/2006/metadata/properties/metaAttributes"/>
-    <ds:schemaRef ds:uri="http://www.w3.org/2001/XMLSchema"/>
-    <ds:schemaRef ds:uri="http://schemas.microsoft.com/office/2006/metadata/properties"/>
-    <ds:schemaRef ds:uri="aa22b7f0-1c77-4983-9187-bff8e7aaefd5"/>
-    <ds:schemaRef ds:uri="fc2e0b91-73db-4711-986b-9e7114b1c780"/>
-    <ds:schemaRef ds:uri="http://schemas.microsoft.com/office/2006/documentManagement/types"/>
-    <ds:schemaRef ds:uri="http://schemas.microsoft.com/office/infopath/2007/PartnerControls"/>
-    <ds:schemaRef ds:uri="http://schemas.openxmlformats.org/package/2006/metadata/core-properties"/>
-    <ds:schemaRef ds:uri="http://purl.org/dc/elements/1.1/"/>
-    <ds:schemaRef ds:uri="http://purl.org/dc/terms/"/>
-    <ds:schemaRef ds:uri="http://schemas.microsoft.com/internal/obd"/>
+    <ds:schemaRef ds:uri="http://schemas.microsoft.com/sharepoint/v3/contenttype/forms"/>
   </ds:schemaRefs>
 </ds:datastoreItem>
 </file>
</xml_diff>

<commit_message>
Updates to the EAD and COV/COA
</commit_message>
<xml_diff>
--- a/docassemble/USCISApplications/data/templates/COV_motion.docx
+++ b/docassemble/USCISApplications/data/templates/COV_motion.docx
@@ -113,7 +113,183 @@
     <w:p>
       <w:pPr>
         <w:jc w:val="center"/>
-      </w:pPr>
+        <w:rPr>
+          <w:b/>
+        </w:rPr>
+      </w:pPr>
+      <w:r>
+        <w:rPr>
+          <w:b/>
+        </w:rPr>
+        <w:t>{% if users[</w:t>
+      </w:r>
+      <w:proofErr w:type="spellStart"/>
+      <w:r>
+        <w:rPr>
+          <w:b/>
+        </w:rPr>
+        <w:t>i</w:t>
+      </w:r>
+      <w:proofErr w:type="spellEnd"/>
+      <w:r>
+        <w:rPr>
+          <w:b/>
+        </w:rPr>
+        <w:t>].</w:t>
+      </w:r>
+      <w:proofErr w:type="spellStart"/>
+      <w:r>
+        <w:rPr>
+          <w:b/>
+        </w:rPr>
+        <w:t>dhs.different_court_location</w:t>
+      </w:r>
+      <w:proofErr w:type="spellEnd"/>
+      <w:r>
+        <w:rPr>
+          <w:b/>
+        </w:rPr>
+        <w:t xml:space="preserve"> %}{{ users[</w:t>
+      </w:r>
+      <w:proofErr w:type="spellStart"/>
+      <w:r>
+        <w:rPr>
+          <w:b/>
+        </w:rPr>
+        <w:t>i</w:t>
+      </w:r>
+      <w:proofErr w:type="spellEnd"/>
+      <w:r>
+        <w:rPr>
+          <w:b/>
+        </w:rPr>
+        <w:t>].</w:t>
+      </w:r>
+      <w:proofErr w:type="spellStart"/>
+      <w:r>
+        <w:rPr>
+          <w:b/>
+        </w:rPr>
+        <w:t>dhs.court_city</w:t>
+      </w:r>
+      <w:proofErr w:type="spellEnd"/>
+      <w:r>
+        <w:rPr>
+          <w:b/>
+        </w:rPr>
+        <w:t xml:space="preserve"> | </w:t>
+      </w:r>
+      <w:r>
+        <w:rPr>
+          <w:b/>
+        </w:rPr>
+        <w:t>upper }}, {{ users[</w:t>
+      </w:r>
+      <w:proofErr w:type="spellStart"/>
+      <w:r>
+        <w:rPr>
+          <w:b/>
+        </w:rPr>
+        <w:t>i</w:t>
+      </w:r>
+      <w:proofErr w:type="spellEnd"/>
+      <w:r>
+        <w:rPr>
+          <w:b/>
+        </w:rPr>
+        <w:t>].</w:t>
+      </w:r>
+      <w:proofErr w:type="spellStart"/>
+      <w:r>
+        <w:rPr>
+          <w:b/>
+        </w:rPr>
+        <w:t>dhs.court_state</w:t>
+      </w:r>
+      <w:proofErr w:type="spellEnd"/>
+      <w:r>
+        <w:rPr>
+          <w:b/>
+        </w:rPr>
+        <w:t xml:space="preserve"> | </w:t>
+      </w:r>
+      <w:r>
+        <w:rPr>
+          <w:b/>
+        </w:rPr>
+        <w:t>upper }}{% else %}{{ users[</w:t>
+      </w:r>
+      <w:proofErr w:type="spellStart"/>
+      <w:r>
+        <w:rPr>
+          <w:b/>
+        </w:rPr>
+        <w:t>i</w:t>
+      </w:r>
+      <w:proofErr w:type="spellEnd"/>
+      <w:r>
+        <w:rPr>
+          <w:b/>
+        </w:rPr>
+        <w:t>].</w:t>
+      </w:r>
+      <w:proofErr w:type="spellStart"/>
+      <w:r>
+        <w:rPr>
+          <w:b/>
+        </w:rPr>
+        <w:t>dhs.address.city</w:t>
+      </w:r>
+      <w:proofErr w:type="spellEnd"/>
+      <w:r>
+        <w:rPr>
+          <w:b/>
+        </w:rPr>
+        <w:t xml:space="preserve"> |</w:t>
+      </w:r>
+      <w:r>
+        <w:t xml:space="preserve"> </w:t>
+      </w:r>
+      <w:r>
+        <w:rPr>
+          <w:b/>
+        </w:rPr>
+        <w:t>upper }}, {{ users[</w:t>
+      </w:r>
+      <w:proofErr w:type="spellStart"/>
+      <w:r>
+        <w:rPr>
+          <w:b/>
+        </w:rPr>
+        <w:t>i</w:t>
+      </w:r>
+      <w:proofErr w:type="spellEnd"/>
+      <w:r>
+        <w:rPr>
+          <w:b/>
+        </w:rPr>
+        <w:t>].</w:t>
+      </w:r>
+      <w:proofErr w:type="spellStart"/>
+      <w:r>
+        <w:rPr>
+          <w:b/>
+        </w:rPr>
+        <w:t>dhs.address.state</w:t>
+      </w:r>
+      <w:proofErr w:type="spellEnd"/>
+      <w:r>
+        <w:rPr>
+          <w:b/>
+        </w:rPr>
+        <w:t xml:space="preserve"> | </w:t>
+      </w:r>
+      <w:r>
+        <w:rPr>
+          <w:b/>
+        </w:rPr>
+        <w:t>upper }}{% endif %}</w:t>
+      </w:r>
     </w:p>
     <w:p>
       <w:r>
@@ -172,7 +348,6 @@
         </w:rPr>
         <w:t xml:space="preserve"> of:</w:t>
       </w:r>
-      <w:proofErr w:type="gramStart"/>
       <w:r>
         <w:tab/>
       </w:r>
@@ -182,7 +357,6 @@
       <w:r>
         <w:t>)</w:t>
       </w:r>
-      <w:proofErr w:type="gramEnd"/>
       <w:r>
         <w:rPr>
           <w:bCs/>
@@ -234,7 +408,6 @@
           <w:bCs/>
         </w:rPr>
       </w:pPr>
-      <w:proofErr w:type="gramStart"/>
       <w:r>
         <w:rPr>
           <w:bCs/>
@@ -247,7 +420,6 @@
         </w:rPr>
         <w:t>users</w:t>
       </w:r>
-      <w:proofErr w:type="gramEnd"/>
       <w:r>
         <w:rPr>
           <w:bCs/>
@@ -494,7 +666,6 @@
           <w:tab w:val="left" w:pos="5220"/>
         </w:tabs>
       </w:pPr>
-      <w:proofErr w:type="gramStart"/>
       <w:r>
         <w:t>{</w:t>
       </w:r>
@@ -502,11 +673,7 @@
         <w:t xml:space="preserve">{ </w:t>
       </w:r>
       <w:r>
-        <w:t>users</w:t>
-      </w:r>
-      <w:proofErr w:type="gramEnd"/>
-      <w:r>
-        <w:t>[</w:t>
+        <w:t>users[</w:t>
       </w:r>
       <w:proofErr w:type="spellStart"/>
       <w:r>
@@ -543,7 +710,6 @@
         </w:rPr>
         <w:t>_</w:t>
       </w:r>
-      <w:proofErr w:type="gramStart"/>
       <w:r>
         <w:rPr>
           <w:bCs/>
@@ -557,7 +723,6 @@
         </w:rPr>
         <w:t>(</w:t>
       </w:r>
-      <w:proofErr w:type="gramEnd"/>
       <w:r>
         <w:rPr>
           <w:bCs/>
@@ -787,6 +952,187 @@
         <w:t>OFFICE OF THE IMMIGRATION JUDGE</w:t>
       </w:r>
     </w:p>
+    <w:p>
+      <w:pPr>
+        <w:jc w:val="center"/>
+        <w:rPr>
+          <w:b/>
+        </w:rPr>
+      </w:pPr>
+      <w:r>
+        <w:rPr>
+          <w:b/>
+        </w:rPr>
+        <w:t>{% if users[</w:t>
+      </w:r>
+      <w:proofErr w:type="spellStart"/>
+      <w:r>
+        <w:rPr>
+          <w:b/>
+        </w:rPr>
+        <w:t>i</w:t>
+      </w:r>
+      <w:proofErr w:type="spellEnd"/>
+      <w:r>
+        <w:rPr>
+          <w:b/>
+        </w:rPr>
+        <w:t>].</w:t>
+      </w:r>
+      <w:proofErr w:type="spellStart"/>
+      <w:r>
+        <w:rPr>
+          <w:b/>
+        </w:rPr>
+        <w:t>dhs.different_court_location</w:t>
+      </w:r>
+      <w:proofErr w:type="spellEnd"/>
+      <w:r>
+        <w:rPr>
+          <w:b/>
+        </w:rPr>
+        <w:t xml:space="preserve"> %}{{ users[</w:t>
+      </w:r>
+      <w:proofErr w:type="spellStart"/>
+      <w:r>
+        <w:rPr>
+          <w:b/>
+        </w:rPr>
+        <w:t>i</w:t>
+      </w:r>
+      <w:proofErr w:type="spellEnd"/>
+      <w:r>
+        <w:rPr>
+          <w:b/>
+        </w:rPr>
+        <w:t>].</w:t>
+      </w:r>
+      <w:proofErr w:type="spellStart"/>
+      <w:r>
+        <w:rPr>
+          <w:b/>
+        </w:rPr>
+        <w:t>dhs.court_city</w:t>
+      </w:r>
+      <w:proofErr w:type="spellEnd"/>
+      <w:r>
+        <w:rPr>
+          <w:b/>
+        </w:rPr>
+        <w:t xml:space="preserve"> | </w:t>
+      </w:r>
+      <w:r>
+        <w:rPr>
+          <w:b/>
+        </w:rPr>
+        <w:t>upper }}, {{ users[</w:t>
+      </w:r>
+      <w:proofErr w:type="spellStart"/>
+      <w:r>
+        <w:rPr>
+          <w:b/>
+        </w:rPr>
+        <w:t>i</w:t>
+      </w:r>
+      <w:proofErr w:type="spellEnd"/>
+      <w:r>
+        <w:rPr>
+          <w:b/>
+        </w:rPr>
+        <w:t>].</w:t>
+      </w:r>
+      <w:proofErr w:type="spellStart"/>
+      <w:r>
+        <w:rPr>
+          <w:b/>
+        </w:rPr>
+        <w:t>dhs.court_state</w:t>
+      </w:r>
+      <w:proofErr w:type="spellEnd"/>
+      <w:r>
+        <w:rPr>
+          <w:b/>
+        </w:rPr>
+        <w:t xml:space="preserve"> | </w:t>
+      </w:r>
+      <w:r>
+        <w:rPr>
+          <w:b/>
+        </w:rPr>
+        <w:t>upper }}{% else %}{{ users[</w:t>
+      </w:r>
+      <w:proofErr w:type="spellStart"/>
+      <w:r>
+        <w:rPr>
+          <w:b/>
+        </w:rPr>
+        <w:t>i</w:t>
+      </w:r>
+      <w:proofErr w:type="spellEnd"/>
+      <w:r>
+        <w:rPr>
+          <w:b/>
+        </w:rPr>
+        <w:t>].</w:t>
+      </w:r>
+      <w:proofErr w:type="spellStart"/>
+      <w:r>
+        <w:rPr>
+          <w:b/>
+        </w:rPr>
+        <w:t>dhs.address.city</w:t>
+      </w:r>
+      <w:proofErr w:type="spellEnd"/>
+      <w:r>
+        <w:rPr>
+          <w:b/>
+        </w:rPr>
+        <w:t xml:space="preserve"> |</w:t>
+      </w:r>
+      <w:r>
+        <w:t xml:space="preserve"> </w:t>
+      </w:r>
+      <w:r>
+        <w:rPr>
+          <w:b/>
+        </w:rPr>
+        <w:t>upper }}, {{ users[</w:t>
+      </w:r>
+      <w:proofErr w:type="spellStart"/>
+      <w:r>
+        <w:rPr>
+          <w:b/>
+        </w:rPr>
+        <w:t>i</w:t>
+      </w:r>
+      <w:proofErr w:type="spellEnd"/>
+      <w:r>
+        <w:rPr>
+          <w:b/>
+        </w:rPr>
+        <w:t>].</w:t>
+      </w:r>
+      <w:proofErr w:type="spellStart"/>
+      <w:r>
+        <w:rPr>
+          <w:b/>
+        </w:rPr>
+        <w:t>dhs.address.state</w:t>
+      </w:r>
+      <w:proofErr w:type="spellEnd"/>
+      <w:r>
+        <w:rPr>
+          <w:b/>
+        </w:rPr>
+        <w:t xml:space="preserve"> | </w:t>
+      </w:r>
+      <w:r>
+        <w:rPr>
+          <w:b/>
+        </w:rPr>
+        <w:t>upper }}{% endif %}</w:t>
+      </w:r>
+    </w:p>
     <w:p/>
     <w:p>
       <w:pPr>
@@ -1180,19 +1526,11 @@
       <w:r>
         <w:t xml:space="preserve">I currently reside at </w:t>
       </w:r>
-      <w:proofErr w:type="gramStart"/>
-      <w:r>
-        <w:rPr>
-          <w:bCs/>
-        </w:rPr>
-        <w:t>{{ users</w:t>
-      </w:r>
-      <w:proofErr w:type="gramEnd"/>
-      <w:r>
-        <w:rPr>
-          <w:bCs/>
-        </w:rPr>
-        <w:t>[</w:t>
+      <w:r>
+        <w:rPr>
+          <w:bCs/>
+        </w:rPr>
+        <w:t>{{ users[</w:t>
       </w:r>
       <w:proofErr w:type="spellStart"/>
       <w:r>
@@ -1231,13 +1569,8 @@
       <w:r>
         <w:t xml:space="preserve">. I have been in the United States since </w:t>
       </w:r>
-      <w:proofErr w:type="gramStart"/>
-      <w:r>
-        <w:t>{{ users</w:t>
-      </w:r>
-      <w:proofErr w:type="gramEnd"/>
-      <w:r>
-        <w:t>[</w:t>
+      <w:r>
+        <w:t>{{ users[</w:t>
       </w:r>
       <w:proofErr w:type="spellStart"/>
       <w:r>
@@ -1632,16 +1965,11 @@
       <w:r>
         <w:t xml:space="preserve">As of today, </w:t>
       </w:r>
-      <w:proofErr w:type="gramStart"/>
       <w:r>
         <w:t>{{</w:t>
       </w:r>
       <w:r>
-        <w:t xml:space="preserve"> today</w:t>
-      </w:r>
-      <w:proofErr w:type="gramEnd"/>
-      <w:r>
-        <w:t>()</w:t>
+        <w:t xml:space="preserve"> today()</w:t>
       </w:r>
       <w:r>
         <w:t>.format('MM/dd/</w:t>
@@ -1684,7 +2012,6 @@
         </w:rPr>
         <w:t xml:space="preserve"> </w:t>
       </w:r>
-      <w:proofErr w:type="gramStart"/>
       <w:r>
         <w:t>{</w:t>
       </w:r>
@@ -1692,11 +2019,7 @@
         <w:t xml:space="preserve">{ </w:t>
       </w:r>
       <w:r>
-        <w:t>users</w:t>
-      </w:r>
-      <w:proofErr w:type="gramEnd"/>
-      <w:r>
-        <w:t>[</w:t>
+        <w:t>users[</w:t>
       </w:r>
       <w:proofErr w:type="spellStart"/>
       <w:r>
@@ -1801,7 +2124,6 @@
       <w:r>
         <w:t xml:space="preserve"> </w:t>
       </w:r>
-      <w:proofErr w:type="gramStart"/>
       <w:r>
         <w:rPr>
           <w:bCs/>
@@ -1812,14 +2134,7 @@
         <w:rPr>
           <w:bCs/>
         </w:rPr>
-        <w:t>users</w:t>
-      </w:r>
-      <w:proofErr w:type="gramEnd"/>
-      <w:r>
-        <w:rPr>
-          <w:bCs/>
-        </w:rPr>
-        <w:t>[</w:t>
+        <w:t>users[</w:t>
       </w:r>
       <w:proofErr w:type="spellStart"/>
       <w:r>
@@ -1872,6 +2187,7 @@
     </w:p>
     <w:p>
       <w:r>
+        <w:lastRenderedPageBreak/>
         <w:t>Respectfully submitted,</w:t>
       </w:r>
       <w:r>
@@ -1890,7 +2206,6 @@
         <w:rPr>
           <w:b/>
         </w:rPr>
-        <w:lastRenderedPageBreak/>
         <w:t>________________________________</w:t>
       </w:r>
       <w:r>
@@ -2000,6 +2315,211 @@
           <w:bCs/>
         </w:rPr>
         <w:t>OFFICE OF THE IMMIGRATION JUDGE</w:t>
+      </w:r>
+    </w:p>
+    <w:p>
+      <w:pPr>
+        <w:jc w:val="center"/>
+        <w:rPr>
+          <w:b/>
+        </w:rPr>
+      </w:pPr>
+      <w:r>
+        <w:rPr>
+          <w:b/>
+        </w:rPr>
+        <w:t>{% if users[</w:t>
+      </w:r>
+      <w:proofErr w:type="spellStart"/>
+      <w:r>
+        <w:rPr>
+          <w:b/>
+        </w:rPr>
+        <w:t>i</w:t>
+      </w:r>
+      <w:proofErr w:type="spellEnd"/>
+      <w:r>
+        <w:rPr>
+          <w:b/>
+        </w:rPr>
+        <w:t>].</w:t>
+      </w:r>
+      <w:proofErr w:type="spellStart"/>
+      <w:r>
+        <w:rPr>
+          <w:b/>
+        </w:rPr>
+        <w:t>dhs.different_court_location</w:t>
+      </w:r>
+      <w:proofErr w:type="spellEnd"/>
+      <w:r>
+        <w:rPr>
+          <w:b/>
+        </w:rPr>
+        <w:t xml:space="preserve"> %}{{ users[</w:t>
+      </w:r>
+      <w:proofErr w:type="spellStart"/>
+      <w:r>
+        <w:rPr>
+          <w:b/>
+        </w:rPr>
+        <w:t>i</w:t>
+      </w:r>
+      <w:proofErr w:type="spellEnd"/>
+      <w:r>
+        <w:rPr>
+          <w:b/>
+        </w:rPr>
+        <w:t>].</w:t>
+      </w:r>
+      <w:proofErr w:type="spellStart"/>
+      <w:r>
+        <w:rPr>
+          <w:b/>
+        </w:rPr>
+        <w:t>dhs.court_city</w:t>
+      </w:r>
+      <w:proofErr w:type="spellEnd"/>
+      <w:r>
+        <w:rPr>
+          <w:b/>
+        </w:rPr>
+        <w:t xml:space="preserve"> | </w:t>
+      </w:r>
+      <w:r>
+        <w:rPr>
+          <w:b/>
+        </w:rPr>
+        <w:t>upper</w:t>
+      </w:r>
+      <w:r>
+        <w:rPr>
+          <w:b/>
+        </w:rPr>
+        <w:t xml:space="preserve"> }}, {{ users[</w:t>
+      </w:r>
+      <w:proofErr w:type="spellStart"/>
+      <w:r>
+        <w:rPr>
+          <w:b/>
+        </w:rPr>
+        <w:t>i</w:t>
+      </w:r>
+      <w:proofErr w:type="spellEnd"/>
+      <w:r>
+        <w:rPr>
+          <w:b/>
+        </w:rPr>
+        <w:t>].</w:t>
+      </w:r>
+      <w:proofErr w:type="spellStart"/>
+      <w:r>
+        <w:rPr>
+          <w:b/>
+        </w:rPr>
+        <w:t>dhs.court_state</w:t>
+      </w:r>
+      <w:proofErr w:type="spellEnd"/>
+      <w:r>
+        <w:rPr>
+          <w:b/>
+        </w:rPr>
+        <w:t xml:space="preserve"> | </w:t>
+      </w:r>
+      <w:r>
+        <w:rPr>
+          <w:b/>
+        </w:rPr>
+        <w:t>upper</w:t>
+      </w:r>
+      <w:r>
+        <w:rPr>
+          <w:b/>
+        </w:rPr>
+        <w:t xml:space="preserve"> }}{% else %}{{ users[</w:t>
+      </w:r>
+      <w:proofErr w:type="spellStart"/>
+      <w:r>
+        <w:rPr>
+          <w:b/>
+        </w:rPr>
+        <w:t>i</w:t>
+      </w:r>
+      <w:proofErr w:type="spellEnd"/>
+      <w:r>
+        <w:rPr>
+          <w:b/>
+        </w:rPr>
+        <w:t>].</w:t>
+      </w:r>
+      <w:proofErr w:type="spellStart"/>
+      <w:r>
+        <w:rPr>
+          <w:b/>
+        </w:rPr>
+        <w:t>dhs.address.city</w:t>
+      </w:r>
+      <w:proofErr w:type="spellEnd"/>
+      <w:r>
+        <w:rPr>
+          <w:b/>
+        </w:rPr>
+        <w:t xml:space="preserve"> |</w:t>
+      </w:r>
+      <w:r>
+        <w:t xml:space="preserve"> </w:t>
+      </w:r>
+      <w:r>
+        <w:rPr>
+          <w:b/>
+        </w:rPr>
+        <w:t>upper</w:t>
+      </w:r>
+      <w:r>
+        <w:rPr>
+          <w:b/>
+        </w:rPr>
+        <w:t xml:space="preserve"> }}, {{ users[</w:t>
+      </w:r>
+      <w:proofErr w:type="spellStart"/>
+      <w:r>
+        <w:rPr>
+          <w:b/>
+        </w:rPr>
+        <w:t>i</w:t>
+      </w:r>
+      <w:proofErr w:type="spellEnd"/>
+      <w:r>
+        <w:rPr>
+          <w:b/>
+        </w:rPr>
+        <w:t>].</w:t>
+      </w:r>
+      <w:proofErr w:type="spellStart"/>
+      <w:r>
+        <w:rPr>
+          <w:b/>
+        </w:rPr>
+        <w:t>dhs.address.state</w:t>
+      </w:r>
+      <w:proofErr w:type="spellEnd"/>
+      <w:r>
+        <w:rPr>
+          <w:b/>
+        </w:rPr>
+        <w:t xml:space="preserve"> | </w:t>
+      </w:r>
+      <w:r>
+        <w:rPr>
+          <w:b/>
+        </w:rPr>
+        <w:t>upper</w:t>
+      </w:r>
+      <w:r>
+        <w:rPr>
+          <w:b/>
+        </w:rPr>
+        <w:t xml:space="preserve"> }}{% endif %}</w:t>
       </w:r>
     </w:p>
     <w:p>
@@ -2047,7 +2567,6 @@
           <w:bCs/>
         </w:rPr>
       </w:pPr>
-      <w:proofErr w:type="gramStart"/>
       <w:r>
         <w:rPr>
           <w:bCs/>
@@ -2060,7 +2579,6 @@
         </w:rPr>
         <w:t>users</w:t>
       </w:r>
-      <w:proofErr w:type="gramEnd"/>
       <w:r>
         <w:rPr>
           <w:bCs/>
@@ -2347,17 +2865,12 @@
         </w:rPr>
         <w:t xml:space="preserve"> </w:t>
       </w:r>
-      <w:proofErr w:type="gramStart"/>
       <w:r>
         <w:t xml:space="preserve">{{ </w:t>
       </w:r>
       <w:proofErr w:type="spellStart"/>
       <w:r>
-        <w:t>output</w:t>
-      </w:r>
-      <w:proofErr w:type="gramEnd"/>
-      <w:r>
-        <w:t>_checkbox</w:t>
+        <w:t>output_checkbox</w:t>
       </w:r>
       <w:proofErr w:type="spellEnd"/>
       <w:r>
@@ -2441,17 +2954,12 @@
           <w:rFonts w:eastAsia="Calibri"/>
         </w:rPr>
       </w:pPr>
-      <w:proofErr w:type="gramStart"/>
       <w:r>
         <w:t xml:space="preserve">{{ </w:t>
       </w:r>
       <w:proofErr w:type="spellStart"/>
       <w:r>
-        <w:t>output</w:t>
-      </w:r>
-      <w:proofErr w:type="gramEnd"/>
-      <w:r>
-        <w:t>_checkbox</w:t>
+        <w:t>output_checkbox</w:t>
       </w:r>
       <w:proofErr w:type="spellEnd"/>
       <w:r>
@@ -2477,17 +2985,12 @@
           <w:rFonts w:eastAsia="Calibri"/>
         </w:rPr>
       </w:pPr>
-      <w:proofErr w:type="gramStart"/>
       <w:r>
         <w:t xml:space="preserve">{{ </w:t>
       </w:r>
       <w:proofErr w:type="spellStart"/>
       <w:r>
-        <w:t>output</w:t>
-      </w:r>
-      <w:proofErr w:type="gramEnd"/>
-      <w:r>
-        <w:t>_checkbox</w:t>
+        <w:t>output_checkbox</w:t>
       </w:r>
       <w:proofErr w:type="spellEnd"/>
       <w:r>
@@ -2513,17 +3016,12 @@
           <w:rFonts w:eastAsia="Calibri"/>
         </w:rPr>
       </w:pPr>
-      <w:proofErr w:type="gramStart"/>
       <w:r>
         <w:t xml:space="preserve">{{ </w:t>
       </w:r>
       <w:proofErr w:type="spellStart"/>
       <w:r>
-        <w:t>output</w:t>
-      </w:r>
-      <w:proofErr w:type="gramEnd"/>
-      <w:r>
-        <w:t>_checkbox</w:t>
+        <w:t>output_checkbox</w:t>
       </w:r>
       <w:proofErr w:type="spellEnd"/>
       <w:r>
@@ -2549,17 +3047,12 @@
           <w:rFonts w:eastAsia="Calibri"/>
         </w:rPr>
       </w:pPr>
-      <w:proofErr w:type="gramStart"/>
       <w:r>
         <w:t xml:space="preserve">{{ </w:t>
       </w:r>
       <w:proofErr w:type="spellStart"/>
       <w:r>
-        <w:t>output</w:t>
-      </w:r>
-      <w:proofErr w:type="gramEnd"/>
-      <w:r>
-        <w:t>_checkbox</w:t>
+        <w:t>output_checkbox</w:t>
       </w:r>
       <w:proofErr w:type="spellEnd"/>
       <w:r>
@@ -2585,17 +3078,12 @@
           <w:rFonts w:eastAsia="Calibri"/>
         </w:rPr>
       </w:pPr>
-      <w:proofErr w:type="gramStart"/>
       <w:r>
         <w:t xml:space="preserve">{{ </w:t>
       </w:r>
       <w:proofErr w:type="spellStart"/>
       <w:r>
-        <w:t>output</w:t>
-      </w:r>
-      <w:proofErr w:type="gramEnd"/>
-      <w:r>
-        <w:t>_checkbox</w:t>
+        <w:t>output_checkbox</w:t>
       </w:r>
       <w:proofErr w:type="spellEnd"/>
       <w:r>
@@ -2621,17 +3109,12 @@
           <w:rFonts w:eastAsia="Calibri"/>
         </w:rPr>
       </w:pPr>
-      <w:proofErr w:type="gramStart"/>
       <w:r>
         <w:t xml:space="preserve">{{ </w:t>
       </w:r>
       <w:proofErr w:type="spellStart"/>
       <w:r>
-        <w:t>output</w:t>
-      </w:r>
-      <w:proofErr w:type="gramEnd"/>
-      <w:r>
-        <w:t>_checkbox</w:t>
+        <w:t>output_checkbox</w:t>
       </w:r>
       <w:proofErr w:type="spellEnd"/>
       <w:r>
@@ -2657,17 +3140,12 @@
           <w:rFonts w:eastAsia="Calibri"/>
         </w:rPr>
       </w:pPr>
-      <w:proofErr w:type="gramStart"/>
       <w:r>
         <w:t xml:space="preserve">{{ </w:t>
       </w:r>
       <w:proofErr w:type="spellStart"/>
       <w:r>
-        <w:t>output</w:t>
-      </w:r>
-      <w:proofErr w:type="gramEnd"/>
-      <w:r>
-        <w:t>_checkbox</w:t>
+        <w:t>output_checkbox</w:t>
       </w:r>
       <w:proofErr w:type="spellEnd"/>
       <w:r>
@@ -2730,17 +3208,12 @@
           <w:rFonts w:eastAsia="Calibri"/>
         </w:rPr>
       </w:pPr>
-      <w:proofErr w:type="gramStart"/>
       <w:r>
         <w:t xml:space="preserve">{{ </w:t>
       </w:r>
       <w:proofErr w:type="spellStart"/>
       <w:r>
-        <w:t>output</w:t>
-      </w:r>
-      <w:proofErr w:type="gramEnd"/>
-      <w:r>
-        <w:t>_checkbox</w:t>
+        <w:t>output_checkbox</w:t>
       </w:r>
       <w:proofErr w:type="spellEnd"/>
       <w:r>
@@ -2766,17 +3239,12 @@
           <w:rFonts w:eastAsia="Calibri"/>
         </w:rPr>
       </w:pPr>
-      <w:proofErr w:type="gramStart"/>
       <w:r>
         <w:t xml:space="preserve">{{ </w:t>
       </w:r>
       <w:proofErr w:type="spellStart"/>
       <w:r>
-        <w:t>output</w:t>
-      </w:r>
-      <w:proofErr w:type="gramEnd"/>
-      <w:r>
-        <w:t>_checkbox</w:t>
+        <w:t>output_checkbox</w:t>
       </w:r>
       <w:proofErr w:type="spellEnd"/>
       <w:r>
@@ -3007,21 +3475,7 @@
         <w:rPr>
           <w:rFonts w:eastAsia="Calibri"/>
         </w:rPr>
-        <w:t xml:space="preserve">MAIL </w:t>
-      </w:r>
-      <w:proofErr w:type="gramStart"/>
-      <w:r>
-        <w:rPr>
-          <w:rFonts w:eastAsia="Calibri"/>
-        </w:rPr>
-        <w:t xml:space="preserve">(  </w:t>
-      </w:r>
-      <w:proofErr w:type="gramEnd"/>
-      <w:r>
-        <w:rPr>
-          <w:rFonts w:eastAsia="Calibri"/>
-        </w:rPr>
-        <w:t xml:space="preserve">   )   PERSONAL SERVICE (     )   ELECTRONIC SERVICE (     ) </w:t>
+        <w:t xml:space="preserve">MAIL (     )   PERSONAL SERVICE (     )   ELECTRONIC SERVICE (     ) </w:t>
       </w:r>
     </w:p>
     <w:p>
@@ -3038,22 +3492,7 @@
         <w:rPr>
           <w:rFonts w:eastAsia="Calibri"/>
         </w:rPr>
-        <w:lastRenderedPageBreak/>
-        <w:t xml:space="preserve">TO: RESPONDENT </w:t>
-      </w:r>
-      <w:proofErr w:type="gramStart"/>
-      <w:r>
-        <w:rPr>
-          <w:rFonts w:eastAsia="Calibri"/>
-        </w:rPr>
-        <w:t xml:space="preserve">(  </w:t>
-      </w:r>
-      <w:proofErr w:type="gramEnd"/>
-      <w:r>
-        <w:rPr>
-          <w:rFonts w:eastAsia="Calibri"/>
-        </w:rPr>
-        <w:t xml:space="preserve">   )    RESPONDENT’S C/O CUSTODIAL OFFICER (     )   RESPONDENT’S ATTY/REP (     )    DHS (     ) </w:t>
+        <w:t xml:space="preserve">TO: RESPONDENT (     )    RESPONDENT’S C/O CUSTODIAL OFFICER (     )   RESPONDENT’S ATTY/REP (     )    DHS (     ) </w:t>
       </w:r>
     </w:p>
     <w:p>
@@ -3066,19 +3505,11 @@
           <w:rFonts w:eastAsia="Calibri"/>
         </w:rPr>
       </w:pPr>
-      <w:proofErr w:type="gramStart"/>
-      <w:r>
-        <w:rPr>
-          <w:rFonts w:eastAsia="Calibri"/>
-        </w:rPr>
-        <w:t>DATE:_</w:t>
-      </w:r>
-      <w:proofErr w:type="gramEnd"/>
-      <w:r>
-        <w:rPr>
-          <w:rFonts w:eastAsia="Calibri"/>
-        </w:rPr>
-        <w:t>___________________   BY: COURT STAFF_________________________________</w:t>
+      <w:r>
+        <w:rPr>
+          <w:rFonts w:eastAsia="Calibri"/>
+        </w:rPr>
+        <w:t>DATE:____________________   BY: COURT STAFF_________________________________</w:t>
       </w:r>
     </w:p>
     <w:p>
@@ -3095,21 +3526,7 @@
         <w:rPr>
           <w:rFonts w:eastAsia="Calibri"/>
         </w:rPr>
-        <w:t xml:space="preserve">ATTACHMENTS: EOIR-33 </w:t>
-      </w:r>
-      <w:proofErr w:type="gramStart"/>
-      <w:r>
-        <w:rPr>
-          <w:rFonts w:eastAsia="Calibri"/>
-        </w:rPr>
-        <w:t xml:space="preserve">(  </w:t>
-      </w:r>
-      <w:proofErr w:type="gramEnd"/>
-      <w:r>
-        <w:rPr>
-          <w:rFonts w:eastAsia="Calibri"/>
-        </w:rPr>
-        <w:t xml:space="preserve">   )   EOIR-28 (    )   LEGAL SERVICES LIST (   )    OTHER</w:t>
+        <w:t>ATTACHMENTS: EOIR-33 (     )   EOIR-28 (    )   LEGAL SERVICES LIST (   )    OTHER</w:t>
       </w:r>
     </w:p>
     <w:p>
@@ -3157,7 +3574,6 @@
           <w:bCs/>
         </w:rPr>
       </w:pPr>
-      <w:proofErr w:type="gramStart"/>
       <w:r>
         <w:rPr>
           <w:bCs/>
@@ -3170,7 +3586,6 @@
         </w:rPr>
         <w:t>users</w:t>
       </w:r>
-      <w:proofErr w:type="gramEnd"/>
       <w:r>
         <w:rPr>
           <w:bCs/>
@@ -3400,9 +3815,58 @@
         <w:t>On</w:t>
       </w:r>
       <w:r>
+        <w:rPr>
+          <w:bCs/>
+        </w:rPr>
         <w:t xml:space="preserve"> </w:t>
       </w:r>
       <w:r>
+        <w:rPr>
+          <w:bCs/>
+        </w:rPr>
+        <w:t xml:space="preserve">{% if </w:t>
+      </w:r>
+      <w:r>
+        <w:rPr>
+          <w:bCs/>
+        </w:rPr>
+        <w:t>users[</w:t>
+      </w:r>
+      <w:proofErr w:type="spellStart"/>
+      <w:r>
+        <w:rPr>
+          <w:bCs/>
+        </w:rPr>
+        <w:t>i</w:t>
+      </w:r>
+      <w:proofErr w:type="spellEnd"/>
+      <w:r>
+        <w:rPr>
+          <w:bCs/>
+        </w:rPr>
+        <w:t>].</w:t>
+      </w:r>
+      <w:proofErr w:type="spellStart"/>
+      <w:r>
+        <w:rPr>
+          <w:bCs/>
+        </w:rPr>
+        <w:t>cert_of_service</w:t>
+      </w:r>
+      <w:proofErr w:type="spellEnd"/>
+      <w:r>
+        <w:rPr>
+          <w:bCs/>
+        </w:rPr>
+        <w:t xml:space="preserve"> </w:t>
+      </w:r>
+      <w:r>
+        <w:rPr>
+          <w:bCs/>
+        </w:rPr>
+        <w:t>%}</w:t>
+      </w:r>
+      <w:r>
         <w:t>{{ today().format("MM/dd/</w:t>
       </w:r>
       <w:proofErr w:type="spellStart"/>
@@ -3411,7 +3875,13 @@
       </w:r>
       <w:proofErr w:type="spellEnd"/>
       <w:r>
-        <w:t>") }}</w:t>
+        <w:t>"</w:t>
+      </w:r>
+      <w:r>
+        <w:t xml:space="preserve">) </w:t>
+      </w:r>
+      <w:r>
+        <w:t>}}</w:t>
       </w:r>
       <w:r>
         <w:t xml:space="preserve">, </w:t>
@@ -3476,6 +3946,21 @@
           <w:bCs/>
         </w:rPr>
         <w:t xml:space="preserve"> }}</w:t>
+      </w:r>
+      <w:r>
+        <w:rPr>
+          <w:bCs/>
+        </w:rPr>
+        <w:t xml:space="preserve">{% </w:t>
+      </w:r>
+      <w:r>
+        <w:t>else %}______________, ______________________________</w:t>
+      </w:r>
+      <w:r>
+        <w:rPr>
+          <w:bCs/>
+        </w:rPr>
+        <w:t>{% endif %}</w:t>
       </w:r>
       <w:r>
         <w:t xml:space="preserve">, served a copy of this </w:t>
@@ -5138,7 +5623,6 @@
   <w:style w:type="character" w:default="1" w:styleId="DefaultParagraphFont">
     <w:name w:val="Default Paragraph Font"/>
     <w:uiPriority w:val="1"/>
-    <w:semiHidden/>
     <w:unhideWhenUsed/>
   </w:style>
   <w:style w:type="table" w:default="1" w:styleId="TableNormal">
@@ -5607,6 +6091,27 @@
 </file>
 
 <file path=customXml/item1.xml><?xml version="1.0" encoding="utf-8"?>
+<?mso-contentType ?>
+<FormTemplates xmlns="http://schemas.microsoft.com/sharepoint/v3/contenttype/forms">
+  <Display>DocumentLibraryForm</Display>
+  <Edit>DocumentLibraryForm</Edit>
+  <New>DocumentLibraryForm</New>
+</FormTemplates>
+</file>
+
+<file path=customXml/item2.xml><?xml version="1.0" encoding="utf-8"?>
+<p:properties xmlns:p="http://schemas.microsoft.com/office/2006/metadata/properties" xmlns:xsi="http://www.w3.org/2001/XMLSchema-instance" xmlns:pc="http://schemas.microsoft.com/office/infopath/2007/PartnerControls">
+  <documentManagement>
+    <TaxCatchAll xmlns="fc2e0b91-73db-4711-986b-9e7114b1c780" xsi:nil="true"/>
+    <lcf76f155ced4ddcb4097134ff3c332f xmlns="aa22b7f0-1c77-4983-9187-bff8e7aaefd5">
+      <Terms xmlns="http://schemas.microsoft.com/office/infopath/2007/PartnerControls"/>
+    </lcf76f155ced4ddcb4097134ff3c332f>
+    <Note xmlns="aa22b7f0-1c77-4983-9187-bff8e7aaefd5" xsi:nil="true"/>
+  </documentManagement>
+</p:properties>
+</file>
+
+<file path=customXml/item3.xml><?xml version="1.0" encoding="utf-8"?>
 <ct:contentTypeSchema xmlns:ct="http://schemas.microsoft.com/office/2006/metadata/contentType" xmlns:ma="http://schemas.microsoft.com/office/2006/metadata/properties/metaAttributes" ct:_="" ma:_="" ma:contentTypeName="Document" ma:contentTypeID="0x01010041FCC52ECBA99C44897D8B99E45B6EB2" ma:contentTypeVersion="20" ma:contentTypeDescription="Create a new document." ma:contentTypeScope="" ma:versionID="98dd51a1eb8d717f429cfb72bbcdf291">
   <xsd:schema xmlns:xsd="http://www.w3.org/2001/XMLSchema" xmlns:xs="http://www.w3.org/2001/XMLSchema" xmlns:p="http://schemas.microsoft.com/office/2006/metadata/properties" xmlns:ns2="aa22b7f0-1c77-4983-9187-bff8e7aaefd5" xmlns:ns3="fc2e0b91-73db-4711-986b-9e7114b1c780" targetNamespace="http://schemas.microsoft.com/office/2006/metadata/properties" ma:root="true" ma:fieldsID="764fccced344541160bdf3d7a4f43fd4" ns2:_="" ns3:_="">
     <xsd:import namespace="aa22b7f0-1c77-4983-9187-bff8e7aaefd5"/>
@@ -5863,28 +6368,26 @@
 </ct:contentTypeSchema>
 </file>
 
-<file path=customXml/item2.xml><?xml version="1.0" encoding="utf-8"?>
-<p:properties xmlns:p="http://schemas.microsoft.com/office/2006/metadata/properties" xmlns:xsi="http://www.w3.org/2001/XMLSchema-instance" xmlns:pc="http://schemas.microsoft.com/office/infopath/2007/PartnerControls">
-  <documentManagement>
-    <TaxCatchAll xmlns="fc2e0b91-73db-4711-986b-9e7114b1c780" xsi:nil="true"/>
-    <lcf76f155ced4ddcb4097134ff3c332f xmlns="aa22b7f0-1c77-4983-9187-bff8e7aaefd5">
-      <Terms xmlns="http://schemas.microsoft.com/office/infopath/2007/PartnerControls"/>
-    </lcf76f155ced4ddcb4097134ff3c332f>
-    <Note xmlns="aa22b7f0-1c77-4983-9187-bff8e7aaefd5" xsi:nil="true"/>
-  </documentManagement>
-</p:properties>
+<file path=customXml/itemProps1.xml><?xml version="1.0" encoding="utf-8"?>
+<ds:datastoreItem xmlns:ds="http://schemas.openxmlformats.org/officeDocument/2006/customXml" ds:itemID="{61801A56-0FD2-4394-93D8-612F28940603}">
+  <ds:schemaRefs>
+    <ds:schemaRef ds:uri="http://schemas.microsoft.com/sharepoint/v3/contenttype/forms"/>
+  </ds:schemaRefs>
+</ds:datastoreItem>
 </file>
 
-<file path=customXml/item3.xml><?xml version="1.0" encoding="utf-8"?>
-<?mso-contentType ?>
-<FormTemplates xmlns="http://schemas.microsoft.com/sharepoint/v3/contenttype/forms">
-  <Display>DocumentLibraryForm</Display>
-  <Edit>DocumentLibraryForm</Edit>
-  <New>DocumentLibraryForm</New>
-</FormTemplates>
+<file path=customXml/itemProps2.xml><?xml version="1.0" encoding="utf-8"?>
+<ds:datastoreItem xmlns:ds="http://schemas.openxmlformats.org/officeDocument/2006/customXml" ds:itemID="{20C66F9F-F7B4-4B87-8910-A2DDB634D5E0}">
+  <ds:schemaRefs>
+    <ds:schemaRef ds:uri="http://schemas.microsoft.com/office/2006/metadata/properties"/>
+    <ds:schemaRef ds:uri="http://schemas.microsoft.com/office/infopath/2007/PartnerControls"/>
+    <ds:schemaRef ds:uri="fc2e0b91-73db-4711-986b-9e7114b1c780"/>
+    <ds:schemaRef ds:uri="aa22b7f0-1c77-4983-9187-bff8e7aaefd5"/>
+  </ds:schemaRefs>
+</ds:datastoreItem>
 </file>
 
-<file path=customXml/itemProps1.xml><?xml version="1.0" encoding="utf-8"?>
+<file path=customXml/itemProps3.xml><?xml version="1.0" encoding="utf-8"?>
 <ds:datastoreItem xmlns:ds="http://schemas.openxmlformats.org/officeDocument/2006/customXml" ds:itemID="{82045B43-7134-4D42-9F91-65658FCA0A3C}">
   <ds:schemaRefs>
     <ds:schemaRef ds:uri="http://schemas.microsoft.com/office/2006/metadata/contentType"/>
@@ -5901,23 +6404,4 @@
     <ds:schemaRef ds:uri="http://schemas.microsoft.com/internal/obd"/>
   </ds:schemaRefs>
 </ds:datastoreItem>
-</file>
-
-<file path=customXml/itemProps2.xml><?xml version="1.0" encoding="utf-8"?>
-<ds:datastoreItem xmlns:ds="http://schemas.openxmlformats.org/officeDocument/2006/customXml" ds:itemID="{20C66F9F-F7B4-4B87-8910-A2DDB634D5E0}">
-  <ds:schemaRefs>
-    <ds:schemaRef ds:uri="http://schemas.microsoft.com/office/2006/metadata/properties"/>
-    <ds:schemaRef ds:uri="http://schemas.microsoft.com/office/infopath/2007/PartnerControls"/>
-    <ds:schemaRef ds:uri="fc2e0b91-73db-4711-986b-9e7114b1c780"/>
-    <ds:schemaRef ds:uri="aa22b7f0-1c77-4983-9187-bff8e7aaefd5"/>
-  </ds:schemaRefs>
-</ds:datastoreItem>
-</file>
-
-<file path=customXml/itemProps3.xml><?xml version="1.0" encoding="utf-8"?>
-<ds:datastoreItem xmlns:ds="http://schemas.openxmlformats.org/officeDocument/2006/customXml" ds:itemID="{61801A56-0FD2-4394-93D8-612F28940603}">
-  <ds:schemaRefs>
-    <ds:schemaRef ds:uri="http://schemas.microsoft.com/sharepoint/v3/contenttype/forms"/>
-  </ds:schemaRefs>
-</ds:datastoreItem>
 </file>
</xml_diff>

<commit_message>
More fixes to the interview and updated DOCX files.
</commit_message>
<xml_diff>
--- a/docassemble/USCISApplications/data/templates/COV_motion.docx
+++ b/docassemble/USCISApplications/data/templates/COV_motion.docx
@@ -49,7 +49,6 @@
         </w:rPr>
         <w:tab/>
       </w:r>
-      <w:proofErr w:type="spellStart"/>
       <w:r>
         <w:rPr>
           <w:b/>
@@ -57,7 +56,6 @@
         </w:rPr>
         <w:t>NonDetained</w:t>
       </w:r>
-      <w:proofErr w:type="spellEnd"/>
     </w:p>
     <w:p/>
     <w:p/>
@@ -121,58 +119,8 @@
         <w:rPr>
           <w:b/>
         </w:rPr>
-        <w:t>{% if users[</w:t>
-      </w:r>
-      <w:proofErr w:type="spellStart"/>
-      <w:r>
-        <w:rPr>
-          <w:b/>
-        </w:rPr>
-        <w:t>i</w:t>
-      </w:r>
-      <w:proofErr w:type="spellEnd"/>
-      <w:r>
-        <w:rPr>
-          <w:b/>
-        </w:rPr>
-        <w:t>].</w:t>
-      </w:r>
-      <w:proofErr w:type="spellStart"/>
-      <w:r>
-        <w:rPr>
-          <w:b/>
-        </w:rPr>
-        <w:t>dhs.different_court_location</w:t>
-      </w:r>
-      <w:proofErr w:type="spellEnd"/>
-      <w:r>
-        <w:rPr>
-          <w:b/>
-        </w:rPr>
-        <w:t xml:space="preserve"> %}{{ users[</w:t>
-      </w:r>
-      <w:proofErr w:type="spellStart"/>
-      <w:r>
-        <w:rPr>
-          <w:b/>
-        </w:rPr>
-        <w:t>i</w:t>
-      </w:r>
-      <w:proofErr w:type="spellEnd"/>
-      <w:r>
-        <w:rPr>
-          <w:b/>
-        </w:rPr>
-        <w:t>].</w:t>
-      </w:r>
-      <w:proofErr w:type="spellStart"/>
-      <w:r>
-        <w:rPr>
-          <w:b/>
-        </w:rPr>
-        <w:t>dhs.court_city</w:t>
-      </w:r>
-      <w:proofErr w:type="spellEnd"/>
+        <w:t>{% if users[i].dhs.different_court_location %}{{ users[i].dhs.court_city</w:t>
+      </w:r>
       <w:r>
         <w:rPr>
           <w:b/>
@@ -183,30 +131,26 @@
         <w:rPr>
           <w:b/>
         </w:rPr>
-        <w:t>upper }}, {{ users[</w:t>
-      </w:r>
-      <w:proofErr w:type="spellStart"/>
-      <w:r>
-        <w:rPr>
-          <w:b/>
-        </w:rPr>
-        <w:t>i</w:t>
-      </w:r>
-      <w:proofErr w:type="spellEnd"/>
-      <w:r>
-        <w:rPr>
-          <w:b/>
-        </w:rPr>
-        <w:t>].</w:t>
-      </w:r>
-      <w:proofErr w:type="spellStart"/>
-      <w:r>
-        <w:rPr>
-          <w:b/>
-        </w:rPr>
-        <w:t>dhs.court_state</w:t>
-      </w:r>
-      <w:proofErr w:type="spellEnd"/>
+        <w:t xml:space="preserve">upper }}, {{ </w:t>
+      </w:r>
+      <w:r>
+        <w:rPr>
+          <w:b/>
+        </w:rPr>
+        <w:t>state_name(</w:t>
+      </w:r>
+      <w:r>
+        <w:rPr>
+          <w:b/>
+        </w:rPr>
+        <w:t>users[i].dhs.court_state</w:t>
+      </w:r>
+      <w:r>
+        <w:rPr>
+          <w:b/>
+        </w:rPr>
+        <w:t>)</w:t>
+      </w:r>
       <w:r>
         <w:rPr>
           <w:b/>
@@ -217,30 +161,8 @@
         <w:rPr>
           <w:b/>
         </w:rPr>
-        <w:t>upper }}{% else %}{{ users[</w:t>
-      </w:r>
-      <w:proofErr w:type="spellStart"/>
-      <w:r>
-        <w:rPr>
-          <w:b/>
-        </w:rPr>
-        <w:t>i</w:t>
-      </w:r>
-      <w:proofErr w:type="spellEnd"/>
-      <w:r>
-        <w:rPr>
-          <w:b/>
-        </w:rPr>
-        <w:t>].</w:t>
-      </w:r>
-      <w:proofErr w:type="spellStart"/>
-      <w:r>
-        <w:rPr>
-          <w:b/>
-        </w:rPr>
-        <w:t>dhs.address.city</w:t>
-      </w:r>
-      <w:proofErr w:type="spellEnd"/>
+        <w:t>upper }}{% else %}{{ users[i].dhs.address.city</w:t>
+      </w:r>
       <w:r>
         <w:rPr>
           <w:b/>
@@ -254,30 +176,32 @@
         <w:rPr>
           <w:b/>
         </w:rPr>
-        <w:t>upper }}, {{ users[</w:t>
-      </w:r>
-      <w:proofErr w:type="spellStart"/>
-      <w:r>
-        <w:rPr>
-          <w:b/>
-        </w:rPr>
-        <w:t>i</w:t>
-      </w:r>
-      <w:proofErr w:type="spellEnd"/>
-      <w:r>
-        <w:rPr>
-          <w:b/>
-        </w:rPr>
-        <w:t>].</w:t>
-      </w:r>
-      <w:proofErr w:type="spellStart"/>
-      <w:r>
-        <w:rPr>
-          <w:b/>
-        </w:rPr>
-        <w:t>dhs.address.state</w:t>
-      </w:r>
-      <w:proofErr w:type="spellEnd"/>
+        <w:t xml:space="preserve">upper }}, {{ </w:t>
+      </w:r>
+      <w:r>
+        <w:rPr>
+          <w:b/>
+        </w:rPr>
+        <w:t>state_name(</w:t>
+      </w:r>
+      <w:r>
+        <w:rPr>
+          <w:b/>
+        </w:rPr>
+        <w:t>users[i].dhs.address.</w:t>
+      </w:r>
+      <w:r>
+        <w:rPr>
+          <w:b/>
+        </w:rPr>
+        <w:t>state</w:t>
+      </w:r>
+      <w:r>
+        <w:rPr>
+          <w:b/>
+        </w:rPr>
+        <w:t>)</w:t>
+      </w:r>
       <w:r>
         <w:rPr>
           <w:b/>
@@ -424,21 +348,7 @@
         <w:rPr>
           <w:bCs/>
         </w:rPr>
-        <w:t>[</w:t>
-      </w:r>
-      <w:proofErr w:type="spellStart"/>
-      <w:r>
-        <w:rPr>
-          <w:bCs/>
-        </w:rPr>
-        <w:t>i</w:t>
-      </w:r>
-      <w:proofErr w:type="spellEnd"/>
-      <w:r>
-        <w:rPr>
-          <w:bCs/>
-        </w:rPr>
-        <w:t>]</w:t>
+        <w:t>[i]</w:t>
       </w:r>
       <w:r>
         <w:rPr>
@@ -446,7 +356,6 @@
         </w:rPr>
         <w:t>.</w:t>
       </w:r>
-      <w:proofErr w:type="spellStart"/>
       <w:r>
         <w:rPr>
           <w:bCs/>
@@ -465,7 +374,6 @@
         </w:rPr>
         <w:t>full</w:t>
       </w:r>
-      <w:proofErr w:type="spellEnd"/>
       <w:r>
         <w:rPr>
           <w:bCs/>
@@ -517,21 +425,7 @@
         <w:rPr>
           <w:bCs/>
         </w:rPr>
-        <w:t>[</w:t>
-      </w:r>
-      <w:proofErr w:type="spellStart"/>
-      <w:r>
-        <w:rPr>
-          <w:bCs/>
-        </w:rPr>
-        <w:t>i</w:t>
-      </w:r>
-      <w:proofErr w:type="spellEnd"/>
-      <w:r>
-        <w:rPr>
-          <w:bCs/>
-        </w:rPr>
-        <w:t>]</w:t>
+        <w:t>[i]</w:t>
       </w:r>
       <w:r>
         <w:rPr>
@@ -539,19 +433,11 @@
         </w:rPr>
         <w:t>.</w:t>
       </w:r>
-      <w:proofErr w:type="spellStart"/>
-      <w:r>
-        <w:rPr>
-          <w:bCs/>
-        </w:rPr>
-        <w:t>a_number</w:t>
-      </w:r>
-      <w:proofErr w:type="spellEnd"/>
-      <w:r>
-        <w:rPr>
-          <w:bCs/>
-        </w:rPr>
-        <w:t xml:space="preserve"> }}</w:t>
+      <w:r>
+        <w:rPr>
+          <w:bCs/>
+        </w:rPr>
+        <w:t>a_number }}</w:t>
       </w:r>
     </w:p>
     <w:p>
@@ -673,23 +559,10 @@
         <w:t xml:space="preserve">{ </w:t>
       </w:r>
       <w:r>
-        <w:t>users[</w:t>
-      </w:r>
-      <w:proofErr w:type="spellStart"/>
-      <w:r>
-        <w:t>i</w:t>
-      </w:r>
-      <w:proofErr w:type="spellEnd"/>
-      <w:r>
-        <w:t>].</w:t>
-      </w:r>
-      <w:proofErr w:type="spellStart"/>
-      <w:r>
-        <w:t>immigration_judge</w:t>
-      </w:r>
-      <w:proofErr w:type="spellEnd"/>
-      <w:r>
-        <w:t>.</w:t>
+        <w:t>users[i].</w:t>
+      </w:r>
+      <w:r>
+        <w:t>immigration_judge.</w:t>
       </w:r>
       <w:r>
         <w:rPr>
@@ -697,7 +570,6 @@
         </w:rPr>
         <w:t xml:space="preserve"> </w:t>
       </w:r>
-      <w:proofErr w:type="spellStart"/>
       <w:r>
         <w:rPr>
           <w:bCs/>
@@ -716,7 +588,6 @@
         </w:rPr>
         <w:t>full</w:t>
       </w:r>
-      <w:proofErr w:type="spellEnd"/>
       <w:r>
         <w:rPr>
           <w:bCs/>
@@ -751,34 +622,13 @@
         <w:t xml:space="preserve">{ </w:t>
       </w:r>
       <w:r>
-        <w:t>users[</w:t>
-      </w:r>
-      <w:proofErr w:type="spellStart"/>
-      <w:r>
-        <w:t>i</w:t>
-      </w:r>
-      <w:proofErr w:type="spellEnd"/>
-      <w:r>
-        <w:t>].</w:t>
-      </w:r>
-      <w:proofErr w:type="spellStart"/>
+        <w:t>users[i].</w:t>
+      </w:r>
       <w:r>
         <w:t>hearing_datetime</w:t>
       </w:r>
       <w:r>
-        <w:t>.format</w:t>
-      </w:r>
-      <w:proofErr w:type="spellEnd"/>
-      <w:r>
-        <w:t>(“MM/dd/</w:t>
-      </w:r>
-      <w:proofErr w:type="spellStart"/>
-      <w:r>
-        <w:t>yyyy</w:t>
-      </w:r>
-      <w:proofErr w:type="spellEnd"/>
-      <w:r>
-        <w:t>”)</w:t>
+        <w:t>.format(“MM/dd/yyyy”)</w:t>
       </w:r>
       <w:r>
         <w:t xml:space="preserve"> </w:t>
@@ -963,58 +813,8 @@
         <w:rPr>
           <w:b/>
         </w:rPr>
-        <w:t>{% if users[</w:t>
-      </w:r>
-      <w:proofErr w:type="spellStart"/>
-      <w:r>
-        <w:rPr>
-          <w:b/>
-        </w:rPr>
-        <w:t>i</w:t>
-      </w:r>
-      <w:proofErr w:type="spellEnd"/>
-      <w:r>
-        <w:rPr>
-          <w:b/>
-        </w:rPr>
-        <w:t>].</w:t>
-      </w:r>
-      <w:proofErr w:type="spellStart"/>
-      <w:r>
-        <w:rPr>
-          <w:b/>
-        </w:rPr>
-        <w:t>dhs.different_court_location</w:t>
-      </w:r>
-      <w:proofErr w:type="spellEnd"/>
-      <w:r>
-        <w:rPr>
-          <w:b/>
-        </w:rPr>
-        <w:t xml:space="preserve"> %}{{ users[</w:t>
-      </w:r>
-      <w:proofErr w:type="spellStart"/>
-      <w:r>
-        <w:rPr>
-          <w:b/>
-        </w:rPr>
-        <w:t>i</w:t>
-      </w:r>
-      <w:proofErr w:type="spellEnd"/>
-      <w:r>
-        <w:rPr>
-          <w:b/>
-        </w:rPr>
-        <w:t>].</w:t>
-      </w:r>
-      <w:proofErr w:type="spellStart"/>
-      <w:r>
-        <w:rPr>
-          <w:b/>
-        </w:rPr>
-        <w:t>dhs.court_city</w:t>
-      </w:r>
-      <w:proofErr w:type="spellEnd"/>
+        <w:t>{% if users[i].dhs.different_court_location %}{{ users[i].dhs.court_city</w:t>
+      </w:r>
       <w:r>
         <w:rPr>
           <w:b/>
@@ -1025,64 +825,32 @@
         <w:rPr>
           <w:b/>
         </w:rPr>
-        <w:t>upper }}, {{ users[</w:t>
-      </w:r>
-      <w:proofErr w:type="spellStart"/>
-      <w:r>
-        <w:rPr>
-          <w:b/>
-        </w:rPr>
-        <w:t>i</w:t>
-      </w:r>
-      <w:proofErr w:type="spellEnd"/>
-      <w:r>
-        <w:rPr>
-          <w:b/>
-        </w:rPr>
-        <w:t>].</w:t>
-      </w:r>
-      <w:proofErr w:type="spellStart"/>
-      <w:r>
-        <w:rPr>
-          <w:b/>
-        </w:rPr>
-        <w:t>dhs.court_state</w:t>
-      </w:r>
-      <w:proofErr w:type="spellEnd"/>
-      <w:r>
-        <w:rPr>
-          <w:b/>
-        </w:rPr>
-        <w:t xml:space="preserve"> | </w:t>
-      </w:r>
-      <w:r>
-        <w:rPr>
-          <w:b/>
-        </w:rPr>
-        <w:t>upper }}{% else %}{{ users[</w:t>
-      </w:r>
-      <w:proofErr w:type="spellStart"/>
-      <w:r>
-        <w:rPr>
-          <w:b/>
-        </w:rPr>
-        <w:t>i</w:t>
-      </w:r>
-      <w:proofErr w:type="spellEnd"/>
-      <w:r>
-        <w:rPr>
-          <w:b/>
-        </w:rPr>
-        <w:t>].</w:t>
-      </w:r>
-      <w:proofErr w:type="spellStart"/>
-      <w:r>
-        <w:rPr>
-          <w:b/>
-        </w:rPr>
-        <w:t>dhs.address.city</w:t>
-      </w:r>
-      <w:proofErr w:type="spellEnd"/>
+        <w:t xml:space="preserve">upper }}, {{ </w:t>
+      </w:r>
+      <w:r>
+        <w:rPr>
+          <w:b/>
+        </w:rPr>
+        <w:t>state_name(</w:t>
+      </w:r>
+      <w:r>
+        <w:rPr>
+          <w:b/>
+        </w:rPr>
+        <w:t>users[i].dhs.court_state</w:t>
+      </w:r>
+      <w:r>
+        <w:rPr>
+          <w:b/>
+        </w:rPr>
+        <w:t xml:space="preserve">) | </w:t>
+      </w:r>
+      <w:r>
+        <w:rPr>
+          <w:b/>
+        </w:rPr>
+        <w:t>upper }}{% else %}{{ users[i].dhs.address.city</w:t>
+      </w:r>
       <w:r>
         <w:rPr>
           <w:b/>
@@ -1096,35 +864,25 @@
         <w:rPr>
           <w:b/>
         </w:rPr>
-        <w:t>upper }}, {{ users[</w:t>
-      </w:r>
-      <w:proofErr w:type="spellStart"/>
-      <w:r>
-        <w:rPr>
-          <w:b/>
-        </w:rPr>
-        <w:t>i</w:t>
-      </w:r>
-      <w:proofErr w:type="spellEnd"/>
-      <w:r>
-        <w:rPr>
-          <w:b/>
-        </w:rPr>
-        <w:t>].</w:t>
-      </w:r>
-      <w:proofErr w:type="spellStart"/>
-      <w:r>
-        <w:rPr>
-          <w:b/>
-        </w:rPr>
-        <w:t>dhs.address.state</w:t>
-      </w:r>
-      <w:proofErr w:type="spellEnd"/>
-      <w:r>
-        <w:rPr>
-          <w:b/>
-        </w:rPr>
-        <w:t xml:space="preserve"> | </w:t>
+        <w:t xml:space="preserve">upper }}, {{ </w:t>
+      </w:r>
+      <w:r>
+        <w:rPr>
+          <w:b/>
+        </w:rPr>
+        <w:t>state_name(</w:t>
+      </w:r>
+      <w:r>
+        <w:rPr>
+          <w:b/>
+        </w:rPr>
+        <w:t>users[i].dhs.address.</w:t>
+      </w:r>
+      <w:r>
+        <w:rPr>
+          <w:b/>
+        </w:rPr>
+        <w:t xml:space="preserve">state) | </w:t>
       </w:r>
       <w:r>
         <w:rPr>
@@ -1146,23 +904,8 @@
         <w:rPr>
           <w:bCs/>
         </w:rPr>
-        <w:t>{{ users[</w:t>
-      </w:r>
-      <w:proofErr w:type="spellStart"/>
-      <w:r>
-        <w:rPr>
-          <w:bCs/>
-        </w:rPr>
-        <w:t>i</w:t>
-      </w:r>
-      <w:proofErr w:type="spellEnd"/>
-      <w:r>
-        <w:rPr>
-          <w:bCs/>
-        </w:rPr>
-        <w:t>].</w:t>
-      </w:r>
-      <w:proofErr w:type="spellStart"/>
+        <w:t>{{ users[i].</w:t>
+      </w:r>
       <w:r>
         <w:rPr>
           <w:bCs/>
@@ -1181,7 +924,6 @@
         </w:rPr>
         <w:t>full</w:t>
       </w:r>
-      <w:proofErr w:type="spellEnd"/>
       <w:r>
         <w:rPr>
           <w:bCs/>
@@ -1219,28 +961,7 @@
         <w:rPr>
           <w:bCs/>
         </w:rPr>
-        <w:t>{% if users[</w:t>
-      </w:r>
-      <w:proofErr w:type="spellStart"/>
-      <w:r>
-        <w:rPr>
-          <w:bCs/>
-        </w:rPr>
-        <w:t>i</w:t>
-      </w:r>
-      <w:proofErr w:type="spellEnd"/>
-      <w:r>
-        <w:rPr>
-          <w:bCs/>
-        </w:rPr>
-        <w:t>].</w:t>
-      </w:r>
-      <w:proofErr w:type="spellStart"/>
-      <w:r>
-        <w:rPr>
-          <w:bCs/>
-        </w:rPr>
-        <w:t>dhs.</w:t>
+        <w:t>{% if users[i].dhs.</w:t>
       </w:r>
       <w:r>
         <w:rPr>
@@ -1248,7 +969,6 @@
         </w:rPr>
         <w:t>different_court_location</w:t>
       </w:r>
-      <w:proofErr w:type="spellEnd"/>
       <w:r>
         <w:rPr>
           <w:bCs/>
@@ -1265,28 +985,7 @@
         <w:rPr>
           <w:bCs/>
         </w:rPr>
-        <w:t>users[</w:t>
-      </w:r>
-      <w:proofErr w:type="spellStart"/>
-      <w:r>
-        <w:rPr>
-          <w:bCs/>
-        </w:rPr>
-        <w:t>i</w:t>
-      </w:r>
-      <w:proofErr w:type="spellEnd"/>
-      <w:r>
-        <w:rPr>
-          <w:bCs/>
-        </w:rPr>
-        <w:t>].</w:t>
-      </w:r>
-      <w:proofErr w:type="spellStart"/>
-      <w:r>
-        <w:rPr>
-          <w:bCs/>
-        </w:rPr>
-        <w:t>dhs</w:t>
+        <w:t>users[i].dhs</w:t>
       </w:r>
       <w:r>
         <w:rPr>
@@ -1300,7 +999,6 @@
         </w:rPr>
         <w:t>court_city</w:t>
       </w:r>
-      <w:proofErr w:type="spellEnd"/>
       <w:r>
         <w:rPr>
           <w:bCs/>
@@ -1323,28 +1021,7 @@
         <w:rPr>
           <w:bCs/>
         </w:rPr>
-        <w:t>users[</w:t>
-      </w:r>
-      <w:proofErr w:type="spellStart"/>
-      <w:r>
-        <w:rPr>
-          <w:bCs/>
-        </w:rPr>
-        <w:t>i</w:t>
-      </w:r>
-      <w:proofErr w:type="spellEnd"/>
-      <w:r>
-        <w:rPr>
-          <w:bCs/>
-        </w:rPr>
-        <w:t>].</w:t>
-      </w:r>
-      <w:proofErr w:type="spellStart"/>
-      <w:r>
-        <w:rPr>
-          <w:bCs/>
-        </w:rPr>
-        <w:t>dhs</w:t>
+        <w:t>users[i].dhs</w:t>
       </w:r>
       <w:r>
         <w:rPr>
@@ -1358,7 +1035,6 @@
         </w:rPr>
         <w:t>court_state</w:t>
       </w:r>
-      <w:proofErr w:type="spellEnd"/>
       <w:r>
         <w:rPr>
           <w:bCs/>
@@ -1381,28 +1057,7 @@
         <w:rPr>
           <w:bCs/>
         </w:rPr>
-        <w:t>users[</w:t>
-      </w:r>
-      <w:proofErr w:type="spellStart"/>
-      <w:r>
-        <w:rPr>
-          <w:bCs/>
-        </w:rPr>
-        <w:t>i</w:t>
-      </w:r>
-      <w:proofErr w:type="spellEnd"/>
-      <w:r>
-        <w:rPr>
-          <w:bCs/>
-        </w:rPr>
-        <w:t>].</w:t>
-      </w:r>
-      <w:proofErr w:type="spellStart"/>
-      <w:r>
-        <w:rPr>
-          <w:bCs/>
-        </w:rPr>
-        <w:t>dhs</w:t>
+        <w:t>users[i].dhs</w:t>
       </w:r>
       <w:r>
         <w:rPr>
@@ -1420,14 +1075,7 @@
         <w:rPr>
           <w:bCs/>
         </w:rPr>
-        <w:t>city</w:t>
-      </w:r>
-      <w:proofErr w:type="spellEnd"/>
-      <w:r>
-        <w:rPr>
-          <w:bCs/>
-        </w:rPr>
-        <w:t xml:space="preserve"> }},</w:t>
+        <w:t>city }},</w:t>
       </w:r>
       <w:r>
         <w:rPr>
@@ -1445,28 +1093,7 @@
         <w:rPr>
           <w:bCs/>
         </w:rPr>
-        <w:t>users[</w:t>
-      </w:r>
-      <w:proofErr w:type="spellStart"/>
-      <w:r>
-        <w:rPr>
-          <w:bCs/>
-        </w:rPr>
-        <w:t>i</w:t>
-      </w:r>
-      <w:proofErr w:type="spellEnd"/>
-      <w:r>
-        <w:rPr>
-          <w:bCs/>
-        </w:rPr>
-        <w:t>].</w:t>
-      </w:r>
-      <w:proofErr w:type="spellStart"/>
-      <w:r>
-        <w:rPr>
-          <w:bCs/>
-        </w:rPr>
-        <w:t>dhs</w:t>
+        <w:t>users[i].dhs</w:t>
       </w:r>
       <w:r>
         <w:rPr>
@@ -1484,14 +1111,7 @@
         <w:rPr>
           <w:bCs/>
         </w:rPr>
-        <w:t>state</w:t>
-      </w:r>
-      <w:proofErr w:type="spellEnd"/>
-      <w:r>
-        <w:rPr>
-          <w:bCs/>
-        </w:rPr>
-        <w:t xml:space="preserve"> }}</w:t>
+        <w:t>state }}</w:t>
       </w:r>
       <w:r>
         <w:t xml:space="preserve">{% endif %} to the immigration court in Chicago, IL. </w:t>
@@ -1530,35 +1150,13 @@
         <w:rPr>
           <w:bCs/>
         </w:rPr>
-        <w:t>{{ users[</w:t>
-      </w:r>
-      <w:proofErr w:type="spellStart"/>
-      <w:r>
-        <w:rPr>
-          <w:bCs/>
-        </w:rPr>
-        <w:t>i</w:t>
-      </w:r>
-      <w:proofErr w:type="spellEnd"/>
-      <w:r>
-        <w:rPr>
-          <w:bCs/>
-        </w:rPr>
-        <w:t>].</w:t>
-      </w:r>
-      <w:proofErr w:type="spellStart"/>
-      <w:r>
-        <w:rPr>
-          <w:bCs/>
-        </w:rPr>
-        <w:t>address.on_one_line</w:t>
-      </w:r>
-      <w:proofErr w:type="spellEnd"/>
-      <w:r>
-        <w:rPr>
-          <w:bCs/>
-        </w:rPr>
-        <w:t xml:space="preserve">(bare=True) </w:t>
+        <w:t>{{ users[i].</w:t>
+      </w:r>
+      <w:r>
+        <w:rPr>
+          <w:bCs/>
+        </w:rPr>
+        <w:t xml:space="preserve">address.on_one_line(bare=True) </w:t>
       </w:r>
       <w:r>
         <w:rPr>
@@ -1570,31 +1168,7 @@
         <w:t xml:space="preserve">. I have been in the United States since </w:t>
       </w:r>
       <w:r>
-        <w:t>{{ users[</w:t>
-      </w:r>
-      <w:proofErr w:type="spellStart"/>
-      <w:r>
-        <w:t>i</w:t>
-      </w:r>
-      <w:proofErr w:type="spellEnd"/>
-      <w:r>
-        <w:t>].</w:t>
-      </w:r>
-      <w:proofErr w:type="spellStart"/>
-      <w:r>
-        <w:t>date_started_us_residence.format</w:t>
-      </w:r>
-      <w:proofErr w:type="spellEnd"/>
-      <w:r>
-        <w:t>("MM/dd/</w:t>
-      </w:r>
-      <w:proofErr w:type="spellStart"/>
-      <w:r>
-        <w:t>yyyy</w:t>
-      </w:r>
-      <w:proofErr w:type="spellEnd"/>
-      <w:r>
-        <w:t>") }}</w:t>
+        <w:t>{{ users[i].date_started_us_residence.format("MM/dd/yyyy") }}</w:t>
       </w:r>
       <w:r>
         <w:t xml:space="preserve"> </w:t>
@@ -1606,34 +1180,10 @@
         <w:t xml:space="preserve">{{ </w:t>
       </w:r>
       <w:r>
-        <w:t>users[</w:t>
-      </w:r>
-      <w:proofErr w:type="spellStart"/>
-      <w:r>
-        <w:t>i</w:t>
-      </w:r>
-      <w:proofErr w:type="spellEnd"/>
-      <w:r>
-        <w:t>].</w:t>
-      </w:r>
-      <w:proofErr w:type="spellStart"/>
-      <w:r>
-        <w:t>previous.date</w:t>
-      </w:r>
-      <w:r>
-        <w:t>.format</w:t>
-      </w:r>
-      <w:proofErr w:type="spellEnd"/>
-      <w:r>
-        <w:t>('MM/dd/</w:t>
-      </w:r>
-      <w:proofErr w:type="spellStart"/>
-      <w:r>
-        <w:t>yyyy</w:t>
-      </w:r>
-      <w:proofErr w:type="spellEnd"/>
-      <w:r>
-        <w:t>') }}</w:t>
+        <w:t>users[i].previous.date</w:t>
+      </w:r>
+      <w:r>
+        <w:t>.format('MM/dd/yyyy') }}</w:t>
       </w:r>
       <w:r>
         <w:t>.</w:t>
@@ -1655,28 +1205,7 @@
         <w:rPr>
           <w:bCs/>
         </w:rPr>
-        <w:t>{% if users[</w:t>
-      </w:r>
-      <w:proofErr w:type="spellStart"/>
-      <w:r>
-        <w:rPr>
-          <w:bCs/>
-        </w:rPr>
-        <w:t>i</w:t>
-      </w:r>
-      <w:proofErr w:type="spellEnd"/>
-      <w:r>
-        <w:rPr>
-          <w:bCs/>
-        </w:rPr>
-        <w:t>].</w:t>
-      </w:r>
-      <w:proofErr w:type="spellStart"/>
-      <w:r>
-        <w:rPr>
-          <w:bCs/>
-        </w:rPr>
-        <w:t>dhs.</w:t>
+        <w:t>{% if users[i].dhs.</w:t>
       </w:r>
       <w:r>
         <w:rPr>
@@ -1684,7 +1213,6 @@
         </w:rPr>
         <w:t>different_court_location</w:t>
       </w:r>
-      <w:proofErr w:type="spellEnd"/>
       <w:r>
         <w:rPr>
           <w:bCs/>
@@ -1701,28 +1229,7 @@
         <w:rPr>
           <w:bCs/>
         </w:rPr>
-        <w:t>users[</w:t>
-      </w:r>
-      <w:proofErr w:type="spellStart"/>
-      <w:r>
-        <w:rPr>
-          <w:bCs/>
-        </w:rPr>
-        <w:t>i</w:t>
-      </w:r>
-      <w:proofErr w:type="spellEnd"/>
-      <w:r>
-        <w:rPr>
-          <w:bCs/>
-        </w:rPr>
-        <w:t>].</w:t>
-      </w:r>
-      <w:proofErr w:type="spellStart"/>
-      <w:r>
-        <w:rPr>
-          <w:bCs/>
-        </w:rPr>
-        <w:t>dhs</w:t>
+        <w:t>users[i].dhs</w:t>
       </w:r>
       <w:r>
         <w:rPr>
@@ -1736,7 +1243,6 @@
         </w:rPr>
         <w:t>court_city</w:t>
       </w:r>
-      <w:proofErr w:type="spellEnd"/>
       <w:r>
         <w:rPr>
           <w:bCs/>
@@ -1759,28 +1265,7 @@
         <w:rPr>
           <w:bCs/>
         </w:rPr>
-        <w:t>users[</w:t>
-      </w:r>
-      <w:proofErr w:type="spellStart"/>
-      <w:r>
-        <w:rPr>
-          <w:bCs/>
-        </w:rPr>
-        <w:t>i</w:t>
-      </w:r>
-      <w:proofErr w:type="spellEnd"/>
-      <w:r>
-        <w:rPr>
-          <w:bCs/>
-        </w:rPr>
-        <w:t>].</w:t>
-      </w:r>
-      <w:proofErr w:type="spellStart"/>
-      <w:r>
-        <w:rPr>
-          <w:bCs/>
-        </w:rPr>
-        <w:t>dhs</w:t>
+        <w:t>users[i].dhs</w:t>
       </w:r>
       <w:r>
         <w:rPr>
@@ -1794,7 +1279,6 @@
         </w:rPr>
         <w:t>court_state</w:t>
       </w:r>
-      <w:proofErr w:type="spellEnd"/>
       <w:r>
         <w:rPr>
           <w:bCs/>
@@ -1817,28 +1301,7 @@
         <w:rPr>
           <w:bCs/>
         </w:rPr>
-        <w:t>users[</w:t>
-      </w:r>
-      <w:proofErr w:type="spellStart"/>
-      <w:r>
-        <w:rPr>
-          <w:bCs/>
-        </w:rPr>
-        <w:t>i</w:t>
-      </w:r>
-      <w:proofErr w:type="spellEnd"/>
-      <w:r>
-        <w:rPr>
-          <w:bCs/>
-        </w:rPr>
-        <w:t>].</w:t>
-      </w:r>
-      <w:proofErr w:type="spellStart"/>
-      <w:r>
-        <w:rPr>
-          <w:bCs/>
-        </w:rPr>
-        <w:t>dhs</w:t>
+        <w:t>users[i].dhs</w:t>
       </w:r>
       <w:r>
         <w:rPr>
@@ -1856,14 +1319,7 @@
         <w:rPr>
           <w:bCs/>
         </w:rPr>
-        <w:t>city</w:t>
-      </w:r>
-      <w:proofErr w:type="spellEnd"/>
-      <w:r>
-        <w:rPr>
-          <w:bCs/>
-        </w:rPr>
-        <w:t xml:space="preserve"> }},</w:t>
+        <w:t>city }},</w:t>
       </w:r>
       <w:r>
         <w:rPr>
@@ -1881,28 +1337,7 @@
         <w:rPr>
           <w:bCs/>
         </w:rPr>
-        <w:t>users[</w:t>
-      </w:r>
-      <w:proofErr w:type="spellStart"/>
-      <w:r>
-        <w:rPr>
-          <w:bCs/>
-        </w:rPr>
-        <w:t>i</w:t>
-      </w:r>
-      <w:proofErr w:type="spellEnd"/>
-      <w:r>
-        <w:rPr>
-          <w:bCs/>
-        </w:rPr>
-        <w:t>].</w:t>
-      </w:r>
-      <w:proofErr w:type="spellStart"/>
-      <w:r>
-        <w:rPr>
-          <w:bCs/>
-        </w:rPr>
-        <w:t>dhs</w:t>
+        <w:t>users[i].dhs</w:t>
       </w:r>
       <w:r>
         <w:rPr>
@@ -1920,14 +1355,7 @@
         <w:rPr>
           <w:bCs/>
         </w:rPr>
-        <w:t>state</w:t>
-      </w:r>
-      <w:proofErr w:type="spellEnd"/>
-      <w:r>
-        <w:rPr>
-          <w:bCs/>
-        </w:rPr>
-        <w:t xml:space="preserve"> }}</w:t>
+        <w:t>state }}</w:t>
       </w:r>
       <w:r>
         <w:t>{% endif %}</w:t>
@@ -1972,15 +1400,7 @@
         <w:t xml:space="preserve"> today()</w:t>
       </w:r>
       <w:r>
-        <w:t>.format('MM/dd/</w:t>
-      </w:r>
-      <w:proofErr w:type="spellStart"/>
-      <w:r>
-        <w:t>yyyy</w:t>
-      </w:r>
-      <w:proofErr w:type="spellEnd"/>
-      <w:r>
-        <w:t>') }}</w:t>
+        <w:t>.format('MM/dd/yyyy') }}</w:t>
       </w:r>
       <w:r>
         <w:t xml:space="preserve">, I have not appeared before an immigration judge and I have not submitted pleadings for my Notice to Appear. </w:t>
@@ -2019,34 +1439,13 @@
         <w:t xml:space="preserve">{ </w:t>
       </w:r>
       <w:r>
-        <w:t>users[</w:t>
-      </w:r>
-      <w:proofErr w:type="spellStart"/>
-      <w:r>
-        <w:t>i</w:t>
-      </w:r>
-      <w:proofErr w:type="spellEnd"/>
-      <w:r>
-        <w:t>].</w:t>
-      </w:r>
-      <w:proofErr w:type="spellStart"/>
+        <w:t>users[i].</w:t>
+      </w:r>
       <w:r>
         <w:t>notice_appear_date</w:t>
       </w:r>
       <w:r>
-        <w:t>.format</w:t>
-      </w:r>
-      <w:proofErr w:type="spellEnd"/>
-      <w:r>
-        <w:t>(“MM/dd/</w:t>
-      </w:r>
-      <w:proofErr w:type="spellStart"/>
-      <w:r>
-        <w:t>yyyy</w:t>
-      </w:r>
-      <w:proofErr w:type="spellEnd"/>
-      <w:r>
-        <w:t>”)</w:t>
+        <w:t>.format(“MM/dd/yyyy”)</w:t>
       </w:r>
       <w:r>
         <w:t xml:space="preserve"> </w:t>
@@ -2134,30 +1533,8 @@
         <w:rPr>
           <w:bCs/>
         </w:rPr>
-        <w:t>users[</w:t>
-      </w:r>
-      <w:proofErr w:type="spellStart"/>
-      <w:r>
-        <w:rPr>
-          <w:bCs/>
-        </w:rPr>
-        <w:t>i</w:t>
-      </w:r>
-      <w:proofErr w:type="spellEnd"/>
-      <w:r>
-        <w:rPr>
-          <w:bCs/>
-        </w:rPr>
-        <w:t>].</w:t>
-      </w:r>
-      <w:proofErr w:type="spellStart"/>
-      <w:r>
-        <w:rPr>
-          <w:bCs/>
-        </w:rPr>
-        <w:t>type_of_relief</w:t>
-      </w:r>
-      <w:proofErr w:type="spellEnd"/>
+        <w:t>users[i].type_of_relief</w:t>
+      </w:r>
       <w:r>
         <w:rPr>
           <w:bCs/>
@@ -2273,10 +1650,6 @@
         <w:br w:type="page"/>
       </w:r>
       <w:r>
-        <w:lastRenderedPageBreak/>
-        <w:br w:type="page"/>
-      </w:r>
-      <w:r>
         <w:rPr>
           <w:b/>
           <w:bCs/>
@@ -2328,58 +1701,8 @@
         <w:rPr>
           <w:b/>
         </w:rPr>
-        <w:t>{% if users[</w:t>
-      </w:r>
-      <w:proofErr w:type="spellStart"/>
-      <w:r>
-        <w:rPr>
-          <w:b/>
-        </w:rPr>
-        <w:t>i</w:t>
-      </w:r>
-      <w:proofErr w:type="spellEnd"/>
-      <w:r>
-        <w:rPr>
-          <w:b/>
-        </w:rPr>
-        <w:t>].</w:t>
-      </w:r>
-      <w:proofErr w:type="spellStart"/>
-      <w:r>
-        <w:rPr>
-          <w:b/>
-        </w:rPr>
-        <w:t>dhs.different_court_location</w:t>
-      </w:r>
-      <w:proofErr w:type="spellEnd"/>
-      <w:r>
-        <w:rPr>
-          <w:b/>
-        </w:rPr>
-        <w:t xml:space="preserve"> %}{{ users[</w:t>
-      </w:r>
-      <w:proofErr w:type="spellStart"/>
-      <w:r>
-        <w:rPr>
-          <w:b/>
-        </w:rPr>
-        <w:t>i</w:t>
-      </w:r>
-      <w:proofErr w:type="spellEnd"/>
-      <w:r>
-        <w:rPr>
-          <w:b/>
-        </w:rPr>
-        <w:t>].</w:t>
-      </w:r>
-      <w:proofErr w:type="spellStart"/>
-      <w:r>
-        <w:rPr>
-          <w:b/>
-        </w:rPr>
-        <w:t>dhs.court_city</w:t>
-      </w:r>
-      <w:proofErr w:type="spellEnd"/>
+        <w:t>{% if users[i].dhs.different_court_location %}{{ users[i].dhs.court_city</w:t>
+      </w:r>
       <w:r>
         <w:rPr>
           <w:b/>
@@ -2390,76 +1713,32 @@
         <w:rPr>
           <w:b/>
         </w:rPr>
-        <w:t>upper</w:t>
-      </w:r>
-      <w:r>
-        <w:rPr>
-          <w:b/>
-        </w:rPr>
-        <w:t xml:space="preserve"> }}, {{ users[</w:t>
-      </w:r>
-      <w:proofErr w:type="spellStart"/>
-      <w:r>
-        <w:rPr>
-          <w:b/>
-        </w:rPr>
-        <w:t>i</w:t>
-      </w:r>
-      <w:proofErr w:type="spellEnd"/>
-      <w:r>
-        <w:rPr>
-          <w:b/>
-        </w:rPr>
-        <w:t>].</w:t>
-      </w:r>
-      <w:proofErr w:type="spellStart"/>
-      <w:r>
-        <w:rPr>
-          <w:b/>
-        </w:rPr>
-        <w:t>dhs.court_state</w:t>
-      </w:r>
-      <w:proofErr w:type="spellEnd"/>
-      <w:r>
-        <w:rPr>
-          <w:b/>
-        </w:rPr>
-        <w:t xml:space="preserve"> | </w:t>
-      </w:r>
-      <w:r>
-        <w:rPr>
-          <w:b/>
-        </w:rPr>
-        <w:t>upper</w:t>
-      </w:r>
-      <w:r>
-        <w:rPr>
-          <w:b/>
-        </w:rPr>
-        <w:t xml:space="preserve"> }}{% else %}{{ users[</w:t>
-      </w:r>
-      <w:proofErr w:type="spellStart"/>
-      <w:r>
-        <w:rPr>
-          <w:b/>
-        </w:rPr>
-        <w:t>i</w:t>
-      </w:r>
-      <w:proofErr w:type="spellEnd"/>
-      <w:r>
-        <w:rPr>
-          <w:b/>
-        </w:rPr>
-        <w:t>].</w:t>
-      </w:r>
-      <w:proofErr w:type="spellStart"/>
-      <w:r>
-        <w:rPr>
-          <w:b/>
-        </w:rPr>
-        <w:t>dhs.address.city</w:t>
-      </w:r>
-      <w:proofErr w:type="spellEnd"/>
+        <w:t xml:space="preserve">upper }}, {{ </w:t>
+      </w:r>
+      <w:r>
+        <w:rPr>
+          <w:b/>
+        </w:rPr>
+        <w:t>state_name(</w:t>
+      </w:r>
+      <w:r>
+        <w:rPr>
+          <w:b/>
+        </w:rPr>
+        <w:t>users[i].dhs.court_state</w:t>
+      </w:r>
+      <w:r>
+        <w:rPr>
+          <w:b/>
+        </w:rPr>
+        <w:t xml:space="preserve">) | </w:t>
+      </w:r>
+      <w:r>
+        <w:rPr>
+          <w:b/>
+        </w:rPr>
+        <w:t>upper }}{% else %}{{ users[i].dhs.address.city</w:t>
+      </w:r>
       <w:r>
         <w:rPr>
           <w:b/>
@@ -2473,53 +1752,31 @@
         <w:rPr>
           <w:b/>
         </w:rPr>
-        <w:t>upper</w:t>
-      </w:r>
-      <w:r>
-        <w:rPr>
-          <w:b/>
-        </w:rPr>
-        <w:t xml:space="preserve"> }}, {{ users[</w:t>
-      </w:r>
-      <w:proofErr w:type="spellStart"/>
-      <w:r>
-        <w:rPr>
-          <w:b/>
-        </w:rPr>
-        <w:t>i</w:t>
-      </w:r>
-      <w:proofErr w:type="spellEnd"/>
-      <w:r>
-        <w:rPr>
-          <w:b/>
-        </w:rPr>
-        <w:t>].</w:t>
-      </w:r>
-      <w:proofErr w:type="spellStart"/>
-      <w:r>
-        <w:rPr>
-          <w:b/>
-        </w:rPr>
-        <w:t>dhs.address.state</w:t>
-      </w:r>
-      <w:proofErr w:type="spellEnd"/>
-      <w:r>
-        <w:rPr>
-          <w:b/>
-        </w:rPr>
-        <w:t xml:space="preserve"> | </w:t>
-      </w:r>
-      <w:r>
-        <w:rPr>
-          <w:b/>
-        </w:rPr>
-        <w:t>upper</w:t>
-      </w:r>
-      <w:r>
-        <w:rPr>
-          <w:b/>
-        </w:rPr>
-        <w:t xml:space="preserve"> }}{% endif %}</w:t>
+        <w:t xml:space="preserve">upper }}, {{ </w:t>
+      </w:r>
+      <w:r>
+        <w:rPr>
+          <w:b/>
+        </w:rPr>
+        <w:t>state_name(</w:t>
+      </w:r>
+      <w:r>
+        <w:rPr>
+          <w:b/>
+        </w:rPr>
+        <w:t>users[i].dhs.address.</w:t>
+      </w:r>
+      <w:r>
+        <w:rPr>
+          <w:b/>
+        </w:rPr>
+        <w:t xml:space="preserve">state) | </w:t>
+      </w:r>
+      <w:r>
+        <w:rPr>
+          <w:b/>
+        </w:rPr>
+        <w:t>upper }}{% endif %}</w:t>
       </w:r>
     </w:p>
     <w:p>
@@ -2583,21 +1840,7 @@
         <w:rPr>
           <w:bCs/>
         </w:rPr>
-        <w:t>[</w:t>
-      </w:r>
-      <w:proofErr w:type="spellStart"/>
-      <w:r>
-        <w:rPr>
-          <w:bCs/>
-        </w:rPr>
-        <w:t>i</w:t>
-      </w:r>
-      <w:proofErr w:type="spellEnd"/>
-      <w:r>
-        <w:rPr>
-          <w:bCs/>
-        </w:rPr>
-        <w:t>]</w:t>
+        <w:t>[i]</w:t>
       </w:r>
       <w:r>
         <w:rPr>
@@ -2605,7 +1848,6 @@
         </w:rPr>
         <w:t>.</w:t>
       </w:r>
-      <w:proofErr w:type="spellStart"/>
       <w:r>
         <w:rPr>
           <w:bCs/>
@@ -2624,7 +1866,6 @@
         </w:rPr>
         <w:t>full</w:t>
       </w:r>
-      <w:proofErr w:type="spellEnd"/>
       <w:r>
         <w:rPr>
           <w:bCs/>
@@ -2679,21 +1920,7 @@
         <w:rPr>
           <w:bCs/>
         </w:rPr>
-        <w:t>[</w:t>
-      </w:r>
-      <w:proofErr w:type="spellStart"/>
-      <w:r>
-        <w:rPr>
-          <w:bCs/>
-        </w:rPr>
-        <w:t>i</w:t>
-      </w:r>
-      <w:proofErr w:type="spellEnd"/>
-      <w:r>
-        <w:rPr>
-          <w:bCs/>
-        </w:rPr>
-        <w:t>]</w:t>
+        <w:t>[i]</w:t>
       </w:r>
       <w:r>
         <w:rPr>
@@ -2701,19 +1928,11 @@
         </w:rPr>
         <w:t>.</w:t>
       </w:r>
-      <w:proofErr w:type="spellStart"/>
-      <w:r>
-        <w:rPr>
-          <w:bCs/>
-        </w:rPr>
-        <w:t>a_number</w:t>
-      </w:r>
-      <w:proofErr w:type="spellEnd"/>
-      <w:r>
-        <w:rPr>
-          <w:bCs/>
-        </w:rPr>
-        <w:t xml:space="preserve"> }}</w:t>
+      <w:r>
+        <w:rPr>
+          <w:bCs/>
+        </w:rPr>
+        <w:t>a_number }}</w:t>
       </w:r>
     </w:p>
     <w:p/>
@@ -2781,16 +2000,6 @@
           <w:rFonts w:eastAsia="Calibri"/>
         </w:rPr>
       </w:pPr>
-    </w:p>
-    <w:p>
-      <w:pPr>
-        <w:autoSpaceDE w:val="0"/>
-        <w:autoSpaceDN w:val="0"/>
-        <w:adjustRightInd w:val="0"/>
-        <w:rPr>
-          <w:rFonts w:eastAsia="Calibri"/>
-        </w:rPr>
-      </w:pPr>
       <w:r>
         <w:rPr>
           <w:rFonts w:eastAsia="Calibri"/>
@@ -2866,15 +2075,7 @@
         <w:t xml:space="preserve"> </w:t>
       </w:r>
       <w:r>
-        <w:t xml:space="preserve">{{ </w:t>
-      </w:r>
-      <w:proofErr w:type="spellStart"/>
-      <w:r>
-        <w:t>output_checkbox</w:t>
-      </w:r>
-      <w:proofErr w:type="spellEnd"/>
-      <w:r>
-        <w:t>(False) }}</w:t>
+        <w:t>{{ output_checkbox(False) }}</w:t>
       </w:r>
       <w:r>
         <w:rPr>
@@ -2897,15 +2098,7 @@
         <w:t xml:space="preserve">GRANTED </w:t>
       </w:r>
       <w:r>
-        <w:t xml:space="preserve">{{ </w:t>
-      </w:r>
-      <w:proofErr w:type="spellStart"/>
-      <w:r>
-        <w:t>output_checkbox</w:t>
-      </w:r>
-      <w:proofErr w:type="spellEnd"/>
-      <w:r>
-        <w:t>(False) }}</w:t>
+        <w:t>{{ output_checkbox(False) }}</w:t>
       </w:r>
       <w:r>
         <w:rPr>
@@ -2955,15 +2148,7 @@
         </w:rPr>
       </w:pPr>
       <w:r>
-        <w:t xml:space="preserve">{{ </w:t>
-      </w:r>
-      <w:proofErr w:type="spellStart"/>
-      <w:r>
-        <w:t>output_checkbox</w:t>
-      </w:r>
-      <w:proofErr w:type="spellEnd"/>
-      <w:r>
-        <w:t>(False) }}</w:t>
+        <w:t>{{ output_checkbox(False) }}</w:t>
       </w:r>
       <w:r>
         <w:t xml:space="preserve">  </w:t>
@@ -2986,15 +2171,7 @@
         </w:rPr>
       </w:pPr>
       <w:r>
-        <w:t xml:space="preserve">{{ </w:t>
-      </w:r>
-      <w:proofErr w:type="spellStart"/>
-      <w:r>
-        <w:t>output_checkbox</w:t>
-      </w:r>
-      <w:proofErr w:type="spellEnd"/>
-      <w:r>
-        <w:t>(False) }}</w:t>
+        <w:t>{{ output_checkbox(False) }}</w:t>
       </w:r>
       <w:r>
         <w:t xml:space="preserve">  </w:t>
@@ -3017,15 +2194,7 @@
         </w:rPr>
       </w:pPr>
       <w:r>
-        <w:t xml:space="preserve">{{ </w:t>
-      </w:r>
-      <w:proofErr w:type="spellStart"/>
-      <w:r>
-        <w:t>output_checkbox</w:t>
-      </w:r>
-      <w:proofErr w:type="spellEnd"/>
-      <w:r>
-        <w:t>(False) }}</w:t>
+        <w:t>{{ output_checkbox(False) }}</w:t>
       </w:r>
       <w:r>
         <w:t xml:space="preserve">  </w:t>
@@ -3048,15 +2217,7 @@
         </w:rPr>
       </w:pPr>
       <w:r>
-        <w:t xml:space="preserve">{{ </w:t>
-      </w:r>
-      <w:proofErr w:type="spellStart"/>
-      <w:r>
-        <w:t>output_checkbox</w:t>
-      </w:r>
-      <w:proofErr w:type="spellEnd"/>
-      <w:r>
-        <w:t>(False) }}</w:t>
+        <w:t>{{ output_checkbox(False) }}</w:t>
       </w:r>
       <w:r>
         <w:t xml:space="preserve">  </w:t>
@@ -3079,15 +2240,7 @@
         </w:rPr>
       </w:pPr>
       <w:r>
-        <w:t xml:space="preserve">{{ </w:t>
-      </w:r>
-      <w:proofErr w:type="spellStart"/>
-      <w:r>
-        <w:t>output_checkbox</w:t>
-      </w:r>
-      <w:proofErr w:type="spellEnd"/>
-      <w:r>
-        <w:t>(False) }}</w:t>
+        <w:t>{{ output_checkbox(False) }}</w:t>
       </w:r>
       <w:r>
         <w:t xml:space="preserve">  </w:t>
@@ -3110,15 +2263,7 @@
         </w:rPr>
       </w:pPr>
       <w:r>
-        <w:t xml:space="preserve">{{ </w:t>
-      </w:r>
-      <w:proofErr w:type="spellStart"/>
-      <w:r>
-        <w:t>output_checkbox</w:t>
-      </w:r>
-      <w:proofErr w:type="spellEnd"/>
-      <w:r>
-        <w:t>(False) }}</w:t>
+        <w:t>{{ output_checkbox(False) }}</w:t>
       </w:r>
       <w:r>
         <w:t xml:space="preserve">  </w:t>
@@ -3141,15 +2286,7 @@
         </w:rPr>
       </w:pPr>
       <w:r>
-        <w:t xml:space="preserve">{{ </w:t>
-      </w:r>
-      <w:proofErr w:type="spellStart"/>
-      <w:r>
-        <w:t>output_checkbox</w:t>
-      </w:r>
-      <w:proofErr w:type="spellEnd"/>
-      <w:r>
-        <w:t>(False) }}</w:t>
+        <w:t>{{ output_checkbox(False) }}</w:t>
       </w:r>
       <w:r>
         <w:t xml:space="preserve">  </w:t>
@@ -3209,15 +2346,7 @@
         </w:rPr>
       </w:pPr>
       <w:r>
-        <w:t xml:space="preserve">{{ </w:t>
-      </w:r>
-      <w:proofErr w:type="spellStart"/>
-      <w:r>
-        <w:t>output_checkbox</w:t>
-      </w:r>
-      <w:proofErr w:type="spellEnd"/>
-      <w:r>
-        <w:t>(False) }}</w:t>
+        <w:t>{{ output_checkbox(False) }}</w:t>
       </w:r>
       <w:r>
         <w:t xml:space="preserve">  </w:t>
@@ -3240,15 +2369,7 @@
         </w:rPr>
       </w:pPr>
       <w:r>
-        <w:t xml:space="preserve">{{ </w:t>
-      </w:r>
-      <w:proofErr w:type="spellStart"/>
-      <w:r>
-        <w:t>output_checkbox</w:t>
-      </w:r>
-      <w:proofErr w:type="spellEnd"/>
-      <w:r>
-        <w:t>(False) }}</w:t>
+        <w:t>{{ output_checkbox(False) }}</w:t>
       </w:r>
       <w:r>
         <w:t xml:space="preserve">  </w:t>
@@ -3458,6 +2579,7 @@
         <w:rPr>
           <w:rFonts w:eastAsia="Calibri"/>
         </w:rPr>
+        <w:lastRenderedPageBreak/>
         <w:t xml:space="preserve">THIS DOCUMENT WAS SERVED VIA:  </w:t>
       </w:r>
     </w:p>
@@ -3590,21 +2712,7 @@
         <w:rPr>
           <w:bCs/>
         </w:rPr>
-        <w:t>[</w:t>
-      </w:r>
-      <w:proofErr w:type="spellStart"/>
-      <w:r>
-        <w:rPr>
-          <w:bCs/>
-        </w:rPr>
-        <w:t>i</w:t>
-      </w:r>
-      <w:proofErr w:type="spellEnd"/>
-      <w:r>
-        <w:rPr>
-          <w:bCs/>
-        </w:rPr>
-        <w:t>]</w:t>
+        <w:t>[i]</w:t>
       </w:r>
       <w:r>
         <w:rPr>
@@ -3612,7 +2720,6 @@
         </w:rPr>
         <w:t>.</w:t>
       </w:r>
-      <w:proofErr w:type="spellStart"/>
       <w:r>
         <w:rPr>
           <w:bCs/>
@@ -3631,7 +2738,6 @@
         </w:rPr>
         <w:t>full</w:t>
       </w:r>
-      <w:proofErr w:type="spellEnd"/>
       <w:r>
         <w:rPr>
           <w:bCs/>
@@ -3685,41 +2791,13 @@
         <w:rPr>
           <w:bCs/>
         </w:rPr>
-        <w:t>[</w:t>
-      </w:r>
-      <w:proofErr w:type="spellStart"/>
-      <w:r>
-        <w:rPr>
-          <w:bCs/>
-        </w:rPr>
-        <w:t>i</w:t>
-      </w:r>
-      <w:proofErr w:type="spellEnd"/>
-      <w:r>
-        <w:rPr>
-          <w:bCs/>
-        </w:rPr>
-        <w:t>]</w:t>
-      </w:r>
-      <w:r>
-        <w:rPr>
-          <w:bCs/>
-        </w:rPr>
-        <w:t>.</w:t>
-      </w:r>
-      <w:proofErr w:type="spellStart"/>
-      <w:r>
-        <w:rPr>
-          <w:bCs/>
-        </w:rPr>
-        <w:t>a_number</w:t>
-      </w:r>
-      <w:proofErr w:type="spellEnd"/>
-      <w:r>
-        <w:rPr>
-          <w:bCs/>
-        </w:rPr>
-        <w:t xml:space="preserve"> }}</w:t>
+        <w:t>[i]</w:t>
+      </w:r>
+      <w:r>
+        <w:rPr>
+          <w:bCs/>
+        </w:rPr>
+        <w:t>.a_number }}</w:t>
       </w:r>
     </w:p>
     <w:p>
@@ -3830,30 +2908,8 @@
         <w:rPr>
           <w:bCs/>
         </w:rPr>
-        <w:t>users[</w:t>
-      </w:r>
-      <w:proofErr w:type="spellStart"/>
-      <w:r>
-        <w:rPr>
-          <w:bCs/>
-        </w:rPr>
-        <w:t>i</w:t>
-      </w:r>
-      <w:proofErr w:type="spellEnd"/>
-      <w:r>
-        <w:rPr>
-          <w:bCs/>
-        </w:rPr>
-        <w:t>].</w:t>
-      </w:r>
-      <w:proofErr w:type="spellStart"/>
-      <w:r>
-        <w:rPr>
-          <w:bCs/>
-        </w:rPr>
-        <w:t>cert_of_service</w:t>
-      </w:r>
-      <w:proofErr w:type="spellEnd"/>
+        <w:t>users[i].cert_of_service</w:t>
+      </w:r>
       <w:r>
         <w:rPr>
           <w:bCs/>
@@ -3867,15 +2923,7 @@
         <w:t>%}</w:t>
       </w:r>
       <w:r>
-        <w:t>{{ today().format("MM/dd/</w:t>
-      </w:r>
-      <w:proofErr w:type="spellStart"/>
-      <w:r>
-        <w:t>yyyy</w:t>
-      </w:r>
-      <w:proofErr w:type="spellEnd"/>
-      <w:r>
-        <w:t>"</w:t>
+        <w:t>{{ today().format("MM/dd/yyyy"</w:t>
       </w:r>
       <w:r>
         <w:t xml:space="preserve">) </w:t>
@@ -3893,23 +2941,8 @@
         <w:rPr>
           <w:bCs/>
         </w:rPr>
-        <w:t>{{ users[</w:t>
-      </w:r>
-      <w:proofErr w:type="spellStart"/>
-      <w:r>
-        <w:rPr>
-          <w:bCs/>
-        </w:rPr>
-        <w:t>i</w:t>
-      </w:r>
-      <w:proofErr w:type="spellEnd"/>
-      <w:r>
-        <w:rPr>
-          <w:bCs/>
-        </w:rPr>
-        <w:t>].</w:t>
-      </w:r>
-      <w:proofErr w:type="spellStart"/>
+        <w:t>{{ users[i].</w:t>
+      </w:r>
       <w:r>
         <w:rPr>
           <w:bCs/>
@@ -3928,7 +2961,6 @@
         </w:rPr>
         <w:t>full</w:t>
       </w:r>
-      <w:proofErr w:type="spellEnd"/>
       <w:r>
         <w:rPr>
           <w:bCs/>
@@ -3997,28 +3029,7 @@
         <w:rPr>
           <w:bCs/>
         </w:rPr>
-        <w:t>users[</w:t>
-      </w:r>
-      <w:proofErr w:type="spellStart"/>
-      <w:r>
-        <w:rPr>
-          <w:bCs/>
-        </w:rPr>
-        <w:t>i</w:t>
-      </w:r>
-      <w:proofErr w:type="spellEnd"/>
-      <w:r>
-        <w:rPr>
-          <w:bCs/>
-        </w:rPr>
-        <w:t>].</w:t>
-      </w:r>
-      <w:proofErr w:type="spellStart"/>
-      <w:r>
-        <w:rPr>
-          <w:bCs/>
-        </w:rPr>
-        <w:t>dhs</w:t>
+        <w:t>users[i].dhs</w:t>
       </w:r>
       <w:r>
         <w:rPr>
@@ -4036,14 +3047,7 @@
         <w:rPr>
           <w:bCs/>
         </w:rPr>
-        <w:t>city</w:t>
-      </w:r>
-      <w:proofErr w:type="spellEnd"/>
-      <w:r>
-        <w:rPr>
-          <w:bCs/>
-        </w:rPr>
-        <w:t xml:space="preserve"> }},</w:t>
+        <w:t>city }},</w:t>
       </w:r>
       <w:r>
         <w:rPr>
@@ -4061,28 +3065,7 @@
         <w:rPr>
           <w:bCs/>
         </w:rPr>
-        <w:t>users[</w:t>
-      </w:r>
-      <w:proofErr w:type="spellStart"/>
-      <w:r>
-        <w:rPr>
-          <w:bCs/>
-        </w:rPr>
-        <w:t>i</w:t>
-      </w:r>
-      <w:proofErr w:type="spellEnd"/>
-      <w:r>
-        <w:rPr>
-          <w:bCs/>
-        </w:rPr>
-        <w:t>].</w:t>
-      </w:r>
-      <w:proofErr w:type="spellStart"/>
-      <w:r>
-        <w:rPr>
-          <w:bCs/>
-        </w:rPr>
-        <w:t>dhs</w:t>
+        <w:t>users[i].dhs</w:t>
       </w:r>
       <w:r>
         <w:rPr>
@@ -4100,14 +3083,7 @@
         <w:rPr>
           <w:bCs/>
         </w:rPr>
-        <w:t>state</w:t>
-      </w:r>
-      <w:proofErr w:type="spellEnd"/>
-      <w:r>
-        <w:rPr>
-          <w:bCs/>
-        </w:rPr>
-        <w:t xml:space="preserve"> }}</w:t>
+        <w:t>state }}</w:t>
       </w:r>
       <w:r>
         <w:rPr>
@@ -4139,28 +3115,7 @@
         <w:rPr>
           <w:bCs/>
         </w:rPr>
-        <w:t>users[</w:t>
-      </w:r>
-      <w:proofErr w:type="spellStart"/>
-      <w:r>
-        <w:rPr>
-          <w:bCs/>
-        </w:rPr>
-        <w:t>i</w:t>
-      </w:r>
-      <w:proofErr w:type="spellEnd"/>
-      <w:r>
-        <w:rPr>
-          <w:bCs/>
-        </w:rPr>
-        <w:t>].</w:t>
-      </w:r>
-      <w:proofErr w:type="spellStart"/>
-      <w:r>
-        <w:rPr>
-          <w:bCs/>
-        </w:rPr>
-        <w:t>dhs</w:t>
+        <w:t>users[i].dhs</w:t>
       </w:r>
       <w:r>
         <w:rPr>
@@ -4169,11 +3124,7 @@
         <w:t>.address</w:t>
       </w:r>
       <w:r>
-        <w:t>.on_one_line</w:t>
-      </w:r>
-      <w:proofErr w:type="spellEnd"/>
-      <w:r>
-        <w:t>(</w:t>
+        <w:t>.on_one_line(</w:t>
       </w:r>
       <w:r>
         <w:t>bare=True</w:t>
@@ -5623,6 +4574,7 @@
   <w:style w:type="character" w:default="1" w:styleId="DefaultParagraphFont">
     <w:name w:val="Default Paragraph Font"/>
     <w:uiPriority w:val="1"/>
+    <w:semiHidden/>
     <w:unhideWhenUsed/>
   </w:style>
   <w:style w:type="table" w:default="1" w:styleId="TableNormal">

</xml_diff>

<commit_message>
Tweak to the COV cert of service DOCX
</commit_message>
<xml_diff>
--- a/docassemble/USCISApplications/data/templates/COV_motion.docx
+++ b/docassemble/USCISApplications/data/templates/COV_motion.docx
@@ -2986,7 +2986,13 @@
         <w:t xml:space="preserve">{% </w:t>
       </w:r>
       <w:r>
-        <w:t>else %}______________, ______________________________</w:t>
+        <w:t>else %}______________,</w:t>
+      </w:r>
+      <w:r>
+        <w:t xml:space="preserve"> I,</w:t>
+      </w:r>
+      <w:r>
+        <w:t xml:space="preserve"> ______________________________</w:t>
       </w:r>
       <w:r>
         <w:rPr>
@@ -5043,27 +5049,6 @@
 </file>
 
 <file path=customXml/item1.xml><?xml version="1.0" encoding="utf-8"?>
-<?mso-contentType ?>
-<FormTemplates xmlns="http://schemas.microsoft.com/sharepoint/v3/contenttype/forms">
-  <Display>DocumentLibraryForm</Display>
-  <Edit>DocumentLibraryForm</Edit>
-  <New>DocumentLibraryForm</New>
-</FormTemplates>
-</file>
-
-<file path=customXml/item2.xml><?xml version="1.0" encoding="utf-8"?>
-<p:properties xmlns:p="http://schemas.microsoft.com/office/2006/metadata/properties" xmlns:xsi="http://www.w3.org/2001/XMLSchema-instance" xmlns:pc="http://schemas.microsoft.com/office/infopath/2007/PartnerControls">
-  <documentManagement>
-    <TaxCatchAll xmlns="fc2e0b91-73db-4711-986b-9e7114b1c780" xsi:nil="true"/>
-    <lcf76f155ced4ddcb4097134ff3c332f xmlns="aa22b7f0-1c77-4983-9187-bff8e7aaefd5">
-      <Terms xmlns="http://schemas.microsoft.com/office/infopath/2007/PartnerControls"/>
-    </lcf76f155ced4ddcb4097134ff3c332f>
-    <Note xmlns="aa22b7f0-1c77-4983-9187-bff8e7aaefd5" xsi:nil="true"/>
-  </documentManagement>
-</p:properties>
-</file>
-
-<file path=customXml/item3.xml><?xml version="1.0" encoding="utf-8"?>
 <ct:contentTypeSchema xmlns:ct="http://schemas.microsoft.com/office/2006/metadata/contentType" xmlns:ma="http://schemas.microsoft.com/office/2006/metadata/properties/metaAttributes" ct:_="" ma:_="" ma:contentTypeName="Document" ma:contentTypeID="0x01010041FCC52ECBA99C44897D8B99E45B6EB2" ma:contentTypeVersion="20" ma:contentTypeDescription="Create a new document." ma:contentTypeScope="" ma:versionID="98dd51a1eb8d717f429cfb72bbcdf291">
   <xsd:schema xmlns:xsd="http://www.w3.org/2001/XMLSchema" xmlns:xs="http://www.w3.org/2001/XMLSchema" xmlns:p="http://schemas.microsoft.com/office/2006/metadata/properties" xmlns:ns2="aa22b7f0-1c77-4983-9187-bff8e7aaefd5" xmlns:ns3="fc2e0b91-73db-4711-986b-9e7114b1c780" targetNamespace="http://schemas.microsoft.com/office/2006/metadata/properties" ma:root="true" ma:fieldsID="764fccced344541160bdf3d7a4f43fd4" ns2:_="" ns3:_="">
     <xsd:import namespace="aa22b7f0-1c77-4983-9187-bff8e7aaefd5"/>
@@ -5320,10 +5305,42 @@
 </ct:contentTypeSchema>
 </file>
 
+<file path=customXml/item2.xml><?xml version="1.0" encoding="utf-8"?>
+<p:properties xmlns:p="http://schemas.microsoft.com/office/2006/metadata/properties" xmlns:xsi="http://www.w3.org/2001/XMLSchema-instance" xmlns:pc="http://schemas.microsoft.com/office/infopath/2007/PartnerControls">
+  <documentManagement>
+    <TaxCatchAll xmlns="fc2e0b91-73db-4711-986b-9e7114b1c780" xsi:nil="true"/>
+    <lcf76f155ced4ddcb4097134ff3c332f xmlns="aa22b7f0-1c77-4983-9187-bff8e7aaefd5">
+      <Terms xmlns="http://schemas.microsoft.com/office/infopath/2007/PartnerControls"/>
+    </lcf76f155ced4ddcb4097134ff3c332f>
+    <Note xmlns="aa22b7f0-1c77-4983-9187-bff8e7aaefd5" xsi:nil="true"/>
+  </documentManagement>
+</p:properties>
+</file>
+
+<file path=customXml/item3.xml><?xml version="1.0" encoding="utf-8"?>
+<?mso-contentType ?>
+<FormTemplates xmlns="http://schemas.microsoft.com/sharepoint/v3/contenttype/forms">
+  <Display>DocumentLibraryForm</Display>
+  <Edit>DocumentLibraryForm</Edit>
+  <New>DocumentLibraryForm</New>
+</FormTemplates>
+</file>
+
 <file path=customXml/itemProps1.xml><?xml version="1.0" encoding="utf-8"?>
-<ds:datastoreItem xmlns:ds="http://schemas.openxmlformats.org/officeDocument/2006/customXml" ds:itemID="{61801A56-0FD2-4394-93D8-612F28940603}">
+<ds:datastoreItem xmlns:ds="http://schemas.openxmlformats.org/officeDocument/2006/customXml" ds:itemID="{82045B43-7134-4D42-9F91-65658FCA0A3C}">
   <ds:schemaRefs>
-    <ds:schemaRef ds:uri="http://schemas.microsoft.com/sharepoint/v3/contenttype/forms"/>
+    <ds:schemaRef ds:uri="http://schemas.microsoft.com/office/2006/metadata/contentType"/>
+    <ds:schemaRef ds:uri="http://schemas.microsoft.com/office/2006/metadata/properties/metaAttributes"/>
+    <ds:schemaRef ds:uri="http://www.w3.org/2001/XMLSchema"/>
+    <ds:schemaRef ds:uri="http://schemas.microsoft.com/office/2006/metadata/properties"/>
+    <ds:schemaRef ds:uri="aa22b7f0-1c77-4983-9187-bff8e7aaefd5"/>
+    <ds:schemaRef ds:uri="fc2e0b91-73db-4711-986b-9e7114b1c780"/>
+    <ds:schemaRef ds:uri="http://schemas.microsoft.com/office/2006/documentManagement/types"/>
+    <ds:schemaRef ds:uri="http://schemas.microsoft.com/office/infopath/2007/PartnerControls"/>
+    <ds:schemaRef ds:uri="http://schemas.openxmlformats.org/package/2006/metadata/core-properties"/>
+    <ds:schemaRef ds:uri="http://purl.org/dc/elements/1.1/"/>
+    <ds:schemaRef ds:uri="http://purl.org/dc/terms/"/>
+    <ds:schemaRef ds:uri="http://schemas.microsoft.com/internal/obd"/>
   </ds:schemaRefs>
 </ds:datastoreItem>
 </file>
@@ -5340,20 +5357,9 @@
 </file>
 
 <file path=customXml/itemProps3.xml><?xml version="1.0" encoding="utf-8"?>
-<ds:datastoreItem xmlns:ds="http://schemas.openxmlformats.org/officeDocument/2006/customXml" ds:itemID="{82045B43-7134-4D42-9F91-65658FCA0A3C}">
+<ds:datastoreItem xmlns:ds="http://schemas.openxmlformats.org/officeDocument/2006/customXml" ds:itemID="{61801A56-0FD2-4394-93D8-612F28940603}">
   <ds:schemaRefs>
-    <ds:schemaRef ds:uri="http://schemas.microsoft.com/office/2006/metadata/contentType"/>
-    <ds:schemaRef ds:uri="http://schemas.microsoft.com/office/2006/metadata/properties/metaAttributes"/>
-    <ds:schemaRef ds:uri="http://www.w3.org/2001/XMLSchema"/>
-    <ds:schemaRef ds:uri="http://schemas.microsoft.com/office/2006/metadata/properties"/>
-    <ds:schemaRef ds:uri="aa22b7f0-1c77-4983-9187-bff8e7aaefd5"/>
-    <ds:schemaRef ds:uri="fc2e0b91-73db-4711-986b-9e7114b1c780"/>
-    <ds:schemaRef ds:uri="http://schemas.microsoft.com/office/2006/documentManagement/types"/>
-    <ds:schemaRef ds:uri="http://schemas.microsoft.com/office/infopath/2007/PartnerControls"/>
-    <ds:schemaRef ds:uri="http://schemas.openxmlformats.org/package/2006/metadata/core-properties"/>
-    <ds:schemaRef ds:uri="http://purl.org/dc/elements/1.1/"/>
-    <ds:schemaRef ds:uri="http://purl.org/dc/terms/"/>
-    <ds:schemaRef ds:uri="http://schemas.microsoft.com/internal/obd"/>
+    <ds:schemaRef ds:uri="http://schemas.microsoft.com/sharepoint/v3/contenttype/forms"/>
   </ds:schemaRefs>
 </ds:datastoreItem>
 </file>
</xml_diff>

<commit_message>
Updates to EAD PDF and COV/COA workflow plus motion DOCX
</commit_message>
<xml_diff>
--- a/docassemble/USCISApplications/data/templates/COV_motion.docx
+++ b/docassemble/USCISApplications/data/templates/COV_motion.docx
@@ -49,6 +49,7 @@
         </w:rPr>
         <w:tab/>
       </w:r>
+      <w:proofErr w:type="spellStart"/>
       <w:r>
         <w:rPr>
           <w:b/>
@@ -56,6 +57,7 @@
         </w:rPr>
         <w:t>NonDetained</w:t>
       </w:r>
+      <w:proofErr w:type="spellEnd"/>
     </w:p>
     <w:p/>
     <w:p/>
@@ -119,8 +121,58 @@
         <w:rPr>
           <w:b/>
         </w:rPr>
-        <w:t>{% if users[i].dhs.different_court_location %}{{ users[i].dhs.court_city</w:t>
-      </w:r>
+        <w:t>{% if users[</w:t>
+      </w:r>
+      <w:proofErr w:type="spellStart"/>
+      <w:r>
+        <w:rPr>
+          <w:b/>
+        </w:rPr>
+        <w:t>i</w:t>
+      </w:r>
+      <w:proofErr w:type="spellEnd"/>
+      <w:r>
+        <w:rPr>
+          <w:b/>
+        </w:rPr>
+        <w:t>].</w:t>
+      </w:r>
+      <w:proofErr w:type="spellStart"/>
+      <w:r>
+        <w:rPr>
+          <w:b/>
+        </w:rPr>
+        <w:t>dhs.different_court_location</w:t>
+      </w:r>
+      <w:proofErr w:type="spellEnd"/>
+      <w:r>
+        <w:rPr>
+          <w:b/>
+        </w:rPr>
+        <w:t xml:space="preserve"> %}{{ users[</w:t>
+      </w:r>
+      <w:proofErr w:type="spellStart"/>
+      <w:r>
+        <w:rPr>
+          <w:b/>
+        </w:rPr>
+        <w:t>i</w:t>
+      </w:r>
+      <w:proofErr w:type="spellEnd"/>
+      <w:r>
+        <w:rPr>
+          <w:b/>
+        </w:rPr>
+        <w:t>].</w:t>
+      </w:r>
+      <w:proofErr w:type="spellStart"/>
+      <w:r>
+        <w:rPr>
+          <w:b/>
+        </w:rPr>
+        <w:t>dhs.court_city</w:t>
+      </w:r>
+      <w:proofErr w:type="spellEnd"/>
       <w:r>
         <w:rPr>
           <w:b/>
@@ -133,18 +185,48 @@
         </w:rPr>
         <w:t xml:space="preserve">upper }}, {{ </w:t>
       </w:r>
-      <w:r>
-        <w:rPr>
-          <w:b/>
-        </w:rPr>
-        <w:t>state_name(</w:t>
-      </w:r>
-      <w:r>
-        <w:rPr>
-          <w:b/>
-        </w:rPr>
-        <w:t>users[i].dhs.court_state</w:t>
-      </w:r>
+      <w:proofErr w:type="spellStart"/>
+      <w:r>
+        <w:rPr>
+          <w:b/>
+        </w:rPr>
+        <w:t>state_name</w:t>
+      </w:r>
+      <w:proofErr w:type="spellEnd"/>
+      <w:r>
+        <w:rPr>
+          <w:b/>
+        </w:rPr>
+        <w:t>(</w:t>
+      </w:r>
+      <w:r>
+        <w:rPr>
+          <w:b/>
+        </w:rPr>
+        <w:t>users[</w:t>
+      </w:r>
+      <w:proofErr w:type="spellStart"/>
+      <w:r>
+        <w:rPr>
+          <w:b/>
+        </w:rPr>
+        <w:t>i</w:t>
+      </w:r>
+      <w:proofErr w:type="spellEnd"/>
+      <w:r>
+        <w:rPr>
+          <w:b/>
+        </w:rPr>
+        <w:t>].</w:t>
+      </w:r>
+      <w:proofErr w:type="spellStart"/>
+      <w:r>
+        <w:rPr>
+          <w:b/>
+        </w:rPr>
+        <w:t>dhs.court_state</w:t>
+      </w:r>
+      <w:proofErr w:type="spellEnd"/>
       <w:r>
         <w:rPr>
           <w:b/>
@@ -161,8 +243,30 @@
         <w:rPr>
           <w:b/>
         </w:rPr>
-        <w:t>upper }}{% else %}{{ users[i].dhs.address.city</w:t>
-      </w:r>
+        <w:t>upper }}{% else %}{{ users[</w:t>
+      </w:r>
+      <w:proofErr w:type="spellStart"/>
+      <w:r>
+        <w:rPr>
+          <w:b/>
+        </w:rPr>
+        <w:t>i</w:t>
+      </w:r>
+      <w:proofErr w:type="spellEnd"/>
+      <w:r>
+        <w:rPr>
+          <w:b/>
+        </w:rPr>
+        <w:t>].</w:t>
+      </w:r>
+      <w:proofErr w:type="spellStart"/>
+      <w:r>
+        <w:rPr>
+          <w:b/>
+        </w:rPr>
+        <w:t>dhs.address.city</w:t>
+      </w:r>
+      <w:proofErr w:type="spellEnd"/>
       <w:r>
         <w:rPr>
           <w:b/>
@@ -178,17 +282,46 @@
         </w:rPr>
         <w:t xml:space="preserve">upper }}, {{ </w:t>
       </w:r>
-      <w:r>
-        <w:rPr>
-          <w:b/>
-        </w:rPr>
-        <w:t>state_name(</w:t>
-      </w:r>
-      <w:r>
-        <w:rPr>
-          <w:b/>
-        </w:rPr>
-        <w:t>users[i].dhs.address.</w:t>
+      <w:proofErr w:type="spellStart"/>
+      <w:r>
+        <w:rPr>
+          <w:b/>
+        </w:rPr>
+        <w:t>state_name</w:t>
+      </w:r>
+      <w:proofErr w:type="spellEnd"/>
+      <w:r>
+        <w:rPr>
+          <w:b/>
+        </w:rPr>
+        <w:t>(</w:t>
+      </w:r>
+      <w:r>
+        <w:rPr>
+          <w:b/>
+        </w:rPr>
+        <w:t>users[</w:t>
+      </w:r>
+      <w:proofErr w:type="spellStart"/>
+      <w:r>
+        <w:rPr>
+          <w:b/>
+        </w:rPr>
+        <w:t>i</w:t>
+      </w:r>
+      <w:proofErr w:type="spellEnd"/>
+      <w:r>
+        <w:rPr>
+          <w:b/>
+        </w:rPr>
+        <w:t>].</w:t>
+      </w:r>
+      <w:proofErr w:type="spellStart"/>
+      <w:r>
+        <w:rPr>
+          <w:b/>
+        </w:rPr>
+        <w:t>dhs.address.</w:t>
       </w:r>
       <w:r>
         <w:rPr>
@@ -196,6 +329,7 @@
         </w:rPr>
         <w:t>state</w:t>
       </w:r>
+      <w:proofErr w:type="spellEnd"/>
       <w:r>
         <w:rPr>
           <w:b/>
@@ -336,108 +470,19 @@
         <w:rPr>
           <w:bCs/>
         </w:rPr>
-        <w:t xml:space="preserve">{{ </w:t>
-      </w:r>
-      <w:r>
-        <w:rPr>
-          <w:bCs/>
-        </w:rPr>
-        <w:t>users</w:t>
-      </w:r>
-      <w:r>
-        <w:rPr>
-          <w:bCs/>
-        </w:rPr>
-        <w:t>[i]</w:t>
-      </w:r>
-      <w:r>
-        <w:rPr>
-          <w:bCs/>
-        </w:rPr>
-        <w:t>.</w:t>
-      </w:r>
-      <w:r>
-        <w:rPr>
-          <w:bCs/>
-        </w:rPr>
-        <w:t>name</w:t>
-      </w:r>
-      <w:r>
-        <w:rPr>
-          <w:bCs/>
-        </w:rPr>
-        <w:t>_</w:t>
-      </w:r>
-      <w:r>
-        <w:rPr>
-          <w:bCs/>
-        </w:rPr>
-        <w:t>full</w:t>
-      </w:r>
-      <w:r>
-        <w:rPr>
-          <w:bCs/>
-        </w:rPr>
-        <w:t>(</w:t>
-      </w:r>
-      <w:r>
-        <w:rPr>
-          <w:bCs/>
-        </w:rPr>
-        <w:t>) }}</w:t>
-      </w:r>
-      <w:r>
+        <w:t>{%p if users | length == 1</w:t>
+      </w:r>
+      <w:r>
+        <w:rPr>
+          <w:bCs/>
+        </w:rPr>
         <w:t xml:space="preserve"> </w:t>
       </w:r>
       <w:r>
-        <w:tab/>
-        <w:t xml:space="preserve"> </w:t>
-      </w:r>
-      <w:r>
-        <w:t>)</w:t>
-      </w:r>
-      <w:r>
-        <w:rPr>
-          <w:bCs/>
-        </w:rPr>
-        <w:t xml:space="preserve">    </w:t>
-      </w:r>
-      <w:r>
-        <w:rPr>
-          <w:bCs/>
-        </w:rPr>
-        <w:tab/>
-        <w:t xml:space="preserve">   </w:t>
-      </w:r>
-      <w:r>
-        <w:rPr>
-          <w:bCs/>
-        </w:rPr>
-        <w:t xml:space="preserve">A# {{ </w:t>
-      </w:r>
-      <w:r>
-        <w:rPr>
-          <w:bCs/>
-        </w:rPr>
-        <w:t>users</w:t>
-      </w:r>
-      <w:r>
-        <w:rPr>
-          <w:bCs/>
-        </w:rPr>
-        <w:t>[i]</w:t>
-      </w:r>
-      <w:r>
-        <w:rPr>
-          <w:bCs/>
-        </w:rPr>
-        <w:t>.</w:t>
-      </w:r>
-      <w:r>
-        <w:rPr>
-          <w:bCs/>
-        </w:rPr>
-        <w:t>a_number }}</w:t>
+        <w:rPr>
+          <w:bCs/>
+        </w:rPr>
+        <w:t>%}</w:t>
       </w:r>
     </w:p>
     <w:p>
@@ -445,15 +490,159 @@
         <w:tabs>
           <w:tab w:val="left" w:pos="4320"/>
         </w:tabs>
-      </w:pPr>
-      <w:r>
+        <w:rPr>
+          <w:bCs/>
+        </w:rPr>
+      </w:pPr>
+      <w:r>
+        <w:rPr>
+          <w:bCs/>
+        </w:rPr>
+        <w:t xml:space="preserve">{{ </w:t>
+      </w:r>
+      <w:r>
+        <w:rPr>
+          <w:bCs/>
+        </w:rPr>
+        <w:t>users[</w:t>
+      </w:r>
+      <w:proofErr w:type="spellStart"/>
+      <w:r>
+        <w:rPr>
+          <w:bCs/>
+        </w:rPr>
+        <w:t>i</w:t>
+      </w:r>
+      <w:proofErr w:type="spellEnd"/>
+      <w:r>
+        <w:rPr>
+          <w:bCs/>
+        </w:rPr>
+        <w:t>].</w:t>
+      </w:r>
+      <w:proofErr w:type="spellStart"/>
+      <w:r>
+        <w:rPr>
+          <w:bCs/>
+        </w:rPr>
+        <w:t>lastfirst</w:t>
+      </w:r>
+      <w:proofErr w:type="spellEnd"/>
+      <w:r>
+        <w:rPr>
+          <w:bCs/>
+        </w:rPr>
+        <w:t>()</w:t>
+      </w:r>
+      <w:r>
+        <w:rPr>
+          <w:bCs/>
+        </w:rPr>
+        <w:t>}}</w:t>
+      </w:r>
+      <w:r>
+        <w:t xml:space="preserve"> </w:t>
+      </w:r>
+      <w:r>
+        <w:rPr>
+          <w:bCs/>
+        </w:rPr>
+        <w:t xml:space="preserve">{{ </w:t>
+      </w:r>
+      <w:r>
+        <w:rPr>
+          <w:bCs/>
+        </w:rPr>
+        <w:t>users[</w:t>
+      </w:r>
+      <w:proofErr w:type="spellStart"/>
+      <w:r>
+        <w:rPr>
+          <w:bCs/>
+        </w:rPr>
+        <w:t>i</w:t>
+      </w:r>
+      <w:proofErr w:type="spellEnd"/>
+      <w:r>
+        <w:rPr>
+          <w:bCs/>
+        </w:rPr>
+        <w:t>].</w:t>
+      </w:r>
+      <w:r>
+        <w:rPr>
+          <w:bCs/>
+        </w:rPr>
+        <w:t xml:space="preserve">middle </w:t>
+      </w:r>
+      <w:r>
+        <w:rPr>
+          <w:bCs/>
+        </w:rPr>
+        <w:t>}}</w:t>
+      </w:r>
+      <w:r>
+        <w:rPr>
+          <w:bCs/>
+        </w:rPr>
         <w:tab/>
-      </w:r>
-      <w:r>
         <w:t xml:space="preserve"> </w:t>
       </w:r>
       <w:r>
         <w:t>)</w:t>
+      </w:r>
+      <w:r>
+        <w:rPr>
+          <w:bCs/>
+        </w:rPr>
+        <w:t xml:space="preserve">    </w:t>
+      </w:r>
+      <w:r>
+        <w:rPr>
+          <w:bCs/>
+        </w:rPr>
+        <w:tab/>
+        <w:t xml:space="preserve">   </w:t>
+      </w:r>
+      <w:r>
+        <w:rPr>
+          <w:bCs/>
+        </w:rPr>
+        <w:t xml:space="preserve">A# {{ </w:t>
+      </w:r>
+      <w:r>
+        <w:rPr>
+          <w:bCs/>
+        </w:rPr>
+        <w:t>users[</w:t>
+      </w:r>
+      <w:proofErr w:type="spellStart"/>
+      <w:r>
+        <w:rPr>
+          <w:bCs/>
+        </w:rPr>
+        <w:t>i</w:t>
+      </w:r>
+      <w:proofErr w:type="spellEnd"/>
+      <w:r>
+        <w:rPr>
+          <w:bCs/>
+        </w:rPr>
+        <w:t>].</w:t>
+      </w:r>
+      <w:proofErr w:type="spellStart"/>
+      <w:r>
+        <w:rPr>
+          <w:bCs/>
+        </w:rPr>
+        <w:t>a_number</w:t>
+      </w:r>
+      <w:proofErr w:type="spellEnd"/>
+      <w:r>
+        <w:rPr>
+          <w:bCs/>
+        </w:rPr>
+        <w:t xml:space="preserve"> }}</w:t>
       </w:r>
     </w:p>
     <w:p>
@@ -503,6 +692,271 @@
         <w:tabs>
           <w:tab w:val="left" w:pos="4320"/>
         </w:tabs>
+        <w:rPr>
+          <w:bCs/>
+        </w:rPr>
+      </w:pPr>
+      <w:r>
+        <w:rPr>
+          <w:bCs/>
+        </w:rPr>
+        <w:t>{%</w:t>
+      </w:r>
+      <w:r>
+        <w:rPr>
+          <w:bCs/>
+        </w:rPr>
+        <w:t>p</w:t>
+      </w:r>
+      <w:r>
+        <w:rPr>
+          <w:bCs/>
+        </w:rPr>
+        <w:t xml:space="preserve"> else %}</w:t>
+      </w:r>
+    </w:p>
+    <w:p>
+      <w:pPr>
+        <w:tabs>
+          <w:tab w:val="left" w:pos="4320"/>
+        </w:tabs>
+        <w:rPr>
+          <w:bCs/>
+        </w:rPr>
+      </w:pPr>
+      <w:r>
+        <w:rPr>
+          <w:bCs/>
+        </w:rPr>
+        <w:t xml:space="preserve">{%p for x in </w:t>
+      </w:r>
+      <w:proofErr w:type="spellStart"/>
+      <w:r>
+        <w:rPr>
+          <w:bCs/>
+        </w:rPr>
+        <w:t>motion_users</w:t>
+      </w:r>
+      <w:proofErr w:type="spellEnd"/>
+      <w:r>
+        <w:rPr>
+          <w:bCs/>
+        </w:rPr>
+        <w:t xml:space="preserve"> %}</w:t>
+      </w:r>
+    </w:p>
+    <w:p>
+      <w:pPr>
+        <w:tabs>
+          <w:tab w:val="left" w:pos="4320"/>
+        </w:tabs>
+        <w:rPr>
+          <w:bCs/>
+        </w:rPr>
+      </w:pPr>
+      <w:r>
+        <w:rPr>
+          <w:bCs/>
+        </w:rPr>
+        <w:t>{{</w:t>
+      </w:r>
+      <w:proofErr w:type="spellStart"/>
+      <w:r>
+        <w:rPr>
+          <w:bCs/>
+        </w:rPr>
+        <w:t>x.</w:t>
+      </w:r>
+      <w:r>
+        <w:rPr>
+          <w:bCs/>
+        </w:rPr>
+        <w:t>name.lastfirst</w:t>
+      </w:r>
+      <w:proofErr w:type="spellEnd"/>
+      <w:r>
+        <w:rPr>
+          <w:bCs/>
+        </w:rPr>
+        <w:t>(</w:t>
+      </w:r>
+      <w:r>
+        <w:rPr>
+          <w:bCs/>
+        </w:rPr>
+        <w:t>)</w:t>
+      </w:r>
+      <w:r>
+        <w:rPr>
+          <w:bCs/>
+        </w:rPr>
+        <w:t>}} {{</w:t>
+      </w:r>
+      <w:proofErr w:type="spellStart"/>
+      <w:r>
+        <w:rPr>
+          <w:bCs/>
+        </w:rPr>
+        <w:t>x</w:t>
+      </w:r>
+      <w:r>
+        <w:rPr>
+          <w:bCs/>
+        </w:rPr>
+        <w:t>.name.</w:t>
+      </w:r>
+      <w:r>
+        <w:rPr>
+          <w:bCs/>
+        </w:rPr>
+        <w:t>middle</w:t>
+      </w:r>
+      <w:proofErr w:type="spellEnd"/>
+      <w:r>
+        <w:rPr>
+          <w:bCs/>
+        </w:rPr>
+        <w:t>}}</w:t>
+      </w:r>
+      <w:r>
+        <w:t xml:space="preserve"> </w:t>
+      </w:r>
+      <w:r>
+        <w:tab/>
+        <w:t xml:space="preserve"> </w:t>
+      </w:r>
+      <w:r>
+        <w:t>)</w:t>
+      </w:r>
+      <w:r>
+        <w:rPr>
+          <w:bCs/>
+        </w:rPr>
+        <w:t xml:space="preserve">    </w:t>
+      </w:r>
+      <w:r>
+        <w:rPr>
+          <w:bCs/>
+        </w:rPr>
+        <w:tab/>
+        <w:t xml:space="preserve">   </w:t>
+      </w:r>
+      <w:r>
+        <w:rPr>
+          <w:bCs/>
+        </w:rPr>
+        <w:t>A# {{</w:t>
+      </w:r>
+      <w:r>
+        <w:rPr>
+          <w:bCs/>
+        </w:rPr>
+        <w:t xml:space="preserve"> </w:t>
+      </w:r>
+      <w:proofErr w:type="spellStart"/>
+      <w:r>
+        <w:rPr>
+          <w:bCs/>
+        </w:rPr>
+        <w:t>x</w:t>
+      </w:r>
+      <w:r>
+        <w:rPr>
+          <w:bCs/>
+        </w:rPr>
+        <w:t>.</w:t>
+      </w:r>
+      <w:r>
+        <w:rPr>
+          <w:bCs/>
+        </w:rPr>
+        <w:t>a_number</w:t>
+      </w:r>
+      <w:proofErr w:type="spellEnd"/>
+      <w:r>
+        <w:rPr>
+          <w:bCs/>
+        </w:rPr>
+        <w:t xml:space="preserve"> }}</w:t>
+      </w:r>
+    </w:p>
+    <w:p>
+      <w:pPr>
+        <w:tabs>
+          <w:tab w:val="left" w:pos="4320"/>
+        </w:tabs>
+        <w:rPr>
+          <w:bCs/>
+        </w:rPr>
+      </w:pPr>
+      <w:r>
+        <w:rPr>
+          <w:bCs/>
+        </w:rPr>
+        <w:t>{%p en</w:t>
+      </w:r>
+      <w:proofErr w:type="spellStart"/>
+      <w:r>
+        <w:rPr>
+          <w:bCs/>
+        </w:rPr>
+        <w:t>dfor</w:t>
+      </w:r>
+      <w:proofErr w:type="spellEnd"/>
+      <w:r>
+        <w:rPr>
+          <w:bCs/>
+        </w:rPr>
+        <w:t xml:space="preserve"> %}</w:t>
+      </w:r>
+    </w:p>
+    <w:p>
+      <w:pPr>
+        <w:tabs>
+          <w:tab w:val="left" w:pos="4320"/>
+        </w:tabs>
+        <w:rPr>
+          <w:bCs/>
+        </w:rPr>
+      </w:pPr>
+      <w:r>
+        <w:rPr>
+          <w:bCs/>
+        </w:rPr>
+        <w:t xml:space="preserve">{%p </w:t>
+      </w:r>
+      <w:r>
+        <w:rPr>
+          <w:bCs/>
+        </w:rPr>
+        <w:t>endif</w:t>
+      </w:r>
+      <w:r>
+        <w:rPr>
+          <w:bCs/>
+        </w:rPr>
+        <w:t xml:space="preserve"> %}</w:t>
+      </w:r>
+    </w:p>
+    <w:p>
+      <w:pPr>
+        <w:tabs>
+          <w:tab w:val="left" w:pos="4320"/>
+        </w:tabs>
+      </w:pPr>
+      <w:r>
+        <w:tab/>
+        <w:t xml:space="preserve"> </w:t>
+      </w:r>
+      <w:r>
+        <w:t>)</w:t>
+      </w:r>
+    </w:p>
+    <w:p>
+      <w:pPr>
+        <w:tabs>
+          <w:tab w:val="left" w:pos="4320"/>
+        </w:tabs>
       </w:pPr>
       <w:r>
         <w:rPr>
@@ -559,10 +1013,23 @@
         <w:t xml:space="preserve">{ </w:t>
       </w:r>
       <w:r>
-        <w:t>users[i].</w:t>
-      </w:r>
-      <w:r>
-        <w:t>immigration_judge.</w:t>
+        <w:t>users[</w:t>
+      </w:r>
+      <w:proofErr w:type="spellStart"/>
+      <w:r>
+        <w:t>i</w:t>
+      </w:r>
+      <w:proofErr w:type="spellEnd"/>
+      <w:r>
+        <w:t>].</w:t>
+      </w:r>
+      <w:proofErr w:type="spellStart"/>
+      <w:r>
+        <w:t>immigration_judge</w:t>
+      </w:r>
+      <w:proofErr w:type="spellEnd"/>
+      <w:r>
+        <w:t>.</w:t>
       </w:r>
       <w:r>
         <w:rPr>
@@ -570,6 +1037,7 @@
         </w:rPr>
         <w:t xml:space="preserve"> </w:t>
       </w:r>
+      <w:proofErr w:type="spellStart"/>
       <w:r>
         <w:rPr>
           <w:bCs/>
@@ -588,6 +1056,7 @@
         </w:rPr>
         <w:t>full</w:t>
       </w:r>
+      <w:proofErr w:type="spellEnd"/>
       <w:r>
         <w:rPr>
           <w:bCs/>
@@ -622,13 +1091,34 @@
         <w:t xml:space="preserve">{ </w:t>
       </w:r>
       <w:r>
-        <w:t>users[i].</w:t>
-      </w:r>
+        <w:t>users[</w:t>
+      </w:r>
+      <w:proofErr w:type="spellStart"/>
+      <w:r>
+        <w:t>i</w:t>
+      </w:r>
+      <w:proofErr w:type="spellEnd"/>
+      <w:r>
+        <w:t>].</w:t>
+      </w:r>
+      <w:proofErr w:type="spellStart"/>
       <w:r>
         <w:t>hearing_datetime</w:t>
       </w:r>
       <w:r>
-        <w:t>.format(“MM/dd/yyyy”)</w:t>
+        <w:t>.format</w:t>
+      </w:r>
+      <w:proofErr w:type="spellEnd"/>
+      <w:r>
+        <w:t>(“MM/dd/</w:t>
+      </w:r>
+      <w:proofErr w:type="spellStart"/>
+      <w:r>
+        <w:t>yyyy</w:t>
+      </w:r>
+      <w:proofErr w:type="spellEnd"/>
+      <w:r>
+        <w:t>”)</w:t>
       </w:r>
       <w:r>
         <w:t xml:space="preserve"> </w:t>
@@ -750,6 +1240,7 @@
           <w:b/>
           <w:bCs/>
         </w:rPr>
+        <w:lastRenderedPageBreak/>
         <w:br w:type="page"/>
       </w:r>
     </w:p>
@@ -813,8 +1304,58 @@
         <w:rPr>
           <w:b/>
         </w:rPr>
-        <w:t>{% if users[i].dhs.different_court_location %}{{ users[i].dhs.court_city</w:t>
-      </w:r>
+        <w:t>{% if users[</w:t>
+      </w:r>
+      <w:proofErr w:type="spellStart"/>
+      <w:r>
+        <w:rPr>
+          <w:b/>
+        </w:rPr>
+        <w:t>i</w:t>
+      </w:r>
+      <w:proofErr w:type="spellEnd"/>
+      <w:r>
+        <w:rPr>
+          <w:b/>
+        </w:rPr>
+        <w:t>].</w:t>
+      </w:r>
+      <w:proofErr w:type="spellStart"/>
+      <w:r>
+        <w:rPr>
+          <w:b/>
+        </w:rPr>
+        <w:t>dhs.different_court_location</w:t>
+      </w:r>
+      <w:proofErr w:type="spellEnd"/>
+      <w:r>
+        <w:rPr>
+          <w:b/>
+        </w:rPr>
+        <w:t xml:space="preserve"> %}{{ users[</w:t>
+      </w:r>
+      <w:proofErr w:type="spellStart"/>
+      <w:r>
+        <w:rPr>
+          <w:b/>
+        </w:rPr>
+        <w:t>i</w:t>
+      </w:r>
+      <w:proofErr w:type="spellEnd"/>
+      <w:r>
+        <w:rPr>
+          <w:b/>
+        </w:rPr>
+        <w:t>].</w:t>
+      </w:r>
+      <w:proofErr w:type="spellStart"/>
+      <w:r>
+        <w:rPr>
+          <w:b/>
+        </w:rPr>
+        <w:t>dhs.court_city</w:t>
+      </w:r>
+      <w:proofErr w:type="spellEnd"/>
       <w:r>
         <w:rPr>
           <w:b/>
@@ -827,18 +1368,48 @@
         </w:rPr>
         <w:t xml:space="preserve">upper }}, {{ </w:t>
       </w:r>
-      <w:r>
-        <w:rPr>
-          <w:b/>
-        </w:rPr>
-        <w:t>state_name(</w:t>
-      </w:r>
-      <w:r>
-        <w:rPr>
-          <w:b/>
-        </w:rPr>
-        <w:t>users[i].dhs.court_state</w:t>
-      </w:r>
+      <w:proofErr w:type="spellStart"/>
+      <w:r>
+        <w:rPr>
+          <w:b/>
+        </w:rPr>
+        <w:t>state_name</w:t>
+      </w:r>
+      <w:proofErr w:type="spellEnd"/>
+      <w:r>
+        <w:rPr>
+          <w:b/>
+        </w:rPr>
+        <w:t>(</w:t>
+      </w:r>
+      <w:r>
+        <w:rPr>
+          <w:b/>
+        </w:rPr>
+        <w:t>users[</w:t>
+      </w:r>
+      <w:proofErr w:type="spellStart"/>
+      <w:r>
+        <w:rPr>
+          <w:b/>
+        </w:rPr>
+        <w:t>i</w:t>
+      </w:r>
+      <w:proofErr w:type="spellEnd"/>
+      <w:r>
+        <w:rPr>
+          <w:b/>
+        </w:rPr>
+        <w:t>].</w:t>
+      </w:r>
+      <w:proofErr w:type="spellStart"/>
+      <w:r>
+        <w:rPr>
+          <w:b/>
+        </w:rPr>
+        <w:t>dhs.court_state</w:t>
+      </w:r>
+      <w:proofErr w:type="spellEnd"/>
       <w:r>
         <w:rPr>
           <w:b/>
@@ -849,8 +1420,30 @@
         <w:rPr>
           <w:b/>
         </w:rPr>
-        <w:t>upper }}{% else %}{{ users[i].dhs.address.city</w:t>
-      </w:r>
+        <w:t>upper }}{% else %}{{ users[</w:t>
+      </w:r>
+      <w:proofErr w:type="spellStart"/>
+      <w:r>
+        <w:rPr>
+          <w:b/>
+        </w:rPr>
+        <w:t>i</w:t>
+      </w:r>
+      <w:proofErr w:type="spellEnd"/>
+      <w:r>
+        <w:rPr>
+          <w:b/>
+        </w:rPr>
+        <w:t>].</w:t>
+      </w:r>
+      <w:proofErr w:type="spellStart"/>
+      <w:r>
+        <w:rPr>
+          <w:b/>
+        </w:rPr>
+        <w:t>dhs.address.city</w:t>
+      </w:r>
+      <w:proofErr w:type="spellEnd"/>
       <w:r>
         <w:rPr>
           <w:b/>
@@ -866,23 +1459,59 @@
         </w:rPr>
         <w:t xml:space="preserve">upper }}, {{ </w:t>
       </w:r>
-      <w:r>
-        <w:rPr>
-          <w:b/>
-        </w:rPr>
-        <w:t>state_name(</w:t>
-      </w:r>
-      <w:r>
-        <w:rPr>
-          <w:b/>
-        </w:rPr>
-        <w:t>users[i].dhs.address.</w:t>
-      </w:r>
-      <w:r>
-        <w:rPr>
-          <w:b/>
-        </w:rPr>
-        <w:t xml:space="preserve">state) | </w:t>
+      <w:proofErr w:type="spellStart"/>
+      <w:r>
+        <w:rPr>
+          <w:b/>
+        </w:rPr>
+        <w:t>state_name</w:t>
+      </w:r>
+      <w:proofErr w:type="spellEnd"/>
+      <w:r>
+        <w:rPr>
+          <w:b/>
+        </w:rPr>
+        <w:t>(</w:t>
+      </w:r>
+      <w:r>
+        <w:rPr>
+          <w:b/>
+        </w:rPr>
+        <w:t>users[</w:t>
+      </w:r>
+      <w:proofErr w:type="spellStart"/>
+      <w:r>
+        <w:rPr>
+          <w:b/>
+        </w:rPr>
+        <w:t>i</w:t>
+      </w:r>
+      <w:proofErr w:type="spellEnd"/>
+      <w:r>
+        <w:rPr>
+          <w:b/>
+        </w:rPr>
+        <w:t>].</w:t>
+      </w:r>
+      <w:proofErr w:type="spellStart"/>
+      <w:r>
+        <w:rPr>
+          <w:b/>
+        </w:rPr>
+        <w:t>dhs.address.</w:t>
+      </w:r>
+      <w:r>
+        <w:rPr>
+          <w:b/>
+        </w:rPr>
+        <w:t>state</w:t>
+      </w:r>
+      <w:proofErr w:type="spellEnd"/>
+      <w:r>
+        <w:rPr>
+          <w:b/>
+        </w:rPr>
+        <w:t xml:space="preserve">) | </w:t>
       </w:r>
       <w:r>
         <w:rPr>
@@ -904,8 +1533,23 @@
         <w:rPr>
           <w:bCs/>
         </w:rPr>
-        <w:t>{{ users[i].</w:t>
-      </w:r>
+        <w:t>{{ users[</w:t>
+      </w:r>
+      <w:proofErr w:type="spellStart"/>
+      <w:r>
+        <w:rPr>
+          <w:bCs/>
+        </w:rPr>
+        <w:t>i</w:t>
+      </w:r>
+      <w:proofErr w:type="spellEnd"/>
+      <w:r>
+        <w:rPr>
+          <w:bCs/>
+        </w:rPr>
+        <w:t>].</w:t>
+      </w:r>
+      <w:proofErr w:type="spellStart"/>
       <w:r>
         <w:rPr>
           <w:bCs/>
@@ -924,6 +1568,7 @@
         </w:rPr>
         <w:t>full</w:t>
       </w:r>
+      <w:proofErr w:type="spellEnd"/>
       <w:r>
         <w:rPr>
           <w:bCs/>
@@ -961,7 +1606,28 @@
         <w:rPr>
           <w:bCs/>
         </w:rPr>
-        <w:t>{% if users[i].dhs.</w:t>
+        <w:t>{% if users[</w:t>
+      </w:r>
+      <w:proofErr w:type="spellStart"/>
+      <w:r>
+        <w:rPr>
+          <w:bCs/>
+        </w:rPr>
+        <w:t>i</w:t>
+      </w:r>
+      <w:proofErr w:type="spellEnd"/>
+      <w:r>
+        <w:rPr>
+          <w:bCs/>
+        </w:rPr>
+        <w:t>].</w:t>
+      </w:r>
+      <w:proofErr w:type="spellStart"/>
+      <w:r>
+        <w:rPr>
+          <w:bCs/>
+        </w:rPr>
+        <w:t>dhs.</w:t>
       </w:r>
       <w:r>
         <w:rPr>
@@ -969,6 +1635,7 @@
         </w:rPr>
         <w:t>different_court_location</w:t>
       </w:r>
+      <w:proofErr w:type="spellEnd"/>
       <w:r>
         <w:rPr>
           <w:bCs/>
@@ -985,7 +1652,28 @@
         <w:rPr>
           <w:bCs/>
         </w:rPr>
-        <w:t>users[i].dhs</w:t>
+        <w:t>users[</w:t>
+      </w:r>
+      <w:proofErr w:type="spellStart"/>
+      <w:r>
+        <w:rPr>
+          <w:bCs/>
+        </w:rPr>
+        <w:t>i</w:t>
+      </w:r>
+      <w:proofErr w:type="spellEnd"/>
+      <w:r>
+        <w:rPr>
+          <w:bCs/>
+        </w:rPr>
+        <w:t>].</w:t>
+      </w:r>
+      <w:proofErr w:type="spellStart"/>
+      <w:r>
+        <w:rPr>
+          <w:bCs/>
+        </w:rPr>
+        <w:t>dhs</w:t>
       </w:r>
       <w:r>
         <w:rPr>
@@ -999,6 +1687,7 @@
         </w:rPr>
         <w:t>court_city</w:t>
       </w:r>
+      <w:proofErr w:type="spellEnd"/>
       <w:r>
         <w:rPr>
           <w:bCs/>
@@ -1021,7 +1710,28 @@
         <w:rPr>
           <w:bCs/>
         </w:rPr>
-        <w:t>users[i].dhs</w:t>
+        <w:t>users[</w:t>
+      </w:r>
+      <w:proofErr w:type="spellStart"/>
+      <w:r>
+        <w:rPr>
+          <w:bCs/>
+        </w:rPr>
+        <w:t>i</w:t>
+      </w:r>
+      <w:proofErr w:type="spellEnd"/>
+      <w:r>
+        <w:rPr>
+          <w:bCs/>
+        </w:rPr>
+        <w:t>].</w:t>
+      </w:r>
+      <w:proofErr w:type="spellStart"/>
+      <w:r>
+        <w:rPr>
+          <w:bCs/>
+        </w:rPr>
+        <w:t>dhs</w:t>
       </w:r>
       <w:r>
         <w:rPr>
@@ -1035,6 +1745,7 @@
         </w:rPr>
         <w:t>court_state</w:t>
       </w:r>
+      <w:proofErr w:type="spellEnd"/>
       <w:r>
         <w:rPr>
           <w:bCs/>
@@ -1057,7 +1768,28 @@
         <w:rPr>
           <w:bCs/>
         </w:rPr>
-        <w:t>users[i].dhs</w:t>
+        <w:t>users[</w:t>
+      </w:r>
+      <w:proofErr w:type="spellStart"/>
+      <w:r>
+        <w:rPr>
+          <w:bCs/>
+        </w:rPr>
+        <w:t>i</w:t>
+      </w:r>
+      <w:proofErr w:type="spellEnd"/>
+      <w:r>
+        <w:rPr>
+          <w:bCs/>
+        </w:rPr>
+        <w:t>].</w:t>
+      </w:r>
+      <w:proofErr w:type="spellStart"/>
+      <w:r>
+        <w:rPr>
+          <w:bCs/>
+        </w:rPr>
+        <w:t>dhs</w:t>
       </w:r>
       <w:r>
         <w:rPr>
@@ -1075,7 +1807,14 @@
         <w:rPr>
           <w:bCs/>
         </w:rPr>
-        <w:t>city }},</w:t>
+        <w:t>city</w:t>
+      </w:r>
+      <w:proofErr w:type="spellEnd"/>
+      <w:r>
+        <w:rPr>
+          <w:bCs/>
+        </w:rPr>
+        <w:t xml:space="preserve"> }},</w:t>
       </w:r>
       <w:r>
         <w:rPr>
@@ -1093,7 +1832,28 @@
         <w:rPr>
           <w:bCs/>
         </w:rPr>
-        <w:t>users[i].dhs</w:t>
+        <w:t>users[</w:t>
+      </w:r>
+      <w:proofErr w:type="spellStart"/>
+      <w:r>
+        <w:rPr>
+          <w:bCs/>
+        </w:rPr>
+        <w:t>i</w:t>
+      </w:r>
+      <w:proofErr w:type="spellEnd"/>
+      <w:r>
+        <w:rPr>
+          <w:bCs/>
+        </w:rPr>
+        <w:t>].</w:t>
+      </w:r>
+      <w:proofErr w:type="spellStart"/>
+      <w:r>
+        <w:rPr>
+          <w:bCs/>
+        </w:rPr>
+        <w:t>dhs</w:t>
       </w:r>
       <w:r>
         <w:rPr>
@@ -1111,7 +1871,14 @@
         <w:rPr>
           <w:bCs/>
         </w:rPr>
-        <w:t>state }}</w:t>
+        <w:t>state</w:t>
+      </w:r>
+      <w:proofErr w:type="spellEnd"/>
+      <w:r>
+        <w:rPr>
+          <w:bCs/>
+        </w:rPr>
+        <w:t xml:space="preserve"> }}</w:t>
       </w:r>
       <w:r>
         <w:t xml:space="preserve">{% endif %} to the immigration court in Chicago, IL. </w:t>
@@ -1150,13 +1917,35 @@
         <w:rPr>
           <w:bCs/>
         </w:rPr>
-        <w:t>{{ users[i].</w:t>
-      </w:r>
-      <w:r>
-        <w:rPr>
-          <w:bCs/>
-        </w:rPr>
-        <w:t xml:space="preserve">address.on_one_line(bare=True) </w:t>
+        <w:t>{{ users[</w:t>
+      </w:r>
+      <w:proofErr w:type="spellStart"/>
+      <w:r>
+        <w:rPr>
+          <w:bCs/>
+        </w:rPr>
+        <w:t>i</w:t>
+      </w:r>
+      <w:proofErr w:type="spellEnd"/>
+      <w:r>
+        <w:rPr>
+          <w:bCs/>
+        </w:rPr>
+        <w:t>].</w:t>
+      </w:r>
+      <w:proofErr w:type="spellStart"/>
+      <w:r>
+        <w:rPr>
+          <w:bCs/>
+        </w:rPr>
+        <w:t>address.on_one_line</w:t>
+      </w:r>
+      <w:proofErr w:type="spellEnd"/>
+      <w:r>
+        <w:rPr>
+          <w:bCs/>
+        </w:rPr>
+        <w:t xml:space="preserve">(bare=True) </w:t>
       </w:r>
       <w:r>
         <w:rPr>
@@ -1168,7 +1957,31 @@
         <w:t xml:space="preserve">. I have been in the United States since </w:t>
       </w:r>
       <w:r>
-        <w:t>{{ users[i].date_started_us_residence.format("MM/dd/yyyy") }}</w:t>
+        <w:t>{{ users[</w:t>
+      </w:r>
+      <w:proofErr w:type="spellStart"/>
+      <w:r>
+        <w:t>i</w:t>
+      </w:r>
+      <w:proofErr w:type="spellEnd"/>
+      <w:r>
+        <w:t>].</w:t>
+      </w:r>
+      <w:proofErr w:type="spellStart"/>
+      <w:r>
+        <w:t>date_started_us_residence.format</w:t>
+      </w:r>
+      <w:proofErr w:type="spellEnd"/>
+      <w:r>
+        <w:t>("MM/dd/</w:t>
+      </w:r>
+      <w:proofErr w:type="spellStart"/>
+      <w:r>
+        <w:t>yyyy</w:t>
+      </w:r>
+      <w:proofErr w:type="spellEnd"/>
+      <w:r>
+        <w:t>") }}</w:t>
       </w:r>
       <w:r>
         <w:t xml:space="preserve"> </w:t>
@@ -1180,10 +1993,34 @@
         <w:t xml:space="preserve">{{ </w:t>
       </w:r>
       <w:r>
-        <w:t>users[i].previous.date</w:t>
-      </w:r>
-      <w:r>
-        <w:t>.format('MM/dd/yyyy') }}</w:t>
+        <w:t>users[</w:t>
+      </w:r>
+      <w:proofErr w:type="spellStart"/>
+      <w:r>
+        <w:t>i</w:t>
+      </w:r>
+      <w:proofErr w:type="spellEnd"/>
+      <w:r>
+        <w:t>].</w:t>
+      </w:r>
+      <w:proofErr w:type="spellStart"/>
+      <w:r>
+        <w:t>previous.date</w:t>
+      </w:r>
+      <w:r>
+        <w:t>.format</w:t>
+      </w:r>
+      <w:proofErr w:type="spellEnd"/>
+      <w:r>
+        <w:t>('MM/dd/</w:t>
+      </w:r>
+      <w:proofErr w:type="spellStart"/>
+      <w:r>
+        <w:t>yyyy</w:t>
+      </w:r>
+      <w:proofErr w:type="spellEnd"/>
+      <w:r>
+        <w:t>') }}</w:t>
       </w:r>
       <w:r>
         <w:t>.</w:t>
@@ -1205,7 +2042,28 @@
         <w:rPr>
           <w:bCs/>
         </w:rPr>
-        <w:t>{% if users[i].dhs.</w:t>
+        <w:t>{% if users[</w:t>
+      </w:r>
+      <w:proofErr w:type="spellStart"/>
+      <w:r>
+        <w:rPr>
+          <w:bCs/>
+        </w:rPr>
+        <w:t>i</w:t>
+      </w:r>
+      <w:proofErr w:type="spellEnd"/>
+      <w:r>
+        <w:rPr>
+          <w:bCs/>
+        </w:rPr>
+        <w:t>].</w:t>
+      </w:r>
+      <w:proofErr w:type="spellStart"/>
+      <w:r>
+        <w:rPr>
+          <w:bCs/>
+        </w:rPr>
+        <w:t>dhs.</w:t>
       </w:r>
       <w:r>
         <w:rPr>
@@ -1213,6 +2071,7 @@
         </w:rPr>
         <w:t>different_court_location</w:t>
       </w:r>
+      <w:proofErr w:type="spellEnd"/>
       <w:r>
         <w:rPr>
           <w:bCs/>
@@ -1229,7 +2088,28 @@
         <w:rPr>
           <w:bCs/>
         </w:rPr>
-        <w:t>users[i].dhs</w:t>
+        <w:t>users[</w:t>
+      </w:r>
+      <w:proofErr w:type="spellStart"/>
+      <w:r>
+        <w:rPr>
+          <w:bCs/>
+        </w:rPr>
+        <w:t>i</w:t>
+      </w:r>
+      <w:proofErr w:type="spellEnd"/>
+      <w:r>
+        <w:rPr>
+          <w:bCs/>
+        </w:rPr>
+        <w:t>].</w:t>
+      </w:r>
+      <w:proofErr w:type="spellStart"/>
+      <w:r>
+        <w:rPr>
+          <w:bCs/>
+        </w:rPr>
+        <w:t>dhs</w:t>
       </w:r>
       <w:r>
         <w:rPr>
@@ -1243,6 +2123,7 @@
         </w:rPr>
         <w:t>court_city</w:t>
       </w:r>
+      <w:proofErr w:type="spellEnd"/>
       <w:r>
         <w:rPr>
           <w:bCs/>
@@ -1265,7 +2146,28 @@
         <w:rPr>
           <w:bCs/>
         </w:rPr>
-        <w:t>users[i].dhs</w:t>
+        <w:t>users[</w:t>
+      </w:r>
+      <w:proofErr w:type="spellStart"/>
+      <w:r>
+        <w:rPr>
+          <w:bCs/>
+        </w:rPr>
+        <w:t>i</w:t>
+      </w:r>
+      <w:proofErr w:type="spellEnd"/>
+      <w:r>
+        <w:rPr>
+          <w:bCs/>
+        </w:rPr>
+        <w:t>].</w:t>
+      </w:r>
+      <w:proofErr w:type="spellStart"/>
+      <w:r>
+        <w:rPr>
+          <w:bCs/>
+        </w:rPr>
+        <w:t>dhs</w:t>
       </w:r>
       <w:r>
         <w:rPr>
@@ -1279,6 +2181,7 @@
         </w:rPr>
         <w:t>court_state</w:t>
       </w:r>
+      <w:proofErr w:type="spellEnd"/>
       <w:r>
         <w:rPr>
           <w:bCs/>
@@ -1301,7 +2204,28 @@
         <w:rPr>
           <w:bCs/>
         </w:rPr>
-        <w:t>users[i].dhs</w:t>
+        <w:t>users[</w:t>
+      </w:r>
+      <w:proofErr w:type="spellStart"/>
+      <w:r>
+        <w:rPr>
+          <w:bCs/>
+        </w:rPr>
+        <w:t>i</w:t>
+      </w:r>
+      <w:proofErr w:type="spellEnd"/>
+      <w:r>
+        <w:rPr>
+          <w:bCs/>
+        </w:rPr>
+        <w:t>].</w:t>
+      </w:r>
+      <w:proofErr w:type="spellStart"/>
+      <w:r>
+        <w:rPr>
+          <w:bCs/>
+        </w:rPr>
+        <w:t>dhs</w:t>
       </w:r>
       <w:r>
         <w:rPr>
@@ -1319,7 +2243,14 @@
         <w:rPr>
           <w:bCs/>
         </w:rPr>
-        <w:t>city }},</w:t>
+        <w:t>city</w:t>
+      </w:r>
+      <w:proofErr w:type="spellEnd"/>
+      <w:r>
+        <w:rPr>
+          <w:bCs/>
+        </w:rPr>
+        <w:t xml:space="preserve"> }},</w:t>
       </w:r>
       <w:r>
         <w:rPr>
@@ -1337,7 +2268,28 @@
         <w:rPr>
           <w:bCs/>
         </w:rPr>
-        <w:t>users[i].dhs</w:t>
+        <w:t>users[</w:t>
+      </w:r>
+      <w:proofErr w:type="spellStart"/>
+      <w:r>
+        <w:rPr>
+          <w:bCs/>
+        </w:rPr>
+        <w:t>i</w:t>
+      </w:r>
+      <w:proofErr w:type="spellEnd"/>
+      <w:r>
+        <w:rPr>
+          <w:bCs/>
+        </w:rPr>
+        <w:t>].</w:t>
+      </w:r>
+      <w:proofErr w:type="spellStart"/>
+      <w:r>
+        <w:rPr>
+          <w:bCs/>
+        </w:rPr>
+        <w:t>dhs</w:t>
       </w:r>
       <w:r>
         <w:rPr>
@@ -1355,7 +2307,14 @@
         <w:rPr>
           <w:bCs/>
         </w:rPr>
-        <w:t>state }}</w:t>
+        <w:t>state</w:t>
+      </w:r>
+      <w:proofErr w:type="spellEnd"/>
+      <w:r>
+        <w:rPr>
+          <w:bCs/>
+        </w:rPr>
+        <w:t xml:space="preserve"> }}</w:t>
       </w:r>
       <w:r>
         <w:t>{% endif %}</w:t>
@@ -1400,7 +2359,15 @@
         <w:t xml:space="preserve"> today()</w:t>
       </w:r>
       <w:r>
-        <w:t>.format('MM/dd/yyyy') }}</w:t>
+        <w:t>.format('MM/dd/</w:t>
+      </w:r>
+      <w:proofErr w:type="spellStart"/>
+      <w:r>
+        <w:t>yyyy</w:t>
+      </w:r>
+      <w:proofErr w:type="spellEnd"/>
+      <w:r>
+        <w:t>') }}</w:t>
       </w:r>
       <w:r>
         <w:t xml:space="preserve">, I have not appeared before an immigration judge and I have not submitted pleadings for my Notice to Appear. </w:t>
@@ -1439,13 +2406,34 @@
         <w:t xml:space="preserve">{ </w:t>
       </w:r>
       <w:r>
-        <w:t>users[i].</w:t>
-      </w:r>
+        <w:t>users[</w:t>
+      </w:r>
+      <w:proofErr w:type="spellStart"/>
+      <w:r>
+        <w:t>i</w:t>
+      </w:r>
+      <w:proofErr w:type="spellEnd"/>
+      <w:r>
+        <w:t>].</w:t>
+      </w:r>
+      <w:proofErr w:type="spellStart"/>
       <w:r>
         <w:t>notice_appear_date</w:t>
       </w:r>
       <w:r>
-        <w:t>.format(“MM/dd/yyyy”)</w:t>
+        <w:t>.format</w:t>
+      </w:r>
+      <w:proofErr w:type="spellEnd"/>
+      <w:r>
+        <w:t>(“MM/dd/</w:t>
+      </w:r>
+      <w:proofErr w:type="spellStart"/>
+      <w:r>
+        <w:t>yyyy</w:t>
+      </w:r>
+      <w:proofErr w:type="spellEnd"/>
+      <w:r>
+        <w:t>”)</w:t>
       </w:r>
       <w:r>
         <w:t xml:space="preserve"> </w:t>
@@ -1533,8 +2521,30 @@
         <w:rPr>
           <w:bCs/>
         </w:rPr>
-        <w:t>users[i].type_of_relief</w:t>
-      </w:r>
+        <w:t>users[</w:t>
+      </w:r>
+      <w:proofErr w:type="spellStart"/>
+      <w:r>
+        <w:rPr>
+          <w:bCs/>
+        </w:rPr>
+        <w:t>i</w:t>
+      </w:r>
+      <w:proofErr w:type="spellEnd"/>
+      <w:r>
+        <w:rPr>
+          <w:bCs/>
+        </w:rPr>
+        <w:t>].</w:t>
+      </w:r>
+      <w:proofErr w:type="spellStart"/>
+      <w:r>
+        <w:rPr>
+          <w:bCs/>
+        </w:rPr>
+        <w:t>type_of_relief</w:t>
+      </w:r>
+      <w:proofErr w:type="spellEnd"/>
       <w:r>
         <w:rPr>
           <w:bCs/>
@@ -1701,8 +2711,58 @@
         <w:rPr>
           <w:b/>
         </w:rPr>
-        <w:t>{% if users[i].dhs.different_court_location %}{{ users[i].dhs.court_city</w:t>
-      </w:r>
+        <w:t>{% if users[</w:t>
+      </w:r>
+      <w:proofErr w:type="spellStart"/>
+      <w:r>
+        <w:rPr>
+          <w:b/>
+        </w:rPr>
+        <w:t>i</w:t>
+      </w:r>
+      <w:proofErr w:type="spellEnd"/>
+      <w:r>
+        <w:rPr>
+          <w:b/>
+        </w:rPr>
+        <w:t>].</w:t>
+      </w:r>
+      <w:proofErr w:type="spellStart"/>
+      <w:r>
+        <w:rPr>
+          <w:b/>
+        </w:rPr>
+        <w:t>dhs.different_court_location</w:t>
+      </w:r>
+      <w:proofErr w:type="spellEnd"/>
+      <w:r>
+        <w:rPr>
+          <w:b/>
+        </w:rPr>
+        <w:t xml:space="preserve"> %}{{ users[</w:t>
+      </w:r>
+      <w:proofErr w:type="spellStart"/>
+      <w:r>
+        <w:rPr>
+          <w:b/>
+        </w:rPr>
+        <w:t>i</w:t>
+      </w:r>
+      <w:proofErr w:type="spellEnd"/>
+      <w:r>
+        <w:rPr>
+          <w:b/>
+        </w:rPr>
+        <w:t>].</w:t>
+      </w:r>
+      <w:proofErr w:type="spellStart"/>
+      <w:r>
+        <w:rPr>
+          <w:b/>
+        </w:rPr>
+        <w:t>dhs.court_city</w:t>
+      </w:r>
+      <w:proofErr w:type="spellEnd"/>
       <w:r>
         <w:rPr>
           <w:b/>
@@ -1715,18 +2775,48 @@
         </w:rPr>
         <w:t xml:space="preserve">upper }}, {{ </w:t>
       </w:r>
-      <w:r>
-        <w:rPr>
-          <w:b/>
-        </w:rPr>
-        <w:t>state_name(</w:t>
-      </w:r>
-      <w:r>
-        <w:rPr>
-          <w:b/>
-        </w:rPr>
-        <w:t>users[i].dhs.court_state</w:t>
-      </w:r>
+      <w:proofErr w:type="spellStart"/>
+      <w:r>
+        <w:rPr>
+          <w:b/>
+        </w:rPr>
+        <w:t>state_name</w:t>
+      </w:r>
+      <w:proofErr w:type="spellEnd"/>
+      <w:r>
+        <w:rPr>
+          <w:b/>
+        </w:rPr>
+        <w:t>(</w:t>
+      </w:r>
+      <w:r>
+        <w:rPr>
+          <w:b/>
+        </w:rPr>
+        <w:t>users[</w:t>
+      </w:r>
+      <w:proofErr w:type="spellStart"/>
+      <w:r>
+        <w:rPr>
+          <w:b/>
+        </w:rPr>
+        <w:t>i</w:t>
+      </w:r>
+      <w:proofErr w:type="spellEnd"/>
+      <w:r>
+        <w:rPr>
+          <w:b/>
+        </w:rPr>
+        <w:t>].</w:t>
+      </w:r>
+      <w:proofErr w:type="spellStart"/>
+      <w:r>
+        <w:rPr>
+          <w:b/>
+        </w:rPr>
+        <w:t>dhs.court_state</w:t>
+      </w:r>
+      <w:proofErr w:type="spellEnd"/>
       <w:r>
         <w:rPr>
           <w:b/>
@@ -1737,8 +2827,30 @@
         <w:rPr>
           <w:b/>
         </w:rPr>
-        <w:t>upper }}{% else %}{{ users[i].dhs.address.city</w:t>
-      </w:r>
+        <w:t>upper }}{% else %}{{ users[</w:t>
+      </w:r>
+      <w:proofErr w:type="spellStart"/>
+      <w:r>
+        <w:rPr>
+          <w:b/>
+        </w:rPr>
+        <w:t>i</w:t>
+      </w:r>
+      <w:proofErr w:type="spellEnd"/>
+      <w:r>
+        <w:rPr>
+          <w:b/>
+        </w:rPr>
+        <w:t>].</w:t>
+      </w:r>
+      <w:proofErr w:type="spellStart"/>
+      <w:r>
+        <w:rPr>
+          <w:b/>
+        </w:rPr>
+        <w:t>dhs.address.city</w:t>
+      </w:r>
+      <w:proofErr w:type="spellEnd"/>
       <w:r>
         <w:rPr>
           <w:b/>
@@ -1754,23 +2866,59 @@
         </w:rPr>
         <w:t xml:space="preserve">upper }}, {{ </w:t>
       </w:r>
-      <w:r>
-        <w:rPr>
-          <w:b/>
-        </w:rPr>
-        <w:t>state_name(</w:t>
-      </w:r>
-      <w:r>
-        <w:rPr>
-          <w:b/>
-        </w:rPr>
-        <w:t>users[i].dhs.address.</w:t>
-      </w:r>
-      <w:r>
-        <w:rPr>
-          <w:b/>
-        </w:rPr>
-        <w:t xml:space="preserve">state) | </w:t>
+      <w:proofErr w:type="spellStart"/>
+      <w:r>
+        <w:rPr>
+          <w:b/>
+        </w:rPr>
+        <w:t>state_name</w:t>
+      </w:r>
+      <w:proofErr w:type="spellEnd"/>
+      <w:r>
+        <w:rPr>
+          <w:b/>
+        </w:rPr>
+        <w:t>(</w:t>
+      </w:r>
+      <w:r>
+        <w:rPr>
+          <w:b/>
+        </w:rPr>
+        <w:t>users[</w:t>
+      </w:r>
+      <w:proofErr w:type="spellStart"/>
+      <w:r>
+        <w:rPr>
+          <w:b/>
+        </w:rPr>
+        <w:t>i</w:t>
+      </w:r>
+      <w:proofErr w:type="spellEnd"/>
+      <w:r>
+        <w:rPr>
+          <w:b/>
+        </w:rPr>
+        <w:t>].</w:t>
+      </w:r>
+      <w:proofErr w:type="spellStart"/>
+      <w:r>
+        <w:rPr>
+          <w:b/>
+        </w:rPr>
+        <w:t>dhs.address.</w:t>
+      </w:r>
+      <w:r>
+        <w:rPr>
+          <w:b/>
+        </w:rPr>
+        <w:t>state</w:t>
+      </w:r>
+      <w:proofErr w:type="spellEnd"/>
+      <w:r>
+        <w:rPr>
+          <w:b/>
+        </w:rPr>
+        <w:t xml:space="preserve">) | </w:t>
       </w:r>
       <w:r>
         <w:rPr>
@@ -1828,66 +2976,103 @@
         <w:rPr>
           <w:bCs/>
         </w:rPr>
+        <w:t>{%p if users | length == 1 %}</w:t>
+      </w:r>
+    </w:p>
+    <w:p>
+      <w:pPr>
+        <w:tabs>
+          <w:tab w:val="left" w:pos="4320"/>
+        </w:tabs>
+        <w:rPr>
+          <w:bCs/>
+        </w:rPr>
+      </w:pPr>
+      <w:r>
+        <w:rPr>
+          <w:bCs/>
+        </w:rPr>
         <w:t xml:space="preserve">{{ </w:t>
       </w:r>
       <w:r>
         <w:rPr>
           <w:bCs/>
         </w:rPr>
-        <w:t>users</w:t>
-      </w:r>
-      <w:r>
-        <w:rPr>
-          <w:bCs/>
-        </w:rPr>
-        <w:t>[i]</w:t>
-      </w:r>
-      <w:r>
-        <w:rPr>
-          <w:bCs/>
-        </w:rPr>
-        <w:t>.</w:t>
-      </w:r>
-      <w:r>
-        <w:rPr>
-          <w:bCs/>
-        </w:rPr>
-        <w:t>name</w:t>
-      </w:r>
-      <w:r>
-        <w:rPr>
-          <w:bCs/>
-        </w:rPr>
-        <w:t>_</w:t>
-      </w:r>
-      <w:r>
-        <w:rPr>
-          <w:bCs/>
-        </w:rPr>
-        <w:t>full</w:t>
-      </w:r>
-      <w:r>
-        <w:rPr>
-          <w:bCs/>
-        </w:rPr>
-        <w:t>(</w:t>
-      </w:r>
-      <w:r>
-        <w:rPr>
-          <w:bCs/>
-        </w:rPr>
-        <w:t>)</w:t>
-      </w:r>
-      <w:r>
-        <w:rPr>
-          <w:bCs/>
-        </w:rPr>
-        <w:t xml:space="preserve"> }}</w:t>
+        <w:t>users[</w:t>
+      </w:r>
+      <w:proofErr w:type="spellStart"/>
+      <w:r>
+        <w:rPr>
+          <w:bCs/>
+        </w:rPr>
+        <w:t>i</w:t>
+      </w:r>
+      <w:proofErr w:type="spellEnd"/>
+      <w:r>
+        <w:rPr>
+          <w:bCs/>
+        </w:rPr>
+        <w:t>].</w:t>
+      </w:r>
+      <w:proofErr w:type="spellStart"/>
+      <w:r>
+        <w:rPr>
+          <w:bCs/>
+        </w:rPr>
+        <w:t>lastfirst</w:t>
+      </w:r>
+      <w:proofErr w:type="spellEnd"/>
+      <w:r>
+        <w:rPr>
+          <w:bCs/>
+        </w:rPr>
+        <w:t>()</w:t>
+      </w:r>
+      <w:r>
+        <w:rPr>
+          <w:bCs/>
+        </w:rPr>
+        <w:t>}}</w:t>
       </w:r>
       <w:r>
         <w:t xml:space="preserve"> </w:t>
       </w:r>
       <w:r>
+        <w:rPr>
+          <w:bCs/>
+        </w:rPr>
+        <w:t xml:space="preserve">{{ </w:t>
+      </w:r>
+      <w:r>
+        <w:rPr>
+          <w:bCs/>
+        </w:rPr>
+        <w:t>users[</w:t>
+      </w:r>
+      <w:proofErr w:type="spellStart"/>
+      <w:r>
+        <w:rPr>
+          <w:bCs/>
+        </w:rPr>
+        <w:t>i</w:t>
+      </w:r>
+      <w:proofErr w:type="spellEnd"/>
+      <w:r>
+        <w:rPr>
+          <w:bCs/>
+        </w:rPr>
+        <w:t xml:space="preserve">].middle </w:t>
+      </w:r>
+      <w:r>
+        <w:rPr>
+          <w:bCs/>
+        </w:rPr>
+        <w:t>}}</w:t>
+      </w:r>
+      <w:r>
+        <w:rPr>
+          <w:bCs/>
+        </w:rPr>
         <w:tab/>
         <w:t xml:space="preserve"> </w:t>
       </w:r>
@@ -1914,31 +3099,270 @@
         <w:rPr>
           <w:bCs/>
         </w:rPr>
-        <w:t>users</w:t>
-      </w:r>
-      <w:r>
-        <w:rPr>
-          <w:bCs/>
-        </w:rPr>
-        <w:t>[i]</w:t>
-      </w:r>
-      <w:r>
-        <w:rPr>
-          <w:bCs/>
-        </w:rPr>
-        <w:t>.</w:t>
-      </w:r>
-      <w:r>
-        <w:rPr>
-          <w:bCs/>
-        </w:rPr>
-        <w:t>a_number }}</w:t>
-      </w:r>
-    </w:p>
-    <w:p/>
-    <w:p/>
-    <w:p/>
-    <w:p/>
+        <w:t>users[</w:t>
+      </w:r>
+      <w:proofErr w:type="spellStart"/>
+      <w:r>
+        <w:rPr>
+          <w:bCs/>
+        </w:rPr>
+        <w:t>i</w:t>
+      </w:r>
+      <w:proofErr w:type="spellEnd"/>
+      <w:r>
+        <w:rPr>
+          <w:bCs/>
+        </w:rPr>
+        <w:t>].</w:t>
+      </w:r>
+      <w:proofErr w:type="spellStart"/>
+      <w:r>
+        <w:rPr>
+          <w:bCs/>
+        </w:rPr>
+        <w:t>a_number</w:t>
+      </w:r>
+      <w:proofErr w:type="spellEnd"/>
+      <w:r>
+        <w:rPr>
+          <w:bCs/>
+        </w:rPr>
+        <w:t xml:space="preserve"> }}</w:t>
+      </w:r>
+    </w:p>
+    <w:p>
+      <w:pPr>
+        <w:tabs>
+          <w:tab w:val="left" w:pos="4320"/>
+        </w:tabs>
+      </w:pPr>
+      <w:r>
+        <w:tab/>
+        <w:t xml:space="preserve"> </w:t>
+      </w:r>
+    </w:p>
+    <w:p>
+      <w:pPr>
+        <w:tabs>
+          <w:tab w:val="left" w:pos="4320"/>
+        </w:tabs>
+      </w:pPr>
+      <w:r>
+        <w:tab/>
+        <w:t xml:space="preserve"> </w:t>
+      </w:r>
+    </w:p>
+    <w:p>
+      <w:pPr>
+        <w:tabs>
+          <w:tab w:val="left" w:pos="4320"/>
+        </w:tabs>
+      </w:pPr>
+      <w:r>
+        <w:tab/>
+        <w:t xml:space="preserve"> </w:t>
+      </w:r>
+    </w:p>
+    <w:p>
+      <w:pPr>
+        <w:tabs>
+          <w:tab w:val="left" w:pos="4320"/>
+        </w:tabs>
+        <w:rPr>
+          <w:bCs/>
+        </w:rPr>
+      </w:pPr>
+      <w:r>
+        <w:rPr>
+          <w:bCs/>
+        </w:rPr>
+        <w:t>{%p else %}</w:t>
+      </w:r>
+    </w:p>
+    <w:p>
+      <w:pPr>
+        <w:tabs>
+          <w:tab w:val="left" w:pos="4320"/>
+        </w:tabs>
+        <w:rPr>
+          <w:bCs/>
+        </w:rPr>
+      </w:pPr>
+      <w:r>
+        <w:rPr>
+          <w:bCs/>
+        </w:rPr>
+        <w:t xml:space="preserve">{%p for x in </w:t>
+      </w:r>
+      <w:proofErr w:type="spellStart"/>
+      <w:r>
+        <w:rPr>
+          <w:bCs/>
+        </w:rPr>
+        <w:t>motion_users</w:t>
+      </w:r>
+      <w:proofErr w:type="spellEnd"/>
+      <w:r>
+        <w:rPr>
+          <w:bCs/>
+        </w:rPr>
+        <w:t xml:space="preserve"> %}</w:t>
+      </w:r>
+    </w:p>
+    <w:p>
+      <w:pPr>
+        <w:tabs>
+          <w:tab w:val="left" w:pos="4320"/>
+        </w:tabs>
+        <w:rPr>
+          <w:bCs/>
+        </w:rPr>
+      </w:pPr>
+      <w:r>
+        <w:rPr>
+          <w:bCs/>
+        </w:rPr>
+        <w:t>{{</w:t>
+      </w:r>
+      <w:proofErr w:type="spellStart"/>
+      <w:r>
+        <w:rPr>
+          <w:bCs/>
+        </w:rPr>
+        <w:t>x.name.lastfirst</w:t>
+      </w:r>
+      <w:proofErr w:type="spellEnd"/>
+      <w:r>
+        <w:rPr>
+          <w:bCs/>
+        </w:rPr>
+        <w:t>(</w:t>
+      </w:r>
+      <w:r>
+        <w:rPr>
+          <w:bCs/>
+        </w:rPr>
+        <w:t>)</w:t>
+      </w:r>
+      <w:r>
+        <w:rPr>
+          <w:bCs/>
+        </w:rPr>
+        <w:t>}} {{</w:t>
+      </w:r>
+      <w:proofErr w:type="spellStart"/>
+      <w:r>
+        <w:rPr>
+          <w:bCs/>
+        </w:rPr>
+        <w:t>x.name.middle</w:t>
+      </w:r>
+      <w:proofErr w:type="spellEnd"/>
+      <w:r>
+        <w:rPr>
+          <w:bCs/>
+        </w:rPr>
+        <w:t>}}</w:t>
+      </w:r>
+      <w:r>
+        <w:t xml:space="preserve"> </w:t>
+      </w:r>
+      <w:r>
+        <w:tab/>
+        <w:t xml:space="preserve"> </w:t>
+      </w:r>
+      <w:r>
+        <w:rPr>
+          <w:bCs/>
+        </w:rPr>
+        <w:t xml:space="preserve">    </w:t>
+      </w:r>
+      <w:r>
+        <w:rPr>
+          <w:bCs/>
+        </w:rPr>
+        <w:tab/>
+        <w:t xml:space="preserve">   </w:t>
+      </w:r>
+      <w:r>
+        <w:rPr>
+          <w:bCs/>
+        </w:rPr>
+        <w:t>A# {{</w:t>
+      </w:r>
+      <w:r>
+        <w:rPr>
+          <w:bCs/>
+        </w:rPr>
+        <w:t xml:space="preserve"> </w:t>
+      </w:r>
+      <w:proofErr w:type="spellStart"/>
+      <w:r>
+        <w:rPr>
+          <w:bCs/>
+        </w:rPr>
+        <w:t>x.</w:t>
+      </w:r>
+      <w:r>
+        <w:rPr>
+          <w:bCs/>
+        </w:rPr>
+        <w:t>a_number</w:t>
+      </w:r>
+      <w:proofErr w:type="spellEnd"/>
+      <w:r>
+        <w:rPr>
+          <w:bCs/>
+        </w:rPr>
+        <w:t xml:space="preserve"> }}</w:t>
+      </w:r>
+    </w:p>
+    <w:p>
+      <w:pPr>
+        <w:tabs>
+          <w:tab w:val="left" w:pos="4320"/>
+        </w:tabs>
+        <w:rPr>
+          <w:bCs/>
+        </w:rPr>
+      </w:pPr>
+      <w:r>
+        <w:rPr>
+          <w:bCs/>
+        </w:rPr>
+        <w:t xml:space="preserve">{%p </w:t>
+      </w:r>
+      <w:proofErr w:type="spellStart"/>
+      <w:r>
+        <w:rPr>
+          <w:bCs/>
+        </w:rPr>
+        <w:t>endfor</w:t>
+      </w:r>
+      <w:proofErr w:type="spellEnd"/>
+      <w:r>
+        <w:rPr>
+          <w:bCs/>
+        </w:rPr>
+        <w:t xml:space="preserve"> %}</w:t>
+      </w:r>
+    </w:p>
+    <w:p>
+      <w:pPr>
+        <w:tabs>
+          <w:tab w:val="left" w:pos="4320"/>
+        </w:tabs>
+        <w:rPr>
+          <w:bCs/>
+        </w:rPr>
+      </w:pPr>
+      <w:r>
+        <w:rPr>
+          <w:bCs/>
+        </w:rPr>
+        <w:t>{%p endif %}</w:t>
+      </w:r>
+    </w:p>
     <w:p/>
     <w:p>
       <w:pPr>
@@ -2075,7 +3499,15 @@
         <w:t xml:space="preserve"> </w:t>
       </w:r>
       <w:r>
-        <w:t>{{ output_checkbox(False) }}</w:t>
+        <w:t xml:space="preserve">{{ </w:t>
+      </w:r>
+      <w:proofErr w:type="spellStart"/>
+      <w:r>
+        <w:t>output_checkbox</w:t>
+      </w:r>
+      <w:proofErr w:type="spellEnd"/>
+      <w:r>
+        <w:t>(False) }}</w:t>
       </w:r>
       <w:r>
         <w:rPr>
@@ -2098,7 +3530,15 @@
         <w:t xml:space="preserve">GRANTED </w:t>
       </w:r>
       <w:r>
-        <w:t>{{ output_checkbox(False) }}</w:t>
+        <w:t xml:space="preserve">{{ </w:t>
+      </w:r>
+      <w:proofErr w:type="spellStart"/>
+      <w:r>
+        <w:t>output_checkbox</w:t>
+      </w:r>
+      <w:proofErr w:type="spellEnd"/>
+      <w:r>
+        <w:t>(False) }}</w:t>
       </w:r>
       <w:r>
         <w:rPr>
@@ -2148,7 +3588,15 @@
         </w:rPr>
       </w:pPr>
       <w:r>
-        <w:t>{{ output_checkbox(False) }}</w:t>
+        <w:t xml:space="preserve">{{ </w:t>
+      </w:r>
+      <w:proofErr w:type="spellStart"/>
+      <w:r>
+        <w:t>output_checkbox</w:t>
+      </w:r>
+      <w:proofErr w:type="spellEnd"/>
+      <w:r>
+        <w:t>(False) }}</w:t>
       </w:r>
       <w:r>
         <w:t xml:space="preserve">  </w:t>
@@ -2171,7 +3619,15 @@
         </w:rPr>
       </w:pPr>
       <w:r>
-        <w:t>{{ output_checkbox(False) }}</w:t>
+        <w:t xml:space="preserve">{{ </w:t>
+      </w:r>
+      <w:proofErr w:type="spellStart"/>
+      <w:r>
+        <w:t>output_checkbox</w:t>
+      </w:r>
+      <w:proofErr w:type="spellEnd"/>
+      <w:r>
+        <w:t>(False) }}</w:t>
       </w:r>
       <w:r>
         <w:t xml:space="preserve">  </w:t>
@@ -2194,7 +3650,15 @@
         </w:rPr>
       </w:pPr>
       <w:r>
-        <w:t>{{ output_checkbox(False) }}</w:t>
+        <w:t xml:space="preserve">{{ </w:t>
+      </w:r>
+      <w:proofErr w:type="spellStart"/>
+      <w:r>
+        <w:t>output_checkbox</w:t>
+      </w:r>
+      <w:proofErr w:type="spellEnd"/>
+      <w:r>
+        <w:t>(False) }}</w:t>
       </w:r>
       <w:r>
         <w:t xml:space="preserve">  </w:t>
@@ -2217,7 +3681,15 @@
         </w:rPr>
       </w:pPr>
       <w:r>
-        <w:t>{{ output_checkbox(False) }}</w:t>
+        <w:t xml:space="preserve">{{ </w:t>
+      </w:r>
+      <w:proofErr w:type="spellStart"/>
+      <w:r>
+        <w:t>output_checkbox</w:t>
+      </w:r>
+      <w:proofErr w:type="spellEnd"/>
+      <w:r>
+        <w:t>(False) }}</w:t>
       </w:r>
       <w:r>
         <w:t xml:space="preserve">  </w:t>
@@ -2240,7 +3712,15 @@
         </w:rPr>
       </w:pPr>
       <w:r>
-        <w:t>{{ output_checkbox(False) }}</w:t>
+        <w:t xml:space="preserve">{{ </w:t>
+      </w:r>
+      <w:proofErr w:type="spellStart"/>
+      <w:r>
+        <w:t>output_checkbox</w:t>
+      </w:r>
+      <w:proofErr w:type="spellEnd"/>
+      <w:r>
+        <w:t>(False) }}</w:t>
       </w:r>
       <w:r>
         <w:t xml:space="preserve">  </w:t>
@@ -2263,7 +3743,15 @@
         </w:rPr>
       </w:pPr>
       <w:r>
-        <w:t>{{ output_checkbox(False) }}</w:t>
+        <w:t xml:space="preserve">{{ </w:t>
+      </w:r>
+      <w:proofErr w:type="spellStart"/>
+      <w:r>
+        <w:t>output_checkbox</w:t>
+      </w:r>
+      <w:proofErr w:type="spellEnd"/>
+      <w:r>
+        <w:t>(False) }}</w:t>
       </w:r>
       <w:r>
         <w:t xml:space="preserve">  </w:t>
@@ -2286,7 +3774,15 @@
         </w:rPr>
       </w:pPr>
       <w:r>
-        <w:t>{{ output_checkbox(False) }}</w:t>
+        <w:t xml:space="preserve">{{ </w:t>
+      </w:r>
+      <w:proofErr w:type="spellStart"/>
+      <w:r>
+        <w:t>output_checkbox</w:t>
+      </w:r>
+      <w:proofErr w:type="spellEnd"/>
+      <w:r>
+        <w:t>(False) }}</w:t>
       </w:r>
       <w:r>
         <w:t xml:space="preserve">  </w:t>
@@ -2346,7 +3842,15 @@
         </w:rPr>
       </w:pPr>
       <w:r>
-        <w:t>{{ output_checkbox(False) }}</w:t>
+        <w:t xml:space="preserve">{{ </w:t>
+      </w:r>
+      <w:proofErr w:type="spellStart"/>
+      <w:r>
+        <w:t>output_checkbox</w:t>
+      </w:r>
+      <w:proofErr w:type="spellEnd"/>
+      <w:r>
+        <w:t>(False) }}</w:t>
       </w:r>
       <w:r>
         <w:t xml:space="preserve">  </w:t>
@@ -2369,7 +3873,15 @@
         </w:rPr>
       </w:pPr>
       <w:r>
-        <w:t>{{ output_checkbox(False) }}</w:t>
+        <w:t xml:space="preserve">{{ </w:t>
+      </w:r>
+      <w:proofErr w:type="spellStart"/>
+      <w:r>
+        <w:t>output_checkbox</w:t>
+      </w:r>
+      <w:proofErr w:type="spellEnd"/>
+      <w:r>
+        <w:t>(False) }}</w:t>
       </w:r>
       <w:r>
         <w:t xml:space="preserve">  </w:t>
@@ -2579,7 +4091,6 @@
         <w:rPr>
           <w:rFonts w:eastAsia="Calibri"/>
         </w:rPr>
-        <w:lastRenderedPageBreak/>
         <w:t xml:space="preserve">THIS DOCUMENT WAS SERVED VIA:  </w:t>
       </w:r>
     </w:p>
@@ -2700,44 +4211,262 @@
         <w:rPr>
           <w:bCs/>
         </w:rPr>
+        <w:t>{%p if users | length == 1 %}</w:t>
+      </w:r>
+    </w:p>
+    <w:p>
+      <w:pPr>
+        <w:tabs>
+          <w:tab w:val="left" w:pos="4320"/>
+        </w:tabs>
+        <w:rPr>
+          <w:bCs/>
+        </w:rPr>
+      </w:pPr>
+      <w:r>
+        <w:rPr>
+          <w:bCs/>
+        </w:rPr>
         <w:t xml:space="preserve">{{ </w:t>
       </w:r>
       <w:r>
         <w:rPr>
           <w:bCs/>
         </w:rPr>
-        <w:t>users</w:t>
-      </w:r>
-      <w:r>
-        <w:rPr>
-          <w:bCs/>
-        </w:rPr>
-        <w:t>[i]</w:t>
-      </w:r>
-      <w:r>
-        <w:rPr>
-          <w:bCs/>
-        </w:rPr>
-        <w:t>.</w:t>
-      </w:r>
-      <w:r>
-        <w:rPr>
-          <w:bCs/>
-        </w:rPr>
-        <w:t>name</w:t>
-      </w:r>
-      <w:r>
-        <w:rPr>
-          <w:bCs/>
-        </w:rPr>
-        <w:t>_</w:t>
-      </w:r>
-      <w:r>
-        <w:rPr>
-          <w:bCs/>
-        </w:rPr>
-        <w:t>full</w:t>
-      </w:r>
+        <w:t>users[</w:t>
+      </w:r>
+      <w:proofErr w:type="spellStart"/>
+      <w:r>
+        <w:rPr>
+          <w:bCs/>
+        </w:rPr>
+        <w:t>i</w:t>
+      </w:r>
+      <w:proofErr w:type="spellEnd"/>
+      <w:r>
+        <w:rPr>
+          <w:bCs/>
+        </w:rPr>
+        <w:t>].</w:t>
+      </w:r>
+      <w:proofErr w:type="spellStart"/>
+      <w:r>
+        <w:rPr>
+          <w:bCs/>
+        </w:rPr>
+        <w:t>lastfirst</w:t>
+      </w:r>
+      <w:proofErr w:type="spellEnd"/>
+      <w:r>
+        <w:rPr>
+          <w:bCs/>
+        </w:rPr>
+        <w:t>()</w:t>
+      </w:r>
+      <w:r>
+        <w:rPr>
+          <w:bCs/>
+        </w:rPr>
+        <w:t>}}</w:t>
+      </w:r>
+      <w:r>
+        <w:t xml:space="preserve"> </w:t>
+      </w:r>
+      <w:r>
+        <w:rPr>
+          <w:bCs/>
+        </w:rPr>
+        <w:t xml:space="preserve">{{ </w:t>
+      </w:r>
+      <w:r>
+        <w:rPr>
+          <w:bCs/>
+        </w:rPr>
+        <w:t>users[</w:t>
+      </w:r>
+      <w:proofErr w:type="spellStart"/>
+      <w:r>
+        <w:rPr>
+          <w:bCs/>
+        </w:rPr>
+        <w:t>i</w:t>
+      </w:r>
+      <w:proofErr w:type="spellEnd"/>
+      <w:r>
+        <w:rPr>
+          <w:bCs/>
+        </w:rPr>
+        <w:t xml:space="preserve">].middle </w:t>
+      </w:r>
+      <w:r>
+        <w:rPr>
+          <w:bCs/>
+        </w:rPr>
+        <w:t>}}</w:t>
+      </w:r>
+      <w:r>
+        <w:rPr>
+          <w:bCs/>
+        </w:rPr>
+        <w:tab/>
+        <w:t xml:space="preserve"> </w:t>
+      </w:r>
+      <w:r>
+        <w:rPr>
+          <w:bCs/>
+        </w:rPr>
+        <w:t xml:space="preserve">    </w:t>
+      </w:r>
+      <w:r>
+        <w:rPr>
+          <w:bCs/>
+        </w:rPr>
+        <w:tab/>
+        <w:t xml:space="preserve">   </w:t>
+      </w:r>
+      <w:r>
+        <w:rPr>
+          <w:bCs/>
+        </w:rPr>
+        <w:t xml:space="preserve">A# {{ </w:t>
+      </w:r>
+      <w:r>
+        <w:rPr>
+          <w:bCs/>
+        </w:rPr>
+        <w:t>users[</w:t>
+      </w:r>
+      <w:proofErr w:type="spellStart"/>
+      <w:r>
+        <w:rPr>
+          <w:bCs/>
+        </w:rPr>
+        <w:t>i</w:t>
+      </w:r>
+      <w:proofErr w:type="spellEnd"/>
+      <w:r>
+        <w:rPr>
+          <w:bCs/>
+        </w:rPr>
+        <w:t>].</w:t>
+      </w:r>
+      <w:proofErr w:type="spellStart"/>
+      <w:r>
+        <w:rPr>
+          <w:bCs/>
+        </w:rPr>
+        <w:t>a_number</w:t>
+      </w:r>
+      <w:proofErr w:type="spellEnd"/>
+      <w:r>
+        <w:rPr>
+          <w:bCs/>
+        </w:rPr>
+        <w:t xml:space="preserve"> }}</w:t>
+      </w:r>
+    </w:p>
+    <w:p>
+      <w:pPr>
+        <w:tabs>
+          <w:tab w:val="left" w:pos="4320"/>
+        </w:tabs>
+      </w:pPr>
+      <w:r>
+        <w:tab/>
+        <w:t xml:space="preserve"> </w:t>
+      </w:r>
+    </w:p>
+    <w:p>
+      <w:pPr>
+        <w:tabs>
+          <w:tab w:val="left" w:pos="4320"/>
+        </w:tabs>
+      </w:pPr>
+      <w:r>
+        <w:tab/>
+        <w:t xml:space="preserve"> </w:t>
+      </w:r>
+    </w:p>
+    <w:p>
+      <w:pPr>
+        <w:tabs>
+          <w:tab w:val="left" w:pos="4320"/>
+        </w:tabs>
+      </w:pPr>
+      <w:r>
+        <w:tab/>
+        <w:t xml:space="preserve"> </w:t>
+      </w:r>
+    </w:p>
+    <w:p>
+      <w:pPr>
+        <w:tabs>
+          <w:tab w:val="left" w:pos="4320"/>
+        </w:tabs>
+        <w:rPr>
+          <w:bCs/>
+        </w:rPr>
+      </w:pPr>
+      <w:r>
+        <w:rPr>
+          <w:bCs/>
+        </w:rPr>
+        <w:t>{%p else %}</w:t>
+      </w:r>
+    </w:p>
+    <w:p>
+      <w:pPr>
+        <w:tabs>
+          <w:tab w:val="left" w:pos="4320"/>
+        </w:tabs>
+        <w:rPr>
+          <w:bCs/>
+        </w:rPr>
+      </w:pPr>
+      <w:r>
+        <w:rPr>
+          <w:bCs/>
+        </w:rPr>
+        <w:t xml:space="preserve">{%p for x in </w:t>
+      </w:r>
+      <w:proofErr w:type="spellStart"/>
+      <w:r>
+        <w:rPr>
+          <w:bCs/>
+        </w:rPr>
+        <w:t>motion_users</w:t>
+      </w:r>
+      <w:proofErr w:type="spellEnd"/>
+      <w:r>
+        <w:rPr>
+          <w:bCs/>
+        </w:rPr>
+        <w:t xml:space="preserve"> %}</w:t>
+      </w:r>
+    </w:p>
+    <w:p>
+      <w:pPr>
+        <w:tabs>
+          <w:tab w:val="left" w:pos="4320"/>
+        </w:tabs>
+        <w:rPr>
+          <w:bCs/>
+        </w:rPr>
+      </w:pPr>
+      <w:r>
+        <w:rPr>
+          <w:bCs/>
+        </w:rPr>
+        <w:t>{{</w:t>
+      </w:r>
+      <w:proofErr w:type="spellStart"/>
+      <w:r>
+        <w:rPr>
+          <w:bCs/>
+        </w:rPr>
+        <w:t>x.name.lastfirst</w:t>
+      </w:r>
+      <w:proofErr w:type="spellEnd"/>
       <w:r>
         <w:rPr>
           <w:bCs/>
@@ -2754,81 +4483,120 @@
         <w:rPr>
           <w:bCs/>
         </w:rPr>
+        <w:t>}} {{</w:t>
+      </w:r>
+      <w:proofErr w:type="spellStart"/>
+      <w:r>
+        <w:rPr>
+          <w:bCs/>
+        </w:rPr>
+        <w:t>x.name.middle</w:t>
+      </w:r>
+      <w:proofErr w:type="spellEnd"/>
+      <w:r>
+        <w:rPr>
+          <w:bCs/>
+        </w:rPr>
+        <w:t>}}</w:t>
+      </w:r>
+      <w:r>
+        <w:t xml:space="preserve"> </w:t>
+      </w:r>
+      <w:r>
+        <w:tab/>
+        <w:t xml:space="preserve"> </w:t>
+      </w:r>
+      <w:r>
+        <w:rPr>
+          <w:bCs/>
+        </w:rPr>
+        <w:t xml:space="preserve">    </w:t>
+      </w:r>
+      <w:r>
+        <w:rPr>
+          <w:bCs/>
+        </w:rPr>
+        <w:tab/>
+        <w:t xml:space="preserve">   </w:t>
+      </w:r>
+      <w:r>
+        <w:rPr>
+          <w:bCs/>
+        </w:rPr>
+        <w:t>A# {{</w:t>
+      </w:r>
+      <w:r>
+        <w:rPr>
+          <w:bCs/>
+        </w:rPr>
+        <w:t xml:space="preserve"> </w:t>
+      </w:r>
+      <w:proofErr w:type="spellStart"/>
+      <w:r>
+        <w:rPr>
+          <w:bCs/>
+        </w:rPr>
+        <w:t>x.</w:t>
+      </w:r>
+      <w:r>
+        <w:rPr>
+          <w:bCs/>
+        </w:rPr>
+        <w:t>a_number</w:t>
+      </w:r>
+      <w:proofErr w:type="spellEnd"/>
+      <w:r>
+        <w:rPr>
+          <w:bCs/>
+        </w:rPr>
         <w:t xml:space="preserve"> }}</w:t>
       </w:r>
-      <w:r>
-        <w:t xml:space="preserve"> </w:t>
-      </w:r>
-      <w:r>
-        <w:tab/>
-        <w:t xml:space="preserve">  </w:t>
-      </w:r>
-      <w:r>
-        <w:rPr>
-          <w:bCs/>
-        </w:rPr>
-        <w:t xml:space="preserve">    </w:t>
-      </w:r>
-      <w:r>
-        <w:rPr>
-          <w:bCs/>
-        </w:rPr>
-        <w:tab/>
-      </w:r>
-      <w:r>
-        <w:rPr>
-          <w:bCs/>
-        </w:rPr>
-        <w:t xml:space="preserve">A# {{ </w:t>
-      </w:r>
-      <w:r>
-        <w:rPr>
-          <w:bCs/>
-        </w:rPr>
-        <w:t>users</w:t>
-      </w:r>
-      <w:r>
-        <w:rPr>
-          <w:bCs/>
-        </w:rPr>
-        <w:t>[i]</w:t>
-      </w:r>
-      <w:r>
-        <w:rPr>
-          <w:bCs/>
-        </w:rPr>
-        <w:t>.a_number }}</w:t>
-      </w:r>
-    </w:p>
-    <w:p>
-      <w:pPr>
-        <w:autoSpaceDE w:val="0"/>
-        <w:autoSpaceDN w:val="0"/>
-        <w:adjustRightInd w:val="0"/>
-        <w:rPr>
-          <w:bCs/>
-        </w:rPr>
-      </w:pPr>
-    </w:p>
-    <w:p>
-      <w:pPr>
-        <w:autoSpaceDE w:val="0"/>
-        <w:autoSpaceDN w:val="0"/>
-        <w:adjustRightInd w:val="0"/>
-        <w:rPr>
-          <w:bCs/>
-        </w:rPr>
-      </w:pPr>
-    </w:p>
-    <w:p>
-      <w:pPr>
-        <w:autoSpaceDE w:val="0"/>
-        <w:autoSpaceDN w:val="0"/>
-        <w:adjustRightInd w:val="0"/>
-        <w:rPr>
-          <w:bCs/>
-        </w:rPr>
-      </w:pPr>
+    </w:p>
+    <w:p>
+      <w:pPr>
+        <w:tabs>
+          <w:tab w:val="left" w:pos="4320"/>
+        </w:tabs>
+        <w:rPr>
+          <w:bCs/>
+        </w:rPr>
+      </w:pPr>
+      <w:r>
+        <w:rPr>
+          <w:bCs/>
+        </w:rPr>
+        <w:t xml:space="preserve">{%p </w:t>
+      </w:r>
+      <w:proofErr w:type="spellStart"/>
+      <w:r>
+        <w:rPr>
+          <w:bCs/>
+        </w:rPr>
+        <w:t>endfor</w:t>
+      </w:r>
+      <w:proofErr w:type="spellEnd"/>
+      <w:r>
+        <w:rPr>
+          <w:bCs/>
+        </w:rPr>
+        <w:t xml:space="preserve"> %}</w:t>
+      </w:r>
+    </w:p>
+    <w:p>
+      <w:pPr>
+        <w:tabs>
+          <w:tab w:val="left" w:pos="4320"/>
+        </w:tabs>
+        <w:rPr>
+          <w:bCs/>
+        </w:rPr>
+      </w:pPr>
+      <w:r>
+        <w:rPr>
+          <w:bCs/>
+        </w:rPr>
+        <w:t>{%p endif %}</w:t>
+      </w:r>
     </w:p>
     <w:p>
       <w:pPr>
@@ -2908,8 +4676,30 @@
         <w:rPr>
           <w:bCs/>
         </w:rPr>
-        <w:t>users[i].cert_of_service</w:t>
-      </w:r>
+        <w:t>users[</w:t>
+      </w:r>
+      <w:proofErr w:type="spellStart"/>
+      <w:r>
+        <w:rPr>
+          <w:bCs/>
+        </w:rPr>
+        <w:t>i</w:t>
+      </w:r>
+      <w:proofErr w:type="spellEnd"/>
+      <w:r>
+        <w:rPr>
+          <w:bCs/>
+        </w:rPr>
+        <w:t>].</w:t>
+      </w:r>
+      <w:proofErr w:type="spellStart"/>
+      <w:r>
+        <w:rPr>
+          <w:bCs/>
+        </w:rPr>
+        <w:t>cert_of_service</w:t>
+      </w:r>
+      <w:proofErr w:type="spellEnd"/>
       <w:r>
         <w:rPr>
           <w:bCs/>
@@ -2923,7 +4713,15 @@
         <w:t>%}</w:t>
       </w:r>
       <w:r>
-        <w:t>{{ today().format("MM/dd/yyyy"</w:t>
+        <w:t>{{ today().format("MM/dd/</w:t>
+      </w:r>
+      <w:proofErr w:type="spellStart"/>
+      <w:r>
+        <w:t>yyyy</w:t>
+      </w:r>
+      <w:proofErr w:type="spellEnd"/>
+      <w:r>
+        <w:t>"</w:t>
       </w:r>
       <w:r>
         <w:t xml:space="preserve">) </w:t>
@@ -2941,8 +4739,23 @@
         <w:rPr>
           <w:bCs/>
         </w:rPr>
-        <w:t>{{ users[i].</w:t>
-      </w:r>
+        <w:t>{{ users[</w:t>
+      </w:r>
+      <w:proofErr w:type="spellStart"/>
+      <w:r>
+        <w:rPr>
+          <w:bCs/>
+        </w:rPr>
+        <w:t>i</w:t>
+      </w:r>
+      <w:proofErr w:type="spellEnd"/>
+      <w:r>
+        <w:rPr>
+          <w:bCs/>
+        </w:rPr>
+        <w:t>].</w:t>
+      </w:r>
+      <w:proofErr w:type="spellStart"/>
       <w:r>
         <w:rPr>
           <w:bCs/>
@@ -2961,6 +4774,7 @@
         </w:rPr>
         <w:t>full</w:t>
       </w:r>
+      <w:proofErr w:type="spellEnd"/>
       <w:r>
         <w:rPr>
           <w:bCs/>
@@ -3035,7 +4849,28 @@
         <w:rPr>
           <w:bCs/>
         </w:rPr>
-        <w:t>users[i].dhs</w:t>
+        <w:t>users[</w:t>
+      </w:r>
+      <w:proofErr w:type="spellStart"/>
+      <w:r>
+        <w:rPr>
+          <w:bCs/>
+        </w:rPr>
+        <w:t>i</w:t>
+      </w:r>
+      <w:proofErr w:type="spellEnd"/>
+      <w:r>
+        <w:rPr>
+          <w:bCs/>
+        </w:rPr>
+        <w:t>].</w:t>
+      </w:r>
+      <w:proofErr w:type="spellStart"/>
+      <w:r>
+        <w:rPr>
+          <w:bCs/>
+        </w:rPr>
+        <w:t>dhs</w:t>
       </w:r>
       <w:r>
         <w:rPr>
@@ -3053,7 +4888,14 @@
         <w:rPr>
           <w:bCs/>
         </w:rPr>
-        <w:t>city }},</w:t>
+        <w:t>city</w:t>
+      </w:r>
+      <w:proofErr w:type="spellEnd"/>
+      <w:r>
+        <w:rPr>
+          <w:bCs/>
+        </w:rPr>
+        <w:t xml:space="preserve"> }},</w:t>
       </w:r>
       <w:r>
         <w:rPr>
@@ -3071,7 +4913,28 @@
         <w:rPr>
           <w:bCs/>
         </w:rPr>
-        <w:t>users[i].dhs</w:t>
+        <w:t>users[</w:t>
+      </w:r>
+      <w:proofErr w:type="spellStart"/>
+      <w:r>
+        <w:rPr>
+          <w:bCs/>
+        </w:rPr>
+        <w:t>i</w:t>
+      </w:r>
+      <w:proofErr w:type="spellEnd"/>
+      <w:r>
+        <w:rPr>
+          <w:bCs/>
+        </w:rPr>
+        <w:t>].</w:t>
+      </w:r>
+      <w:proofErr w:type="spellStart"/>
+      <w:r>
+        <w:rPr>
+          <w:bCs/>
+        </w:rPr>
+        <w:t>dhs</w:t>
       </w:r>
       <w:r>
         <w:rPr>
@@ -3089,7 +4952,14 @@
         <w:rPr>
           <w:bCs/>
         </w:rPr>
-        <w:t>state }}</w:t>
+        <w:t>state</w:t>
+      </w:r>
+      <w:proofErr w:type="spellEnd"/>
+      <w:r>
+        <w:rPr>
+          <w:bCs/>
+        </w:rPr>
+        <w:t xml:space="preserve"> }}</w:t>
       </w:r>
       <w:r>
         <w:rPr>
@@ -3121,7 +4991,28 @@
         <w:rPr>
           <w:bCs/>
         </w:rPr>
-        <w:t>users[i].dhs</w:t>
+        <w:t>users[</w:t>
+      </w:r>
+      <w:proofErr w:type="spellStart"/>
+      <w:r>
+        <w:rPr>
+          <w:bCs/>
+        </w:rPr>
+        <w:t>i</w:t>
+      </w:r>
+      <w:proofErr w:type="spellEnd"/>
+      <w:r>
+        <w:rPr>
+          <w:bCs/>
+        </w:rPr>
+        <w:t>].</w:t>
+      </w:r>
+      <w:proofErr w:type="spellStart"/>
+      <w:r>
+        <w:rPr>
+          <w:bCs/>
+        </w:rPr>
+        <w:t>dhs</w:t>
       </w:r>
       <w:r>
         <w:rPr>
@@ -3130,7 +5021,11 @@
         <w:t>.address</w:t>
       </w:r>
       <w:r>
-        <w:t>.on_one_line(</w:t>
+        <w:t>.on_one_line</w:t>
+      </w:r>
+      <w:proofErr w:type="spellEnd"/>
+      <w:r>
+        <w:t>(</w:t>
       </w:r>
       <w:r>
         <w:t>bare=True</w:t>
@@ -4580,7 +6475,6 @@
   <w:style w:type="character" w:default="1" w:styleId="DefaultParagraphFont">
     <w:name w:val="Default Paragraph Font"/>
     <w:uiPriority w:val="1"/>
-    <w:semiHidden/>
     <w:unhideWhenUsed/>
   </w:style>
   <w:style w:type="table" w:default="1" w:styleId="TableNormal">
@@ -5049,6 +6943,27 @@
 </file>
 
 <file path=customXml/item1.xml><?xml version="1.0" encoding="utf-8"?>
+<?mso-contentType ?>
+<FormTemplates xmlns="http://schemas.microsoft.com/sharepoint/v3/contenttype/forms">
+  <Display>DocumentLibraryForm</Display>
+  <Edit>DocumentLibraryForm</Edit>
+  <New>DocumentLibraryForm</New>
+</FormTemplates>
+</file>
+
+<file path=customXml/item2.xml><?xml version="1.0" encoding="utf-8"?>
+<p:properties xmlns:p="http://schemas.microsoft.com/office/2006/metadata/properties" xmlns:xsi="http://www.w3.org/2001/XMLSchema-instance" xmlns:pc="http://schemas.microsoft.com/office/infopath/2007/PartnerControls">
+  <documentManagement>
+    <TaxCatchAll xmlns="fc2e0b91-73db-4711-986b-9e7114b1c780" xsi:nil="true"/>
+    <lcf76f155ced4ddcb4097134ff3c332f xmlns="aa22b7f0-1c77-4983-9187-bff8e7aaefd5">
+      <Terms xmlns="http://schemas.microsoft.com/office/infopath/2007/PartnerControls"/>
+    </lcf76f155ced4ddcb4097134ff3c332f>
+    <Note xmlns="aa22b7f0-1c77-4983-9187-bff8e7aaefd5" xsi:nil="true"/>
+  </documentManagement>
+</p:properties>
+</file>
+
+<file path=customXml/item3.xml><?xml version="1.0" encoding="utf-8"?>
 <ct:contentTypeSchema xmlns:ct="http://schemas.microsoft.com/office/2006/metadata/contentType" xmlns:ma="http://schemas.microsoft.com/office/2006/metadata/properties/metaAttributes" ct:_="" ma:_="" ma:contentTypeName="Document" ma:contentTypeID="0x01010041FCC52ECBA99C44897D8B99E45B6EB2" ma:contentTypeVersion="20" ma:contentTypeDescription="Create a new document." ma:contentTypeScope="" ma:versionID="98dd51a1eb8d717f429cfb72bbcdf291">
   <xsd:schema xmlns:xsd="http://www.w3.org/2001/XMLSchema" xmlns:xs="http://www.w3.org/2001/XMLSchema" xmlns:p="http://schemas.microsoft.com/office/2006/metadata/properties" xmlns:ns2="aa22b7f0-1c77-4983-9187-bff8e7aaefd5" xmlns:ns3="fc2e0b91-73db-4711-986b-9e7114b1c780" targetNamespace="http://schemas.microsoft.com/office/2006/metadata/properties" ma:root="true" ma:fieldsID="764fccced344541160bdf3d7a4f43fd4" ns2:_="" ns3:_="">
     <xsd:import namespace="aa22b7f0-1c77-4983-9187-bff8e7aaefd5"/>
@@ -5305,28 +7220,26 @@
 </ct:contentTypeSchema>
 </file>
 
-<file path=customXml/item2.xml><?xml version="1.0" encoding="utf-8"?>
-<p:properties xmlns:p="http://schemas.microsoft.com/office/2006/metadata/properties" xmlns:xsi="http://www.w3.org/2001/XMLSchema-instance" xmlns:pc="http://schemas.microsoft.com/office/infopath/2007/PartnerControls">
-  <documentManagement>
-    <TaxCatchAll xmlns="fc2e0b91-73db-4711-986b-9e7114b1c780" xsi:nil="true"/>
-    <lcf76f155ced4ddcb4097134ff3c332f xmlns="aa22b7f0-1c77-4983-9187-bff8e7aaefd5">
-      <Terms xmlns="http://schemas.microsoft.com/office/infopath/2007/PartnerControls"/>
-    </lcf76f155ced4ddcb4097134ff3c332f>
-    <Note xmlns="aa22b7f0-1c77-4983-9187-bff8e7aaefd5" xsi:nil="true"/>
-  </documentManagement>
-</p:properties>
+<file path=customXml/itemProps1.xml><?xml version="1.0" encoding="utf-8"?>
+<ds:datastoreItem xmlns:ds="http://schemas.openxmlformats.org/officeDocument/2006/customXml" ds:itemID="{61801A56-0FD2-4394-93D8-612F28940603}">
+  <ds:schemaRefs>
+    <ds:schemaRef ds:uri="http://schemas.microsoft.com/sharepoint/v3/contenttype/forms"/>
+  </ds:schemaRefs>
+</ds:datastoreItem>
 </file>
 
-<file path=customXml/item3.xml><?xml version="1.0" encoding="utf-8"?>
-<?mso-contentType ?>
-<FormTemplates xmlns="http://schemas.microsoft.com/sharepoint/v3/contenttype/forms">
-  <Display>DocumentLibraryForm</Display>
-  <Edit>DocumentLibraryForm</Edit>
-  <New>DocumentLibraryForm</New>
-</FormTemplates>
+<file path=customXml/itemProps2.xml><?xml version="1.0" encoding="utf-8"?>
+<ds:datastoreItem xmlns:ds="http://schemas.openxmlformats.org/officeDocument/2006/customXml" ds:itemID="{20C66F9F-F7B4-4B87-8910-A2DDB634D5E0}">
+  <ds:schemaRefs>
+    <ds:schemaRef ds:uri="http://schemas.microsoft.com/office/2006/metadata/properties"/>
+    <ds:schemaRef ds:uri="http://schemas.microsoft.com/office/infopath/2007/PartnerControls"/>
+    <ds:schemaRef ds:uri="fc2e0b91-73db-4711-986b-9e7114b1c780"/>
+    <ds:schemaRef ds:uri="aa22b7f0-1c77-4983-9187-bff8e7aaefd5"/>
+  </ds:schemaRefs>
+</ds:datastoreItem>
 </file>
 
-<file path=customXml/itemProps1.xml><?xml version="1.0" encoding="utf-8"?>
+<file path=customXml/itemProps3.xml><?xml version="1.0" encoding="utf-8"?>
 <ds:datastoreItem xmlns:ds="http://schemas.openxmlformats.org/officeDocument/2006/customXml" ds:itemID="{82045B43-7134-4D42-9F91-65658FCA0A3C}">
   <ds:schemaRefs>
     <ds:schemaRef ds:uri="http://schemas.microsoft.com/office/2006/metadata/contentType"/>
@@ -5343,23 +7256,4 @@
     <ds:schemaRef ds:uri="http://schemas.microsoft.com/internal/obd"/>
   </ds:schemaRefs>
 </ds:datastoreItem>
-</file>
-
-<file path=customXml/itemProps2.xml><?xml version="1.0" encoding="utf-8"?>
-<ds:datastoreItem xmlns:ds="http://schemas.openxmlformats.org/officeDocument/2006/customXml" ds:itemID="{20C66F9F-F7B4-4B87-8910-A2DDB634D5E0}">
-  <ds:schemaRefs>
-    <ds:schemaRef ds:uri="http://schemas.microsoft.com/office/2006/metadata/properties"/>
-    <ds:schemaRef ds:uri="http://schemas.microsoft.com/office/infopath/2007/PartnerControls"/>
-    <ds:schemaRef ds:uri="fc2e0b91-73db-4711-986b-9e7114b1c780"/>
-    <ds:schemaRef ds:uri="aa22b7f0-1c77-4983-9187-bff8e7aaefd5"/>
-  </ds:schemaRefs>
-</ds:datastoreItem>
-</file>
-
-<file path=customXml/itemProps3.xml><?xml version="1.0" encoding="utf-8"?>
-<ds:datastoreItem xmlns:ds="http://schemas.openxmlformats.org/officeDocument/2006/customXml" ds:itemID="{61801A56-0FD2-4394-93D8-612F28940603}">
-  <ds:schemaRefs>
-    <ds:schemaRef ds:uri="http://schemas.microsoft.com/sharepoint/v3/contenttype/forms"/>
-  </ds:schemaRefs>
-</ds:datastoreItem>
 </file>
</xml_diff>